<commit_message>
Finished Pipeline for 'u'
</commit_message>
<xml_diff>
--- a/Write-Up-FYP.docx
+++ b/Write-Up-FYP.docx
@@ -450,6 +450,15 @@
       </w:r>
       <w:r>
         <w:t xml:space="preserve"> not removed in this) this notebook is only to merge the data we have into a single file!</w:t>
+      </w:r>
+    </w:p>
+    <w:p>
+      <w:pPr>
+        <w:pStyle w:val="ListParagraph"/>
+        <w:ind w:left="0"/>
+      </w:pPr>
+      <w:r>
+        <w:t>Add graphs for how the data is and explain why it was taken from 2020 till august 2023. (since there is a lot of missing data at the end of 2023).</w:t>
       </w:r>
       <w:r>
         <w:rPr>
@@ -1416,7 +1425,21 @@
           <w:sz w:val="24"/>
           <w:szCs w:val="24"/>
         </w:rPr>
-        <w:t>Because dropping nans resulted in a lot of missing data we decided to use 1 year</w:t>
+        <w:t xml:space="preserve">Because dropping nans resulted in a lot of missing </w:t>
+      </w:r>
+      <w:r>
+        <w:rPr>
+          <w:sz w:val="24"/>
+          <w:szCs w:val="24"/>
+        </w:rPr>
+        <w:t>data,</w:t>
+      </w:r>
+      <w:r>
+        <w:rPr>
+          <w:sz w:val="24"/>
+          <w:szCs w:val="24"/>
+        </w:rPr>
+        <w:t xml:space="preserve"> we decided to use 1 year</w:t>
       </w:r>
       <w:r>
         <w:rPr>
@@ -1811,7 +1834,21 @@
           <w:sz w:val="24"/>
           <w:szCs w:val="24"/>
         </w:rPr>
-        <w:t xml:space="preserve"> Although accuracy was always sightly better when using two features for a single target.</w:t>
+        <w:t xml:space="preserve"> Although accuracy was always </w:t>
+      </w:r>
+      <w:r>
+        <w:rPr>
+          <w:sz w:val="24"/>
+          <w:szCs w:val="24"/>
+        </w:rPr>
+        <w:t>slightly</w:t>
+      </w:r>
+      <w:r>
+        <w:rPr>
+          <w:sz w:val="24"/>
+          <w:szCs w:val="24"/>
+        </w:rPr>
+        <w:t xml:space="preserve"> better when using two features for a single target.</w:t>
       </w:r>
     </w:p>
     <w:p>
@@ -1833,7 +1870,21 @@
           <w:sz w:val="24"/>
           <w:szCs w:val="24"/>
         </w:rPr>
-        <w:t>Due to the Nans in the dataset we also tried to use interpolation to fill these values (spline) but it was concluded that the results were not good and worse then when we drop the nans. This is because… (give reason)</w:t>
+        <w:t xml:space="preserve">Due to the Nans in the dataset we also tried to use interpolation to fill these values (spline) but it was concluded that the results were not good and worse </w:t>
+      </w:r>
+      <w:r>
+        <w:rPr>
+          <w:sz w:val="24"/>
+          <w:szCs w:val="24"/>
+        </w:rPr>
+        <w:t>than</w:t>
+      </w:r>
+      <w:r>
+        <w:rPr>
+          <w:sz w:val="24"/>
+          <w:szCs w:val="24"/>
+        </w:rPr>
+        <w:t xml:space="preserve"> when we drop the nans. This is because… (give reason)</w:t>
       </w:r>
       <w:r>
         <w:rPr>
@@ -1983,7 +2034,21 @@
           <w:sz w:val="24"/>
           <w:szCs w:val="24"/>
         </w:rPr>
-        <w:t xml:space="preserve">It was decided that the prediction pipeline should change. Instead of creating a model to  predict the next hour based on the previous hour, the new model takes the last 72 hours and make 1 prediction for 24 hours… </w:t>
+        <w:t xml:space="preserve">It was decided that the prediction pipeline should change. Instead of creating a model </w:t>
+      </w:r>
+      <w:r>
+        <w:rPr>
+          <w:sz w:val="24"/>
+          <w:szCs w:val="24"/>
+        </w:rPr>
+        <w:t>to predict</w:t>
+      </w:r>
+      <w:r>
+        <w:rPr>
+          <w:sz w:val="24"/>
+          <w:szCs w:val="24"/>
+        </w:rPr>
+        <w:t xml:space="preserve"> the next hour based on the previous hour, the new model takes the last 72 hours and make 1 prediction for 24 hours… </w:t>
       </w:r>
       <w:r>
         <w:rPr>
@@ -1992,7 +2057,25 @@
           <w:sz w:val="24"/>
           <w:szCs w:val="24"/>
         </w:rPr>
-        <w:t>for now I decided to fill in nans with mean value, but this might change after some  testing. I am also thinking of adding rolling forecastin</w:t>
+        <w:t xml:space="preserve">for now I decided to fill in nans with mean value, but this might change after </w:t>
+      </w:r>
+      <w:r>
+        <w:rPr>
+          <w:i/>
+          <w:iCs/>
+          <w:sz w:val="24"/>
+          <w:szCs w:val="24"/>
+        </w:rPr>
+        <w:t>some testing</w:t>
+      </w:r>
+      <w:r>
+        <w:rPr>
+          <w:i/>
+          <w:iCs/>
+          <w:sz w:val="24"/>
+          <w:szCs w:val="24"/>
+        </w:rPr>
+        <w:t>. I am also thinking of adding rolling forecastin</w:t>
       </w:r>
       <w:r>
         <w:rPr>
@@ -2074,7 +2157,77 @@
           <w:sz w:val="24"/>
           <w:szCs w:val="24"/>
         </w:rPr>
-        <w:t xml:space="preserve"> the last 24 hours and then use rolling forecast to predict the next 24 hours. The model had reasonably good results  (add results) and a discovery was made, since we are working with sea surface currents it will be very hard to predict the next days weather (even with rolling predictions) just because of the fact of how unpredictable it can be. For example one day can be calm and all of a sudden, not visible over couple hours the values are way higher. </w:t>
+        <w:t xml:space="preserve"> the last 24 hours and then use rolling forecast to predict the next 24 hours. The model had reasonably good </w:t>
+      </w:r>
+      <w:r>
+        <w:rPr>
+          <w:sz w:val="24"/>
+          <w:szCs w:val="24"/>
+        </w:rPr>
+        <w:t>results (</w:t>
+      </w:r>
+      <w:r>
+        <w:rPr>
+          <w:sz w:val="24"/>
+          <w:szCs w:val="24"/>
+        </w:rPr>
+        <w:t xml:space="preserve">add results) and a discovery was made, since we are working with sea surface currents it will be very hard to predict the next </w:t>
+      </w:r>
+      <w:r>
+        <w:rPr>
+          <w:sz w:val="24"/>
+          <w:szCs w:val="24"/>
+        </w:rPr>
+        <w:t>day’s</w:t>
+      </w:r>
+      <w:r>
+        <w:rPr>
+          <w:sz w:val="24"/>
+          <w:szCs w:val="24"/>
+        </w:rPr>
+        <w:t xml:space="preserve"> weather (even with rolling predictions) just because of the fact of how unpredictable it can be. For </w:t>
+      </w:r>
+      <w:r>
+        <w:rPr>
+          <w:sz w:val="24"/>
+          <w:szCs w:val="24"/>
+        </w:rPr>
+        <w:t>example,</w:t>
+      </w:r>
+      <w:r>
+        <w:rPr>
+          <w:sz w:val="24"/>
+          <w:szCs w:val="24"/>
+        </w:rPr>
+        <w:t xml:space="preserve"> one day </w:t>
+      </w:r>
+      <w:r>
+        <w:rPr>
+          <w:sz w:val="24"/>
+          <w:szCs w:val="24"/>
+        </w:rPr>
+        <w:t>can,</w:t>
+      </w:r>
+      <w:r>
+        <w:rPr>
+          <w:sz w:val="24"/>
+          <w:szCs w:val="24"/>
+        </w:rPr>
+        <w:t xml:space="preserve"> be calm and </w:t>
+      </w:r>
+      <w:r>
+        <w:rPr>
+          <w:sz w:val="24"/>
+          <w:szCs w:val="24"/>
+        </w:rPr>
+        <w:t>suddenly</w:t>
+      </w:r>
+      <w:r>
+        <w:rPr>
+          <w:sz w:val="24"/>
+          <w:szCs w:val="24"/>
+        </w:rPr>
+        <w:t xml:space="preserve">, not visible over couple hours the values are way higher. </w:t>
       </w:r>
       <w:r>
         <w:rPr>
@@ -2251,7 +2404,14 @@
           <w:sz w:val="24"/>
           <w:szCs w:val="24"/>
         </w:rPr>
-        <w:t xml:space="preserve"> 2023/08/04</w:t>
+        <w:t xml:space="preserve"> </w:t>
+      </w:r>
+      <w:r>
+        <w:rPr>
+          <w:sz w:val="24"/>
+          <w:szCs w:val="24"/>
+        </w:rPr>
+        <w:t>2023/08/04.</w:t>
       </w:r>
     </w:p>
     <w:p>
@@ -2322,6 +2482,10 @@
     <w:p>
       <w:pPr>
         <w:pStyle w:val="ListParagraph"/>
+        <w:numPr>
+          <w:ilvl w:val="0"/>
+          <w:numId w:val="5"/>
+        </w:numPr>
         <w:ind w:left="0"/>
         <w:jc w:val="both"/>
         <w:rPr>
@@ -2329,6 +2493,28 @@
           <w:szCs w:val="24"/>
         </w:rPr>
       </w:pPr>
+      <w:r>
+        <w:rPr>
+          <w:sz w:val="24"/>
+          <w:szCs w:val="24"/>
+        </w:rPr>
+        <w:t xml:space="preserve">After some tests it was concluded that, although GRU’s take less time to train, the results were not as good as the tests that were done on the LSTM. </w:t>
+      </w:r>
+      <w:r>
+        <w:rPr>
+          <w:sz w:val="24"/>
+          <w:szCs w:val="24"/>
+        </w:rPr>
+        <w:t xml:space="preserve">GRUs simplify calculations compared to </w:t>
+      </w:r>
+      <w:r>
+        <w:rPr>
+          <w:sz w:val="24"/>
+          <w:szCs w:val="24"/>
+        </w:rPr>
+        <w:lastRenderedPageBreak/>
+        <w:t>LSTMs, potentially speeding up training. However, this simplicity might limit their ability to model complex sequences with long-term dependencies as effectively as LSTMs, resulting in reduced performance on tasks where such intricacies are crucial.</w:t>
+      </w:r>
     </w:p>
     <w:p>
       <w:pPr>
@@ -2349,6 +2535,261 @@
           <w:sz w:val="24"/>
           <w:szCs w:val="24"/>
         </w:rPr>
+        <w:t xml:space="preserve">Since we are going to have to run an estimate of around 37 separate models to get a combined file that can be used for the Lagrangian simulation, the time that the models took to train was taken into consideration. Therefor a time of 20 mins was chosen to be the ideal time so that in total it will not take more than 12 hours to train the final multiple models. </w:t>
+      </w:r>
+      <w:r>
+        <w:rPr>
+          <w:sz w:val="24"/>
+          <w:szCs w:val="24"/>
+        </w:rPr>
+        <w:t>Early stopping was used to ensure that every model will have the best possible training and to prevent over fitting if the data for the specific point is less.</w:t>
+      </w:r>
+      <w:r>
+        <w:rPr>
+          <w:sz w:val="24"/>
+          <w:szCs w:val="24"/>
+        </w:rPr>
+        <w:t xml:space="preserve"> </w:t>
+      </w:r>
+    </w:p>
+    <w:p>
+      <w:pPr>
+        <w:pStyle w:val="ListParagraph"/>
+        <w:numPr>
+          <w:ilvl w:val="0"/>
+          <w:numId w:val="5"/>
+        </w:numPr>
+        <w:ind w:left="0"/>
+        <w:jc w:val="both"/>
+        <w:rPr>
+          <w:sz w:val="24"/>
+          <w:szCs w:val="24"/>
+        </w:rPr>
+      </w:pPr>
+      <w:r>
+        <w:rPr>
+          <w:sz w:val="24"/>
+          <w:szCs w:val="24"/>
+        </w:rPr>
+        <w:t>It</w:t>
+      </w:r>
+      <w:r>
+        <w:rPr>
+          <w:sz w:val="24"/>
+          <w:szCs w:val="24"/>
+        </w:rPr>
+        <w:t xml:space="preserve"> </w:t>
+      </w:r>
+      <w:r>
+        <w:rPr>
+          <w:sz w:val="24"/>
+          <w:szCs w:val="24"/>
+        </w:rPr>
+        <w:t>is for this reason that a learning rate of 0.001 was chosen instead of smaller rates like 0.0001 or 0.0005. This balance aims to reduce convergence time and improve results, as overly small learning rates may lead to slower progress and potentially getting stuck in less optimal minima.</w:t>
+      </w:r>
+      <w:r>
+        <w:rPr>
+          <w:sz w:val="24"/>
+          <w:szCs w:val="24"/>
+        </w:rPr>
+        <w:t xml:space="preserve"> </w:t>
+      </w:r>
+    </w:p>
+    <w:p>
+      <w:pPr>
+        <w:pStyle w:val="ListParagraph"/>
+        <w:numPr>
+          <w:ilvl w:val="0"/>
+          <w:numId w:val="5"/>
+        </w:numPr>
+        <w:ind w:left="0"/>
+        <w:jc w:val="both"/>
+        <w:rPr>
+          <w:sz w:val="24"/>
+          <w:szCs w:val="24"/>
+        </w:rPr>
+      </w:pPr>
+      <w:r>
+        <w:rPr>
+          <w:sz w:val="24"/>
+          <w:szCs w:val="24"/>
+        </w:rPr>
+        <w:t>Created a loop pretty much does everything the same like the lstm we worked with before… the only difference is that it does this for every csv file corresponding to every pair of the coordinates.</w:t>
+      </w:r>
+    </w:p>
+    <w:p>
+      <w:pPr>
+        <w:pStyle w:val="ListParagraph"/>
+        <w:numPr>
+          <w:ilvl w:val="0"/>
+          <w:numId w:val="5"/>
+        </w:numPr>
+        <w:ind w:left="0"/>
+        <w:jc w:val="both"/>
+        <w:rPr>
+          <w:sz w:val="24"/>
+          <w:szCs w:val="24"/>
+        </w:rPr>
+      </w:pPr>
+      <w:r>
+        <w:rPr>
+          <w:sz w:val="24"/>
+          <w:szCs w:val="24"/>
+        </w:rPr>
+        <w:t xml:space="preserve">Even though there is a single model, it is re defined every loop. </w:t>
+      </w:r>
+      <w:r>
+        <w:rPr>
+          <w:sz w:val="24"/>
+          <w:szCs w:val="24"/>
+        </w:rPr>
+        <w:t>This ensures each dataset trains on a fresh model without previous weights.</w:t>
+      </w:r>
+      <w:r>
+        <w:rPr>
+          <w:sz w:val="24"/>
+          <w:szCs w:val="24"/>
+        </w:rPr>
+        <w:t xml:space="preserve"> </w:t>
+      </w:r>
+      <w:r>
+        <w:rPr>
+          <w:sz w:val="24"/>
+          <w:szCs w:val="24"/>
+        </w:rPr>
+        <w:t>Declaring the model inside the loop ensures that a new instance of the model is created for each dataset. This approach is crucial when dealing with multiple datasets to avoid any data leakage or influence from previously trained models (clean slate training). It helps maintain the integrity of the learning process for each distinct dataset.</w:t>
+      </w:r>
+    </w:p>
+    <w:p>
+      <w:pPr>
+        <w:pStyle w:val="ListParagraph"/>
+        <w:numPr>
+          <w:ilvl w:val="0"/>
+          <w:numId w:val="5"/>
+        </w:numPr>
+        <w:ind w:left="0"/>
+        <w:jc w:val="both"/>
+        <w:rPr>
+          <w:sz w:val="24"/>
+          <w:szCs w:val="24"/>
+        </w:rPr>
+      </w:pPr>
+      <w:r>
+        <w:rPr>
+          <w:sz w:val="24"/>
+          <w:szCs w:val="24"/>
+        </w:rPr>
+        <w:t>Pretty much have a loop to extract the 3 days for the input per pair of coordinates and then the same thing but for the output 1 day for comparison.</w:t>
+      </w:r>
+    </w:p>
+    <w:p>
+      <w:pPr>
+        <w:pStyle w:val="ListParagraph"/>
+        <w:numPr>
+          <w:ilvl w:val="0"/>
+          <w:numId w:val="5"/>
+        </w:numPr>
+        <w:ind w:left="0"/>
+        <w:jc w:val="both"/>
+        <w:rPr>
+          <w:sz w:val="24"/>
+          <w:szCs w:val="24"/>
+        </w:rPr>
+      </w:pPr>
+      <w:r>
+        <w:rPr>
+          <w:sz w:val="24"/>
+          <w:szCs w:val="24"/>
+        </w:rPr>
+        <w:t xml:space="preserve">Important to mention that these have </w:t>
+      </w:r>
+      <w:r>
+        <w:rPr>
+          <w:sz w:val="24"/>
+          <w:szCs w:val="24"/>
+        </w:rPr>
+        <w:t>nans,</w:t>
+      </w:r>
+      <w:r>
+        <w:rPr>
+          <w:sz w:val="24"/>
+          <w:szCs w:val="24"/>
+        </w:rPr>
+        <w:t xml:space="preserve"> so I had to interpolate since we need 72 time periods for the input to make a prediction </w:t>
+      </w:r>
+      <w:r>
+        <w:rPr>
+          <w:sz w:val="24"/>
+          <w:szCs w:val="24"/>
+        </w:rPr>
+        <w:t>and</w:t>
+      </w:r>
+      <w:r>
+        <w:rPr>
+          <w:sz w:val="24"/>
+          <w:szCs w:val="24"/>
+        </w:rPr>
+        <w:t xml:space="preserve"> 24 to make a comparison… but it </w:t>
+      </w:r>
+      <w:r>
+        <w:rPr>
+          <w:sz w:val="24"/>
+          <w:szCs w:val="24"/>
+        </w:rPr>
+        <w:t>must</w:t>
+      </w:r>
+      <w:r>
+        <w:rPr>
+          <w:sz w:val="24"/>
+          <w:szCs w:val="24"/>
+        </w:rPr>
+        <w:t xml:space="preserve"> be said that this means that the values are not that accurate.</w:t>
+      </w:r>
+    </w:p>
+    <w:p>
+      <w:pPr>
+        <w:pStyle w:val="ListParagraph"/>
+        <w:numPr>
+          <w:ilvl w:val="0"/>
+          <w:numId w:val="5"/>
+        </w:numPr>
+        <w:ind w:left="0"/>
+        <w:jc w:val="both"/>
+        <w:rPr>
+          <w:sz w:val="24"/>
+          <w:szCs w:val="24"/>
+        </w:rPr>
+      </w:pPr>
+      <w:r>
+        <w:rPr>
+          <w:sz w:val="24"/>
+          <w:szCs w:val="24"/>
+        </w:rPr>
+        <w:t>Mention why 70-15-15 split.</w:t>
+      </w:r>
+      <w:r>
+        <w:rPr>
+          <w:sz w:val="24"/>
+          <w:szCs w:val="24"/>
+        </w:rPr>
+        <w:t xml:space="preserve"> Get reference.</w:t>
+      </w:r>
+    </w:p>
+    <w:p>
+      <w:pPr>
+        <w:pStyle w:val="ListParagraph"/>
+        <w:ind w:left="0"/>
+        <w:jc w:val="both"/>
+        <w:rPr>
+          <w:sz w:val="24"/>
+          <w:szCs w:val="24"/>
+        </w:rPr>
+      </w:pPr>
+      <w:r>
+        <w:rPr>
+          <w:sz w:val="24"/>
+          <w:szCs w:val="24"/>
+        </w:rPr>
         <w:br w:type="page"/>
       </w:r>
       <w:r>
@@ -2498,21 +2939,28 @@
           <w:sz w:val="24"/>
           <w:szCs w:val="24"/>
         </w:rPr>
-        <w:t xml:space="preserve"> in the dataset presented complications, as these gaps in the data made it difficult to generate hourly predictions for the subsequent day. To address this issue, we adopted a strategy that involved preprocessing the data, specifically by interpolating missing values to ensure a complete 24-hour dataset for the day preceding the prediction. This approach allowed us to proceed with making predictions, albeit with the caveat that the interpolated data may not perfectly reflect reality, potentially affecting the accuracy of our predictions. Consequently, this introduces a degree of uncertainty regarding the reliability of these predictions, suggesting that our evaluations might be more effectively conducted using test data. Further testing confirmed that predictions based on real-life scenarios were likely to be neither accurate nor realistic, primarily due to the pervasive presence of </w:t>
-      </w:r>
-      <w:r>
-        <w:rPr>
-          <w:sz w:val="24"/>
-          <w:szCs w:val="24"/>
-        </w:rPr>
-        <w:t>Nans</w:t>
-      </w:r>
-      <w:r>
-        <w:rPr>
-          <w:sz w:val="24"/>
-          <w:szCs w:val="24"/>
-        </w:rPr>
-        <w:t xml:space="preserve"> in both the input data and the comparison data for the following day.</w:t>
+        <w:t xml:space="preserve"> in the dataset presented complications, as these gaps in the data made it difficult to generate hourly predictions for the subsequent day. To address this issue, we adopted a strategy that involved preprocessing the data, specifically by interpolating missing values to ensure a complete 24-hour dataset for the day preceding the prediction. This approach allowed us to proceed with making predictions, albeit with the caveat that the interpolated data may not perfectly reflect reality, potentially affecting the accuracy of our predictions. Consequently, this introduces a degree of uncertainty regarding the reliability of these predictions, suggesting that our evaluations might </w:t>
+      </w:r>
+      <w:r>
+        <w:rPr>
+          <w:sz w:val="24"/>
+          <w:szCs w:val="24"/>
+        </w:rPr>
+        <w:t xml:space="preserve">not </w:t>
+      </w:r>
+      <w:r>
+        <w:rPr>
+          <w:sz w:val="24"/>
+          <w:szCs w:val="24"/>
+        </w:rPr>
+        <w:t xml:space="preserve">be </w:t>
+      </w:r>
+      <w:r>
+        <w:rPr>
+          <w:sz w:val="24"/>
+          <w:szCs w:val="24"/>
+        </w:rPr>
+        <w:t>very accurate.</w:t>
       </w:r>
     </w:p>
     <w:p>
@@ -2687,6 +3135,71 @@
         </w:rPr>
         <w:t>.</w:t>
       </w:r>
+    </w:p>
+    <w:p>
+      <w:pPr>
+        <w:pStyle w:val="ListParagraph"/>
+        <w:numPr>
+          <w:ilvl w:val="0"/>
+          <w:numId w:val="1"/>
+        </w:numPr>
+        <w:ind w:left="0"/>
+        <w:jc w:val="both"/>
+        <w:rPr>
+          <w:sz w:val="24"/>
+          <w:szCs w:val="24"/>
+        </w:rPr>
+      </w:pPr>
+      <w:r>
+        <w:rPr>
+          <w:sz w:val="24"/>
+          <w:szCs w:val="24"/>
+        </w:rPr>
+        <w:t xml:space="preserve">Can make area bigger and have more than the 37 total models. </w:t>
+      </w:r>
+      <w:r>
+        <w:rPr>
+          <w:sz w:val="24"/>
+          <w:szCs w:val="24"/>
+        </w:rPr>
+        <w:t>Also,</w:t>
+      </w:r>
+      <w:r>
+        <w:rPr>
+          <w:sz w:val="24"/>
+          <w:szCs w:val="24"/>
+        </w:rPr>
+        <w:t xml:space="preserve"> can have </w:t>
+      </w:r>
+      <w:r>
+        <w:rPr>
+          <w:sz w:val="24"/>
+          <w:szCs w:val="24"/>
+        </w:rPr>
+        <w:t xml:space="preserve">a </w:t>
+      </w:r>
+      <w:r>
+        <w:rPr>
+          <w:sz w:val="24"/>
+          <w:szCs w:val="24"/>
+        </w:rPr>
+        <w:t>more complex model but with the sacrifice of a longer execution time (more than 12 hours?)</w:t>
+      </w:r>
+    </w:p>
+    <w:p>
+      <w:pPr>
+        <w:pStyle w:val="ListParagraph"/>
+        <w:numPr>
+          <w:ilvl w:val="0"/>
+          <w:numId w:val="1"/>
+        </w:numPr>
+        <w:ind w:left="0"/>
+        <w:jc w:val="both"/>
+        <w:rPr>
+          <w:sz w:val="24"/>
+          <w:szCs w:val="24"/>
+        </w:rPr>
+      </w:pPr>
     </w:p>
     <w:p>
       <w:pPr>

</xml_diff>

<commit_message>
Lagrangian Evaluation 2, next is overlay
</commit_message>
<xml_diff>
--- a/Write-Up-FYP.docx
+++ b/Write-Up-FYP.docx
@@ -250,12 +250,21 @@
       <w:pPr>
         <w:jc w:val="both"/>
       </w:pPr>
+      <w:proofErr w:type="spellStart"/>
       <w:r>
         <w:rPr>
           <w:b/>
           <w:bCs/>
         </w:rPr>
-        <w:t>lat:</w:t>
+        <w:t>lat</w:t>
+      </w:r>
+      <w:proofErr w:type="spellEnd"/>
+      <w:r>
+        <w:rPr>
+          <w:b/>
+          <w:bCs/>
+        </w:rPr>
+        <w:t>:</w:t>
       </w:r>
       <w:r>
         <w:t xml:space="preserve"> 52 latitude points, indicating the geographic scope in the north-south direction.</w:t>
@@ -265,12 +274,21 @@
       <w:pPr>
         <w:jc w:val="both"/>
       </w:pPr>
+      <w:proofErr w:type="spellStart"/>
       <w:r>
         <w:rPr>
           <w:b/>
           <w:bCs/>
         </w:rPr>
-        <w:t>lon:</w:t>
+        <w:t>lon</w:t>
+      </w:r>
+      <w:proofErr w:type="spellEnd"/>
+      <w:r>
+        <w:rPr>
+          <w:b/>
+          <w:bCs/>
+        </w:rPr>
+        <w:t>:</w:t>
       </w:r>
       <w:r>
         <w:t xml:space="preserve"> 43 longitude points, indicating the geographic scope in the east-west direction.</w:t>
@@ -349,8 +367,37 @@
         </w:rPr>
         <w:br/>
       </w:r>
-      <w:r>
-        <w:t>lon_min, lat_min, lon_max, lat_max = 14.15, 35.79, 14.81, 36.3</w:t>
+      <w:proofErr w:type="spellStart"/>
+      <w:r>
+        <w:t>lon_min</w:t>
+      </w:r>
+      <w:proofErr w:type="spellEnd"/>
+      <w:r>
+        <w:t xml:space="preserve">, </w:t>
+      </w:r>
+      <w:proofErr w:type="spellStart"/>
+      <w:r>
+        <w:t>lat_min</w:t>
+      </w:r>
+      <w:proofErr w:type="spellEnd"/>
+      <w:r>
+        <w:t xml:space="preserve">, </w:t>
+      </w:r>
+      <w:proofErr w:type="spellStart"/>
+      <w:r>
+        <w:t>lon_max</w:t>
+      </w:r>
+      <w:proofErr w:type="spellEnd"/>
+      <w:r>
+        <w:t xml:space="preserve">, </w:t>
+      </w:r>
+      <w:proofErr w:type="spellStart"/>
+      <w:r>
+        <w:t>lat_max</w:t>
+      </w:r>
+      <w:proofErr w:type="spellEnd"/>
+      <w:r>
+        <w:t xml:space="preserve"> = 14.15, 35.79, 14.81, 36.3</w:t>
       </w:r>
     </w:p>
     <w:p>
@@ -401,8 +448,13 @@
       </w:r>
     </w:p>
     <w:p>
-      <w:r>
-        <w:t>polygon_coordinates = [</w:t>
+      <w:proofErr w:type="spellStart"/>
+      <w:r>
+        <w:t>polygon_coordinates</w:t>
+      </w:r>
+      <w:proofErr w:type="spellEnd"/>
+      <w:r>
+        <w:t xml:space="preserve"> = [</w:t>
       </w:r>
     </w:p>
     <w:p>
@@ -459,6 +511,21 @@
       </w:pPr>
       <w:r>
         <w:t>Add graphs for how the data is and explain why it was taken from 2020 till august 2023. (since there is a lot of missing data at the end of 2023).</w:t>
+      </w:r>
+      <w:r>
+        <w:t xml:space="preserve"> Actual Data starts at February 25</w:t>
+      </w:r>
+      <w:r>
+        <w:rPr>
+          <w:vertAlign w:val="superscript"/>
+        </w:rPr>
+        <w:t>th</w:t>
+      </w:r>
+      <w:r>
+        <w:t xml:space="preserve"> 2020 </w:t>
+      </w:r>
+      <w:r>
+        <w:t>since that is the first date of the data that was given.</w:t>
       </w:r>
       <w:r>
         <w:rPr>
@@ -1135,7 +1202,39 @@
           <w:sz w:val="24"/>
           <w:szCs w:val="24"/>
         </w:rPr>
-        <w:t xml:space="preserve"> (for every pair of lon and lat)</w:t>
+        <w:t xml:space="preserve"> (for every pair of </w:t>
+      </w:r>
+      <w:proofErr w:type="spellStart"/>
+      <w:r>
+        <w:rPr>
+          <w:sz w:val="24"/>
+          <w:szCs w:val="24"/>
+        </w:rPr>
+        <w:t>lon</w:t>
+      </w:r>
+      <w:proofErr w:type="spellEnd"/>
+      <w:r>
+        <w:rPr>
+          <w:sz w:val="24"/>
+          <w:szCs w:val="24"/>
+        </w:rPr>
+        <w:t xml:space="preserve"> and </w:t>
+      </w:r>
+      <w:proofErr w:type="spellStart"/>
+      <w:r>
+        <w:rPr>
+          <w:sz w:val="24"/>
+          <w:szCs w:val="24"/>
+        </w:rPr>
+        <w:t>lat</w:t>
+      </w:r>
+      <w:proofErr w:type="spellEnd"/>
+      <w:r>
+        <w:rPr>
+          <w:sz w:val="24"/>
+          <w:szCs w:val="24"/>
+        </w:rPr>
+        <w:t>)</w:t>
       </w:r>
       <w:r>
         <w:rPr>
@@ -1164,7 +1263,23 @@
           <w:sz w:val="24"/>
           <w:szCs w:val="24"/>
         </w:rPr>
-        <w:t xml:space="preserve">For this we decided to try and use 6 months of data and then also we decided we could test using 6 months but skipping a month (jan,mar,may…) </w:t>
+        <w:t>For this we decided to try and use 6 months of data and then also we decided we could test using 6 months but skipping a month (</w:t>
+      </w:r>
+      <w:proofErr w:type="spellStart"/>
+      <w:r>
+        <w:rPr>
+          <w:sz w:val="24"/>
+          <w:szCs w:val="24"/>
+        </w:rPr>
+        <w:t>jan,mar,may</w:t>
+      </w:r>
+      <w:proofErr w:type="spellEnd"/>
+      <w:r>
+        <w:rPr>
+          <w:sz w:val="24"/>
+          <w:szCs w:val="24"/>
+        </w:rPr>
+        <w:t xml:space="preserve">…) </w:t>
       </w:r>
       <w:r>
         <w:rPr>
@@ -1489,7 +1604,23 @@
           <w:sz w:val="24"/>
           <w:szCs w:val="24"/>
         </w:rPr>
-        <w:t xml:space="preserve"> of rows per pair of lat and long</w:t>
+        <w:t xml:space="preserve"> of rows per pair of </w:t>
+      </w:r>
+      <w:proofErr w:type="spellStart"/>
+      <w:r>
+        <w:rPr>
+          <w:sz w:val="24"/>
+          <w:szCs w:val="24"/>
+        </w:rPr>
+        <w:t>lat</w:t>
+      </w:r>
+      <w:proofErr w:type="spellEnd"/>
+      <w:r>
+        <w:rPr>
+          <w:sz w:val="24"/>
+          <w:szCs w:val="24"/>
+        </w:rPr>
+        <w:t xml:space="preserve"> and long</w:t>
       </w:r>
       <w:r>
         <w:rPr>
@@ -1532,7 +1663,39 @@
           <w:sz w:val="24"/>
           <w:szCs w:val="24"/>
         </w:rPr>
-        <w:t xml:space="preserve"> nans the model input ended up only having on average around 4k inputs per lat and lon pair, this </w:t>
+        <w:t xml:space="preserve"> nans the model input ended up only having on average around 4k inputs per </w:t>
+      </w:r>
+      <w:proofErr w:type="spellStart"/>
+      <w:r>
+        <w:rPr>
+          <w:sz w:val="24"/>
+          <w:szCs w:val="24"/>
+        </w:rPr>
+        <w:t>lat</w:t>
+      </w:r>
+      <w:proofErr w:type="spellEnd"/>
+      <w:r>
+        <w:rPr>
+          <w:sz w:val="24"/>
+          <w:szCs w:val="24"/>
+        </w:rPr>
+        <w:t xml:space="preserve"> and </w:t>
+      </w:r>
+      <w:proofErr w:type="spellStart"/>
+      <w:r>
+        <w:rPr>
+          <w:sz w:val="24"/>
+          <w:szCs w:val="24"/>
+        </w:rPr>
+        <w:t>lon</w:t>
+      </w:r>
+      <w:proofErr w:type="spellEnd"/>
+      <w:r>
+        <w:rPr>
+          <w:sz w:val="24"/>
+          <w:szCs w:val="24"/>
+        </w:rPr>
+        <w:t xml:space="preserve"> pair, this </w:t>
       </w:r>
       <w:r>
         <w:rPr>
@@ -1546,7 +1709,23 @@
           <w:sz w:val="24"/>
           <w:szCs w:val="24"/>
         </w:rPr>
-        <w:t xml:space="preserve"> to a very small val and training loss value in the first epoch. To counter this we decided to use 2 </w:t>
+        <w:t xml:space="preserve"> to a very small </w:t>
+      </w:r>
+      <w:proofErr w:type="spellStart"/>
+      <w:r>
+        <w:rPr>
+          <w:sz w:val="24"/>
+          <w:szCs w:val="24"/>
+        </w:rPr>
+        <w:t>val</w:t>
+      </w:r>
+      <w:proofErr w:type="spellEnd"/>
+      <w:r>
+        <w:rPr>
+          <w:sz w:val="24"/>
+          <w:szCs w:val="24"/>
+        </w:rPr>
+        <w:t xml:space="preserve"> and training loss value in the first epoch. To counter this we decided to use 2 </w:t>
       </w:r>
       <w:r>
         <w:rPr>
@@ -1604,7 +1783,23 @@
           <w:sz w:val="24"/>
           <w:szCs w:val="24"/>
         </w:rPr>
-        <w:t xml:space="preserve">After multiple tests, it was discovered that a sequence length (window_size) of 1 gives the best results. </w:t>
+        <w:t>After multiple tests, it was discovered that a sequence length (</w:t>
+      </w:r>
+      <w:proofErr w:type="spellStart"/>
+      <w:r>
+        <w:rPr>
+          <w:sz w:val="24"/>
+          <w:szCs w:val="24"/>
+        </w:rPr>
+        <w:t>window_size</w:t>
+      </w:r>
+      <w:proofErr w:type="spellEnd"/>
+      <w:r>
+        <w:rPr>
+          <w:sz w:val="24"/>
+          <w:szCs w:val="24"/>
+        </w:rPr>
+        <w:t xml:space="preserve">) of 1 gives the best results. </w:t>
       </w:r>
     </w:p>
     <w:p>
@@ -1913,7 +2108,39 @@
           <w:sz w:val="24"/>
           <w:szCs w:val="24"/>
         </w:rPr>
-        <w:t xml:space="preserve">Important to mention that all these tests where run on the same pair of lon and lat: </w:t>
+        <w:t xml:space="preserve">Important to mention that all these tests where run on the same pair of </w:t>
+      </w:r>
+      <w:proofErr w:type="spellStart"/>
+      <w:r>
+        <w:rPr>
+          <w:sz w:val="24"/>
+          <w:szCs w:val="24"/>
+        </w:rPr>
+        <w:t>lon</w:t>
+      </w:r>
+      <w:proofErr w:type="spellEnd"/>
+      <w:r>
+        <w:rPr>
+          <w:sz w:val="24"/>
+          <w:szCs w:val="24"/>
+        </w:rPr>
+        <w:t xml:space="preserve"> and </w:t>
+      </w:r>
+      <w:proofErr w:type="spellStart"/>
+      <w:r>
+        <w:rPr>
+          <w:sz w:val="24"/>
+          <w:szCs w:val="24"/>
+        </w:rPr>
+        <w:t>lat</w:t>
+      </w:r>
+      <w:proofErr w:type="spellEnd"/>
+      <w:r>
+        <w:rPr>
+          <w:sz w:val="24"/>
+          <w:szCs w:val="24"/>
+        </w:rPr>
+        <w:t xml:space="preserve">: </w:t>
       </w:r>
     </w:p>
     <w:p>
@@ -1925,12 +2152,21 @@
           <w:szCs w:val="24"/>
         </w:rPr>
       </w:pPr>
-      <w:r>
-        <w:rPr>
-          <w:sz w:val="24"/>
-          <w:szCs w:val="24"/>
-        </w:rPr>
-        <w:t>target_lat = 36.03409957885742</w:t>
+      <w:proofErr w:type="spellStart"/>
+      <w:r>
+        <w:rPr>
+          <w:sz w:val="24"/>
+          <w:szCs w:val="24"/>
+        </w:rPr>
+        <w:t>target_lat</w:t>
+      </w:r>
+      <w:proofErr w:type="spellEnd"/>
+      <w:r>
+        <w:rPr>
+          <w:sz w:val="24"/>
+          <w:szCs w:val="24"/>
+        </w:rPr>
+        <w:t xml:space="preserve"> = 36.03409957885742</w:t>
       </w:r>
     </w:p>
     <w:p>
@@ -1942,12 +2178,21 @@
           <w:szCs w:val="24"/>
         </w:rPr>
       </w:pPr>
-      <w:r>
-        <w:rPr>
-          <w:sz w:val="24"/>
-          <w:szCs w:val="24"/>
-        </w:rPr>
-        <w:t>target_lon = 14.528599739074707</w:t>
+      <w:proofErr w:type="spellStart"/>
+      <w:r>
+        <w:rPr>
+          <w:sz w:val="24"/>
+          <w:szCs w:val="24"/>
+        </w:rPr>
+        <w:t>target_lon</w:t>
+      </w:r>
+      <w:proofErr w:type="spellEnd"/>
+      <w:r>
+        <w:rPr>
+          <w:sz w:val="24"/>
+          <w:szCs w:val="24"/>
+        </w:rPr>
+        <w:t xml:space="preserve"> = 14.528599739074707</w:t>
       </w:r>
     </w:p>
     <w:p>
@@ -2614,7 +2859,23 @@
           <w:sz w:val="24"/>
           <w:szCs w:val="24"/>
         </w:rPr>
-        <w:t>Created a loop pretty much does everything the same like the lstm we worked with before… the only difference is that it does this for every csv file corresponding to every pair of the coordinates.</w:t>
+        <w:t xml:space="preserve">Created a loop pretty much does everything the same like the </w:t>
+      </w:r>
+      <w:proofErr w:type="spellStart"/>
+      <w:r>
+        <w:rPr>
+          <w:sz w:val="24"/>
+          <w:szCs w:val="24"/>
+        </w:rPr>
+        <w:t>lstm</w:t>
+      </w:r>
+      <w:proofErr w:type="spellEnd"/>
+      <w:r>
+        <w:rPr>
+          <w:sz w:val="24"/>
+          <w:szCs w:val="24"/>
+        </w:rPr>
+        <w:t xml:space="preserve"> we worked with before… the only difference is that it does this for every csv file corresponding to every pair of the coordinates.</w:t>
       </w:r>
     </w:p>
     <w:p>
@@ -2982,6 +3243,35 @@
           <w:sz w:val="24"/>
           <w:szCs w:val="24"/>
         </w:rPr>
+        <w:t>Mention that the 3 days that the prediction was used is the last day of the test set and the next two dates. This was done so that the model will be more accurate since it uses close  dates from the training even though it is unseen will give better predictions… Find a reference about this.</w:t>
+      </w:r>
+      <w:r>
+        <w:rPr>
+          <w:sz w:val="24"/>
+          <w:szCs w:val="24"/>
+        </w:rPr>
+        <w:t xml:space="preserve"> </w:t>
+      </w:r>
+    </w:p>
+    <w:p>
+      <w:pPr>
+        <w:pStyle w:val="ListParagraph"/>
+        <w:numPr>
+          <w:ilvl w:val="0"/>
+          <w:numId w:val="1"/>
+        </w:numPr>
+        <w:ind w:left="142"/>
+        <w:jc w:val="both"/>
+        <w:rPr>
+          <w:sz w:val="24"/>
+          <w:szCs w:val="24"/>
+        </w:rPr>
+      </w:pPr>
+      <w:r>
+        <w:rPr>
+          <w:sz w:val="24"/>
+          <w:szCs w:val="24"/>
+        </w:rPr>
         <w:br w:type="page"/>
       </w:r>
     </w:p>
@@ -3126,7 +3416,39 @@
           <w:sz w:val="24"/>
           <w:szCs w:val="24"/>
         </w:rPr>
-        <w:t>, train separate models for individual (lat &amp; lon), then leverage insights from clustering for better models. Can also experiment with clustering common data together and making predictions per cluster. (Elaborate)</w:t>
+        <w:t>, train separate models for individual (</w:t>
+      </w:r>
+      <w:proofErr w:type="spellStart"/>
+      <w:r>
+        <w:rPr>
+          <w:sz w:val="24"/>
+          <w:szCs w:val="24"/>
+        </w:rPr>
+        <w:t>lat</w:t>
+      </w:r>
+      <w:proofErr w:type="spellEnd"/>
+      <w:r>
+        <w:rPr>
+          <w:sz w:val="24"/>
+          <w:szCs w:val="24"/>
+        </w:rPr>
+        <w:t xml:space="preserve"> &amp; </w:t>
+      </w:r>
+      <w:proofErr w:type="spellStart"/>
+      <w:r>
+        <w:rPr>
+          <w:sz w:val="24"/>
+          <w:szCs w:val="24"/>
+        </w:rPr>
+        <w:t>lon</w:t>
+      </w:r>
+      <w:proofErr w:type="spellEnd"/>
+      <w:r>
+        <w:rPr>
+          <w:sz w:val="24"/>
+          <w:szCs w:val="24"/>
+        </w:rPr>
+        <w:t>), then leverage insights from clustering for better models. Can also experiment with clustering common data together and making predictions per cluster. (Elaborate)</w:t>
       </w:r>
       <w:r>
         <w:rPr>

</xml_diff>

<commit_message>
No batch final multi model framework
</commit_message>
<xml_diff>
--- a/Write-Up-FYP.docx
+++ b/Write-Up-FYP.docx
@@ -521,11 +521,95 @@
         </w:rPr>
         <w:t>th</w:t>
       </w:r>
-      <w:r>
-        <w:t xml:space="preserve"> 2020 </w:t>
+      <w:proofErr w:type="gramStart"/>
+      <w:r>
+        <w:t xml:space="preserve"> 2020</w:t>
+      </w:r>
+      <w:proofErr w:type="gramEnd"/>
+      <w:r>
+        <w:t xml:space="preserve"> </w:t>
       </w:r>
       <w:r>
         <w:t>since that is the first date of the data that was given.</w:t>
+      </w:r>
+    </w:p>
+    <w:p>
+      <w:pPr>
+        <w:pStyle w:val="ListParagraph"/>
+        <w:numPr>
+          <w:ilvl w:val="0"/>
+          <w:numId w:val="8"/>
+        </w:numPr>
+        <w:ind w:left="0"/>
+        <w:jc w:val="center"/>
+      </w:pPr>
+      <w:r>
+        <w:rPr>
+          <w:bCs/>
+        </w:rPr>
+        <w:t xml:space="preserve">Would be a good idea to do something </w:t>
+      </w:r>
+      <w:proofErr w:type="gramStart"/>
+      <w:r>
+        <w:rPr>
+          <w:bCs/>
+        </w:rPr>
+        <w:t>similar to</w:t>
+      </w:r>
+      <w:proofErr w:type="gramEnd"/>
+      <w:r>
+        <w:rPr>
+          <w:bCs/>
+        </w:rPr>
+        <w:t>:</w:t>
+      </w:r>
+      <w:r>
+        <w:rPr>
+          <w:bCs/>
+        </w:rPr>
+        <w:br/>
+      </w:r>
+      <w:r>
+        <w:rPr>
+          <w:bCs/>
+          <w:sz w:val="36"/>
+          <w:szCs w:val="36"/>
+        </w:rPr>
+        <w:drawing>
+          <wp:inline distT="0" distB="0" distL="0" distR="0" wp14:anchorId="0026214C" wp14:editId="51D8204C">
+            <wp:extent cx="4587638" cy="1310754"/>
+            <wp:effectExtent l="0" t="0" r="3810" b="3810"/>
+            <wp:docPr id="1256071601" name="Picture 1" descr="A graph of a number of data&#10;&#10;Description automatically generated"/>
+            <wp:cNvGraphicFramePr>
+              <a:graphicFrameLocks xmlns:a="http://schemas.openxmlformats.org/drawingml/2006/main" noChangeAspect="1"/>
+            </wp:cNvGraphicFramePr>
+            <a:graphic xmlns:a="http://schemas.openxmlformats.org/drawingml/2006/main">
+              <a:graphicData uri="http://schemas.openxmlformats.org/drawingml/2006/picture">
+                <pic:pic xmlns:pic="http://schemas.openxmlformats.org/drawingml/2006/picture">
+                  <pic:nvPicPr>
+                    <pic:cNvPr id="1256071601" name="Picture 1" descr="A graph of a number of data&#10;&#10;Description automatically generated"/>
+                    <pic:cNvPicPr/>
+                  </pic:nvPicPr>
+                  <pic:blipFill>
+                    <a:blip r:embed="rId7"/>
+                    <a:stretch>
+                      <a:fillRect/>
+                    </a:stretch>
+                  </pic:blipFill>
+                  <pic:spPr>
+                    <a:xfrm>
+                      <a:off x="0" y="0"/>
+                      <a:ext cx="4587638" cy="1310754"/>
+                    </a:xfrm>
+                    <a:prstGeom prst="rect">
+                      <a:avLst/>
+                    </a:prstGeom>
+                  </pic:spPr>
+                </pic:pic>
+              </a:graphicData>
+            </a:graphic>
+          </wp:inline>
+        </w:drawing>
       </w:r>
       <w:r>
         <w:rPr>
@@ -1003,7 +1087,23 @@
           <w:sz w:val="24"/>
           <w:szCs w:val="24"/>
         </w:rPr>
-        <w:t xml:space="preserve"> and also physical interpolation issue</w:t>
+        <w:t xml:space="preserve"> </w:t>
+      </w:r>
+      <w:proofErr w:type="gramStart"/>
+      <w:r>
+        <w:rPr>
+          <w:sz w:val="24"/>
+          <w:szCs w:val="24"/>
+        </w:rPr>
+        <w:t>and also</w:t>
+      </w:r>
+      <w:proofErr w:type="gramEnd"/>
+      <w:r>
+        <w:rPr>
+          <w:sz w:val="24"/>
+          <w:szCs w:val="24"/>
+        </w:rPr>
+        <w:t xml:space="preserve"> physical interpolation issue</w:t>
       </w:r>
       <w:r>
         <w:rPr>
@@ -1011,6 +1111,58 @@
           <w:szCs w:val="24"/>
         </w:rPr>
         <w:t>s.</w:t>
+      </w:r>
+    </w:p>
+    <w:p>
+      <w:pPr>
+        <w:pStyle w:val="ListParagraph"/>
+        <w:numPr>
+          <w:ilvl w:val="0"/>
+          <w:numId w:val="1"/>
+        </w:numPr>
+        <w:ind w:left="0"/>
+        <w:jc w:val="both"/>
+        <w:rPr>
+          <w:sz w:val="24"/>
+          <w:szCs w:val="24"/>
+        </w:rPr>
+      </w:pPr>
+      <w:r>
+        <w:rPr>
+          <w:sz w:val="24"/>
+          <w:szCs w:val="24"/>
+        </w:rPr>
+        <w:t xml:space="preserve">When it comes to the missing data in the Lagrangian model, (find reference) the model has built in way of interpolating the data based on values around </w:t>
+      </w:r>
+      <w:proofErr w:type="gramStart"/>
+      <w:r>
+        <w:rPr>
+          <w:sz w:val="24"/>
+          <w:szCs w:val="24"/>
+        </w:rPr>
+        <w:t>it</w:t>
+      </w:r>
+      <w:proofErr w:type="gramEnd"/>
+      <w:r>
+        <w:rPr>
+          <w:sz w:val="24"/>
+          <w:szCs w:val="24"/>
+        </w:rPr>
+        <w:t xml:space="preserve"> so no </w:t>
+      </w:r>
+      <w:r>
+        <w:rPr>
+          <w:sz w:val="24"/>
+          <w:szCs w:val="24"/>
+        </w:rPr>
+        <w:t>preprocessing</w:t>
+      </w:r>
+      <w:r>
+        <w:rPr>
+          <w:sz w:val="24"/>
+          <w:szCs w:val="24"/>
+        </w:rPr>
+        <w:t xml:space="preserve"> is necessary when it comes to this. </w:t>
       </w:r>
     </w:p>
     <w:p>
@@ -2065,7 +2217,23 @@
           <w:sz w:val="24"/>
           <w:szCs w:val="24"/>
         </w:rPr>
-        <w:t xml:space="preserve">Due to the Nans in the dataset we also tried to use interpolation to fill these values (spline) but it was concluded that the results were not good and worse </w:t>
+        <w:t>Due to the Nans in the dataset we also tried to use interpolation to fill these values (spline</w:t>
+      </w:r>
+      <w:proofErr w:type="gramStart"/>
+      <w:r>
+        <w:rPr>
+          <w:sz w:val="24"/>
+          <w:szCs w:val="24"/>
+        </w:rPr>
+        <w:t>)</w:t>
+      </w:r>
+      <w:proofErr w:type="gramEnd"/>
+      <w:r>
+        <w:rPr>
+          <w:sz w:val="24"/>
+          <w:szCs w:val="24"/>
+        </w:rPr>
+        <w:t xml:space="preserve"> but it was concluded that the results were not good and worse </w:t>
       </w:r>
       <w:r>
         <w:rPr>
@@ -2859,7 +3027,23 @@
           <w:sz w:val="24"/>
           <w:szCs w:val="24"/>
         </w:rPr>
-        <w:t xml:space="preserve">Created a loop pretty much does everything the same like the </w:t>
+        <w:t xml:space="preserve">Created a loop pretty much does everything the same </w:t>
+      </w:r>
+      <w:proofErr w:type="gramStart"/>
+      <w:r>
+        <w:rPr>
+          <w:sz w:val="24"/>
+          <w:szCs w:val="24"/>
+        </w:rPr>
+        <w:t>like</w:t>
+      </w:r>
+      <w:proofErr w:type="gramEnd"/>
+      <w:r>
+        <w:rPr>
+          <w:sz w:val="24"/>
+          <w:szCs w:val="24"/>
+        </w:rPr>
+        <w:t xml:space="preserve"> the </w:t>
       </w:r>
       <w:proofErr w:type="spellStart"/>
       <w:r>
@@ -3039,6 +3223,121 @@
     <w:p>
       <w:pPr>
         <w:pStyle w:val="ListParagraph"/>
+        <w:numPr>
+          <w:ilvl w:val="0"/>
+          <w:numId w:val="5"/>
+        </w:numPr>
+        <w:ind w:left="0"/>
+        <w:jc w:val="both"/>
+        <w:rPr>
+          <w:b/>
+          <w:bCs/>
+          <w:sz w:val="24"/>
+          <w:szCs w:val="24"/>
+        </w:rPr>
+      </w:pPr>
+      <w:r>
+        <w:rPr>
+          <w:sz w:val="24"/>
+          <w:szCs w:val="24"/>
+        </w:rPr>
+        <w:t>Since the training is in a loop and takes long, it will be done in batches of 10-10-10-7.</w:t>
+      </w:r>
+      <w:r>
+        <w:rPr>
+          <w:sz w:val="24"/>
+          <w:szCs w:val="24"/>
+        </w:rPr>
+        <w:t xml:space="preserve"> </w:t>
+      </w:r>
+      <w:r>
+        <w:rPr>
+          <w:sz w:val="24"/>
+          <w:szCs w:val="24"/>
+        </w:rPr>
+        <w:t xml:space="preserve">The code was updated to use a more computationally expensive model architecture to allow for better predicted results. </w:t>
+      </w:r>
+      <w:r>
+        <w:rPr>
+          <w:sz w:val="24"/>
+          <w:szCs w:val="24"/>
+        </w:rPr>
+        <w:t xml:space="preserve">The </w:t>
+      </w:r>
+      <w:r>
+        <w:rPr>
+          <w:sz w:val="24"/>
+          <w:szCs w:val="24"/>
+        </w:rPr>
+        <w:t>output, metrics on test set and the graph for the test set is</w:t>
+      </w:r>
+      <w:r>
+        <w:rPr>
+          <w:sz w:val="24"/>
+          <w:szCs w:val="24"/>
+        </w:rPr>
+        <w:t xml:space="preserve"> saved so it is not an issue</w:t>
+      </w:r>
+      <w:r>
+        <w:rPr>
+          <w:sz w:val="24"/>
+          <w:szCs w:val="24"/>
+        </w:rPr>
+        <w:t xml:space="preserve"> to go back to them to use for evaluation</w:t>
+      </w:r>
+      <w:r>
+        <w:rPr>
+          <w:sz w:val="24"/>
+          <w:szCs w:val="24"/>
+        </w:rPr>
+        <w:t>.</w:t>
+      </w:r>
+      <w:r>
+        <w:rPr>
+          <w:sz w:val="24"/>
+          <w:szCs w:val="24"/>
+        </w:rPr>
+        <w:t xml:space="preserve"> </w:t>
+      </w:r>
+      <w:r>
+        <w:rPr>
+          <w:b/>
+          <w:bCs/>
+          <w:sz w:val="24"/>
+          <w:szCs w:val="24"/>
+        </w:rPr>
+        <w:t>Ignore</w:t>
+      </w:r>
+      <w:r>
+        <w:rPr>
+          <w:b/>
+          <w:bCs/>
+          <w:sz w:val="24"/>
+          <w:szCs w:val="24"/>
+        </w:rPr>
+        <w:t xml:space="preserve"> what I said before about computational time!</w:t>
+      </w:r>
+    </w:p>
+    <w:p>
+      <w:pPr>
+        <w:pStyle w:val="ListParagraph"/>
+        <w:numPr>
+          <w:ilvl w:val="0"/>
+          <w:numId w:val="5"/>
+        </w:numPr>
+        <w:ind w:left="0"/>
+        <w:jc w:val="both"/>
+        <w:rPr>
+          <w:b/>
+          <w:bCs/>
+          <w:sz w:val="24"/>
+          <w:szCs w:val="24"/>
+        </w:rPr>
+      </w:pPr>
+    </w:p>
+    <w:p>
+      <w:pPr>
+        <w:pStyle w:val="ListParagraph"/>
         <w:ind w:left="0"/>
         <w:jc w:val="both"/>
         <w:rPr>
@@ -3272,6 +3571,50 @@
           <w:sz w:val="24"/>
           <w:szCs w:val="24"/>
         </w:rPr>
+        <w:t xml:space="preserve">The best thing to do is take an average of the error metrics for all the models. I can compare the whole combined predictions to the whole combined actual values, but this can be problematic since there is so much missing data. </w:t>
+      </w:r>
+    </w:p>
+    <w:p>
+      <w:pPr>
+        <w:pStyle w:val="ListParagraph"/>
+        <w:numPr>
+          <w:ilvl w:val="0"/>
+          <w:numId w:val="1"/>
+        </w:numPr>
+        <w:ind w:left="142"/>
+        <w:jc w:val="both"/>
+        <w:rPr>
+          <w:sz w:val="24"/>
+          <w:szCs w:val="24"/>
+        </w:rPr>
+      </w:pPr>
+      <w:r>
+        <w:rPr>
+          <w:sz w:val="24"/>
+          <w:szCs w:val="24"/>
+        </w:rPr>
+        <w:t>Evaluation can be done visually by using the Lagrangian Evaluation notebook to see a video simulation of the actual values and the predicted values overlapped.</w:t>
+      </w:r>
+    </w:p>
+    <w:p>
+      <w:pPr>
+        <w:pStyle w:val="ListParagraph"/>
+        <w:numPr>
+          <w:ilvl w:val="0"/>
+          <w:numId w:val="1"/>
+        </w:numPr>
+        <w:ind w:left="142"/>
+        <w:jc w:val="both"/>
+        <w:rPr>
+          <w:sz w:val="24"/>
+          <w:szCs w:val="24"/>
+        </w:rPr>
+      </w:pPr>
+      <w:r>
+        <w:rPr>
+          <w:sz w:val="24"/>
+          <w:szCs w:val="24"/>
+        </w:rPr>
         <w:br w:type="page"/>
       </w:r>
     </w:p>
@@ -3505,7 +3848,14 @@
           <w:sz w:val="24"/>
           <w:szCs w:val="24"/>
         </w:rPr>
-        <w:t>more complex model but with the sacrifice of a longer execution time (more than 12 hours?)</w:t>
+        <w:t xml:space="preserve">more complex model </w:t>
+      </w:r>
+      <w:r>
+        <w:rPr>
+          <w:sz w:val="24"/>
+          <w:szCs w:val="24"/>
+        </w:rPr>
+        <w:t>like a transformer.</w:t>
       </w:r>
     </w:p>
     <w:p>
@@ -3515,6 +3865,60 @@
           <w:ilvl w:val="0"/>
           <w:numId w:val="1"/>
         </w:numPr>
+        <w:ind w:left="0"/>
+        <w:jc w:val="both"/>
+        <w:rPr>
+          <w:sz w:val="24"/>
+          <w:szCs w:val="24"/>
+        </w:rPr>
+      </w:pPr>
+      <w:r>
+        <w:rPr>
+          <w:sz w:val="24"/>
+          <w:szCs w:val="24"/>
+        </w:rPr>
+        <w:t>Get more weather data that will influence surface debris movement and create a method with more features for a more realistic and accurate prediction! These can also be predicted as new targets and the Lagrangian to be updated to use this new data.</w:t>
+      </w:r>
+    </w:p>
+    <w:p>
+      <w:pPr>
+        <w:pStyle w:val="ListParagraph"/>
+        <w:numPr>
+          <w:ilvl w:val="0"/>
+          <w:numId w:val="1"/>
+        </w:numPr>
+        <w:ind w:left="0"/>
+        <w:jc w:val="both"/>
+        <w:rPr>
+          <w:sz w:val="24"/>
+          <w:szCs w:val="24"/>
+        </w:rPr>
+      </w:pPr>
+      <w:r>
+        <w:rPr>
+          <w:sz w:val="24"/>
+          <w:szCs w:val="24"/>
+        </w:rPr>
+        <w:t>Model that predict</w:t>
+      </w:r>
+      <w:r>
+        <w:rPr>
+          <w:sz w:val="24"/>
+          <w:szCs w:val="24"/>
+        </w:rPr>
+        <w:t>s</w:t>
+      </w:r>
+      <w:r>
+        <w:rPr>
+          <w:sz w:val="24"/>
+          <w:szCs w:val="24"/>
+        </w:rPr>
+        <w:t xml:space="preserve"> the missing values in the datasets.</w:t>
+      </w:r>
+    </w:p>
+    <w:p>
+      <w:pPr>
+        <w:pStyle w:val="ListParagraph"/>
         <w:ind w:left="0"/>
         <w:jc w:val="both"/>
         <w:rPr>
@@ -10330,12 +10734,12 @@
       </w:pPr>
     </w:p>
     <w:sectPr>
-      <w:headerReference w:type="even" r:id="rId7"/>
-      <w:headerReference w:type="default" r:id="rId8"/>
-      <w:footerReference w:type="even" r:id="rId9"/>
-      <w:footerReference w:type="default" r:id="rId10"/>
-      <w:headerReference w:type="first" r:id="rId11"/>
-      <w:footerReference w:type="first" r:id="rId12"/>
+      <w:headerReference w:type="even" r:id="rId8"/>
+      <w:headerReference w:type="default" r:id="rId9"/>
+      <w:footerReference w:type="even" r:id="rId10"/>
+      <w:footerReference w:type="default" r:id="rId11"/>
+      <w:headerReference w:type="first" r:id="rId12"/>
+      <w:footerReference w:type="first" r:id="rId13"/>
       <w:pgSz w:w="11906" w:h="16838"/>
       <w:pgMar w:top="1440" w:right="1440" w:bottom="1440" w:left="1440" w:header="708" w:footer="708" w:gutter="0"/>
       <w:cols w:space="708"/>
@@ -11029,16 +11433,16 @@
     </w:lvl>
   </w:abstractNum>
   <w:abstractNum w:abstractNumId="4" w15:restartNumberingAfterBreak="0">
-    <w:nsid w:val="705A7E2F"/>
+    <w:nsid w:val="407A4100"/>
     <w:multiLevelType w:val="hybridMultilevel"/>
-    <w:tmpl w:val="6CB022D6"/>
+    <w:tmpl w:val="D74E6796"/>
     <w:lvl w:ilvl="0" w:tplc="20000001">
       <w:start w:val="1"/>
       <w:numFmt w:val="bullet"/>
       <w:lvlText w:val=""/>
       <w:lvlJc w:val="left"/>
       <w:pPr>
-        <w:ind w:left="720" w:hanging="360"/>
+        <w:ind w:left="3600" w:hanging="360"/>
       </w:pPr>
       <w:rPr>
         <w:rFonts w:ascii="Symbol" w:hAnsi="Symbol" w:hint="default"/>
@@ -11050,7 +11454,7 @@
       <w:lvlText w:val="o"/>
       <w:lvlJc w:val="left"/>
       <w:pPr>
-        <w:ind w:left="1440" w:hanging="360"/>
+        <w:ind w:left="4320" w:hanging="360"/>
       </w:pPr>
       <w:rPr>
         <w:rFonts w:ascii="Courier New" w:hAnsi="Courier New" w:cs="Courier New" w:hint="default"/>
@@ -11062,7 +11466,7 @@
       <w:lvlText w:val=""/>
       <w:lvlJc w:val="left"/>
       <w:pPr>
-        <w:ind w:left="2160" w:hanging="360"/>
+        <w:ind w:left="5040" w:hanging="360"/>
       </w:pPr>
       <w:rPr>
         <w:rFonts w:ascii="Wingdings" w:hAnsi="Wingdings" w:hint="default"/>
@@ -11074,7 +11478,7 @@
       <w:lvlText w:val=""/>
       <w:lvlJc w:val="left"/>
       <w:pPr>
-        <w:ind w:left="2880" w:hanging="360"/>
+        <w:ind w:left="5760" w:hanging="360"/>
       </w:pPr>
       <w:rPr>
         <w:rFonts w:ascii="Symbol" w:hAnsi="Symbol" w:hint="default"/>
@@ -11086,7 +11490,7 @@
       <w:lvlText w:val="o"/>
       <w:lvlJc w:val="left"/>
       <w:pPr>
-        <w:ind w:left="3600" w:hanging="360"/>
+        <w:ind w:left="6480" w:hanging="360"/>
       </w:pPr>
       <w:rPr>
         <w:rFonts w:ascii="Courier New" w:hAnsi="Courier New" w:cs="Courier New" w:hint="default"/>
@@ -11098,7 +11502,7 @@
       <w:lvlText w:val=""/>
       <w:lvlJc w:val="left"/>
       <w:pPr>
-        <w:ind w:left="4320" w:hanging="360"/>
+        <w:ind w:left="7200" w:hanging="360"/>
       </w:pPr>
       <w:rPr>
         <w:rFonts w:ascii="Wingdings" w:hAnsi="Wingdings" w:hint="default"/>
@@ -11110,7 +11514,7 @@
       <w:lvlText w:val=""/>
       <w:lvlJc w:val="left"/>
       <w:pPr>
-        <w:ind w:left="5040" w:hanging="360"/>
+        <w:ind w:left="7920" w:hanging="360"/>
       </w:pPr>
       <w:rPr>
         <w:rFonts w:ascii="Symbol" w:hAnsi="Symbol" w:hint="default"/>
@@ -11122,7 +11526,7 @@
       <w:lvlText w:val="o"/>
       <w:lvlJc w:val="left"/>
       <w:pPr>
-        <w:ind w:left="5760" w:hanging="360"/>
+        <w:ind w:left="8640" w:hanging="360"/>
       </w:pPr>
       <w:rPr>
         <w:rFonts w:ascii="Courier New" w:hAnsi="Courier New" w:cs="Courier New" w:hint="default"/>
@@ -11134,7 +11538,7 @@
       <w:lvlText w:val=""/>
       <w:lvlJc w:val="left"/>
       <w:pPr>
-        <w:ind w:left="6480" w:hanging="360"/>
+        <w:ind w:left="9360" w:hanging="360"/>
       </w:pPr>
       <w:rPr>
         <w:rFonts w:ascii="Wingdings" w:hAnsi="Wingdings" w:hint="default"/>
@@ -11142,9 +11546,9 @@
     </w:lvl>
   </w:abstractNum>
   <w:abstractNum w:abstractNumId="5" w15:restartNumberingAfterBreak="0">
-    <w:nsid w:val="705D7A58"/>
+    <w:nsid w:val="705A7E2F"/>
     <w:multiLevelType w:val="hybridMultilevel"/>
-    <w:tmpl w:val="71540B7C"/>
+    <w:tmpl w:val="6CB022D6"/>
     <w:lvl w:ilvl="0" w:tplc="20000001">
       <w:start w:val="1"/>
       <w:numFmt w:val="bullet"/>
@@ -11255,9 +11659,9 @@
     </w:lvl>
   </w:abstractNum>
   <w:abstractNum w:abstractNumId="6" w15:restartNumberingAfterBreak="0">
-    <w:nsid w:val="733224C1"/>
+    <w:nsid w:val="705D7A58"/>
     <w:multiLevelType w:val="hybridMultilevel"/>
-    <w:tmpl w:val="68D4F5FE"/>
+    <w:tmpl w:val="71540B7C"/>
     <w:lvl w:ilvl="0" w:tplc="20000001">
       <w:start w:val="1"/>
       <w:numFmt w:val="bullet"/>
@@ -11367,17 +11771,130 @@
       </w:rPr>
     </w:lvl>
   </w:abstractNum>
+  <w:abstractNum w:abstractNumId="7" w15:restartNumberingAfterBreak="0">
+    <w:nsid w:val="733224C1"/>
+    <w:multiLevelType w:val="hybridMultilevel"/>
+    <w:tmpl w:val="68D4F5FE"/>
+    <w:lvl w:ilvl="0" w:tplc="20000001">
+      <w:start w:val="1"/>
+      <w:numFmt w:val="bullet"/>
+      <w:lvlText w:val=""/>
+      <w:lvlJc w:val="left"/>
+      <w:pPr>
+        <w:ind w:left="720" w:hanging="360"/>
+      </w:pPr>
+      <w:rPr>
+        <w:rFonts w:ascii="Symbol" w:hAnsi="Symbol" w:hint="default"/>
+      </w:rPr>
+    </w:lvl>
+    <w:lvl w:ilvl="1" w:tplc="20000003" w:tentative="1">
+      <w:start w:val="1"/>
+      <w:numFmt w:val="bullet"/>
+      <w:lvlText w:val="o"/>
+      <w:lvlJc w:val="left"/>
+      <w:pPr>
+        <w:ind w:left="1440" w:hanging="360"/>
+      </w:pPr>
+      <w:rPr>
+        <w:rFonts w:ascii="Courier New" w:hAnsi="Courier New" w:cs="Courier New" w:hint="default"/>
+      </w:rPr>
+    </w:lvl>
+    <w:lvl w:ilvl="2" w:tplc="20000005" w:tentative="1">
+      <w:start w:val="1"/>
+      <w:numFmt w:val="bullet"/>
+      <w:lvlText w:val=""/>
+      <w:lvlJc w:val="left"/>
+      <w:pPr>
+        <w:ind w:left="2160" w:hanging="360"/>
+      </w:pPr>
+      <w:rPr>
+        <w:rFonts w:ascii="Wingdings" w:hAnsi="Wingdings" w:hint="default"/>
+      </w:rPr>
+    </w:lvl>
+    <w:lvl w:ilvl="3" w:tplc="20000001" w:tentative="1">
+      <w:start w:val="1"/>
+      <w:numFmt w:val="bullet"/>
+      <w:lvlText w:val=""/>
+      <w:lvlJc w:val="left"/>
+      <w:pPr>
+        <w:ind w:left="2880" w:hanging="360"/>
+      </w:pPr>
+      <w:rPr>
+        <w:rFonts w:ascii="Symbol" w:hAnsi="Symbol" w:hint="default"/>
+      </w:rPr>
+    </w:lvl>
+    <w:lvl w:ilvl="4" w:tplc="20000003" w:tentative="1">
+      <w:start w:val="1"/>
+      <w:numFmt w:val="bullet"/>
+      <w:lvlText w:val="o"/>
+      <w:lvlJc w:val="left"/>
+      <w:pPr>
+        <w:ind w:left="3600" w:hanging="360"/>
+      </w:pPr>
+      <w:rPr>
+        <w:rFonts w:ascii="Courier New" w:hAnsi="Courier New" w:cs="Courier New" w:hint="default"/>
+      </w:rPr>
+    </w:lvl>
+    <w:lvl w:ilvl="5" w:tplc="20000005" w:tentative="1">
+      <w:start w:val="1"/>
+      <w:numFmt w:val="bullet"/>
+      <w:lvlText w:val=""/>
+      <w:lvlJc w:val="left"/>
+      <w:pPr>
+        <w:ind w:left="4320" w:hanging="360"/>
+      </w:pPr>
+      <w:rPr>
+        <w:rFonts w:ascii="Wingdings" w:hAnsi="Wingdings" w:hint="default"/>
+      </w:rPr>
+    </w:lvl>
+    <w:lvl w:ilvl="6" w:tplc="20000001" w:tentative="1">
+      <w:start w:val="1"/>
+      <w:numFmt w:val="bullet"/>
+      <w:lvlText w:val=""/>
+      <w:lvlJc w:val="left"/>
+      <w:pPr>
+        <w:ind w:left="5040" w:hanging="360"/>
+      </w:pPr>
+      <w:rPr>
+        <w:rFonts w:ascii="Symbol" w:hAnsi="Symbol" w:hint="default"/>
+      </w:rPr>
+    </w:lvl>
+    <w:lvl w:ilvl="7" w:tplc="20000003" w:tentative="1">
+      <w:start w:val="1"/>
+      <w:numFmt w:val="bullet"/>
+      <w:lvlText w:val="o"/>
+      <w:lvlJc w:val="left"/>
+      <w:pPr>
+        <w:ind w:left="5760" w:hanging="360"/>
+      </w:pPr>
+      <w:rPr>
+        <w:rFonts w:ascii="Courier New" w:hAnsi="Courier New" w:cs="Courier New" w:hint="default"/>
+      </w:rPr>
+    </w:lvl>
+    <w:lvl w:ilvl="8" w:tplc="20000005" w:tentative="1">
+      <w:start w:val="1"/>
+      <w:numFmt w:val="bullet"/>
+      <w:lvlText w:val=""/>
+      <w:lvlJc w:val="left"/>
+      <w:pPr>
+        <w:ind w:left="6480" w:hanging="360"/>
+      </w:pPr>
+      <w:rPr>
+        <w:rFonts w:ascii="Wingdings" w:hAnsi="Wingdings" w:hint="default"/>
+      </w:rPr>
+    </w:lvl>
+  </w:abstractNum>
   <w:num w:numId="1" w16cid:durableId="1975021327">
-    <w:abstractNumId w:val="5"/>
+    <w:abstractNumId w:val="6"/>
   </w:num>
   <w:num w:numId="2" w16cid:durableId="1193226340">
     <w:abstractNumId w:val="2"/>
   </w:num>
   <w:num w:numId="3" w16cid:durableId="1285118487">
-    <w:abstractNumId w:val="6"/>
+    <w:abstractNumId w:val="7"/>
   </w:num>
   <w:num w:numId="4" w16cid:durableId="1146437241">
-    <w:abstractNumId w:val="4"/>
+    <w:abstractNumId w:val="5"/>
   </w:num>
   <w:num w:numId="5" w16cid:durableId="1068528795">
     <w:abstractNumId w:val="3"/>
@@ -11387,6 +11904,9 @@
   </w:num>
   <w:num w:numId="7" w16cid:durableId="2129465776">
     <w:abstractNumId w:val="1"/>
+  </w:num>
+  <w:num w:numId="8" w16cid:durableId="1719861886">
+    <w:abstractNumId w:val="4"/>
   </w:num>
 </w:numbering>
 </file>

</xml_diff>

<commit_message>
Updated code, waiting for models to run
</commit_message>
<xml_diff>
--- a/Write-Up-FYP.docx
+++ b/Write-Up-FYP.docx
@@ -260,12 +260,21 @@
       <w:pPr>
         <w:jc w:val="both"/>
       </w:pPr>
+      <w:proofErr w:type="spellStart"/>
       <w:r>
         <w:rPr>
           <w:b/>
           <w:bCs/>
         </w:rPr>
-        <w:t>lat:</w:t>
+        <w:t>lat</w:t>
+      </w:r>
+      <w:proofErr w:type="spellEnd"/>
+      <w:r>
+        <w:rPr>
+          <w:b/>
+          <w:bCs/>
+        </w:rPr>
+        <w:t>:</w:t>
       </w:r>
       <w:r>
         <w:t xml:space="preserve"> 52 latitude points, indicating the geographic scope in the north-south direction.</w:t>
@@ -275,12 +284,21 @@
       <w:pPr>
         <w:jc w:val="both"/>
       </w:pPr>
+      <w:proofErr w:type="spellStart"/>
       <w:r>
         <w:rPr>
           <w:b/>
           <w:bCs/>
         </w:rPr>
-        <w:t>lon:</w:t>
+        <w:t>lon</w:t>
+      </w:r>
+      <w:proofErr w:type="spellEnd"/>
+      <w:r>
+        <w:rPr>
+          <w:b/>
+          <w:bCs/>
+        </w:rPr>
+        <w:t>:</w:t>
       </w:r>
       <w:r>
         <w:t xml:space="preserve"> 43 longitude points, indicating the geographic scope in the east-west direction.</w:t>
@@ -309,101 +327,160 @@
         </w:rPr>
         <w:t xml:space="preserve"> </w:t>
       </w:r>
-      <w:r>
-        <w:t>(</w:t>
-      </w:r>
-      <w:r>
-        <w:rPr>
-          <w:i/>
-          <w:iCs/>
-        </w:rPr>
-        <w:t>DOUBLE CHECK</w:t>
-      </w:r>
-      <w:r>
-        <w:rPr>
-          <w:i/>
-          <w:iCs/>
-        </w:rPr>
-        <w:t>)</w:t>
-      </w:r>
-      <w:r>
+    </w:p>
+    <w:p>
+      <w:r>
+        <w:t>Latitude Range in the Dataset: 35.74470138549805 to 36.88019943237305</w:t>
+      </w:r>
+    </w:p>
+    <w:p>
+      <w:r>
+        <w:t>Longitude Range in the Dataset: 13.676799774169922 to 15.380399703979492</w:t>
+      </w:r>
+    </w:p>
+    <w:p>
+      <w:r>
+        <w:rPr>
+          <w:b/>
+          <w:bCs/>
+          <w:u w:val="single"/>
+        </w:rPr>
+        <w:t>Updated for Lagrangian</w:t>
+      </w:r>
+      <w:r>
+        <w:rPr>
+          <w:b/>
+          <w:bCs/>
+          <w:u w:val="single"/>
+        </w:rPr>
+        <w:t xml:space="preserve"> (used in </w:t>
+      </w:r>
+      <w:r>
+        <w:rPr>
+          <w:b/>
+          <w:bCs/>
+          <w:u w:val="single"/>
+        </w:rPr>
+        <w:t>7-day</w:t>
+      </w:r>
+      <w:r>
+        <w:rPr>
+          <w:b/>
+          <w:bCs/>
+          <w:u w:val="single"/>
+        </w:rPr>
+        <w:t xml:space="preserve"> simulation)</w:t>
+      </w:r>
+      <w:r>
+        <w:rPr>
+          <w:b/>
+          <w:bCs/>
+          <w:u w:val="single"/>
+        </w:rPr>
+        <w:t>:</w:t>
+      </w:r>
+      <w:r>
+        <w:rPr>
+          <w:b/>
+          <w:bCs/>
+          <w:u w:val="single"/>
+        </w:rPr>
         <w:br/>
       </w:r>
-      <w:r>
-        <w:t>Latitude Range in the Dataset: 35.74470138549805 to 36.88019943237305</w:t>
-      </w:r>
-    </w:p>
-    <w:p>
-      <w:r>
-        <w:t>Longitude Range in the Dataset: 13.676799774169922 to 15.380399703979492</w:t>
-      </w:r>
-    </w:p>
-    <w:p>
-      <w:r>
+      <w:proofErr w:type="spellStart"/>
+      <w:r>
+        <w:t>lon_min</w:t>
+      </w:r>
+      <w:proofErr w:type="spellEnd"/>
+      <w:r>
+        <w:t xml:space="preserve">, </w:t>
+      </w:r>
+      <w:proofErr w:type="spellStart"/>
+      <w:r>
+        <w:t>lat_min</w:t>
+      </w:r>
+      <w:proofErr w:type="spellEnd"/>
+      <w:r>
+        <w:t xml:space="preserve">, </w:t>
+      </w:r>
+      <w:proofErr w:type="spellStart"/>
+      <w:r>
+        <w:t>lon_max</w:t>
+      </w:r>
+      <w:proofErr w:type="spellEnd"/>
+      <w:r>
+        <w:t xml:space="preserve">, </w:t>
+      </w:r>
+      <w:proofErr w:type="spellStart"/>
+      <w:r>
+        <w:t>lat_max</w:t>
+      </w:r>
+      <w:proofErr w:type="spellEnd"/>
+      <w:r>
+        <w:t xml:space="preserve"> = 14.15, 35.79, 14.81, 36.3</w:t>
+      </w:r>
+    </w:p>
+    <w:p>
+      <w:pPr>
         <w:rPr>
           <w:b/>
           <w:bCs/>
           <w:u w:val="single"/>
         </w:rPr>
-        <w:t>Updated for Lagrangian:</w:t>
-      </w:r>
+      </w:pPr>
       <w:r>
         <w:rPr>
           <w:b/>
           <w:bCs/>
           <w:u w:val="single"/>
         </w:rPr>
-        <w:br/>
-      </w:r>
-      <w:r>
-        <w:t>lon_min, lat_min, lon_max, lat_max = 14.15, 35.79, 14.81, 36.3</w:t>
-      </w:r>
-    </w:p>
-    <w:p>
-      <w:pPr>
+        <w:t>For simulation to prevent stuck boundaries</w:t>
+      </w:r>
+      <w:r>
         <w:rPr>
           <w:b/>
           <w:bCs/>
           <w:u w:val="single"/>
         </w:rPr>
-      </w:pPr>
+        <w:t xml:space="preserve"> (used in 7-day simulation)</w:t>
+      </w:r>
       <w:r>
         <w:rPr>
           <w:b/>
           <w:bCs/>
           <w:u w:val="single"/>
         </w:rPr>
-        <w:t>For simulation to prevent stuck boundaries</w:t>
-      </w:r>
-      <w:r>
+        <w:t>:</w:t>
+      </w:r>
+    </w:p>
+    <w:p>
+      <w:r>
+        <w:t>extent = [14.15, 14.71, 35.79, 36.2]</w:t>
+      </w:r>
+    </w:p>
+    <w:p>
+      <w:pPr>
         <w:rPr>
           <w:b/>
           <w:bCs/>
           <w:u w:val="single"/>
         </w:rPr>
-        <w:t>:</w:t>
-      </w:r>
-    </w:p>
-    <w:p>
-      <w:r>
-        <w:t>extent = [14.15, 14.71, 35.79, 36.2]</w:t>
-      </w:r>
-    </w:p>
-    <w:p>
-      <w:pPr>
+      </w:pPr>
+      <w:r>
         <w:rPr>
           <w:b/>
           <w:bCs/>
           <w:u w:val="single"/>
         </w:rPr>
-      </w:pPr>
+        <w:t>Final polygon</w:t>
+      </w:r>
       <w:r>
         <w:rPr>
           <w:b/>
           <w:bCs/>
           <w:u w:val="single"/>
         </w:rPr>
-        <w:t>Final polygon</w:t>
+        <w:t xml:space="preserve"> (red)</w:t>
       </w:r>
       <w:r>
         <w:rPr>
@@ -411,20 +488,17 @@
           <w:bCs/>
           <w:u w:val="single"/>
         </w:rPr>
-        <w:t xml:space="preserve"> (red)</w:t>
-      </w:r>
-      <w:r>
-        <w:rPr>
-          <w:b/>
-          <w:bCs/>
-          <w:u w:val="single"/>
-        </w:rPr>
         <w:t xml:space="preserve"> for predictions:</w:t>
       </w:r>
     </w:p>
     <w:p>
-      <w:r>
-        <w:t>polygon_coordinates = [</w:t>
+      <w:proofErr w:type="spellStart"/>
+      <w:r>
+        <w:t>polygon_coordinates</w:t>
+      </w:r>
+      <w:proofErr w:type="spellEnd"/>
+      <w:r>
+        <w:t xml:space="preserve"> = [</w:t>
       </w:r>
     </w:p>
     <w:p>
@@ -1389,7 +1463,23 @@
           <w:sz w:val="24"/>
           <w:szCs w:val="24"/>
         </w:rPr>
-        <w:t xml:space="preserve"> built in way of interpolating the data based on values around it so no </w:t>
+        <w:t xml:space="preserve"> built in way of interpolating the data based on values around </w:t>
+      </w:r>
+      <w:proofErr w:type="gramStart"/>
+      <w:r>
+        <w:rPr>
+          <w:sz w:val="24"/>
+          <w:szCs w:val="24"/>
+        </w:rPr>
+        <w:t>it</w:t>
+      </w:r>
+      <w:proofErr w:type="gramEnd"/>
+      <w:r>
+        <w:rPr>
+          <w:sz w:val="24"/>
+          <w:szCs w:val="24"/>
+        </w:rPr>
+        <w:t xml:space="preserve"> so no </w:t>
       </w:r>
       <w:r>
         <w:rPr>
@@ -1507,74 +1597,50 @@
     </w:p>
     <w:p>
       <w:pPr>
-        <w:jc w:val="both"/>
-        <w:rPr>
-          <w:b/>
-          <w:sz w:val="36"/>
-          <w:szCs w:val="36"/>
-          <w:u w:val="single"/>
-        </w:rPr>
-      </w:pPr>
-      <w:r>
-        <w:rPr>
-          <w:sz w:val="24"/>
-          <w:szCs w:val="24"/>
-        </w:rPr>
-        <w:br w:type="page"/>
-      </w:r>
-      <w:r>
-        <w:rPr>
-          <w:b/>
-          <w:sz w:val="36"/>
-          <w:szCs w:val="36"/>
-          <w:u w:val="single"/>
-        </w:rPr>
-        <w:lastRenderedPageBreak/>
-        <w:t xml:space="preserve">Lagrangian Model </w:t>
-      </w:r>
-      <w:r>
-        <w:rPr>
-          <w:b/>
-          <w:sz w:val="36"/>
-          <w:szCs w:val="36"/>
-          <w:u w:val="single"/>
-        </w:rPr>
-        <w:t>Evaluation</w:t>
-      </w:r>
-    </w:p>
-    <w:p>
-      <w:pPr>
         <w:pStyle w:val="ListParagraph"/>
         <w:numPr>
           <w:ilvl w:val="0"/>
           <w:numId w:val="1"/>
         </w:numPr>
         <w:ind w:left="0"/>
-        <w:rPr>
-          <w:sz w:val="24"/>
-          <w:szCs w:val="24"/>
-        </w:rPr>
-      </w:pPr>
-      <w:r>
-        <w:rPr>
-          <w:sz w:val="24"/>
-          <w:szCs w:val="24"/>
-        </w:rPr>
-        <w:t xml:space="preserve">Use </w:t>
-      </w:r>
-      <w:r>
-        <w:rPr>
-          <w:sz w:val="24"/>
-          <w:szCs w:val="24"/>
-        </w:rPr>
-        <w:t>trajectories</w:t>
-      </w:r>
-      <w:r>
-        <w:rPr>
-          <w:sz w:val="24"/>
-          <w:szCs w:val="24"/>
-        </w:rPr>
-        <w:t xml:space="preserve"> for drifters, start particle (drifter) with the same time, date, place and visualise.</w:t>
+        <w:jc w:val="both"/>
+        <w:rPr>
+          <w:sz w:val="24"/>
+          <w:szCs w:val="24"/>
+        </w:rPr>
+      </w:pPr>
+      <w:r>
+        <w:t>7 day (first Lagrangian) is dates from 1</w:t>
+      </w:r>
+      <w:r>
+        <w:rPr>
+          <w:vertAlign w:val="superscript"/>
+        </w:rPr>
+        <w:t>st</w:t>
+      </w:r>
+      <w:r>
+        <w:t xml:space="preserve"> Jan 2023 till 7</w:t>
+      </w:r>
+      <w:r>
+        <w:rPr>
+          <w:vertAlign w:val="superscript"/>
+        </w:rPr>
+        <w:t>th</w:t>
+      </w:r>
+      <w:r>
+        <w:t xml:space="preserve"> Jan 2023.</w:t>
+      </w:r>
+      <w:r>
+        <w:t xml:space="preserve"> This needs to be modified when doing evaluation to match a </w:t>
+      </w:r>
+      <w:r>
+        <w:t>week’s</w:t>
+      </w:r>
+      <w:r>
+        <w:t xml:space="preserve"> data from the drifter data! Also needs to start from the same location</w:t>
+      </w:r>
+      <w:r>
+        <w:t>.</w:t>
       </w:r>
     </w:p>
     <w:p>
@@ -1585,17 +1651,148 @@
           <w:numId w:val="1"/>
         </w:numPr>
         <w:ind w:left="0"/>
-        <w:rPr>
-          <w:sz w:val="24"/>
-          <w:szCs w:val="24"/>
-        </w:rPr>
-      </w:pPr>
-      <w:r>
-        <w:rPr>
-          <w:sz w:val="24"/>
-          <w:szCs w:val="24"/>
-        </w:rPr>
-        <w:t>Compare trajectories with a particle/s.</w:t>
+        <w:jc w:val="both"/>
+        <w:rPr>
+          <w:i/>
+          <w:iCs/>
+          <w:sz w:val="24"/>
+          <w:szCs w:val="24"/>
+        </w:rPr>
+      </w:pPr>
+      <w:r>
+        <w:t xml:space="preserve">For some reason when we tried to interpolate the data (for the 7 days) we </w:t>
+      </w:r>
+      <w:r>
+        <w:t xml:space="preserve">got very different visualisation results for the data with nans and data that was </w:t>
+      </w:r>
+      <w:r>
+        <w:t>interpolated</w:t>
+      </w:r>
+      <w:r>
+        <w:t>. We also</w:t>
+      </w:r>
+      <w:r>
+        <w:t xml:space="preserve"> g</w:t>
+      </w:r>
+      <w:r>
+        <w:t>ot</w:t>
+      </w:r>
+      <w:r>
+        <w:t xml:space="preserve"> very similar results where the particle movement was always the same even if we tried different dates of data.</w:t>
+      </w:r>
+      <w:r>
+        <w:t xml:space="preserve"> </w:t>
+      </w:r>
+      <w:r>
+        <w:t>Basically,</w:t>
+      </w:r>
+      <w:r>
+        <w:t xml:space="preserve"> the interpolated data (tried both linear and spline) gave us the same result regardless of the time frame of the data!</w:t>
+      </w:r>
+      <w:r>
+        <w:t xml:space="preserve"> This will be further proven by using the drifters for the evaluation… but for now the decision </w:t>
+      </w:r>
+      <w:r>
+        <w:t>remains</w:t>
+      </w:r>
+      <w:r>
+        <w:t xml:space="preserve"> that nan values will not be removed</w:t>
+      </w:r>
+      <w:r>
+        <w:t xml:space="preserve"> for the Lagrangian Simulation!</w:t>
+      </w:r>
+      <w:r>
+        <w:t xml:space="preserve"> </w:t>
+      </w:r>
+      <w:r>
+        <w:rPr>
+          <w:i/>
+          <w:iCs/>
+        </w:rPr>
+        <w:t xml:space="preserve">The decision not to remove </w:t>
+      </w:r>
+      <w:proofErr w:type="spellStart"/>
+      <w:r>
+        <w:rPr>
+          <w:i/>
+          <w:iCs/>
+        </w:rPr>
+        <w:t>NaN</w:t>
+      </w:r>
+      <w:proofErr w:type="spellEnd"/>
+      <w:r>
+        <w:rPr>
+          <w:i/>
+          <w:iCs/>
+        </w:rPr>
+        <w:t xml:space="preserve"> values for the Lagrangian Simulation can be informed by the fact that interpolation, whether linear or spline, has been consistently homogenizing the data, leading to non-representative or misleading results regarding particle movements across different timeframes. This uniformity post-interpolation can mask the true variability and dynamic nature of the original data, which is critical in accurately simulating and understanding the drifters' </w:t>
+      </w:r>
+      <w:r>
+        <w:rPr>
+          <w:i/>
+          <w:iCs/>
+        </w:rPr>
+        <w:t>behaviour</w:t>
+      </w:r>
+      <w:r>
+        <w:rPr>
+          <w:i/>
+          <w:iCs/>
+        </w:rPr>
+        <w:t xml:space="preserve"> and movement in varying oceanic conditions. Hence, retaining </w:t>
+      </w:r>
+      <w:proofErr w:type="spellStart"/>
+      <w:r>
+        <w:rPr>
+          <w:i/>
+          <w:iCs/>
+        </w:rPr>
+        <w:t>NaN</w:t>
+      </w:r>
+      <w:proofErr w:type="spellEnd"/>
+      <w:r>
+        <w:rPr>
+          <w:i/>
+          <w:iCs/>
+        </w:rPr>
+        <w:t xml:space="preserve"> values preserves the integrity of the original dataset, ensuring that the Lagrangian Simulation more accurately reflects the real-world conditions and variations that the drifters would encounter.</w:t>
+      </w:r>
+    </w:p>
+    <w:p>
+      <w:pPr>
+        <w:jc w:val="both"/>
+        <w:rPr>
+          <w:b/>
+          <w:sz w:val="36"/>
+          <w:szCs w:val="36"/>
+          <w:u w:val="single"/>
+        </w:rPr>
+      </w:pPr>
+      <w:r>
+        <w:rPr>
+          <w:sz w:val="24"/>
+          <w:szCs w:val="24"/>
+        </w:rPr>
+        <w:br w:type="page"/>
+      </w:r>
+      <w:r>
+        <w:rPr>
+          <w:b/>
+          <w:sz w:val="36"/>
+          <w:szCs w:val="36"/>
+          <w:u w:val="single"/>
+        </w:rPr>
+        <w:lastRenderedPageBreak/>
+        <w:t xml:space="preserve">Lagrangian Model </w:t>
+      </w:r>
+      <w:r>
+        <w:rPr>
+          <w:b/>
+          <w:sz w:val="36"/>
+          <w:szCs w:val="36"/>
+          <w:u w:val="single"/>
+        </w:rPr>
+        <w:t>Evaluation</w:t>
       </w:r>
     </w:p>
     <w:p>
@@ -1616,18 +1813,22 @@
           <w:sz w:val="24"/>
           <w:szCs w:val="24"/>
         </w:rPr>
-        <w:t xml:space="preserve">Drifters are not affected by wind that much so are good for evaluation of Lagrangian. </w:t>
-      </w:r>
-    </w:p>
-    <w:p>
-      <w:pPr>
-        <w:pStyle w:val="ListParagraph"/>
-        <w:ind w:left="0"/>
-        <w:rPr>
-          <w:sz w:val="24"/>
-          <w:szCs w:val="24"/>
-        </w:rPr>
-      </w:pPr>
+        <w:t xml:space="preserve">Use </w:t>
+      </w:r>
+      <w:r>
+        <w:rPr>
+          <w:sz w:val="24"/>
+          <w:szCs w:val="24"/>
+        </w:rPr>
+        <w:t>trajectories</w:t>
+      </w:r>
+      <w:r>
+        <w:rPr>
+          <w:sz w:val="24"/>
+          <w:szCs w:val="24"/>
+        </w:rPr>
+        <w:t xml:space="preserve"> for drifters, start particle (drifter) with the same time, date, place and visualise.</w:t>
+      </w:r>
     </w:p>
     <w:p>
       <w:pPr>
@@ -1647,6 +1848,58 @@
           <w:sz w:val="24"/>
           <w:szCs w:val="24"/>
         </w:rPr>
+        <w:t>Compare trajectories with a particle/s.</w:t>
+      </w:r>
+    </w:p>
+    <w:p>
+      <w:pPr>
+        <w:pStyle w:val="ListParagraph"/>
+        <w:numPr>
+          <w:ilvl w:val="0"/>
+          <w:numId w:val="1"/>
+        </w:numPr>
+        <w:ind w:left="0"/>
+        <w:rPr>
+          <w:sz w:val="24"/>
+          <w:szCs w:val="24"/>
+        </w:rPr>
+      </w:pPr>
+      <w:r>
+        <w:rPr>
+          <w:sz w:val="24"/>
+          <w:szCs w:val="24"/>
+        </w:rPr>
+        <w:t xml:space="preserve">Drifters are not affected by wind that much so are good for evaluation of Lagrangian. </w:t>
+      </w:r>
+    </w:p>
+    <w:p>
+      <w:pPr>
+        <w:pStyle w:val="ListParagraph"/>
+        <w:ind w:left="0"/>
+        <w:rPr>
+          <w:sz w:val="24"/>
+          <w:szCs w:val="24"/>
+        </w:rPr>
+      </w:pPr>
+    </w:p>
+    <w:p>
+      <w:pPr>
+        <w:pStyle w:val="ListParagraph"/>
+        <w:numPr>
+          <w:ilvl w:val="0"/>
+          <w:numId w:val="1"/>
+        </w:numPr>
+        <w:ind w:left="0"/>
+        <w:rPr>
+          <w:sz w:val="24"/>
+          <w:szCs w:val="24"/>
+        </w:rPr>
+      </w:pPr>
+      <w:r>
+        <w:rPr>
+          <w:sz w:val="24"/>
+          <w:szCs w:val="24"/>
+        </w:rPr>
         <w:br w:type="page"/>
       </w:r>
     </w:p>
@@ -1816,7 +2069,39 @@
           <w:sz w:val="24"/>
           <w:szCs w:val="24"/>
         </w:rPr>
-        <w:t xml:space="preserve"> (for every pair of lon and lat)</w:t>
+        <w:t xml:space="preserve"> (for every pair of </w:t>
+      </w:r>
+      <w:proofErr w:type="spellStart"/>
+      <w:r>
+        <w:rPr>
+          <w:sz w:val="24"/>
+          <w:szCs w:val="24"/>
+        </w:rPr>
+        <w:t>lon</w:t>
+      </w:r>
+      <w:proofErr w:type="spellEnd"/>
+      <w:r>
+        <w:rPr>
+          <w:sz w:val="24"/>
+          <w:szCs w:val="24"/>
+        </w:rPr>
+        <w:t xml:space="preserve"> and </w:t>
+      </w:r>
+      <w:proofErr w:type="spellStart"/>
+      <w:r>
+        <w:rPr>
+          <w:sz w:val="24"/>
+          <w:szCs w:val="24"/>
+        </w:rPr>
+        <w:t>lat</w:t>
+      </w:r>
+      <w:proofErr w:type="spellEnd"/>
+      <w:r>
+        <w:rPr>
+          <w:sz w:val="24"/>
+          <w:szCs w:val="24"/>
+        </w:rPr>
+        <w:t>)</w:t>
       </w:r>
       <w:r>
         <w:rPr>
@@ -1845,7 +2130,23 @@
           <w:sz w:val="24"/>
           <w:szCs w:val="24"/>
         </w:rPr>
-        <w:t xml:space="preserve">For this we decided to try and use 6 months of data and then also we decided we could test using 6 months but skipping a month (jan,mar,may…) </w:t>
+        <w:t>For this we decided to try and use 6 months of data and then also we decided we could test using 6 months but skipping a month (</w:t>
+      </w:r>
+      <w:proofErr w:type="spellStart"/>
+      <w:r>
+        <w:rPr>
+          <w:sz w:val="24"/>
+          <w:szCs w:val="24"/>
+        </w:rPr>
+        <w:t>jan,mar,may</w:t>
+      </w:r>
+      <w:proofErr w:type="spellEnd"/>
+      <w:r>
+        <w:rPr>
+          <w:sz w:val="24"/>
+          <w:szCs w:val="24"/>
+        </w:rPr>
+        <w:t xml:space="preserve">…) </w:t>
       </w:r>
       <w:r>
         <w:rPr>
@@ -2175,7 +2476,39 @@
           <w:sz w:val="24"/>
           <w:szCs w:val="24"/>
         </w:rPr>
-        <w:t xml:space="preserve"> nans the model input ended up only having on average around 4k inputs per lat and lon pair, this </w:t>
+        <w:t xml:space="preserve"> nans the model input ended up only having on average around 4k inputs per </w:t>
+      </w:r>
+      <w:proofErr w:type="spellStart"/>
+      <w:r>
+        <w:rPr>
+          <w:sz w:val="24"/>
+          <w:szCs w:val="24"/>
+        </w:rPr>
+        <w:t>lat</w:t>
+      </w:r>
+      <w:proofErr w:type="spellEnd"/>
+      <w:r>
+        <w:rPr>
+          <w:sz w:val="24"/>
+          <w:szCs w:val="24"/>
+        </w:rPr>
+        <w:t xml:space="preserve"> and </w:t>
+      </w:r>
+      <w:proofErr w:type="spellStart"/>
+      <w:r>
+        <w:rPr>
+          <w:sz w:val="24"/>
+          <w:szCs w:val="24"/>
+        </w:rPr>
+        <w:t>lon</w:t>
+      </w:r>
+      <w:proofErr w:type="spellEnd"/>
+      <w:r>
+        <w:rPr>
+          <w:sz w:val="24"/>
+          <w:szCs w:val="24"/>
+        </w:rPr>
+        <w:t xml:space="preserve"> pair, this </w:t>
       </w:r>
       <w:r>
         <w:rPr>
@@ -2324,7 +2657,23 @@
           <w:sz w:val="24"/>
           <w:szCs w:val="24"/>
         </w:rPr>
-        <w:t xml:space="preserve">After multiple tests, it was discovered that a sequence length (window_size) of 1 gives the best results. </w:t>
+        <w:t>After multiple tests, it was discovered that a sequence length (</w:t>
+      </w:r>
+      <w:proofErr w:type="spellStart"/>
+      <w:r>
+        <w:rPr>
+          <w:sz w:val="24"/>
+          <w:szCs w:val="24"/>
+        </w:rPr>
+        <w:t>window_size</w:t>
+      </w:r>
+      <w:proofErr w:type="spellEnd"/>
+      <w:r>
+        <w:rPr>
+          <w:sz w:val="24"/>
+          <w:szCs w:val="24"/>
+        </w:rPr>
+        <w:t xml:space="preserve">) of 1 gives the best results. </w:t>
       </w:r>
     </w:p>
     <w:p>
@@ -2533,7 +2882,23 @@
           <w:szCs w:val="24"/>
         </w:rPr>
         <w:lastRenderedPageBreak/>
-        <w:t xml:space="preserve">Due to the Nans in the dataset we also tried to use interpolation to fill these values (spline) but it was concluded that the results were not good and worse </w:t>
+        <w:t>Due to the Nans in the dataset we also tried to use interpolation to fill these values (spline</w:t>
+      </w:r>
+      <w:proofErr w:type="gramStart"/>
+      <w:r>
+        <w:rPr>
+          <w:sz w:val="24"/>
+          <w:szCs w:val="24"/>
+        </w:rPr>
+        <w:t>)</w:t>
+      </w:r>
+      <w:proofErr w:type="gramEnd"/>
+      <w:r>
+        <w:rPr>
+          <w:sz w:val="24"/>
+          <w:szCs w:val="24"/>
+        </w:rPr>
+        <w:t xml:space="preserve"> but it was concluded that the results were not good and worse </w:t>
       </w:r>
       <w:r>
         <w:rPr>
@@ -2576,7 +2941,39 @@
           <w:sz w:val="24"/>
           <w:szCs w:val="24"/>
         </w:rPr>
-        <w:t xml:space="preserve">Important to mention that all these tests where run on the same pair of lon and lat: </w:t>
+        <w:t xml:space="preserve">Important to mention that all these tests where run on the same pair of </w:t>
+      </w:r>
+      <w:proofErr w:type="spellStart"/>
+      <w:r>
+        <w:rPr>
+          <w:sz w:val="24"/>
+          <w:szCs w:val="24"/>
+        </w:rPr>
+        <w:t>lon</w:t>
+      </w:r>
+      <w:proofErr w:type="spellEnd"/>
+      <w:r>
+        <w:rPr>
+          <w:sz w:val="24"/>
+          <w:szCs w:val="24"/>
+        </w:rPr>
+        <w:t xml:space="preserve"> and </w:t>
+      </w:r>
+      <w:proofErr w:type="spellStart"/>
+      <w:r>
+        <w:rPr>
+          <w:sz w:val="24"/>
+          <w:szCs w:val="24"/>
+        </w:rPr>
+        <w:t>lat</w:t>
+      </w:r>
+      <w:proofErr w:type="spellEnd"/>
+      <w:r>
+        <w:rPr>
+          <w:sz w:val="24"/>
+          <w:szCs w:val="24"/>
+        </w:rPr>
+        <w:t xml:space="preserve">: </w:t>
       </w:r>
     </w:p>
     <w:p>
@@ -2588,12 +2985,21 @@
           <w:szCs w:val="24"/>
         </w:rPr>
       </w:pPr>
-      <w:r>
-        <w:rPr>
-          <w:sz w:val="24"/>
-          <w:szCs w:val="24"/>
-        </w:rPr>
-        <w:t>target_lat = 36.03409957885742</w:t>
+      <w:proofErr w:type="spellStart"/>
+      <w:r>
+        <w:rPr>
+          <w:sz w:val="24"/>
+          <w:szCs w:val="24"/>
+        </w:rPr>
+        <w:t>target_lat</w:t>
+      </w:r>
+      <w:proofErr w:type="spellEnd"/>
+      <w:r>
+        <w:rPr>
+          <w:sz w:val="24"/>
+          <w:szCs w:val="24"/>
+        </w:rPr>
+        <w:t xml:space="preserve"> = 36.03409957885742</w:t>
       </w:r>
     </w:p>
     <w:p>
@@ -2605,12 +3011,21 @@
           <w:szCs w:val="24"/>
         </w:rPr>
       </w:pPr>
-      <w:r>
-        <w:rPr>
-          <w:sz w:val="24"/>
-          <w:szCs w:val="24"/>
-        </w:rPr>
-        <w:t>target_lon = 14.528599739074707</w:t>
+      <w:proofErr w:type="spellStart"/>
+      <w:r>
+        <w:rPr>
+          <w:sz w:val="24"/>
+          <w:szCs w:val="24"/>
+        </w:rPr>
+        <w:t>target_lon</w:t>
+      </w:r>
+      <w:proofErr w:type="spellEnd"/>
+      <w:r>
+        <w:rPr>
+          <w:sz w:val="24"/>
+          <w:szCs w:val="24"/>
+        </w:rPr>
+        <w:t xml:space="preserve"> = 14.528599739074707</w:t>
       </w:r>
     </w:p>
     <w:p>
@@ -3305,7 +3720,23 @@
           <w:sz w:val="24"/>
           <w:szCs w:val="24"/>
         </w:rPr>
-        <w:t xml:space="preserve"> the lstm we worked with before… the only difference is that it does this for every csv file corresponding to every pair of the coordinates.</w:t>
+        <w:t xml:space="preserve"> the </w:t>
+      </w:r>
+      <w:proofErr w:type="spellStart"/>
+      <w:r>
+        <w:rPr>
+          <w:sz w:val="24"/>
+          <w:szCs w:val="24"/>
+        </w:rPr>
+        <w:t>lstm</w:t>
+      </w:r>
+      <w:proofErr w:type="spellEnd"/>
+      <w:r>
+        <w:rPr>
+          <w:sz w:val="24"/>
+          <w:szCs w:val="24"/>
+        </w:rPr>
+        <w:t xml:space="preserve"> we worked with before… the only difference is that it does this for every csv file corresponding to every pair of the coordinates.</w:t>
       </w:r>
     </w:p>
     <w:p>
@@ -3828,6 +4259,7 @@
         </w:rPr>
         <w:t xml:space="preserve"> </w:t>
       </w:r>
+      <w:proofErr w:type="gramStart"/>
       <w:r>
         <w:rPr>
           <w:sz w:val="24"/>
@@ -3840,7 +4272,15 @@
           <w:sz w:val="24"/>
           <w:szCs w:val="24"/>
         </w:rPr>
-        <w:t xml:space="preserve">th, 2023, as a basis for predicting values for </w:t>
+        <w:t>th</w:t>
+      </w:r>
+      <w:proofErr w:type="gramEnd"/>
+      <w:r>
+        <w:rPr>
+          <w:sz w:val="24"/>
+          <w:szCs w:val="24"/>
+        </w:rPr>
+        <w:t xml:space="preserve">, 2023, as a basis for predicting values for </w:t>
       </w:r>
       <w:r>
         <w:rPr>
@@ -5091,7 +5531,39 @@
           <w:sz w:val="24"/>
           <w:szCs w:val="24"/>
         </w:rPr>
-        <w:t>, train separate models for individual (lat &amp; lon), then leverage insights from clustering for better models. Can also experiment with clustering common data together and making predictions per cluster. (Elaborate)</w:t>
+        <w:t>, train separate models for individual (</w:t>
+      </w:r>
+      <w:proofErr w:type="spellStart"/>
+      <w:r>
+        <w:rPr>
+          <w:sz w:val="24"/>
+          <w:szCs w:val="24"/>
+        </w:rPr>
+        <w:t>lat</w:t>
+      </w:r>
+      <w:proofErr w:type="spellEnd"/>
+      <w:r>
+        <w:rPr>
+          <w:sz w:val="24"/>
+          <w:szCs w:val="24"/>
+        </w:rPr>
+        <w:t xml:space="preserve"> &amp; </w:t>
+      </w:r>
+      <w:proofErr w:type="spellStart"/>
+      <w:r>
+        <w:rPr>
+          <w:sz w:val="24"/>
+          <w:szCs w:val="24"/>
+        </w:rPr>
+        <w:t>lon</w:t>
+      </w:r>
+      <w:proofErr w:type="spellEnd"/>
+      <w:r>
+        <w:rPr>
+          <w:sz w:val="24"/>
+          <w:szCs w:val="24"/>
+        </w:rPr>
+        <w:t>), then leverage insights from clustering for better models. Can also experiment with clustering common data together and making predictions per cluster. (Elaborate)</w:t>
       </w:r>
       <w:r>
         <w:rPr>

</xml_diff>

<commit_message>
No interpolation, updated colors, next run GRU_v
</commit_message>
<xml_diff>
--- a/Write-Up-FYP.docx
+++ b/Write-Up-FYP.docx
@@ -1463,7 +1463,23 @@
           <w:sz w:val="24"/>
           <w:szCs w:val="24"/>
         </w:rPr>
-        <w:t xml:space="preserve"> built in way of interpolating the data based on values around it so no </w:t>
+        <w:t xml:space="preserve"> built in way of interpolating the data based on values around </w:t>
+      </w:r>
+      <w:proofErr w:type="gramStart"/>
+      <w:r>
+        <w:rPr>
+          <w:sz w:val="24"/>
+          <w:szCs w:val="24"/>
+        </w:rPr>
+        <w:t>it</w:t>
+      </w:r>
+      <w:proofErr w:type="gramEnd"/>
+      <w:r>
+        <w:rPr>
+          <w:sz w:val="24"/>
+          <w:szCs w:val="24"/>
+        </w:rPr>
+        <w:t xml:space="preserve"> so no </w:t>
       </w:r>
       <w:r>
         <w:rPr>
@@ -2866,7 +2882,23 @@
           <w:szCs w:val="24"/>
         </w:rPr>
         <w:lastRenderedPageBreak/>
-        <w:t xml:space="preserve">Due to the Nans in the dataset we also tried to use interpolation to fill these values (spline) but it was concluded that the results were not good and worse </w:t>
+        <w:t>Due to the Nans in the dataset we also tried to use interpolation to fill these values (spline</w:t>
+      </w:r>
+      <w:proofErr w:type="gramStart"/>
+      <w:r>
+        <w:rPr>
+          <w:sz w:val="24"/>
+          <w:szCs w:val="24"/>
+        </w:rPr>
+        <w:t>)</w:t>
+      </w:r>
+      <w:proofErr w:type="gramEnd"/>
+      <w:r>
+        <w:rPr>
+          <w:sz w:val="24"/>
+          <w:szCs w:val="24"/>
+        </w:rPr>
+        <w:t xml:space="preserve"> but it was concluded that the results were not good and worse </w:t>
       </w:r>
       <w:r>
         <w:rPr>
@@ -4260,6 +4292,7 @@
         </w:rPr>
         <w:t xml:space="preserve"> </w:t>
       </w:r>
+      <w:proofErr w:type="gramStart"/>
       <w:r>
         <w:rPr>
           <w:sz w:val="24"/>
@@ -4272,7 +4305,15 @@
           <w:sz w:val="24"/>
           <w:szCs w:val="24"/>
         </w:rPr>
-        <w:t xml:space="preserve">th, 2023, as a basis for predicting values for </w:t>
+        <w:t>th</w:t>
+      </w:r>
+      <w:proofErr w:type="gramEnd"/>
+      <w:r>
+        <w:rPr>
+          <w:sz w:val="24"/>
+          <w:szCs w:val="24"/>
+        </w:rPr>
+        <w:t xml:space="preserve">, 2023, as a basis for predicting values for </w:t>
       </w:r>
       <w:r>
         <w:rPr>
@@ -4781,6 +4822,36 @@
           <w:szCs w:val="24"/>
         </w:rPr>
         <w:t xml:space="preserve"> is parallel to the radars, this is why ‘v’ is less accurate.</w:t>
+      </w:r>
+    </w:p>
+    <w:p>
+      <w:pPr>
+        <w:pStyle w:val="ListParagraph"/>
+        <w:numPr>
+          <w:ilvl w:val="0"/>
+          <w:numId w:val="1"/>
+        </w:numPr>
+        <w:spacing w:line="256" w:lineRule="auto"/>
+        <w:ind w:left="0"/>
+        <w:jc w:val="both"/>
+        <w:rPr>
+          <w:sz w:val="24"/>
+          <w:szCs w:val="24"/>
+        </w:rPr>
+      </w:pPr>
+      <w:r>
+        <w:rPr>
+          <w:sz w:val="24"/>
+          <w:szCs w:val="24"/>
+        </w:rPr>
+        <w:t>We decided not to interpolate the values since temporal resolution and continuity are crucial. Given the potential for misrepresenting temporal trends and dynamics — especially when large gaps or non-random distributions of missing data are present — avoiding interpolation ensures that the analysis remains grounded in the actual observed data, avoiding the introduction of artificial trends or errors.</w:t>
+      </w:r>
+      <w:r>
+        <w:rPr>
+          <w:sz w:val="24"/>
+          <w:szCs w:val="24"/>
+        </w:rPr>
+        <w:t xml:space="preserve"> </w:t>
       </w:r>
     </w:p>
     <w:p>

</xml_diff>

<commit_message>
Added & Removed some files
</commit_message>
<xml_diff>
--- a/Write-Up-FYP.docx
+++ b/Write-Up-FYP.docx
@@ -260,92 +260,172 @@
       <w:pPr>
         <w:jc w:val="both"/>
       </w:pPr>
-      <w:proofErr w:type="spellStart"/>
       <w:r>
         <w:rPr>
           <w:b/>
           <w:bCs/>
         </w:rPr>
-        <w:t>lat</w:t>
-      </w:r>
-      <w:proofErr w:type="spellEnd"/>
+        <w:t>lat:</w:t>
+      </w:r>
+      <w:r>
+        <w:t xml:space="preserve"> 52 latitude points, indicating the geographic scope in the north-south direction.</w:t>
+      </w:r>
+    </w:p>
+    <w:p>
+      <w:pPr>
+        <w:jc w:val="both"/>
+      </w:pPr>
       <w:r>
         <w:rPr>
           <w:b/>
           <w:bCs/>
         </w:rPr>
+        <w:t>lon:</w:t>
+      </w:r>
+      <w:r>
+        <w:t xml:space="preserve"> 43 longitude points, indicating the geographic scope in the east-west direction.</w:t>
+      </w:r>
+    </w:p>
+    <w:p>
+      <w:r>
+        <w:rPr>
+          <w:b/>
+          <w:bCs/>
+          <w:u w:val="single"/>
+        </w:rPr>
+        <w:t>Original Boundaries</w:t>
+      </w:r>
+      <w:r>
+        <w:rPr>
+          <w:b/>
+          <w:bCs/>
+        </w:rPr>
         <w:t>:</w:t>
       </w:r>
       <w:r>
-        <w:t xml:space="preserve"> 52 latitude points, indicating the geographic scope in the north-south direction.</w:t>
-      </w:r>
-    </w:p>
-    <w:p>
-      <w:pPr>
-        <w:jc w:val="both"/>
-      </w:pPr>
-      <w:proofErr w:type="spellStart"/>
-      <w:r>
         <w:rPr>
           <w:b/>
           <w:bCs/>
         </w:rPr>
-        <w:t>lon</w:t>
-      </w:r>
-      <w:proofErr w:type="spellEnd"/>
+        <w:t xml:space="preserve"> </w:t>
+      </w:r>
+    </w:p>
+    <w:p>
+      <w:r>
+        <w:t>Latitude Range in the Dataset: 35.74470138549805 to 36.88019943237305</w:t>
+      </w:r>
+    </w:p>
+    <w:p>
+      <w:r>
+        <w:t>Longitude Range in the Dataset: 13.676799774169922 to 15.380399703979492</w:t>
+      </w:r>
+    </w:p>
+    <w:p>
       <w:r>
         <w:rPr>
           <w:b/>
           <w:bCs/>
+          <w:u w:val="single"/>
+        </w:rPr>
+        <w:t>Updated for Lagrangian</w:t>
+      </w:r>
+      <w:r>
+        <w:rPr>
+          <w:b/>
+          <w:bCs/>
+          <w:u w:val="single"/>
+        </w:rPr>
+        <w:t xml:space="preserve"> (used in </w:t>
+      </w:r>
+      <w:r>
+        <w:rPr>
+          <w:b/>
+          <w:bCs/>
+          <w:u w:val="single"/>
+        </w:rPr>
+        <w:t>7-day</w:t>
+      </w:r>
+      <w:r>
+        <w:rPr>
+          <w:b/>
+          <w:bCs/>
+          <w:u w:val="single"/>
+        </w:rPr>
+        <w:t xml:space="preserve"> simulation)</w:t>
+      </w:r>
+      <w:r>
+        <w:rPr>
+          <w:b/>
+          <w:bCs/>
+          <w:u w:val="single"/>
         </w:rPr>
         <w:t>:</w:t>
       </w:r>
       <w:r>
-        <w:t xml:space="preserve"> 43 longitude points, indicating the geographic scope in the east-west direction.</w:t>
-      </w:r>
-    </w:p>
-    <w:p>
-      <w:r>
         <w:rPr>
           <w:b/>
           <w:bCs/>
           <w:u w:val="single"/>
         </w:rPr>
-        <w:t>Original Boundaries</w:t>
-      </w:r>
-      <w:r>
+        <w:br/>
+      </w:r>
+      <w:r>
+        <w:t>lon_min, lat_min, lon_max, lat_max = 14.15, 35.79, 14.81, 36.3</w:t>
+      </w:r>
+    </w:p>
+    <w:p>
+      <w:pPr>
         <w:rPr>
           <w:b/>
           <w:bCs/>
+          <w:u w:val="single"/>
+        </w:rPr>
+      </w:pPr>
+      <w:r>
+        <w:rPr>
+          <w:b/>
+          <w:bCs/>
+          <w:u w:val="single"/>
+        </w:rPr>
+        <w:t>For simulation to prevent stuck boundaries</w:t>
+      </w:r>
+      <w:r>
+        <w:rPr>
+          <w:b/>
+          <w:bCs/>
+          <w:u w:val="single"/>
+        </w:rPr>
+        <w:t xml:space="preserve"> (used in 7-day simulation)</w:t>
+      </w:r>
+      <w:r>
+        <w:rPr>
+          <w:b/>
+          <w:bCs/>
+          <w:u w:val="single"/>
         </w:rPr>
         <w:t>:</w:t>
       </w:r>
-      <w:r>
+    </w:p>
+    <w:p>
+      <w:r>
+        <w:t>extent = [14.15, 14.71, 35.79, 36.2]</w:t>
+      </w:r>
+    </w:p>
+    <w:p>
+      <w:pPr>
         <w:rPr>
           <w:b/>
           <w:bCs/>
-        </w:rPr>
-        <w:t xml:space="preserve"> </w:t>
-      </w:r>
-    </w:p>
-    <w:p>
-      <w:r>
-        <w:t>Latitude Range in the Dataset: 35.74470138549805 to 36.88019943237305</w:t>
-      </w:r>
-    </w:p>
-    <w:p>
-      <w:r>
-        <w:t>Longitude Range in the Dataset: 13.676799774169922 to 15.380399703979492</w:t>
-      </w:r>
-    </w:p>
-    <w:p>
+          <w:u w:val="single"/>
+        </w:rPr>
+      </w:pPr>
       <w:r>
         <w:rPr>
           <w:b/>
           <w:bCs/>
           <w:u w:val="single"/>
         </w:rPr>
-        <w:t>Updated for Lagrangian</w:t>
+        <w:t>Final polygon</w:t>
       </w:r>
       <w:r>
         <w:rPr>
@@ -353,7 +433,7 @@
           <w:bCs/>
           <w:u w:val="single"/>
         </w:rPr>
-        <w:t xml:space="preserve"> (used in </w:t>
+        <w:t xml:space="preserve"> (red)</w:t>
       </w:r>
       <w:r>
         <w:rPr>
@@ -361,144 +441,12 @@
           <w:bCs/>
           <w:u w:val="single"/>
         </w:rPr>
-        <w:t>7-day</w:t>
-      </w:r>
-      <w:r>
-        <w:rPr>
-          <w:b/>
-          <w:bCs/>
-          <w:u w:val="single"/>
-        </w:rPr>
-        <w:t xml:space="preserve"> simulation)</w:t>
-      </w:r>
-      <w:r>
-        <w:rPr>
-          <w:b/>
-          <w:bCs/>
-          <w:u w:val="single"/>
-        </w:rPr>
-        <w:t>:</w:t>
-      </w:r>
-      <w:r>
-        <w:rPr>
-          <w:b/>
-          <w:bCs/>
-          <w:u w:val="single"/>
-        </w:rPr>
-        <w:br/>
-      </w:r>
-      <w:proofErr w:type="spellStart"/>
-      <w:r>
-        <w:t>lon_min</w:t>
-      </w:r>
-      <w:proofErr w:type="spellEnd"/>
-      <w:r>
-        <w:t xml:space="preserve">, </w:t>
-      </w:r>
-      <w:proofErr w:type="spellStart"/>
-      <w:r>
-        <w:t>lat_min</w:t>
-      </w:r>
-      <w:proofErr w:type="spellEnd"/>
-      <w:r>
-        <w:t xml:space="preserve">, </w:t>
-      </w:r>
-      <w:proofErr w:type="spellStart"/>
-      <w:r>
-        <w:t>lon_max</w:t>
-      </w:r>
-      <w:proofErr w:type="spellEnd"/>
-      <w:r>
-        <w:t xml:space="preserve">, </w:t>
-      </w:r>
-      <w:proofErr w:type="spellStart"/>
-      <w:r>
-        <w:t>lat_max</w:t>
-      </w:r>
-      <w:proofErr w:type="spellEnd"/>
-      <w:r>
-        <w:t xml:space="preserve"> = 14.15, 35.79, 14.81, 36.3</w:t>
-      </w:r>
-    </w:p>
-    <w:p>
-      <w:pPr>
-        <w:rPr>
-          <w:b/>
-          <w:bCs/>
-          <w:u w:val="single"/>
-        </w:rPr>
-      </w:pPr>
-      <w:r>
-        <w:rPr>
-          <w:b/>
-          <w:bCs/>
-          <w:u w:val="single"/>
-        </w:rPr>
-        <w:t>For simulation to prevent stuck boundaries</w:t>
-      </w:r>
-      <w:r>
-        <w:rPr>
-          <w:b/>
-          <w:bCs/>
-          <w:u w:val="single"/>
-        </w:rPr>
-        <w:t xml:space="preserve"> (used in 7-day simulation)</w:t>
-      </w:r>
-      <w:r>
-        <w:rPr>
-          <w:b/>
-          <w:bCs/>
-          <w:u w:val="single"/>
-        </w:rPr>
-        <w:t>:</w:t>
-      </w:r>
-    </w:p>
-    <w:p>
-      <w:r>
-        <w:t>extent = [14.15, 14.71, 35.79, 36.2]</w:t>
-      </w:r>
-    </w:p>
-    <w:p>
-      <w:pPr>
-        <w:rPr>
-          <w:b/>
-          <w:bCs/>
-          <w:u w:val="single"/>
-        </w:rPr>
-      </w:pPr>
-      <w:r>
-        <w:rPr>
-          <w:b/>
-          <w:bCs/>
-          <w:u w:val="single"/>
-        </w:rPr>
-        <w:t>Final polygon</w:t>
-      </w:r>
-      <w:r>
-        <w:rPr>
-          <w:b/>
-          <w:bCs/>
-          <w:u w:val="single"/>
-        </w:rPr>
-        <w:t xml:space="preserve"> (red)</w:t>
-      </w:r>
-      <w:r>
-        <w:rPr>
-          <w:b/>
-          <w:bCs/>
-          <w:u w:val="single"/>
-        </w:rPr>
         <w:t xml:space="preserve"> for predictions:</w:t>
       </w:r>
     </w:p>
     <w:p>
-      <w:proofErr w:type="spellStart"/>
-      <w:r>
-        <w:t>polygon_coordinates</w:t>
-      </w:r>
-      <w:proofErr w:type="spellEnd"/>
-      <w:r>
-        <w:t xml:space="preserve"> = [</w:t>
+      <w:r>
+        <w:t>polygon_coordinates = [</w:t>
       </w:r>
     </w:p>
     <w:p>
@@ -1693,53 +1641,21 @@
           <w:i/>
           <w:iCs/>
         </w:rPr>
-        <w:t xml:space="preserve">The decision not to remove </w:t>
-      </w:r>
-      <w:proofErr w:type="spellStart"/>
+        <w:t xml:space="preserve">The decision not to remove NaN values for the Lagrangian Simulation can be informed by the fact that interpolation, whether linear or spline, has been consistently homogenizing the data, leading to non-representative or misleading results regarding particle movements across different timeframes. This uniformity post-interpolation can mask the true variability and dynamic nature of the original data, which is critical in accurately simulating and understanding the drifters' </w:t>
+      </w:r>
       <w:r>
         <w:rPr>
           <w:i/>
           <w:iCs/>
         </w:rPr>
-        <w:t>NaN</w:t>
-      </w:r>
-      <w:proofErr w:type="spellEnd"/>
+        <w:t>behaviour</w:t>
+      </w:r>
       <w:r>
         <w:rPr>
           <w:i/>
           <w:iCs/>
         </w:rPr>
-        <w:t xml:space="preserve"> values for the Lagrangian Simulation can be informed by the fact that interpolation, whether linear or spline, has been consistently homogenizing the data, leading to non-representative or misleading results regarding particle movements across different timeframes. This uniformity post-interpolation can mask the true variability and dynamic nature of the original data, which is critical in accurately simulating and understanding the drifters' </w:t>
-      </w:r>
-      <w:r>
-        <w:rPr>
-          <w:i/>
-          <w:iCs/>
-        </w:rPr>
-        <w:t>behaviour</w:t>
-      </w:r>
-      <w:r>
-        <w:rPr>
-          <w:i/>
-          <w:iCs/>
-        </w:rPr>
-        <w:t xml:space="preserve"> and movement in varying oceanic conditions. Hence, retaining </w:t>
-      </w:r>
-      <w:proofErr w:type="spellStart"/>
-      <w:r>
-        <w:rPr>
-          <w:i/>
-          <w:iCs/>
-        </w:rPr>
-        <w:t>NaN</w:t>
-      </w:r>
-      <w:proofErr w:type="spellEnd"/>
-      <w:r>
-        <w:rPr>
-          <w:i/>
-          <w:iCs/>
-        </w:rPr>
-        <w:t xml:space="preserve"> values preserves the integrity of the original dataset, ensuring that the Lagrangian Simulation more accurately reflects the real-world conditions and variations that the drifters would encounter.</w:t>
+        <w:t xml:space="preserve"> and movement in varying oceanic conditions. Hence, retaining NaN values preserves the integrity of the original dataset, ensuring that the Lagrangian Simulation more accurately reflects the real-world conditions and variations that the drifters would encounter.</w:t>
       </w:r>
     </w:p>
     <w:p>
@@ -2053,39 +1969,7 @@
           <w:sz w:val="24"/>
           <w:szCs w:val="24"/>
         </w:rPr>
-        <w:t xml:space="preserve"> (for every pair of </w:t>
-      </w:r>
-      <w:proofErr w:type="spellStart"/>
-      <w:r>
-        <w:rPr>
-          <w:sz w:val="24"/>
-          <w:szCs w:val="24"/>
-        </w:rPr>
-        <w:t>lon</w:t>
-      </w:r>
-      <w:proofErr w:type="spellEnd"/>
-      <w:r>
-        <w:rPr>
-          <w:sz w:val="24"/>
-          <w:szCs w:val="24"/>
-        </w:rPr>
-        <w:t xml:space="preserve"> and </w:t>
-      </w:r>
-      <w:proofErr w:type="spellStart"/>
-      <w:r>
-        <w:rPr>
-          <w:sz w:val="24"/>
-          <w:szCs w:val="24"/>
-        </w:rPr>
-        <w:t>lat</w:t>
-      </w:r>
-      <w:proofErr w:type="spellEnd"/>
-      <w:r>
-        <w:rPr>
-          <w:sz w:val="24"/>
-          <w:szCs w:val="24"/>
-        </w:rPr>
-        <w:t>)</w:t>
+        <w:t xml:space="preserve"> (for every pair of lon and lat)</w:t>
       </w:r>
       <w:r>
         <w:rPr>
@@ -2114,23 +1998,7 @@
           <w:sz w:val="24"/>
           <w:szCs w:val="24"/>
         </w:rPr>
-        <w:t>For this we decided to try and use 6 months of data and then also we decided we could test using 6 months but skipping a month (</w:t>
-      </w:r>
-      <w:proofErr w:type="spellStart"/>
-      <w:r>
-        <w:rPr>
-          <w:sz w:val="24"/>
-          <w:szCs w:val="24"/>
-        </w:rPr>
-        <w:t>jan,mar,may</w:t>
-      </w:r>
-      <w:proofErr w:type="spellEnd"/>
-      <w:r>
-        <w:rPr>
-          <w:sz w:val="24"/>
-          <w:szCs w:val="24"/>
-        </w:rPr>
-        <w:t xml:space="preserve">…) </w:t>
+        <w:t xml:space="preserve">For this we decided to try and use 6 months of data and then also we decided we could test using 6 months but skipping a month (jan,mar,may…) </w:t>
       </w:r>
       <w:r>
         <w:rPr>
@@ -2460,39 +2328,7 @@
           <w:sz w:val="24"/>
           <w:szCs w:val="24"/>
         </w:rPr>
-        <w:t xml:space="preserve"> nans the model input ended up only having on average around 4k inputs per </w:t>
-      </w:r>
-      <w:proofErr w:type="spellStart"/>
-      <w:r>
-        <w:rPr>
-          <w:sz w:val="24"/>
-          <w:szCs w:val="24"/>
-        </w:rPr>
-        <w:t>lat</w:t>
-      </w:r>
-      <w:proofErr w:type="spellEnd"/>
-      <w:r>
-        <w:rPr>
-          <w:sz w:val="24"/>
-          <w:szCs w:val="24"/>
-        </w:rPr>
-        <w:t xml:space="preserve"> and </w:t>
-      </w:r>
-      <w:proofErr w:type="spellStart"/>
-      <w:r>
-        <w:rPr>
-          <w:sz w:val="24"/>
-          <w:szCs w:val="24"/>
-        </w:rPr>
-        <w:t>lon</w:t>
-      </w:r>
-      <w:proofErr w:type="spellEnd"/>
-      <w:r>
-        <w:rPr>
-          <w:sz w:val="24"/>
-          <w:szCs w:val="24"/>
-        </w:rPr>
-        <w:t xml:space="preserve"> pair, this </w:t>
+        <w:t xml:space="preserve"> nans the model input ended up only having on average around 4k inputs per lat and lon pair, this </w:t>
       </w:r>
       <w:r>
         <w:rPr>
@@ -2641,23 +2477,7 @@
           <w:sz w:val="24"/>
           <w:szCs w:val="24"/>
         </w:rPr>
-        <w:t>After multiple tests, it was discovered that a sequence length (</w:t>
-      </w:r>
-      <w:proofErr w:type="spellStart"/>
-      <w:r>
-        <w:rPr>
-          <w:sz w:val="24"/>
-          <w:szCs w:val="24"/>
-        </w:rPr>
-        <w:t>window_size</w:t>
-      </w:r>
-      <w:proofErr w:type="spellEnd"/>
-      <w:r>
-        <w:rPr>
-          <w:sz w:val="24"/>
-          <w:szCs w:val="24"/>
-        </w:rPr>
-        <w:t xml:space="preserve">) of 1 gives the best results. </w:t>
+        <w:t xml:space="preserve">After multiple tests, it was discovered that a sequence length (window_size) of 1 gives the best results. </w:t>
       </w:r>
     </w:p>
     <w:p>
@@ -2909,91 +2729,41 @@
           <w:sz w:val="24"/>
           <w:szCs w:val="24"/>
         </w:rPr>
-        <w:t xml:space="preserve">Important to mention that all these tests where run on the same pair of </w:t>
-      </w:r>
-      <w:proofErr w:type="spellStart"/>
-      <w:r>
-        <w:rPr>
-          <w:sz w:val="24"/>
-          <w:szCs w:val="24"/>
-        </w:rPr>
-        <w:t>lon</w:t>
-      </w:r>
-      <w:proofErr w:type="spellEnd"/>
-      <w:r>
-        <w:rPr>
-          <w:sz w:val="24"/>
-          <w:szCs w:val="24"/>
-        </w:rPr>
-        <w:t xml:space="preserve"> and </w:t>
-      </w:r>
-      <w:proofErr w:type="spellStart"/>
-      <w:r>
-        <w:rPr>
-          <w:sz w:val="24"/>
-          <w:szCs w:val="24"/>
-        </w:rPr>
-        <w:t>lat</w:t>
-      </w:r>
-      <w:proofErr w:type="spellEnd"/>
-      <w:r>
-        <w:rPr>
-          <w:sz w:val="24"/>
-          <w:szCs w:val="24"/>
-        </w:rPr>
-        <w:t xml:space="preserve">: </w:t>
-      </w:r>
-    </w:p>
-    <w:p>
-      <w:pPr>
-        <w:pStyle w:val="ListParagraph"/>
-        <w:jc w:val="both"/>
-        <w:rPr>
-          <w:sz w:val="24"/>
-          <w:szCs w:val="24"/>
-        </w:rPr>
-      </w:pPr>
-      <w:proofErr w:type="spellStart"/>
-      <w:r>
-        <w:rPr>
-          <w:sz w:val="24"/>
-          <w:szCs w:val="24"/>
-        </w:rPr>
-        <w:t>target_lat</w:t>
-      </w:r>
-      <w:proofErr w:type="spellEnd"/>
-      <w:r>
-        <w:rPr>
-          <w:sz w:val="24"/>
-          <w:szCs w:val="24"/>
-        </w:rPr>
-        <w:t xml:space="preserve"> = 36.03409957885742</w:t>
-      </w:r>
-    </w:p>
-    <w:p>
-      <w:pPr>
-        <w:pStyle w:val="ListParagraph"/>
-        <w:jc w:val="both"/>
-        <w:rPr>
-          <w:sz w:val="24"/>
-          <w:szCs w:val="24"/>
-        </w:rPr>
-      </w:pPr>
-      <w:proofErr w:type="spellStart"/>
-      <w:r>
-        <w:rPr>
-          <w:sz w:val="24"/>
-          <w:szCs w:val="24"/>
-        </w:rPr>
-        <w:t>target_lon</w:t>
-      </w:r>
-      <w:proofErr w:type="spellEnd"/>
-      <w:r>
-        <w:rPr>
-          <w:sz w:val="24"/>
-          <w:szCs w:val="24"/>
-        </w:rPr>
-        <w:t xml:space="preserve"> = 14.528599739074707</w:t>
+        <w:t xml:space="preserve">Important to mention that all these tests where run on the same pair of lon and lat: </w:t>
+      </w:r>
+    </w:p>
+    <w:p>
+      <w:pPr>
+        <w:pStyle w:val="ListParagraph"/>
+        <w:jc w:val="both"/>
+        <w:rPr>
+          <w:sz w:val="24"/>
+          <w:szCs w:val="24"/>
+        </w:rPr>
+      </w:pPr>
+      <w:r>
+        <w:rPr>
+          <w:sz w:val="24"/>
+          <w:szCs w:val="24"/>
+        </w:rPr>
+        <w:t>target_lat = 36.03409957885742</w:t>
+      </w:r>
+    </w:p>
+    <w:p>
+      <w:pPr>
+        <w:pStyle w:val="ListParagraph"/>
+        <w:jc w:val="both"/>
+        <w:rPr>
+          <w:sz w:val="24"/>
+          <w:szCs w:val="24"/>
+        </w:rPr>
+      </w:pPr>
+      <w:r>
+        <w:rPr>
+          <w:sz w:val="24"/>
+          <w:szCs w:val="24"/>
+        </w:rPr>
+        <w:t>target_lon = 14.528599739074707</w:t>
       </w:r>
     </w:p>
     <w:p>
@@ -3688,23 +3458,7 @@
           <w:sz w:val="24"/>
           <w:szCs w:val="24"/>
         </w:rPr>
-        <w:t xml:space="preserve"> the </w:t>
-      </w:r>
-      <w:proofErr w:type="spellStart"/>
-      <w:r>
-        <w:rPr>
-          <w:sz w:val="24"/>
-          <w:szCs w:val="24"/>
-        </w:rPr>
-        <w:t>lstm</w:t>
-      </w:r>
-      <w:proofErr w:type="spellEnd"/>
-      <w:r>
-        <w:rPr>
-          <w:sz w:val="24"/>
-          <w:szCs w:val="24"/>
-        </w:rPr>
-        <w:t xml:space="preserve"> we worked with before… the only difference is that it does this for every csv file corresponding to every pair of the coordinates.</w:t>
+        <w:t xml:space="preserve"> the lstm we worked with before… the only difference is that it does this for every csv file corresponding to every pair of the coordinates.</w:t>
       </w:r>
     </w:p>
     <w:p>
@@ -5404,43 +5158,31 @@
           <w:sz w:val="24"/>
           <w:szCs w:val="24"/>
         </w:rPr>
-        <w:t xml:space="preserve">Can mention/do that the predicted results are actually better and more realistic than the actual data for the simulation, since the actual data has a lot of missing data (nans) and is hard to interpolate. </w:t>
-      </w:r>
-    </w:p>
-    <w:p>
-      <w:pPr>
-        <w:rPr>
-          <w:sz w:val="24"/>
-          <w:szCs w:val="24"/>
-        </w:rPr>
-      </w:pPr>
-      <w:r>
-        <w:rPr>
-          <w:sz w:val="24"/>
-          <w:szCs w:val="24"/>
-        </w:rPr>
-        <w:br w:type="page"/>
-      </w:r>
-    </w:p>
-    <w:p>
-      <w:pPr>
-        <w:jc w:val="both"/>
-        <w:rPr>
-          <w:b/>
-          <w:sz w:val="36"/>
-          <w:szCs w:val="36"/>
-          <w:u w:val="single"/>
-        </w:rPr>
-      </w:pPr>
-      <w:r>
-        <w:rPr>
-          <w:b/>
-          <w:sz w:val="36"/>
-          <w:szCs w:val="36"/>
-          <w:u w:val="single"/>
-        </w:rPr>
-        <w:lastRenderedPageBreak/>
-        <w:t>Future Work</w:t>
+        <w:t xml:space="preserve">Can mention/do that the predicted results are </w:t>
+      </w:r>
+      <w:r>
+        <w:rPr>
+          <w:bCs/>
+          <w:sz w:val="24"/>
+          <w:szCs w:val="24"/>
+        </w:rPr>
+        <w:t>better</w:t>
+      </w:r>
+      <w:r>
+        <w:rPr>
+          <w:bCs/>
+          <w:sz w:val="24"/>
+          <w:szCs w:val="24"/>
+        </w:rPr>
+        <w:t xml:space="preserve"> and more realistic than the actual data for the simulation, since the actual data has a lot of missing data (nans) and is hard to interpolate. </w:t>
+      </w:r>
+      <w:r>
+        <w:rPr>
+          <w:bCs/>
+          <w:sz w:val="24"/>
+          <w:szCs w:val="24"/>
+        </w:rPr>
+        <w:t>This needs to be confirmed with trajectories!</w:t>
       </w:r>
     </w:p>
     <w:p>
@@ -5453,30 +5195,183 @@
         <w:ind w:left="0"/>
         <w:jc w:val="both"/>
         <w:rPr>
-          <w:sz w:val="24"/>
-          <w:szCs w:val="24"/>
-        </w:rPr>
-      </w:pPr>
-      <w:r>
-        <w:rPr>
-          <w:sz w:val="24"/>
-          <w:szCs w:val="24"/>
-        </w:rPr>
-        <w:t xml:space="preserve">Incorporate wind into the simulation </w:t>
-      </w:r>
-      <w:r>
-        <w:rPr>
-          <w:sz w:val="24"/>
-          <w:szCs w:val="24"/>
-        </w:rPr>
-        <w:t>and</w:t>
-      </w:r>
-      <w:r>
-        <w:rPr>
-          <w:sz w:val="24"/>
-          <w:szCs w:val="24"/>
-        </w:rPr>
-        <w:t xml:space="preserve"> the prediction to make the model more accurate in real life scenarios. </w:t>
+          <w:bCs/>
+          <w:sz w:val="24"/>
+          <w:szCs w:val="24"/>
+        </w:rPr>
+      </w:pPr>
+      <w:r>
+        <w:rPr>
+          <w:bCs/>
+          <w:sz w:val="24"/>
+          <w:szCs w:val="24"/>
+        </w:rPr>
+        <w:t xml:space="preserve">One thing </w:t>
+      </w:r>
+      <w:r>
+        <w:rPr>
+          <w:bCs/>
+          <w:sz w:val="24"/>
+          <w:szCs w:val="24"/>
+        </w:rPr>
+        <w:t>we</w:t>
+      </w:r>
+      <w:r>
+        <w:rPr>
+          <w:bCs/>
+          <w:sz w:val="24"/>
+          <w:szCs w:val="24"/>
+        </w:rPr>
+        <w:t xml:space="preserve"> can do is that we make a Lagrangian simulation of the data with the same </w:t>
+      </w:r>
+      <w:r>
+        <w:rPr>
+          <w:bCs/>
+          <w:sz w:val="24"/>
+          <w:szCs w:val="24"/>
+        </w:rPr>
+        <w:t xml:space="preserve">location </w:t>
+      </w:r>
+      <w:r>
+        <w:rPr>
+          <w:bCs/>
+          <w:sz w:val="24"/>
+          <w:szCs w:val="24"/>
+        </w:rPr>
+        <w:t xml:space="preserve">and dates </w:t>
+      </w:r>
+      <w:r>
+        <w:rPr>
+          <w:bCs/>
+          <w:sz w:val="24"/>
+          <w:szCs w:val="24"/>
+        </w:rPr>
+        <w:t>as</w:t>
+      </w:r>
+      <w:r>
+        <w:rPr>
+          <w:bCs/>
+          <w:sz w:val="24"/>
+          <w:szCs w:val="24"/>
+        </w:rPr>
+        <w:t xml:space="preserve"> the drifters</w:t>
+      </w:r>
+      <w:r>
+        <w:rPr>
+          <w:bCs/>
+          <w:sz w:val="24"/>
+          <w:szCs w:val="24"/>
+        </w:rPr>
+        <w:t xml:space="preserve"> (does not have to be 2023)</w:t>
+      </w:r>
+      <w:r>
+        <w:rPr>
+          <w:bCs/>
+          <w:sz w:val="24"/>
+          <w:szCs w:val="24"/>
+        </w:rPr>
+        <w:t xml:space="preserve">. Then if it matches we can say that the Lagrangian </w:t>
+      </w:r>
+      <w:r>
+        <w:rPr>
+          <w:bCs/>
+          <w:sz w:val="24"/>
+          <w:szCs w:val="24"/>
+        </w:rPr>
+        <w:t xml:space="preserve">simulation </w:t>
+      </w:r>
+      <w:r>
+        <w:rPr>
+          <w:bCs/>
+          <w:sz w:val="24"/>
+          <w:szCs w:val="24"/>
+        </w:rPr>
+        <w:t>is accurate (due to the previous experiment), so we can assume that the simulation for the 4</w:t>
+      </w:r>
+      <w:r>
+        <w:rPr>
+          <w:bCs/>
+          <w:sz w:val="24"/>
+          <w:szCs w:val="24"/>
+          <w:vertAlign w:val="superscript"/>
+        </w:rPr>
+        <w:t>th</w:t>
+      </w:r>
+      <w:r>
+        <w:rPr>
+          <w:bCs/>
+          <w:sz w:val="24"/>
+          <w:szCs w:val="24"/>
+        </w:rPr>
+        <w:t xml:space="preserve"> of august </w:t>
+      </w:r>
+      <w:r>
+        <w:rPr>
+          <w:bCs/>
+          <w:sz w:val="24"/>
+          <w:szCs w:val="24"/>
+        </w:rPr>
+        <w:t xml:space="preserve">(Predicted vs </w:t>
+      </w:r>
+      <w:r>
+        <w:rPr>
+          <w:bCs/>
+          <w:sz w:val="24"/>
+          <w:szCs w:val="24"/>
+        </w:rPr>
+        <w:t>A</w:t>
+      </w:r>
+      <w:r>
+        <w:rPr>
+          <w:bCs/>
+          <w:sz w:val="24"/>
+          <w:szCs w:val="24"/>
+        </w:rPr>
+        <w:t xml:space="preserve">ctual) </w:t>
+      </w:r>
+      <w:r>
+        <w:rPr>
+          <w:bCs/>
+          <w:sz w:val="24"/>
+          <w:szCs w:val="24"/>
+        </w:rPr>
+        <w:t>is correct and just evaluate on the AI models.</w:t>
+      </w:r>
+    </w:p>
+    <w:p>
+      <w:pPr>
+        <w:rPr>
+          <w:sz w:val="24"/>
+          <w:szCs w:val="24"/>
+        </w:rPr>
+      </w:pPr>
+      <w:r>
+        <w:rPr>
+          <w:sz w:val="24"/>
+          <w:szCs w:val="24"/>
+        </w:rPr>
+        <w:br w:type="page"/>
+      </w:r>
+    </w:p>
+    <w:p>
+      <w:pPr>
+        <w:jc w:val="both"/>
+        <w:rPr>
+          <w:b/>
+          <w:sz w:val="36"/>
+          <w:szCs w:val="36"/>
+          <w:u w:val="single"/>
+        </w:rPr>
+      </w:pPr>
+      <w:r>
+        <w:rPr>
+          <w:b/>
+          <w:sz w:val="36"/>
+          <w:szCs w:val="36"/>
+          <w:u w:val="single"/>
+        </w:rPr>
+        <w:lastRenderedPageBreak/>
+        <w:t>Future Work</w:t>
       </w:r>
     </w:p>
     <w:p>
@@ -5498,28 +5393,21 @@
           <w:sz w:val="24"/>
           <w:szCs w:val="24"/>
         </w:rPr>
-        <w:t>Jellyfish</w:t>
-      </w:r>
-      <w:r>
-        <w:rPr>
-          <w:sz w:val="24"/>
-          <w:szCs w:val="24"/>
-        </w:rPr>
-        <w:t>/</w:t>
-      </w:r>
-      <w:r>
-        <w:rPr>
-          <w:sz w:val="24"/>
-          <w:szCs w:val="24"/>
-        </w:rPr>
-        <w:t xml:space="preserve">plankton </w:t>
-      </w:r>
-      <w:r>
-        <w:rPr>
-          <w:sz w:val="24"/>
-          <w:szCs w:val="24"/>
-        </w:rPr>
-        <w:t>movement and search and rescue.</w:t>
+        <w:t xml:space="preserve">Incorporate wind into the simulation </w:t>
+      </w:r>
+      <w:r>
+        <w:rPr>
+          <w:sz w:val="24"/>
+          <w:szCs w:val="24"/>
+        </w:rPr>
+        <w:t>and</w:t>
+      </w:r>
+      <w:r>
+        <w:rPr>
+          <w:sz w:val="24"/>
+          <w:szCs w:val="24"/>
+        </w:rPr>
+        <w:t xml:space="preserve"> the prediction to make the model more accurate in real life scenarios. </w:t>
       </w:r>
     </w:p>
     <w:p>
@@ -5541,7 +5429,28 @@
           <w:sz w:val="24"/>
           <w:szCs w:val="24"/>
         </w:rPr>
-        <w:t>Can move onto ensemble learning (elaborate).</w:t>
+        <w:t>Jellyfish</w:t>
+      </w:r>
+      <w:r>
+        <w:rPr>
+          <w:sz w:val="24"/>
+          <w:szCs w:val="24"/>
+        </w:rPr>
+        <w:t>/</w:t>
+      </w:r>
+      <w:r>
+        <w:rPr>
+          <w:sz w:val="24"/>
+          <w:szCs w:val="24"/>
+        </w:rPr>
+        <w:t xml:space="preserve">plankton </w:t>
+      </w:r>
+      <w:r>
+        <w:rPr>
+          <w:sz w:val="24"/>
+          <w:szCs w:val="24"/>
+        </w:rPr>
+        <w:t>movement and search and rescue.</w:t>
       </w:r>
     </w:p>
     <w:p>
@@ -5563,6 +5472,28 @@
           <w:sz w:val="24"/>
           <w:szCs w:val="24"/>
         </w:rPr>
+        <w:t>Can move onto ensemble learning (elaborate).</w:t>
+      </w:r>
+    </w:p>
+    <w:p>
+      <w:pPr>
+        <w:pStyle w:val="ListParagraph"/>
+        <w:numPr>
+          <w:ilvl w:val="0"/>
+          <w:numId w:val="1"/>
+        </w:numPr>
+        <w:ind w:left="0"/>
+        <w:jc w:val="both"/>
+        <w:rPr>
+          <w:sz w:val="24"/>
+          <w:szCs w:val="24"/>
+        </w:rPr>
+      </w:pPr>
+      <w:r>
+        <w:rPr>
+          <w:sz w:val="24"/>
+          <w:szCs w:val="24"/>
+        </w:rPr>
         <w:t>Individual models with shared learnin</w:t>
       </w:r>
       <w:r>
@@ -5577,39 +5508,7 @@
           <w:sz w:val="24"/>
           <w:szCs w:val="24"/>
         </w:rPr>
-        <w:t>, train separate models for individual (</w:t>
-      </w:r>
-      <w:proofErr w:type="spellStart"/>
-      <w:r>
-        <w:rPr>
-          <w:sz w:val="24"/>
-          <w:szCs w:val="24"/>
-        </w:rPr>
-        <w:t>lat</w:t>
-      </w:r>
-      <w:proofErr w:type="spellEnd"/>
-      <w:r>
-        <w:rPr>
-          <w:sz w:val="24"/>
-          <w:szCs w:val="24"/>
-        </w:rPr>
-        <w:t xml:space="preserve"> &amp; </w:t>
-      </w:r>
-      <w:proofErr w:type="spellStart"/>
-      <w:r>
-        <w:rPr>
-          <w:sz w:val="24"/>
-          <w:szCs w:val="24"/>
-        </w:rPr>
-        <w:t>lon</w:t>
-      </w:r>
-      <w:proofErr w:type="spellEnd"/>
-      <w:r>
-        <w:rPr>
-          <w:sz w:val="24"/>
-          <w:szCs w:val="24"/>
-        </w:rPr>
-        <w:t>), then leverage insights from clustering for better models. Can also experiment with clustering common data together and making predictions per cluster. (Elaborate)</w:t>
+        <w:t>, train separate models for individual (lat &amp; lon), then leverage insights from clustering for better models. Can also experiment with clustering common data together and making predictions per cluster. (Elaborate)</w:t>
       </w:r>
       <w:r>
         <w:rPr>

</xml_diff>

<commit_message>
Working on Article Visualisations
</commit_message>
<xml_diff>
--- a/Write-Up-FYP.docx
+++ b/Write-Up-FYP.docx
@@ -3756,6 +3756,56 @@
           <w:szCs w:val="24"/>
         </w:rPr>
         <w:t>For Vis of red and blue create new code for shapefile visualisations instead of cartopy… to use in write up!</w:t>
+      </w:r>
+    </w:p>
+    <w:p>
+      <w:pPr>
+        <w:pStyle w:val="ListParagraph"/>
+        <w:numPr>
+          <w:ilvl w:val="0"/>
+          <w:numId w:val="5"/>
+        </w:numPr>
+        <w:ind w:left="0"/>
+        <w:jc w:val="both"/>
+        <w:rPr>
+          <w:sz w:val="24"/>
+          <w:szCs w:val="24"/>
+        </w:rPr>
+      </w:pPr>
+      <w:r>
+        <w:rPr>
+          <w:sz w:val="24"/>
+          <w:szCs w:val="24"/>
+        </w:rPr>
+        <w:t xml:space="preserve">Important to mention that nans </w:t>
+      </w:r>
+      <w:r>
+        <w:rPr>
+          <w:sz w:val="24"/>
+          <w:szCs w:val="24"/>
+        </w:rPr>
+        <w:t>were</w:t>
+      </w:r>
+      <w:r>
+        <w:rPr>
+          <w:sz w:val="24"/>
+          <w:szCs w:val="24"/>
+        </w:rPr>
+        <w:t xml:space="preserve"> </w:t>
+      </w:r>
+      <w:r>
+        <w:rPr>
+          <w:sz w:val="24"/>
+          <w:szCs w:val="24"/>
+        </w:rPr>
+        <w:t>dropped,</w:t>
+      </w:r>
+      <w:r>
+        <w:rPr>
+          <w:sz w:val="24"/>
+          <w:szCs w:val="24"/>
+        </w:rPr>
+        <w:t xml:space="preserve"> and the T-V-T Splits had the nans also dropped.</w:t>
       </w:r>
     </w:p>
     <w:p>
@@ -5675,6 +5725,64 @@
           <w:szCs w:val="24"/>
         </w:rPr>
         <w:t>Fill in the missing values in the datasets</w:t>
+      </w:r>
+    </w:p>
+    <w:p>
+      <w:pPr>
+        <w:pStyle w:val="ListParagraph"/>
+        <w:numPr>
+          <w:ilvl w:val="0"/>
+          <w:numId w:val="1"/>
+        </w:numPr>
+        <w:ind w:left="0"/>
+        <w:jc w:val="both"/>
+        <w:rPr>
+          <w:sz w:val="24"/>
+          <w:szCs w:val="24"/>
+        </w:rPr>
+      </w:pPr>
+      <w:r>
+        <w:rPr>
+          <w:sz w:val="24"/>
+          <w:szCs w:val="24"/>
+        </w:rPr>
+        <w:t xml:space="preserve">Can be used as a better </w:t>
+      </w:r>
+      <w:r>
+        <w:rPr>
+          <w:sz w:val="24"/>
+          <w:szCs w:val="24"/>
+        </w:rPr>
+        <w:t>visualisation</w:t>
+      </w:r>
+      <w:r>
+        <w:rPr>
+          <w:sz w:val="24"/>
+          <w:szCs w:val="24"/>
+        </w:rPr>
+        <w:t xml:space="preserve"> overall since there is no nans</w:t>
+      </w:r>
+    </w:p>
+    <w:p>
+      <w:pPr>
+        <w:pStyle w:val="ListParagraph"/>
+        <w:numPr>
+          <w:ilvl w:val="0"/>
+          <w:numId w:val="1"/>
+        </w:numPr>
+        <w:ind w:left="0"/>
+        <w:jc w:val="both"/>
+        <w:rPr>
+          <w:sz w:val="24"/>
+          <w:szCs w:val="24"/>
+        </w:rPr>
+      </w:pPr>
+      <w:r>
+        <w:rPr>
+          <w:sz w:val="24"/>
+          <w:szCs w:val="24"/>
+        </w:rPr>
+        <w:t>Website with future predictions and better visualisations</w:t>
       </w:r>
     </w:p>
     <w:p>

</xml_diff>

<commit_message>
Added models average eval
</commit_message>
<xml_diff>
--- a/Write-Up-FYP.docx
+++ b/Write-Up-FYP.docx
@@ -5126,7 +5126,21 @@
           <w:sz w:val="24"/>
           <w:szCs w:val="24"/>
         </w:rPr>
-        <w:t>Drifter data should only be used for the Lagrangian. This is most ideal although can be risky since I am only using currents for the simulation and drifters would be affected by other phenomena.</w:t>
+        <w:t>Drifter data should only be used for the Lagrangian. This is most ideal although can be risky since I am only using currents for the simulation and drifters would be affected by other phenomena</w:t>
+      </w:r>
+      <w:r>
+        <w:rPr>
+          <w:sz w:val="24"/>
+          <w:szCs w:val="24"/>
+        </w:rPr>
+        <w:t xml:space="preserve"> (a bit, they are mostly affected with currents)</w:t>
+      </w:r>
+      <w:r>
+        <w:rPr>
+          <w:sz w:val="24"/>
+          <w:szCs w:val="24"/>
+        </w:rPr>
+        <w:t>.</w:t>
       </w:r>
       <w:r>
         <w:rPr>
@@ -6082,7 +6096,575 @@
           <w:u w:val="single"/>
         </w:rPr>
         <w:lastRenderedPageBreak/>
-        <w:t>Advanced PseudoCode</w:t>
+        <w:t>Models Evaluation</w:t>
+      </w:r>
+    </w:p>
+    <w:p>
+      <w:pPr>
+        <w:pStyle w:val="ListParagraph"/>
+        <w:numPr>
+          <w:ilvl w:val="0"/>
+          <w:numId w:val="12"/>
+        </w:numPr>
+        <w:rPr>
+          <w:bCs/>
+          <w:sz w:val="24"/>
+          <w:szCs w:val="24"/>
+        </w:rPr>
+      </w:pPr>
+      <w:r>
+        <w:rPr>
+          <w:bCs/>
+          <w:sz w:val="24"/>
+          <w:szCs w:val="24"/>
+        </w:rPr>
+        <w:t>Mention outlier, which performed better and then an explanation.</w:t>
+      </w:r>
+    </w:p>
+    <w:p>
+      <w:pPr>
+        <w:rPr>
+          <w:b/>
+          <w:sz w:val="24"/>
+          <w:szCs w:val="24"/>
+          <w:u w:val="single"/>
+        </w:rPr>
+      </w:pPr>
+      <w:r>
+        <w:rPr>
+          <w:b/>
+          <w:sz w:val="24"/>
+          <w:szCs w:val="24"/>
+          <w:u w:val="single"/>
+        </w:rPr>
+        <w:t>LSTM U</w:t>
+      </w:r>
+    </w:p>
+    <w:p>
+      <w:pPr>
+        <w:rPr>
+          <w:bCs/>
+          <w:sz w:val="24"/>
+          <w:szCs w:val="24"/>
+        </w:rPr>
+      </w:pPr>
+      <w:r>
+        <w:rPr>
+          <w:bCs/>
+          <w:sz w:val="24"/>
+          <w:szCs w:val="24"/>
+        </w:rPr>
+        <w:t xml:space="preserve">Metric    Mean                          </w:t>
+      </w:r>
+      <w:r>
+        <w:rPr>
+          <w:bCs/>
+          <w:sz w:val="24"/>
+          <w:szCs w:val="24"/>
+        </w:rPr>
+        <w:tab/>
+      </w:r>
+      <w:r>
+        <w:rPr>
+          <w:bCs/>
+          <w:sz w:val="24"/>
+          <w:szCs w:val="24"/>
+        </w:rPr>
+        <w:tab/>
+      </w:r>
+      <w:r>
+        <w:rPr>
+          <w:bCs/>
+          <w:sz w:val="24"/>
+          <w:szCs w:val="24"/>
+        </w:rPr>
+        <w:t xml:space="preserve">Standard Deviation  </w:t>
+      </w:r>
+    </w:p>
+    <w:p>
+      <w:pPr>
+        <w:rPr>
+          <w:bCs/>
+          <w:sz w:val="24"/>
+          <w:szCs w:val="24"/>
+        </w:rPr>
+      </w:pPr>
+      <w:r>
+        <w:rPr>
+          <w:bCs/>
+          <w:sz w:val="24"/>
+          <w:szCs w:val="24"/>
+        </w:rPr>
+        <w:t xml:space="preserve">MAE       0.14125946248567997           0.2265831724081127  </w:t>
+      </w:r>
+    </w:p>
+    <w:p>
+      <w:pPr>
+        <w:rPr>
+          <w:bCs/>
+          <w:sz w:val="24"/>
+          <w:szCs w:val="24"/>
+        </w:rPr>
+      </w:pPr>
+      <w:r>
+        <w:rPr>
+          <w:bCs/>
+          <w:sz w:val="24"/>
+          <w:szCs w:val="24"/>
+        </w:rPr>
+        <w:t xml:space="preserve">MSE       0.11692609396936171           0.5132824073724478  </w:t>
+      </w:r>
+    </w:p>
+    <w:p>
+      <w:pPr>
+        <w:rPr>
+          <w:bCs/>
+          <w:sz w:val="24"/>
+          <w:szCs w:val="24"/>
+        </w:rPr>
+      </w:pPr>
+      <w:r>
+        <w:rPr>
+          <w:bCs/>
+          <w:sz w:val="24"/>
+          <w:szCs w:val="24"/>
+        </w:rPr>
+        <w:t xml:space="preserve">RMSE      0.1795733102624883            0.29099745739565114 </w:t>
+      </w:r>
+    </w:p>
+    <w:p>
+      <w:pPr>
+        <w:rPr>
+          <w:b/>
+          <w:sz w:val="24"/>
+          <w:szCs w:val="24"/>
+          <w:u w:val="single"/>
+        </w:rPr>
+      </w:pPr>
+      <w:r>
+        <w:rPr>
+          <w:b/>
+          <w:sz w:val="24"/>
+          <w:szCs w:val="24"/>
+          <w:u w:val="single"/>
+        </w:rPr>
+        <w:t xml:space="preserve">LSTM </w:t>
+      </w:r>
+      <w:r>
+        <w:rPr>
+          <w:b/>
+          <w:sz w:val="24"/>
+          <w:szCs w:val="24"/>
+          <w:u w:val="single"/>
+        </w:rPr>
+        <w:t>V</w:t>
+      </w:r>
+    </w:p>
+    <w:p>
+      <w:pPr>
+        <w:rPr>
+          <w:bCs/>
+          <w:sz w:val="24"/>
+          <w:szCs w:val="24"/>
+        </w:rPr>
+      </w:pPr>
+      <w:r>
+        <w:rPr>
+          <w:bCs/>
+          <w:sz w:val="24"/>
+          <w:szCs w:val="24"/>
+        </w:rPr>
+        <w:t xml:space="preserve">Metric    Mean                          </w:t>
+      </w:r>
+      <w:r>
+        <w:rPr>
+          <w:bCs/>
+          <w:sz w:val="24"/>
+          <w:szCs w:val="24"/>
+        </w:rPr>
+        <w:tab/>
+      </w:r>
+      <w:r>
+        <w:rPr>
+          <w:bCs/>
+          <w:sz w:val="24"/>
+          <w:szCs w:val="24"/>
+        </w:rPr>
+        <w:tab/>
+      </w:r>
+      <w:r>
+        <w:rPr>
+          <w:bCs/>
+          <w:sz w:val="24"/>
+          <w:szCs w:val="24"/>
+        </w:rPr>
+        <w:t xml:space="preserve">Standard Deviation  </w:t>
+      </w:r>
+    </w:p>
+    <w:p>
+      <w:pPr>
+        <w:rPr>
+          <w:bCs/>
+          <w:sz w:val="24"/>
+          <w:szCs w:val="24"/>
+        </w:rPr>
+      </w:pPr>
+      <w:r>
+        <w:rPr>
+          <w:bCs/>
+          <w:sz w:val="24"/>
+          <w:szCs w:val="24"/>
+        </w:rPr>
+        <w:t xml:space="preserve">MAE       0.14369923815926253           0.13416186874255337 </w:t>
+      </w:r>
+    </w:p>
+    <w:p>
+      <w:pPr>
+        <w:rPr>
+          <w:bCs/>
+          <w:sz w:val="24"/>
+          <w:szCs w:val="24"/>
+        </w:rPr>
+      </w:pPr>
+      <w:r>
+        <w:rPr>
+          <w:bCs/>
+          <w:sz w:val="24"/>
+          <w:szCs w:val="24"/>
+        </w:rPr>
+        <w:t xml:space="preserve">MSE       0.06405462684653777           0.10900010672303224 </w:t>
+      </w:r>
+    </w:p>
+    <w:p>
+      <w:pPr>
+        <w:rPr>
+          <w:bCs/>
+          <w:sz w:val="24"/>
+          <w:szCs w:val="24"/>
+        </w:rPr>
+      </w:pPr>
+      <w:r>
+        <w:rPr>
+          <w:bCs/>
+          <w:sz w:val="24"/>
+          <w:szCs w:val="24"/>
+        </w:rPr>
+        <w:t xml:space="preserve">RMSE      0.18299755039882487           0.17483284415282882 </w:t>
+      </w:r>
+    </w:p>
+    <w:p>
+      <w:pPr>
+        <w:rPr>
+          <w:b/>
+          <w:sz w:val="24"/>
+          <w:szCs w:val="24"/>
+          <w:u w:val="single"/>
+        </w:rPr>
+      </w:pPr>
+      <w:r>
+        <w:rPr>
+          <w:b/>
+          <w:sz w:val="24"/>
+          <w:szCs w:val="24"/>
+          <w:u w:val="single"/>
+        </w:rPr>
+        <w:t>GRU</w:t>
+      </w:r>
+      <w:r>
+        <w:rPr>
+          <w:b/>
+          <w:sz w:val="24"/>
+          <w:szCs w:val="24"/>
+          <w:u w:val="single"/>
+        </w:rPr>
+        <w:t xml:space="preserve"> U</w:t>
+      </w:r>
+    </w:p>
+    <w:p>
+      <w:pPr>
+        <w:rPr>
+          <w:bCs/>
+          <w:sz w:val="24"/>
+          <w:szCs w:val="24"/>
+        </w:rPr>
+      </w:pPr>
+      <w:r>
+        <w:rPr>
+          <w:bCs/>
+          <w:sz w:val="24"/>
+          <w:szCs w:val="24"/>
+        </w:rPr>
+        <w:t>M</w:t>
+      </w:r>
+      <w:r>
+        <w:rPr>
+          <w:bCs/>
+          <w:sz w:val="24"/>
+          <w:szCs w:val="24"/>
+        </w:rPr>
+        <w:t xml:space="preserve">etric    Mean                          </w:t>
+      </w:r>
+      <w:r>
+        <w:rPr>
+          <w:bCs/>
+          <w:sz w:val="24"/>
+          <w:szCs w:val="24"/>
+        </w:rPr>
+        <w:tab/>
+      </w:r>
+      <w:r>
+        <w:rPr>
+          <w:bCs/>
+          <w:sz w:val="24"/>
+          <w:szCs w:val="24"/>
+        </w:rPr>
+        <w:tab/>
+      </w:r>
+      <w:r>
+        <w:rPr>
+          <w:bCs/>
+          <w:sz w:val="24"/>
+          <w:szCs w:val="24"/>
+        </w:rPr>
+        <w:t xml:space="preserve">Standard Deviation  </w:t>
+      </w:r>
+    </w:p>
+    <w:p>
+      <w:pPr>
+        <w:rPr>
+          <w:bCs/>
+          <w:sz w:val="24"/>
+          <w:szCs w:val="24"/>
+        </w:rPr>
+      </w:pPr>
+      <w:r>
+        <w:rPr>
+          <w:bCs/>
+          <w:sz w:val="24"/>
+          <w:szCs w:val="24"/>
+        </w:rPr>
+        <w:t xml:space="preserve">MAE       0.14848978520755404           0.22170805613768949 </w:t>
+      </w:r>
+    </w:p>
+    <w:p>
+      <w:pPr>
+        <w:rPr>
+          <w:bCs/>
+          <w:sz w:val="24"/>
+          <w:szCs w:val="24"/>
+        </w:rPr>
+      </w:pPr>
+      <w:r>
+        <w:rPr>
+          <w:bCs/>
+          <w:sz w:val="24"/>
+          <w:szCs w:val="24"/>
+        </w:rPr>
+        <w:t xml:space="preserve">MSE       0.11588880936806335           0.5033877277710723  </w:t>
+      </w:r>
+    </w:p>
+    <w:p>
+      <w:pPr>
+        <w:rPr>
+          <w:bCs/>
+          <w:sz w:val="24"/>
+          <w:szCs w:val="24"/>
+        </w:rPr>
+      </w:pPr>
+      <w:r>
+        <w:rPr>
+          <w:bCs/>
+          <w:sz w:val="24"/>
+          <w:szCs w:val="24"/>
+        </w:rPr>
+        <w:t xml:space="preserve">RMSE      0.18693390462543497           0.2845075125010799  </w:t>
+      </w:r>
+    </w:p>
+    <w:p>
+      <w:pPr>
+        <w:rPr>
+          <w:b/>
+          <w:sz w:val="24"/>
+          <w:szCs w:val="24"/>
+          <w:u w:val="single"/>
+        </w:rPr>
+      </w:pPr>
+      <w:r>
+        <w:rPr>
+          <w:b/>
+          <w:sz w:val="24"/>
+          <w:szCs w:val="24"/>
+          <w:u w:val="single"/>
+        </w:rPr>
+        <w:t>GRU</w:t>
+      </w:r>
+      <w:r>
+        <w:rPr>
+          <w:b/>
+          <w:sz w:val="24"/>
+          <w:szCs w:val="24"/>
+          <w:u w:val="single"/>
+        </w:rPr>
+        <w:t xml:space="preserve"> </w:t>
+      </w:r>
+      <w:r>
+        <w:rPr>
+          <w:b/>
+          <w:sz w:val="24"/>
+          <w:szCs w:val="24"/>
+          <w:u w:val="single"/>
+        </w:rPr>
+        <w:t>V</w:t>
+      </w:r>
+    </w:p>
+    <w:p>
+      <w:pPr>
+        <w:rPr>
+          <w:bCs/>
+          <w:sz w:val="24"/>
+          <w:szCs w:val="24"/>
+        </w:rPr>
+      </w:pPr>
+      <w:r>
+        <w:rPr>
+          <w:bCs/>
+          <w:sz w:val="24"/>
+          <w:szCs w:val="24"/>
+        </w:rPr>
+        <w:t xml:space="preserve">Metric    Mean                         </w:t>
+      </w:r>
+      <w:r>
+        <w:rPr>
+          <w:bCs/>
+          <w:sz w:val="24"/>
+          <w:szCs w:val="24"/>
+        </w:rPr>
+        <w:tab/>
+      </w:r>
+      <w:r>
+        <w:rPr>
+          <w:bCs/>
+          <w:sz w:val="24"/>
+          <w:szCs w:val="24"/>
+        </w:rPr>
+        <w:tab/>
+      </w:r>
+      <w:r>
+        <w:rPr>
+          <w:bCs/>
+          <w:sz w:val="24"/>
+          <w:szCs w:val="24"/>
+        </w:rPr>
+        <w:t xml:space="preserve">Standard Deviation  </w:t>
+      </w:r>
+    </w:p>
+    <w:p>
+      <w:pPr>
+        <w:rPr>
+          <w:bCs/>
+          <w:sz w:val="24"/>
+          <w:szCs w:val="24"/>
+        </w:rPr>
+      </w:pPr>
+      <w:r>
+        <w:rPr>
+          <w:bCs/>
+          <w:sz w:val="24"/>
+          <w:szCs w:val="24"/>
+        </w:rPr>
+        <w:t xml:space="preserve">MAE       0.14472329790354027           0.1376257720831358  </w:t>
+      </w:r>
+    </w:p>
+    <w:p>
+      <w:pPr>
+        <w:rPr>
+          <w:bCs/>
+          <w:sz w:val="24"/>
+          <w:szCs w:val="24"/>
+        </w:rPr>
+      </w:pPr>
+      <w:r>
+        <w:rPr>
+          <w:bCs/>
+          <w:sz w:val="24"/>
+          <w:szCs w:val="24"/>
+        </w:rPr>
+        <w:t xml:space="preserve">MSE       0.06558009878579078           0.11214920062969254 </w:t>
+      </w:r>
+    </w:p>
+    <w:p>
+      <w:pPr>
+        <w:rPr>
+          <w:bCs/>
+          <w:sz w:val="24"/>
+          <w:szCs w:val="24"/>
+        </w:rPr>
+      </w:pPr>
+      <w:r>
+        <w:rPr>
+          <w:bCs/>
+          <w:sz w:val="24"/>
+          <w:szCs w:val="24"/>
+        </w:rPr>
+        <w:t xml:space="preserve">RMSE      0.18376353052668595           0.17835656319339224 </w:t>
+      </w:r>
+    </w:p>
+    <w:p>
+      <w:pPr>
+        <w:rPr>
+          <w:b/>
+          <w:sz w:val="36"/>
+          <w:szCs w:val="36"/>
+          <w:u w:val="single"/>
+        </w:rPr>
+      </w:pPr>
+    </w:p>
+    <w:p>
+      <w:pPr>
+        <w:rPr>
+          <w:b/>
+          <w:sz w:val="36"/>
+          <w:szCs w:val="36"/>
+          <w:u w:val="single"/>
+        </w:rPr>
+      </w:pPr>
+      <w:r>
+        <w:rPr>
+          <w:b/>
+          <w:sz w:val="36"/>
+          <w:szCs w:val="36"/>
+          <w:u w:val="single"/>
+        </w:rPr>
+        <w:br w:type="page"/>
+      </w:r>
+    </w:p>
+    <w:p>
+      <w:pPr>
+        <w:rPr>
+          <w:b/>
+          <w:sz w:val="36"/>
+          <w:szCs w:val="36"/>
+          <w:u w:val="single"/>
+        </w:rPr>
+      </w:pPr>
+      <w:r>
+        <w:rPr>
+          <w:b/>
+          <w:sz w:val="36"/>
+          <w:szCs w:val="36"/>
+          <w:u w:val="single"/>
+        </w:rPr>
+        <w:lastRenderedPageBreak/>
+        <w:t xml:space="preserve">Advanced </w:t>
+      </w:r>
+      <w:r>
+        <w:rPr>
+          <w:b/>
+          <w:sz w:val="36"/>
+          <w:szCs w:val="36"/>
+          <w:u w:val="single"/>
+        </w:rPr>
+        <w:t>Pseudocode</w:t>
       </w:r>
     </w:p>
     <w:p>
@@ -21825,6 +22407,118 @@
     </w:lvl>
   </w:abstractNum>
   <w:abstractNum w:abstractNumId="9" w15:restartNumberingAfterBreak="0">
+    <w:nsid w:val="7AAC739F"/>
+    <w:multiLevelType w:val="hybridMultilevel"/>
+    <w:tmpl w:val="A8C4DA54"/>
+    <w:lvl w:ilvl="0" w:tplc="5204C78A">
+      <w:numFmt w:val="bullet"/>
+      <w:lvlText w:val="-"/>
+      <w:lvlJc w:val="left"/>
+      <w:pPr>
+        <w:ind w:left="720" w:hanging="360"/>
+      </w:pPr>
+      <w:rPr>
+        <w:rFonts w:ascii="Calibri" w:eastAsiaTheme="minorHAnsi" w:hAnsi="Calibri" w:cs="Calibri" w:hint="default"/>
+      </w:rPr>
+    </w:lvl>
+    <w:lvl w:ilvl="1" w:tplc="20000003" w:tentative="1">
+      <w:start w:val="1"/>
+      <w:numFmt w:val="bullet"/>
+      <w:lvlText w:val="o"/>
+      <w:lvlJc w:val="left"/>
+      <w:pPr>
+        <w:ind w:left="1440" w:hanging="360"/>
+      </w:pPr>
+      <w:rPr>
+        <w:rFonts w:ascii="Courier New" w:hAnsi="Courier New" w:cs="Courier New" w:hint="default"/>
+      </w:rPr>
+    </w:lvl>
+    <w:lvl w:ilvl="2" w:tplc="20000005" w:tentative="1">
+      <w:start w:val="1"/>
+      <w:numFmt w:val="bullet"/>
+      <w:lvlText w:val=""/>
+      <w:lvlJc w:val="left"/>
+      <w:pPr>
+        <w:ind w:left="2160" w:hanging="360"/>
+      </w:pPr>
+      <w:rPr>
+        <w:rFonts w:ascii="Wingdings" w:hAnsi="Wingdings" w:hint="default"/>
+      </w:rPr>
+    </w:lvl>
+    <w:lvl w:ilvl="3" w:tplc="20000001" w:tentative="1">
+      <w:start w:val="1"/>
+      <w:numFmt w:val="bullet"/>
+      <w:lvlText w:val=""/>
+      <w:lvlJc w:val="left"/>
+      <w:pPr>
+        <w:ind w:left="2880" w:hanging="360"/>
+      </w:pPr>
+      <w:rPr>
+        <w:rFonts w:ascii="Symbol" w:hAnsi="Symbol" w:hint="default"/>
+      </w:rPr>
+    </w:lvl>
+    <w:lvl w:ilvl="4" w:tplc="20000003" w:tentative="1">
+      <w:start w:val="1"/>
+      <w:numFmt w:val="bullet"/>
+      <w:lvlText w:val="o"/>
+      <w:lvlJc w:val="left"/>
+      <w:pPr>
+        <w:ind w:left="3600" w:hanging="360"/>
+      </w:pPr>
+      <w:rPr>
+        <w:rFonts w:ascii="Courier New" w:hAnsi="Courier New" w:cs="Courier New" w:hint="default"/>
+      </w:rPr>
+    </w:lvl>
+    <w:lvl w:ilvl="5" w:tplc="20000005" w:tentative="1">
+      <w:start w:val="1"/>
+      <w:numFmt w:val="bullet"/>
+      <w:lvlText w:val=""/>
+      <w:lvlJc w:val="left"/>
+      <w:pPr>
+        <w:ind w:left="4320" w:hanging="360"/>
+      </w:pPr>
+      <w:rPr>
+        <w:rFonts w:ascii="Wingdings" w:hAnsi="Wingdings" w:hint="default"/>
+      </w:rPr>
+    </w:lvl>
+    <w:lvl w:ilvl="6" w:tplc="20000001" w:tentative="1">
+      <w:start w:val="1"/>
+      <w:numFmt w:val="bullet"/>
+      <w:lvlText w:val=""/>
+      <w:lvlJc w:val="left"/>
+      <w:pPr>
+        <w:ind w:left="5040" w:hanging="360"/>
+      </w:pPr>
+      <w:rPr>
+        <w:rFonts w:ascii="Symbol" w:hAnsi="Symbol" w:hint="default"/>
+      </w:rPr>
+    </w:lvl>
+    <w:lvl w:ilvl="7" w:tplc="20000003" w:tentative="1">
+      <w:start w:val="1"/>
+      <w:numFmt w:val="bullet"/>
+      <w:lvlText w:val="o"/>
+      <w:lvlJc w:val="left"/>
+      <w:pPr>
+        <w:ind w:left="5760" w:hanging="360"/>
+      </w:pPr>
+      <w:rPr>
+        <w:rFonts w:ascii="Courier New" w:hAnsi="Courier New" w:cs="Courier New" w:hint="default"/>
+      </w:rPr>
+    </w:lvl>
+    <w:lvl w:ilvl="8" w:tplc="20000005" w:tentative="1">
+      <w:start w:val="1"/>
+      <w:numFmt w:val="bullet"/>
+      <w:lvlText w:val=""/>
+      <w:lvlJc w:val="left"/>
+      <w:pPr>
+        <w:ind w:left="6480" w:hanging="360"/>
+      </w:pPr>
+      <w:rPr>
+        <w:rFonts w:ascii="Wingdings" w:hAnsi="Wingdings" w:hint="default"/>
+      </w:rPr>
+    </w:lvl>
+  </w:abstractNum>
+  <w:abstractNum w:abstractNumId="10" w15:restartNumberingAfterBreak="0">
     <w:nsid w:val="7D882A65"/>
     <w:multiLevelType w:val="hybridMultilevel"/>
     <w:tmpl w:val="34B20432"/>
@@ -21962,13 +22656,16 @@
     <w:abstractNumId w:val="4"/>
   </w:num>
   <w:num w:numId="9" w16cid:durableId="391194812">
-    <w:abstractNumId w:val="9"/>
+    <w:abstractNumId w:val="10"/>
   </w:num>
   <w:num w:numId="10" w16cid:durableId="81224178">
     <w:abstractNumId w:val="7"/>
   </w:num>
   <w:num w:numId="11" w16cid:durableId="875191124">
     <w:abstractNumId w:val="5"/>
+  </w:num>
+  <w:num w:numId="12" w16cid:durableId="1068504622">
+    <w:abstractNumId w:val="9"/>
   </w:num>
 </w:numbering>
 </file>
@@ -22373,7 +23070,7 @@
   <w:style w:type="paragraph" w:default="1" w:styleId="Normal">
     <w:name w:val="Normal"/>
     <w:qFormat/>
-    <w:rsid w:val="00843AFA"/>
+    <w:rsid w:val="00F23B32"/>
     <w:rPr>
       <w:lang w:val="en-GB"/>
     </w:rPr>

</xml_diff>

<commit_message>
LSMT vs GRU Evaluation 2
</commit_message>
<xml_diff>
--- a/Write-Up-FYP.docx
+++ b/Write-Up-FYP.docx
@@ -260,12 +260,21 @@
       <w:pPr>
         <w:jc w:val="both"/>
       </w:pPr>
+      <w:proofErr w:type="spellStart"/>
       <w:r>
         <w:rPr>
           <w:b/>
           <w:bCs/>
         </w:rPr>
-        <w:t>lat:</w:t>
+        <w:t>lat</w:t>
+      </w:r>
+      <w:proofErr w:type="spellEnd"/>
+      <w:r>
+        <w:rPr>
+          <w:b/>
+          <w:bCs/>
+        </w:rPr>
+        <w:t>:</w:t>
       </w:r>
       <w:r>
         <w:t xml:space="preserve"> 52 latitude points, indicating the geographic scope in the north-south direction.</w:t>
@@ -275,12 +284,21 @@
       <w:pPr>
         <w:jc w:val="both"/>
       </w:pPr>
+      <w:proofErr w:type="spellStart"/>
       <w:r>
         <w:rPr>
           <w:b/>
           <w:bCs/>
         </w:rPr>
-        <w:t>lon:</w:t>
+        <w:t>lon</w:t>
+      </w:r>
+      <w:proofErr w:type="spellEnd"/>
+      <w:r>
+        <w:rPr>
+          <w:b/>
+          <w:bCs/>
+        </w:rPr>
+        <w:t>:</w:t>
       </w:r>
       <w:r>
         <w:t xml:space="preserve"> 43 longitude points, indicating the geographic scope in the east-west direction.</w:t>
@@ -369,8 +387,37 @@
         </w:rPr>
         <w:br/>
       </w:r>
-      <w:r>
-        <w:t>lon_min, lat_min, lon_max, lat_max = 14.15, 35.79, 14.81, 36.3</w:t>
+      <w:proofErr w:type="spellStart"/>
+      <w:r>
+        <w:t>lon_min</w:t>
+      </w:r>
+      <w:proofErr w:type="spellEnd"/>
+      <w:r>
+        <w:t xml:space="preserve">, </w:t>
+      </w:r>
+      <w:proofErr w:type="spellStart"/>
+      <w:r>
+        <w:t>lat_min</w:t>
+      </w:r>
+      <w:proofErr w:type="spellEnd"/>
+      <w:r>
+        <w:t xml:space="preserve">, </w:t>
+      </w:r>
+      <w:proofErr w:type="spellStart"/>
+      <w:r>
+        <w:t>lon_max</w:t>
+      </w:r>
+      <w:proofErr w:type="spellEnd"/>
+      <w:r>
+        <w:t xml:space="preserve">, </w:t>
+      </w:r>
+      <w:proofErr w:type="spellStart"/>
+      <w:r>
+        <w:t>lat_max</w:t>
+      </w:r>
+      <w:proofErr w:type="spellEnd"/>
+      <w:r>
+        <w:t xml:space="preserve"> = 14.15, 35.79, 14.81, 36.3</w:t>
       </w:r>
     </w:p>
     <w:p>
@@ -445,8 +492,13 @@
       </w:r>
     </w:p>
     <w:p>
-      <w:r>
-        <w:t>polygon_coordinates = [</w:t>
+      <w:proofErr w:type="spellStart"/>
+      <w:r>
+        <w:t>polygon_coordinates</w:t>
+      </w:r>
+      <w:proofErr w:type="spellEnd"/>
+      <w:r>
+        <w:t xml:space="preserve"> = [</w:t>
       </w:r>
     </w:p>
     <w:p>
@@ -1582,12 +1634,21 @@
           <w:szCs w:val="24"/>
         </w:rPr>
       </w:pPr>
-      <w:r>
-        <w:rPr>
-          <w:sz w:val="24"/>
-          <w:szCs w:val="24"/>
-        </w:rPr>
-        <w:t>start_lat = 35.9895</w:t>
+      <w:proofErr w:type="spellStart"/>
+      <w:r>
+        <w:rPr>
+          <w:sz w:val="24"/>
+          <w:szCs w:val="24"/>
+        </w:rPr>
+        <w:t>start_lat</w:t>
+      </w:r>
+      <w:proofErr w:type="spellEnd"/>
+      <w:r>
+        <w:rPr>
+          <w:sz w:val="24"/>
+          <w:szCs w:val="24"/>
+        </w:rPr>
+        <w:t xml:space="preserve"> = 35.9895</w:t>
       </w:r>
     </w:p>
     <w:p>
@@ -1603,12 +1664,21 @@
           <w:szCs w:val="24"/>
         </w:rPr>
       </w:pPr>
-      <w:r>
-        <w:rPr>
-          <w:sz w:val="24"/>
-          <w:szCs w:val="24"/>
-        </w:rPr>
-        <w:t>start_lon = 14.4944</w:t>
+      <w:proofErr w:type="spellStart"/>
+      <w:r>
+        <w:rPr>
+          <w:sz w:val="24"/>
+          <w:szCs w:val="24"/>
+        </w:rPr>
+        <w:t>start_lon</w:t>
+      </w:r>
+      <w:proofErr w:type="spellEnd"/>
+      <w:r>
+        <w:rPr>
+          <w:sz w:val="24"/>
+          <w:szCs w:val="24"/>
+        </w:rPr>
+        <w:t xml:space="preserve"> = 14.4944</w:t>
       </w:r>
     </w:p>
     <w:p>
@@ -1638,7 +1708,23 @@
           <w:sz w:val="24"/>
           <w:szCs w:val="24"/>
         </w:rPr>
-        <w:t>tarting from the centroid allows for an unbiased approach in observing the dispersion patterns. Since the centroid is equidistant from all edges of the polygon (in a geometric sense), it provides a neutral starting point that does not inherently favor any direction of flow.</w:t>
+        <w:t xml:space="preserve">tarting from the centroid allows for an unbiased approach in observing the dispersion patterns. Since the centroid is equidistant from all edges of the polygon (in a geometric sense), it provides a neutral starting point that does not inherently </w:t>
+      </w:r>
+      <w:proofErr w:type="spellStart"/>
+      <w:r>
+        <w:rPr>
+          <w:sz w:val="24"/>
+          <w:szCs w:val="24"/>
+        </w:rPr>
+        <w:t>favor</w:t>
+      </w:r>
+      <w:proofErr w:type="spellEnd"/>
+      <w:r>
+        <w:rPr>
+          <w:sz w:val="24"/>
+          <w:szCs w:val="24"/>
+        </w:rPr>
+        <w:t xml:space="preserve"> any direction of flow.</w:t>
       </w:r>
     </w:p>
     <w:p>
@@ -1755,21 +1841,53 @@
           <w:i/>
           <w:iCs/>
         </w:rPr>
-        <w:t xml:space="preserve">The decision not to remove NaN values for the Lagrangian Simulation can be informed by the fact that interpolation, whether linear or spline, has been consistently homogenizing the data, leading to non-representative or misleading results regarding particle movements across different timeframes. This uniformity post-interpolation can mask the true variability and dynamic nature of the original data, which is critical in accurately simulating and understanding the drifters' </w:t>
-      </w:r>
+        <w:t xml:space="preserve">The decision not to remove </w:t>
+      </w:r>
+      <w:proofErr w:type="spellStart"/>
       <w:r>
         <w:rPr>
           <w:i/>
           <w:iCs/>
         </w:rPr>
-        <w:t>behaviour</w:t>
-      </w:r>
+        <w:t>NaN</w:t>
+      </w:r>
+      <w:proofErr w:type="spellEnd"/>
       <w:r>
         <w:rPr>
           <w:i/>
           <w:iCs/>
         </w:rPr>
-        <w:t xml:space="preserve"> and movement in varying oceanic conditions. Hence, retaining NaN values preserves the integrity of the original dataset, ensuring that the Lagrangian Simulation more accurately reflects the real-world conditions and variations that the drifters would encounter.</w:t>
+        <w:t xml:space="preserve"> values for the Lagrangian Simulation can be informed by the fact that interpolation, whether linear or spline, has been consistently homogenizing the data, leading to non-representative or misleading results regarding particle movements across different timeframes. This uniformity post-interpolation can mask the true variability and dynamic nature of the original data, which is critical in accurately simulating and understanding the drifters' </w:t>
+      </w:r>
+      <w:r>
+        <w:rPr>
+          <w:i/>
+          <w:iCs/>
+        </w:rPr>
+        <w:t>behaviour</w:t>
+      </w:r>
+      <w:r>
+        <w:rPr>
+          <w:i/>
+          <w:iCs/>
+        </w:rPr>
+        <w:t xml:space="preserve"> and movement in varying oceanic conditions. Hence, retaining </w:t>
+      </w:r>
+      <w:proofErr w:type="spellStart"/>
+      <w:r>
+        <w:rPr>
+          <w:i/>
+          <w:iCs/>
+        </w:rPr>
+        <w:t>NaN</w:t>
+      </w:r>
+      <w:proofErr w:type="spellEnd"/>
+      <w:r>
+        <w:rPr>
+          <w:i/>
+          <w:iCs/>
+        </w:rPr>
+        <w:t xml:space="preserve"> values preserves the integrity of the original dataset, ensuring that the Lagrangian Simulation more accurately reflects the real-world conditions and variations that the drifters would encounter.</w:t>
       </w:r>
     </w:p>
     <w:p>
@@ -1797,6 +1915,26 @@
     </w:p>
     <w:p>
       <w:pPr>
+        <w:pStyle w:val="ListParagraph"/>
+        <w:numPr>
+          <w:ilvl w:val="0"/>
+          <w:numId w:val="1"/>
+        </w:numPr>
+        <w:ind w:left="0"/>
+        <w:jc w:val="both"/>
+        <w:rPr>
+          <w:i/>
+          <w:iCs/>
+          <w:sz w:val="24"/>
+          <w:szCs w:val="24"/>
+        </w:rPr>
+      </w:pPr>
+      <w:r>
+        <w:t>Cannot evaluate Lagrangian since we do not have drifter data for the are we are working it since it is a coastal are and drifters are usually deployed far out at sea since they will get beached very quickly otherwise. It is important to mention that although that this would be the best method to evaluate the Lagrangian, unfortunately I cannot do it since the data is not available.</w:t>
+      </w:r>
+    </w:p>
+    <w:p>
+      <w:pPr>
         <w:jc w:val="both"/>
         <w:rPr>
           <w:b/>
@@ -2106,7 +2244,39 @@
           <w:sz w:val="24"/>
           <w:szCs w:val="24"/>
         </w:rPr>
-        <w:t xml:space="preserve"> (for every pair of lon and lat)</w:t>
+        <w:t xml:space="preserve"> (for every pair of </w:t>
+      </w:r>
+      <w:proofErr w:type="spellStart"/>
+      <w:r>
+        <w:rPr>
+          <w:sz w:val="24"/>
+          <w:szCs w:val="24"/>
+        </w:rPr>
+        <w:t>lon</w:t>
+      </w:r>
+      <w:proofErr w:type="spellEnd"/>
+      <w:r>
+        <w:rPr>
+          <w:sz w:val="24"/>
+          <w:szCs w:val="24"/>
+        </w:rPr>
+        <w:t xml:space="preserve"> and </w:t>
+      </w:r>
+      <w:proofErr w:type="spellStart"/>
+      <w:r>
+        <w:rPr>
+          <w:sz w:val="24"/>
+          <w:szCs w:val="24"/>
+        </w:rPr>
+        <w:t>lat</w:t>
+      </w:r>
+      <w:proofErr w:type="spellEnd"/>
+      <w:r>
+        <w:rPr>
+          <w:sz w:val="24"/>
+          <w:szCs w:val="24"/>
+        </w:rPr>
+        <w:t>)</w:t>
       </w:r>
       <w:r>
         <w:rPr>
@@ -2135,7 +2305,23 @@
           <w:sz w:val="24"/>
           <w:szCs w:val="24"/>
         </w:rPr>
-        <w:t xml:space="preserve">For this we decided to try and use 6 months of data and then also we decided we could test using 6 months but skipping a month (jan,mar,may…) </w:t>
+        <w:t>For this we decided to try and use 6 months of data and then also we decided we could test using 6 months but skipping a month (</w:t>
+      </w:r>
+      <w:proofErr w:type="spellStart"/>
+      <w:r>
+        <w:rPr>
+          <w:sz w:val="24"/>
+          <w:szCs w:val="24"/>
+        </w:rPr>
+        <w:t>jan,mar,may</w:t>
+      </w:r>
+      <w:proofErr w:type="spellEnd"/>
+      <w:r>
+        <w:rPr>
+          <w:sz w:val="24"/>
+          <w:szCs w:val="24"/>
+        </w:rPr>
+        <w:t xml:space="preserve">…) </w:t>
       </w:r>
       <w:r>
         <w:rPr>
@@ -2465,7 +2651,39 @@
           <w:sz w:val="24"/>
           <w:szCs w:val="24"/>
         </w:rPr>
-        <w:t xml:space="preserve"> nans the model input ended up only having on average around 4k inputs per lat and lon pair, this </w:t>
+        <w:t xml:space="preserve"> nans the model input ended up only having on average around 4k inputs per </w:t>
+      </w:r>
+      <w:proofErr w:type="spellStart"/>
+      <w:r>
+        <w:rPr>
+          <w:sz w:val="24"/>
+          <w:szCs w:val="24"/>
+        </w:rPr>
+        <w:t>lat</w:t>
+      </w:r>
+      <w:proofErr w:type="spellEnd"/>
+      <w:r>
+        <w:rPr>
+          <w:sz w:val="24"/>
+          <w:szCs w:val="24"/>
+        </w:rPr>
+        <w:t xml:space="preserve"> and </w:t>
+      </w:r>
+      <w:proofErr w:type="spellStart"/>
+      <w:r>
+        <w:rPr>
+          <w:sz w:val="24"/>
+          <w:szCs w:val="24"/>
+        </w:rPr>
+        <w:t>lon</w:t>
+      </w:r>
+      <w:proofErr w:type="spellEnd"/>
+      <w:r>
+        <w:rPr>
+          <w:sz w:val="24"/>
+          <w:szCs w:val="24"/>
+        </w:rPr>
+        <w:t xml:space="preserve"> pair, this </w:t>
       </w:r>
       <w:r>
         <w:rPr>
@@ -2614,7 +2832,23 @@
           <w:sz w:val="24"/>
           <w:szCs w:val="24"/>
         </w:rPr>
-        <w:t xml:space="preserve">After multiple tests, it was discovered that a sequence length (window_size) of 1 gives the best results. </w:t>
+        <w:t>After multiple tests, it was discovered that a sequence length (</w:t>
+      </w:r>
+      <w:proofErr w:type="spellStart"/>
+      <w:r>
+        <w:rPr>
+          <w:sz w:val="24"/>
+          <w:szCs w:val="24"/>
+        </w:rPr>
+        <w:t>window_size</w:t>
+      </w:r>
+      <w:proofErr w:type="spellEnd"/>
+      <w:r>
+        <w:rPr>
+          <w:sz w:val="24"/>
+          <w:szCs w:val="24"/>
+        </w:rPr>
+        <w:t xml:space="preserve">) of 1 gives the best results. </w:t>
       </w:r>
     </w:p>
     <w:p>
@@ -2866,7 +3100,39 @@
           <w:sz w:val="24"/>
           <w:szCs w:val="24"/>
         </w:rPr>
-        <w:t xml:space="preserve">Important to mention that all these tests where run on the same pair of lon and lat: </w:t>
+        <w:t xml:space="preserve">Important to mention that all these tests where run on the same pair of </w:t>
+      </w:r>
+      <w:proofErr w:type="spellStart"/>
+      <w:r>
+        <w:rPr>
+          <w:sz w:val="24"/>
+          <w:szCs w:val="24"/>
+        </w:rPr>
+        <w:t>lon</w:t>
+      </w:r>
+      <w:proofErr w:type="spellEnd"/>
+      <w:r>
+        <w:rPr>
+          <w:sz w:val="24"/>
+          <w:szCs w:val="24"/>
+        </w:rPr>
+        <w:t xml:space="preserve"> and </w:t>
+      </w:r>
+      <w:proofErr w:type="spellStart"/>
+      <w:r>
+        <w:rPr>
+          <w:sz w:val="24"/>
+          <w:szCs w:val="24"/>
+        </w:rPr>
+        <w:t>lat</w:t>
+      </w:r>
+      <w:proofErr w:type="spellEnd"/>
+      <w:r>
+        <w:rPr>
+          <w:sz w:val="24"/>
+          <w:szCs w:val="24"/>
+        </w:rPr>
+        <w:t xml:space="preserve">: </w:t>
       </w:r>
     </w:p>
     <w:p>
@@ -2878,12 +3144,21 @@
           <w:szCs w:val="24"/>
         </w:rPr>
       </w:pPr>
-      <w:r>
-        <w:rPr>
-          <w:sz w:val="24"/>
-          <w:szCs w:val="24"/>
-        </w:rPr>
-        <w:t>target_lat = 36.03409957885742</w:t>
+      <w:proofErr w:type="spellStart"/>
+      <w:r>
+        <w:rPr>
+          <w:sz w:val="24"/>
+          <w:szCs w:val="24"/>
+        </w:rPr>
+        <w:t>target_lat</w:t>
+      </w:r>
+      <w:proofErr w:type="spellEnd"/>
+      <w:r>
+        <w:rPr>
+          <w:sz w:val="24"/>
+          <w:szCs w:val="24"/>
+        </w:rPr>
+        <w:t xml:space="preserve"> = 36.03409957885742</w:t>
       </w:r>
     </w:p>
     <w:p>
@@ -2895,12 +3170,21 @@
           <w:szCs w:val="24"/>
         </w:rPr>
       </w:pPr>
-      <w:r>
-        <w:rPr>
-          <w:sz w:val="24"/>
-          <w:szCs w:val="24"/>
-        </w:rPr>
-        <w:t>target_lon = 14.528599739074707</w:t>
+      <w:proofErr w:type="spellStart"/>
+      <w:r>
+        <w:rPr>
+          <w:sz w:val="24"/>
+          <w:szCs w:val="24"/>
+        </w:rPr>
+        <w:t>target_lon</w:t>
+      </w:r>
+      <w:proofErr w:type="spellEnd"/>
+      <w:r>
+        <w:rPr>
+          <w:sz w:val="24"/>
+          <w:szCs w:val="24"/>
+        </w:rPr>
+        <w:t xml:space="preserve"> = 14.528599739074707</w:t>
       </w:r>
     </w:p>
     <w:p>
@@ -3595,7 +3879,23 @@
           <w:sz w:val="24"/>
           <w:szCs w:val="24"/>
         </w:rPr>
-        <w:t xml:space="preserve"> the lstm we worked with before… the only difference is that it does this for every csv file corresponding to every pair of the coordinates.</w:t>
+        <w:t xml:space="preserve"> the </w:t>
+      </w:r>
+      <w:proofErr w:type="spellStart"/>
+      <w:r>
+        <w:rPr>
+          <w:sz w:val="24"/>
+          <w:szCs w:val="24"/>
+        </w:rPr>
+        <w:t>lstm</w:t>
+      </w:r>
+      <w:proofErr w:type="spellEnd"/>
+      <w:r>
+        <w:rPr>
+          <w:sz w:val="24"/>
+          <w:szCs w:val="24"/>
+        </w:rPr>
+        <w:t xml:space="preserve"> we worked with before… the only difference is that it does this for every csv file corresponding to every pair of the coordinates.</w:t>
       </w:r>
     </w:p>
     <w:p>
@@ -3892,7 +4192,23 @@
           <w:sz w:val="24"/>
           <w:szCs w:val="24"/>
         </w:rPr>
-        <w:t>For Vis of red and blue create new code for shapefile visualisations instead of cartopy… to use in write up!</w:t>
+        <w:t xml:space="preserve">For Vis of red and blue create new code for shapefile visualisations instead of </w:t>
+      </w:r>
+      <w:proofErr w:type="spellStart"/>
+      <w:r>
+        <w:rPr>
+          <w:sz w:val="24"/>
+          <w:szCs w:val="24"/>
+        </w:rPr>
+        <w:t>cartopy</w:t>
+      </w:r>
+      <w:proofErr w:type="spellEnd"/>
+      <w:r>
+        <w:rPr>
+          <w:sz w:val="24"/>
+          <w:szCs w:val="24"/>
+        </w:rPr>
+        <w:t>… to use in write up!</w:t>
       </w:r>
     </w:p>
     <w:p>
@@ -4756,6 +5072,29 @@
     </w:p>
     <w:p>
       <w:pPr>
+        <w:pStyle w:val="ListParagraph"/>
+        <w:numPr>
+          <w:ilvl w:val="0"/>
+          <w:numId w:val="1"/>
+        </w:numPr>
+        <w:spacing w:line="256" w:lineRule="auto"/>
+        <w:ind w:left="0"/>
+        <w:jc w:val="both"/>
+        <w:rPr>
+          <w:sz w:val="24"/>
+          <w:szCs w:val="24"/>
+        </w:rPr>
+      </w:pPr>
+      <w:r>
+        <w:rPr>
+          <w:sz w:val="24"/>
+          <w:szCs w:val="24"/>
+        </w:rPr>
+        <w:t xml:space="preserve">Added IQR for all metrics to find mean without the outliers. </w:t>
+      </w:r>
+    </w:p>
+    <w:p>
+      <w:pPr>
         <w:spacing w:line="256" w:lineRule="auto"/>
         <w:jc w:val="both"/>
         <w:rPr>
@@ -5541,42 +5880,6 @@
     </w:p>
     <w:p>
       <w:pPr>
-        <w:rPr>
-          <w:sz w:val="24"/>
-          <w:szCs w:val="24"/>
-        </w:rPr>
-      </w:pPr>
-      <w:r>
-        <w:rPr>
-          <w:sz w:val="24"/>
-          <w:szCs w:val="24"/>
-        </w:rPr>
-        <w:br w:type="page"/>
-      </w:r>
-    </w:p>
-    <w:p>
-      <w:pPr>
-        <w:jc w:val="both"/>
-        <w:rPr>
-          <w:b/>
-          <w:sz w:val="36"/>
-          <w:szCs w:val="36"/>
-          <w:u w:val="single"/>
-        </w:rPr>
-      </w:pPr>
-      <w:r>
-        <w:rPr>
-          <w:b/>
-          <w:sz w:val="36"/>
-          <w:szCs w:val="36"/>
-          <w:u w:val="single"/>
-        </w:rPr>
-        <w:lastRenderedPageBreak/>
-        <w:t>Future Work</w:t>
-      </w:r>
-    </w:p>
-    <w:p>
-      <w:pPr>
         <w:pStyle w:val="ListParagraph"/>
         <w:numPr>
           <w:ilvl w:val="0"/>
@@ -5585,30 +5888,106 @@
         <w:ind w:left="0"/>
         <w:jc w:val="both"/>
         <w:rPr>
-          <w:sz w:val="24"/>
-          <w:szCs w:val="24"/>
-        </w:rPr>
-      </w:pPr>
-      <w:r>
-        <w:rPr>
-          <w:sz w:val="24"/>
-          <w:szCs w:val="24"/>
-        </w:rPr>
-        <w:t xml:space="preserve">Incorporate wind into the simulation </w:t>
-      </w:r>
-      <w:r>
-        <w:rPr>
-          <w:sz w:val="24"/>
-          <w:szCs w:val="24"/>
-        </w:rPr>
-        <w:t>and</w:t>
-      </w:r>
-      <w:r>
-        <w:rPr>
-          <w:sz w:val="24"/>
-          <w:szCs w:val="24"/>
-        </w:rPr>
-        <w:t xml:space="preserve"> the prediction to make the model more accurate in real life scenarios. </w:t>
+          <w:bCs/>
+          <w:sz w:val="24"/>
+          <w:szCs w:val="24"/>
+        </w:rPr>
+      </w:pPr>
+      <w:r>
+        <w:rPr>
+          <w:bCs/>
+          <w:sz w:val="24"/>
+          <w:szCs w:val="24"/>
+        </w:rPr>
+        <w:t xml:space="preserve">For the heatmap evaluation, first I plotted a heatmap for all points and the amount of data that specific data point had. I also added a number which corresponds to the model for that specific point. </w:t>
+      </w:r>
+      <w:r>
+        <w:rPr>
+          <w:bCs/>
+          <w:sz w:val="24"/>
+          <w:szCs w:val="24"/>
+        </w:rPr>
+        <w:t xml:space="preserve">Then I created plots for the error metrics using the MAE since I </w:t>
+      </w:r>
+      <w:r>
+        <w:rPr>
+          <w:bCs/>
+          <w:sz w:val="24"/>
+          <w:szCs w:val="24"/>
+        </w:rPr>
+        <w:t>want</w:t>
+      </w:r>
+      <w:r>
+        <w:rPr>
+          <w:bCs/>
+          <w:sz w:val="24"/>
+          <w:szCs w:val="24"/>
+        </w:rPr>
+        <w:t>ed</w:t>
+      </w:r>
+      <w:r>
+        <w:rPr>
+          <w:bCs/>
+          <w:sz w:val="24"/>
+          <w:szCs w:val="24"/>
+        </w:rPr>
+        <w:t xml:space="preserve"> a simple, easily interpretable metric that treats all errors equally</w:t>
+      </w:r>
+      <w:r>
+        <w:rPr>
+          <w:bCs/>
+          <w:sz w:val="24"/>
+          <w:szCs w:val="24"/>
+        </w:rPr>
+        <w:t xml:space="preserve">. </w:t>
+      </w:r>
+      <w:r>
+        <w:rPr>
+          <w:bCs/>
+          <w:sz w:val="24"/>
+          <w:szCs w:val="24"/>
+        </w:rPr>
+        <w:t xml:space="preserve">This was done to see if less data, and data points closer to the coast have worse performance… </w:t>
+      </w:r>
+      <w:r>
+        <w:rPr>
+          <w:bCs/>
+          <w:sz w:val="24"/>
+          <w:szCs w:val="24"/>
+        </w:rPr>
+        <w:t>It was also done for both ‘u’ and ‘v’ for both LSTM and GRU models.</w:t>
+      </w:r>
+      <w:r>
+        <w:rPr>
+          <w:bCs/>
+          <w:sz w:val="24"/>
+          <w:szCs w:val="24"/>
+        </w:rPr>
+        <w:t xml:space="preserve"> </w:t>
+      </w:r>
+      <w:r>
+        <w:rPr>
+          <w:bCs/>
+          <w:sz w:val="24"/>
+          <w:szCs w:val="24"/>
+        </w:rPr>
+        <w:t xml:space="preserve">To improve the visual distinction between the performance metrics and to mitigate the impact of outliers, I applied clipping at the 95th percentile of the data. This method effectively limited the range of data considered for </w:t>
+      </w:r>
+      <w:r>
+        <w:rPr>
+          <w:bCs/>
+          <w:sz w:val="24"/>
+          <w:szCs w:val="24"/>
+        </w:rPr>
+        <w:t>colour</w:t>
+      </w:r>
+      <w:r>
+        <w:rPr>
+          <w:bCs/>
+          <w:sz w:val="24"/>
+          <w:szCs w:val="24"/>
+        </w:rPr>
+        <w:t xml:space="preserve"> scaling in the heatmaps, allowing for more nuanced visual comparisons between the majority of data points by excluding extreme outliers.</w:t>
       </w:r>
     </w:p>
     <w:p>
@@ -5621,65 +6000,18 @@
         <w:ind w:left="0"/>
         <w:jc w:val="both"/>
         <w:rPr>
-          <w:sz w:val="24"/>
-          <w:szCs w:val="24"/>
-        </w:rPr>
-      </w:pPr>
-      <w:r>
-        <w:rPr>
-          <w:sz w:val="24"/>
-          <w:szCs w:val="24"/>
-        </w:rPr>
-        <w:t>Jellyfish</w:t>
-      </w:r>
-      <w:r>
-        <w:rPr>
-          <w:sz w:val="24"/>
-          <w:szCs w:val="24"/>
-        </w:rPr>
-        <w:t>/</w:t>
-      </w:r>
-      <w:r>
-        <w:rPr>
-          <w:sz w:val="24"/>
-          <w:szCs w:val="24"/>
-        </w:rPr>
-        <w:t xml:space="preserve">plankton </w:t>
-      </w:r>
-      <w:r>
-        <w:rPr>
-          <w:sz w:val="24"/>
-          <w:szCs w:val="24"/>
-        </w:rPr>
-        <w:t>movement</w:t>
-      </w:r>
-      <w:r>
-        <w:rPr>
-          <w:sz w:val="24"/>
-          <w:szCs w:val="24"/>
-        </w:rPr>
-        <w:t xml:space="preserve">, </w:t>
-      </w:r>
-      <w:r>
-        <w:rPr>
-          <w:sz w:val="24"/>
-          <w:szCs w:val="24"/>
-        </w:rPr>
-        <w:t>search and rescue</w:t>
-      </w:r>
-      <w:r>
-        <w:rPr>
-          <w:sz w:val="24"/>
-          <w:szCs w:val="24"/>
-        </w:rPr>
-        <w:t>, oil spills</w:t>
-      </w:r>
-      <w:r>
-        <w:rPr>
-          <w:sz w:val="24"/>
-          <w:szCs w:val="24"/>
-        </w:rPr>
-        <w:t>.</w:t>
+          <w:bCs/>
+          <w:sz w:val="24"/>
+          <w:szCs w:val="24"/>
+        </w:rPr>
+      </w:pPr>
+      <w:r>
+        <w:rPr>
+          <w:bCs/>
+          <w:sz w:val="24"/>
+          <w:szCs w:val="24"/>
+        </w:rPr>
+        <w:t xml:space="preserve">From these results I can create a hypothesis. If the heatmaps are similar this will support the hypothesis that closer to the coast it is worse since there is less data, but this is a bit different for the ‘u’ and ‘v’ models. I need to see the relationship of points where there are good results against bad results. </w:t>
       </w:r>
     </w:p>
     <w:p>
@@ -5692,16 +6024,63 @@
         <w:ind w:left="0"/>
         <w:jc w:val="both"/>
         <w:rPr>
-          <w:sz w:val="24"/>
-          <w:szCs w:val="24"/>
-        </w:rPr>
-      </w:pPr>
-      <w:r>
-        <w:rPr>
-          <w:sz w:val="24"/>
-          <w:szCs w:val="24"/>
-        </w:rPr>
-        <w:t>Can move onto ensemble learning (elaborate).</w:t>
+          <w:bCs/>
+          <w:sz w:val="24"/>
+          <w:szCs w:val="24"/>
+        </w:rPr>
+      </w:pPr>
+      <w:r>
+        <w:rPr>
+          <w:bCs/>
+          <w:sz w:val="24"/>
+          <w:szCs w:val="24"/>
+        </w:rPr>
+        <w:t>Missing/bad results are probably due to the amount of data and missing data near the coasts. Also depends for ‘u’ and ‘v’.</w:t>
+      </w:r>
+      <w:r>
+        <w:rPr>
+          <w:bCs/>
+          <w:sz w:val="24"/>
+          <w:szCs w:val="24"/>
+        </w:rPr>
+        <w:t xml:space="preserve"> </w:t>
+      </w:r>
+    </w:p>
+    <w:p>
+      <w:pPr>
+        <w:rPr>
+          <w:sz w:val="24"/>
+          <w:szCs w:val="24"/>
+        </w:rPr>
+      </w:pPr>
+      <w:r>
+        <w:rPr>
+          <w:sz w:val="24"/>
+          <w:szCs w:val="24"/>
+        </w:rPr>
+        <w:lastRenderedPageBreak/>
+        <w:br w:type="page"/>
+      </w:r>
+    </w:p>
+    <w:p>
+      <w:pPr>
+        <w:jc w:val="both"/>
+        <w:rPr>
+          <w:b/>
+          <w:sz w:val="36"/>
+          <w:szCs w:val="36"/>
+          <w:u w:val="single"/>
+        </w:rPr>
+      </w:pPr>
+      <w:r>
+        <w:rPr>
+          <w:b/>
+          <w:sz w:val="36"/>
+          <w:szCs w:val="36"/>
+          <w:u w:val="single"/>
+        </w:rPr>
+        <w:lastRenderedPageBreak/>
+        <w:t>Future Work</w:t>
       </w:r>
     </w:p>
     <w:p>
@@ -5723,28 +6102,21 @@
           <w:sz w:val="24"/>
           <w:szCs w:val="24"/>
         </w:rPr>
-        <w:t>Individual models with shared learnin</w:t>
-      </w:r>
-      <w:r>
-        <w:rPr>
-          <w:sz w:val="24"/>
-          <w:szCs w:val="24"/>
-        </w:rPr>
-        <w:t>g</w:t>
-      </w:r>
-      <w:r>
-        <w:rPr>
-          <w:sz w:val="24"/>
-          <w:szCs w:val="24"/>
-        </w:rPr>
-        <w:t>, train separate models for individual (lat &amp; lon), then leverage insights from clustering for better models. Can also experiment with clustering common data together and making predictions per cluster. (Elaborate)</w:t>
-      </w:r>
-      <w:r>
-        <w:rPr>
-          <w:sz w:val="24"/>
-          <w:szCs w:val="24"/>
-        </w:rPr>
-        <w:t>.</w:t>
+        <w:t xml:space="preserve">Incorporate wind into the simulation </w:t>
+      </w:r>
+      <w:r>
+        <w:rPr>
+          <w:sz w:val="24"/>
+          <w:szCs w:val="24"/>
+        </w:rPr>
+        <w:t>and</w:t>
+      </w:r>
+      <w:r>
+        <w:rPr>
+          <w:sz w:val="24"/>
+          <w:szCs w:val="24"/>
+        </w:rPr>
+        <w:t xml:space="preserve"> the prediction to make the model more accurate in real life scenarios. </w:t>
       </w:r>
     </w:p>
     <w:p>
@@ -5766,42 +6138,56 @@
           <w:sz w:val="24"/>
           <w:szCs w:val="24"/>
         </w:rPr>
-        <w:t xml:space="preserve">Can make area bigger and have more than the 37 total models. </w:t>
-      </w:r>
-      <w:r>
-        <w:rPr>
-          <w:sz w:val="24"/>
-          <w:szCs w:val="24"/>
-        </w:rPr>
-        <w:t>Also,</w:t>
-      </w:r>
-      <w:r>
-        <w:rPr>
-          <w:sz w:val="24"/>
-          <w:szCs w:val="24"/>
-        </w:rPr>
-        <w:t xml:space="preserve"> can have </w:t>
-      </w:r>
-      <w:r>
-        <w:rPr>
-          <w:sz w:val="24"/>
-          <w:szCs w:val="24"/>
-        </w:rPr>
-        <w:t xml:space="preserve">a </w:t>
-      </w:r>
-      <w:r>
-        <w:rPr>
-          <w:sz w:val="24"/>
-          <w:szCs w:val="24"/>
-        </w:rPr>
-        <w:t xml:space="preserve">more complex model </w:t>
-      </w:r>
-      <w:r>
-        <w:rPr>
-          <w:sz w:val="24"/>
-          <w:szCs w:val="24"/>
-        </w:rPr>
-        <w:t>like a transformer.</w:t>
+        <w:t>Jellyfish</w:t>
+      </w:r>
+      <w:r>
+        <w:rPr>
+          <w:sz w:val="24"/>
+          <w:szCs w:val="24"/>
+        </w:rPr>
+        <w:t>/</w:t>
+      </w:r>
+      <w:r>
+        <w:rPr>
+          <w:sz w:val="24"/>
+          <w:szCs w:val="24"/>
+        </w:rPr>
+        <w:t xml:space="preserve">plankton </w:t>
+      </w:r>
+      <w:r>
+        <w:rPr>
+          <w:sz w:val="24"/>
+          <w:szCs w:val="24"/>
+        </w:rPr>
+        <w:t>movement</w:t>
+      </w:r>
+      <w:r>
+        <w:rPr>
+          <w:sz w:val="24"/>
+          <w:szCs w:val="24"/>
+        </w:rPr>
+        <w:t xml:space="preserve">, </w:t>
+      </w:r>
+      <w:r>
+        <w:rPr>
+          <w:sz w:val="24"/>
+          <w:szCs w:val="24"/>
+        </w:rPr>
+        <w:t>search and rescue</w:t>
+      </w:r>
+      <w:r>
+        <w:rPr>
+          <w:sz w:val="24"/>
+          <w:szCs w:val="24"/>
+        </w:rPr>
+        <w:t>, oil spills</w:t>
+      </w:r>
+      <w:r>
+        <w:rPr>
+          <w:sz w:val="24"/>
+          <w:szCs w:val="24"/>
+        </w:rPr>
+        <w:t>.</w:t>
       </w:r>
     </w:p>
     <w:p>
@@ -5823,7 +6209,7 @@
           <w:sz w:val="24"/>
           <w:szCs w:val="24"/>
         </w:rPr>
-        <w:t>Get more weather data that will influence surface debris movement and create a method with more features for a more realistic and accurate prediction! These can also be predicted as new targets and the Lagrangian to be updated to use this new data.</w:t>
+        <w:t>Can move onto ensemble learning (elaborate).</w:t>
       </w:r>
     </w:p>
     <w:p>
@@ -5845,21 +6231,60 @@
           <w:sz w:val="24"/>
           <w:szCs w:val="24"/>
         </w:rPr>
-        <w:t>Model that predict</w:t>
-      </w:r>
-      <w:r>
-        <w:rPr>
-          <w:sz w:val="24"/>
-          <w:szCs w:val="24"/>
-        </w:rPr>
-        <w:t>s</w:t>
-      </w:r>
-      <w:r>
-        <w:rPr>
-          <w:sz w:val="24"/>
-          <w:szCs w:val="24"/>
-        </w:rPr>
-        <w:t xml:space="preserve"> the missing values in the datasets.</w:t>
+        <w:t>Individual models with shared learnin</w:t>
+      </w:r>
+      <w:r>
+        <w:rPr>
+          <w:sz w:val="24"/>
+          <w:szCs w:val="24"/>
+        </w:rPr>
+        <w:t>g</w:t>
+      </w:r>
+      <w:r>
+        <w:rPr>
+          <w:sz w:val="24"/>
+          <w:szCs w:val="24"/>
+        </w:rPr>
+        <w:t>, train separate models for individual (</w:t>
+      </w:r>
+      <w:proofErr w:type="spellStart"/>
+      <w:r>
+        <w:rPr>
+          <w:sz w:val="24"/>
+          <w:szCs w:val="24"/>
+        </w:rPr>
+        <w:t>lat</w:t>
+      </w:r>
+      <w:proofErr w:type="spellEnd"/>
+      <w:r>
+        <w:rPr>
+          <w:sz w:val="24"/>
+          <w:szCs w:val="24"/>
+        </w:rPr>
+        <w:t xml:space="preserve"> &amp; </w:t>
+      </w:r>
+      <w:proofErr w:type="spellStart"/>
+      <w:r>
+        <w:rPr>
+          <w:sz w:val="24"/>
+          <w:szCs w:val="24"/>
+        </w:rPr>
+        <w:t>lon</w:t>
+      </w:r>
+      <w:proofErr w:type="spellEnd"/>
+      <w:r>
+        <w:rPr>
+          <w:sz w:val="24"/>
+          <w:szCs w:val="24"/>
+        </w:rPr>
+        <w:t>), then leverage insights from clustering for better models. Can also experiment with clustering common data together and making predictions per cluster. (Elaborate)</w:t>
+      </w:r>
+      <w:r>
+        <w:rPr>
+          <w:sz w:val="24"/>
+          <w:szCs w:val="24"/>
+        </w:rPr>
+        <w:t>.</w:t>
       </w:r>
     </w:p>
     <w:p>
@@ -5881,7 +6306,42 @@
           <w:sz w:val="24"/>
           <w:szCs w:val="24"/>
         </w:rPr>
-        <w:t>Have a system where it is constantly being trained with most recent data.</w:t>
+        <w:t xml:space="preserve">Can make area bigger and have more than the 37 total models. </w:t>
+      </w:r>
+      <w:r>
+        <w:rPr>
+          <w:sz w:val="24"/>
+          <w:szCs w:val="24"/>
+        </w:rPr>
+        <w:t>Also,</w:t>
+      </w:r>
+      <w:r>
+        <w:rPr>
+          <w:sz w:val="24"/>
+          <w:szCs w:val="24"/>
+        </w:rPr>
+        <w:t xml:space="preserve"> can have </w:t>
+      </w:r>
+      <w:r>
+        <w:rPr>
+          <w:sz w:val="24"/>
+          <w:szCs w:val="24"/>
+        </w:rPr>
+        <w:t xml:space="preserve">a </w:t>
+      </w:r>
+      <w:r>
+        <w:rPr>
+          <w:sz w:val="24"/>
+          <w:szCs w:val="24"/>
+        </w:rPr>
+        <w:t xml:space="preserve">more complex model </w:t>
+      </w:r>
+      <w:r>
+        <w:rPr>
+          <w:sz w:val="24"/>
+          <w:szCs w:val="24"/>
+        </w:rPr>
+        <w:t>like a transformer.</w:t>
       </w:r>
     </w:p>
     <w:p>
@@ -5903,7 +6363,7 @@
           <w:sz w:val="24"/>
           <w:szCs w:val="24"/>
         </w:rPr>
-        <w:t>Fill in the missing values in the datasets</w:t>
+        <w:t>Get more weather data that will influence surface debris movement and create a method with more features for a more realistic and accurate prediction! These can also be predicted as new targets and the Lagrangian to be updated to use this new data.</w:t>
       </w:r>
     </w:p>
     <w:p>
@@ -5925,21 +6385,21 @@
           <w:sz w:val="24"/>
           <w:szCs w:val="24"/>
         </w:rPr>
-        <w:t xml:space="preserve">Can be used as a better </w:t>
-      </w:r>
-      <w:r>
-        <w:rPr>
-          <w:sz w:val="24"/>
-          <w:szCs w:val="24"/>
-        </w:rPr>
-        <w:t>visualisation</w:t>
-      </w:r>
-      <w:r>
-        <w:rPr>
-          <w:sz w:val="24"/>
-          <w:szCs w:val="24"/>
-        </w:rPr>
-        <w:t xml:space="preserve"> overall since there is no nans</w:t>
+        <w:t>Model that predict</w:t>
+      </w:r>
+      <w:r>
+        <w:rPr>
+          <w:sz w:val="24"/>
+          <w:szCs w:val="24"/>
+        </w:rPr>
+        <w:t>s</w:t>
+      </w:r>
+      <w:r>
+        <w:rPr>
+          <w:sz w:val="24"/>
+          <w:szCs w:val="24"/>
+        </w:rPr>
+        <w:t xml:space="preserve"> the missing values in the datasets.</w:t>
       </w:r>
     </w:p>
     <w:p>
@@ -5961,7 +6421,109 @@
           <w:sz w:val="24"/>
           <w:szCs w:val="24"/>
         </w:rPr>
+        <w:t>Have a system where it is constantly being trained with most recent data.</w:t>
+      </w:r>
+    </w:p>
+    <w:p>
+      <w:pPr>
+        <w:pStyle w:val="ListParagraph"/>
+        <w:numPr>
+          <w:ilvl w:val="0"/>
+          <w:numId w:val="1"/>
+        </w:numPr>
+        <w:ind w:left="0"/>
+        <w:jc w:val="both"/>
+        <w:rPr>
+          <w:sz w:val="24"/>
+          <w:szCs w:val="24"/>
+        </w:rPr>
+      </w:pPr>
+      <w:r>
+        <w:rPr>
+          <w:sz w:val="24"/>
+          <w:szCs w:val="24"/>
+        </w:rPr>
+        <w:t>Fill in the missing values in the datasets</w:t>
+      </w:r>
+    </w:p>
+    <w:p>
+      <w:pPr>
+        <w:pStyle w:val="ListParagraph"/>
+        <w:numPr>
+          <w:ilvl w:val="0"/>
+          <w:numId w:val="1"/>
+        </w:numPr>
+        <w:ind w:left="0"/>
+        <w:jc w:val="both"/>
+        <w:rPr>
+          <w:sz w:val="24"/>
+          <w:szCs w:val="24"/>
+        </w:rPr>
+      </w:pPr>
+      <w:r>
+        <w:rPr>
+          <w:sz w:val="24"/>
+          <w:szCs w:val="24"/>
+        </w:rPr>
+        <w:t xml:space="preserve">Can be used as a better </w:t>
+      </w:r>
+      <w:r>
+        <w:rPr>
+          <w:sz w:val="24"/>
+          <w:szCs w:val="24"/>
+        </w:rPr>
+        <w:t>visualisation</w:t>
+      </w:r>
+      <w:r>
+        <w:rPr>
+          <w:sz w:val="24"/>
+          <w:szCs w:val="24"/>
+        </w:rPr>
+        <w:t xml:space="preserve"> overall since there is no nans</w:t>
+      </w:r>
+    </w:p>
+    <w:p>
+      <w:pPr>
+        <w:pStyle w:val="ListParagraph"/>
+        <w:numPr>
+          <w:ilvl w:val="0"/>
+          <w:numId w:val="1"/>
+        </w:numPr>
+        <w:ind w:left="0"/>
+        <w:jc w:val="both"/>
+        <w:rPr>
+          <w:sz w:val="24"/>
+          <w:szCs w:val="24"/>
+        </w:rPr>
+      </w:pPr>
+      <w:r>
+        <w:rPr>
+          <w:sz w:val="24"/>
+          <w:szCs w:val="24"/>
+        </w:rPr>
         <w:t>Website with future predictions and better visualisations</w:t>
+      </w:r>
+    </w:p>
+    <w:p>
+      <w:pPr>
+        <w:pStyle w:val="ListParagraph"/>
+        <w:numPr>
+          <w:ilvl w:val="0"/>
+          <w:numId w:val="1"/>
+        </w:numPr>
+        <w:ind w:left="0"/>
+        <w:jc w:val="both"/>
+        <w:rPr>
+          <w:sz w:val="24"/>
+          <w:szCs w:val="24"/>
+        </w:rPr>
+      </w:pPr>
+      <w:r>
+        <w:rPr>
+          <w:sz w:val="24"/>
+          <w:szCs w:val="24"/>
+        </w:rPr>
+        <w:t>When increasing the area I can evaluate Lagrangian using drifter data.</w:t>
       </w:r>
     </w:p>
     <w:p>
@@ -8607,7 +9169,111 @@
           <w:lang w:eastAsia="en-MT"/>
           <w14:ligatures w14:val="none"/>
         </w:rPr>
-        <w:t>    LSTM(256, input_shape=(win_length, num_features), return_sequences=True),</w:t>
+        <w:t xml:space="preserve">    LSTM(256, </w:t>
+      </w:r>
+      <w:proofErr w:type="spellStart"/>
+      <w:r>
+        <w:rPr>
+          <w:rFonts w:ascii="Consolas" w:eastAsia="Times New Roman" w:hAnsi="Consolas" w:cs="Times New Roman"/>
+          <w:color w:val="CCCCCC"/>
+          <w:kern w:val="0"/>
+          <w:sz w:val="18"/>
+          <w:szCs w:val="18"/>
+          <w:lang w:eastAsia="en-MT"/>
+          <w14:ligatures w14:val="none"/>
+        </w:rPr>
+        <w:t>input_shape</w:t>
+      </w:r>
+      <w:proofErr w:type="spellEnd"/>
+      <w:r>
+        <w:rPr>
+          <w:rFonts w:ascii="Consolas" w:eastAsia="Times New Roman" w:hAnsi="Consolas" w:cs="Times New Roman"/>
+          <w:color w:val="CCCCCC"/>
+          <w:kern w:val="0"/>
+          <w:sz w:val="18"/>
+          <w:szCs w:val="18"/>
+          <w:lang w:eastAsia="en-MT"/>
+          <w14:ligatures w14:val="none"/>
+        </w:rPr>
+        <w:t>=(</w:t>
+      </w:r>
+      <w:proofErr w:type="spellStart"/>
+      <w:r>
+        <w:rPr>
+          <w:rFonts w:ascii="Consolas" w:eastAsia="Times New Roman" w:hAnsi="Consolas" w:cs="Times New Roman"/>
+          <w:color w:val="CCCCCC"/>
+          <w:kern w:val="0"/>
+          <w:sz w:val="18"/>
+          <w:szCs w:val="18"/>
+          <w:lang w:eastAsia="en-MT"/>
+          <w14:ligatures w14:val="none"/>
+        </w:rPr>
+        <w:t>win_length</w:t>
+      </w:r>
+      <w:proofErr w:type="spellEnd"/>
+      <w:r>
+        <w:rPr>
+          <w:rFonts w:ascii="Consolas" w:eastAsia="Times New Roman" w:hAnsi="Consolas" w:cs="Times New Roman"/>
+          <w:color w:val="CCCCCC"/>
+          <w:kern w:val="0"/>
+          <w:sz w:val="18"/>
+          <w:szCs w:val="18"/>
+          <w:lang w:eastAsia="en-MT"/>
+          <w14:ligatures w14:val="none"/>
+        </w:rPr>
+        <w:t xml:space="preserve">, </w:t>
+      </w:r>
+      <w:proofErr w:type="spellStart"/>
+      <w:r>
+        <w:rPr>
+          <w:rFonts w:ascii="Consolas" w:eastAsia="Times New Roman" w:hAnsi="Consolas" w:cs="Times New Roman"/>
+          <w:color w:val="CCCCCC"/>
+          <w:kern w:val="0"/>
+          <w:sz w:val="18"/>
+          <w:szCs w:val="18"/>
+          <w:lang w:eastAsia="en-MT"/>
+          <w14:ligatures w14:val="none"/>
+        </w:rPr>
+        <w:t>num_features</w:t>
+      </w:r>
+      <w:proofErr w:type="spellEnd"/>
+      <w:r>
+        <w:rPr>
+          <w:rFonts w:ascii="Consolas" w:eastAsia="Times New Roman" w:hAnsi="Consolas" w:cs="Times New Roman"/>
+          <w:color w:val="CCCCCC"/>
+          <w:kern w:val="0"/>
+          <w:sz w:val="18"/>
+          <w:szCs w:val="18"/>
+          <w:lang w:eastAsia="en-MT"/>
+          <w14:ligatures w14:val="none"/>
+        </w:rPr>
+        <w:t xml:space="preserve">), </w:t>
+      </w:r>
+      <w:proofErr w:type="spellStart"/>
+      <w:r>
+        <w:rPr>
+          <w:rFonts w:ascii="Consolas" w:eastAsia="Times New Roman" w:hAnsi="Consolas" w:cs="Times New Roman"/>
+          <w:color w:val="CCCCCC"/>
+          <w:kern w:val="0"/>
+          <w:sz w:val="18"/>
+          <w:szCs w:val="18"/>
+          <w:lang w:eastAsia="en-MT"/>
+          <w14:ligatures w14:val="none"/>
+        </w:rPr>
+        <w:t>return_sequences</w:t>
+      </w:r>
+      <w:proofErr w:type="spellEnd"/>
+      <w:r>
+        <w:rPr>
+          <w:rFonts w:ascii="Consolas" w:eastAsia="Times New Roman" w:hAnsi="Consolas" w:cs="Times New Roman"/>
+          <w:color w:val="CCCCCC"/>
+          <w:kern w:val="0"/>
+          <w:sz w:val="18"/>
+          <w:szCs w:val="18"/>
+          <w:lang w:eastAsia="en-MT"/>
+          <w14:ligatures w14:val="none"/>
+        </w:rPr>
+        <w:t>=True),</w:t>
       </w:r>
     </w:p>
     <w:p>
@@ -8661,7 +9327,33 @@
           <w:lang w:eastAsia="en-MT"/>
           <w14:ligatures w14:val="none"/>
         </w:rPr>
-        <w:t>    LSTM(128, return_sequences=True),</w:t>
+        <w:t xml:space="preserve">    LSTM(128, </w:t>
+      </w:r>
+      <w:proofErr w:type="spellStart"/>
+      <w:r>
+        <w:rPr>
+          <w:rFonts w:ascii="Consolas" w:eastAsia="Times New Roman" w:hAnsi="Consolas" w:cs="Times New Roman"/>
+          <w:color w:val="CCCCCC"/>
+          <w:kern w:val="0"/>
+          <w:sz w:val="18"/>
+          <w:szCs w:val="18"/>
+          <w:lang w:eastAsia="en-MT"/>
+          <w14:ligatures w14:val="none"/>
+        </w:rPr>
+        <w:t>return_sequences</w:t>
+      </w:r>
+      <w:proofErr w:type="spellEnd"/>
+      <w:r>
+        <w:rPr>
+          <w:rFonts w:ascii="Consolas" w:eastAsia="Times New Roman" w:hAnsi="Consolas" w:cs="Times New Roman"/>
+          <w:color w:val="CCCCCC"/>
+          <w:kern w:val="0"/>
+          <w:sz w:val="18"/>
+          <w:szCs w:val="18"/>
+          <w:lang w:eastAsia="en-MT"/>
+          <w14:ligatures w14:val="none"/>
+        </w:rPr>
+        <w:t>=True),</w:t>
       </w:r>
     </w:p>
     <w:p>
@@ -8715,7 +9407,33 @@
           <w:lang w:eastAsia="en-MT"/>
           <w14:ligatures w14:val="none"/>
         </w:rPr>
-        <w:t>    LSTM(128, return_sequences=True),</w:t>
+        <w:t xml:space="preserve">    LSTM(128, </w:t>
+      </w:r>
+      <w:proofErr w:type="spellStart"/>
+      <w:r>
+        <w:rPr>
+          <w:rFonts w:ascii="Consolas" w:eastAsia="Times New Roman" w:hAnsi="Consolas" w:cs="Times New Roman"/>
+          <w:color w:val="CCCCCC"/>
+          <w:kern w:val="0"/>
+          <w:sz w:val="18"/>
+          <w:szCs w:val="18"/>
+          <w:lang w:eastAsia="en-MT"/>
+          <w14:ligatures w14:val="none"/>
+        </w:rPr>
+        <w:t>return_sequences</w:t>
+      </w:r>
+      <w:proofErr w:type="spellEnd"/>
+      <w:r>
+        <w:rPr>
+          <w:rFonts w:ascii="Consolas" w:eastAsia="Times New Roman" w:hAnsi="Consolas" w:cs="Times New Roman"/>
+          <w:color w:val="CCCCCC"/>
+          <w:kern w:val="0"/>
+          <w:sz w:val="18"/>
+          <w:szCs w:val="18"/>
+          <w:lang w:eastAsia="en-MT"/>
+          <w14:ligatures w14:val="none"/>
+        </w:rPr>
+        <w:t>=True),</w:t>
       </w:r>
     </w:p>
     <w:p>
@@ -8796,7 +9514,33 @@
           <w:lang w:eastAsia="en-MT"/>
           <w14:ligatures w14:val="none"/>
         </w:rPr>
-        <w:t>    Dense(64, activation='relu'),</w:t>
+        <w:t>    Dense(64, activation='</w:t>
+      </w:r>
+      <w:proofErr w:type="spellStart"/>
+      <w:r>
+        <w:rPr>
+          <w:rFonts w:ascii="Consolas" w:eastAsia="Times New Roman" w:hAnsi="Consolas" w:cs="Times New Roman"/>
+          <w:color w:val="CCCCCC"/>
+          <w:kern w:val="0"/>
+          <w:sz w:val="18"/>
+          <w:szCs w:val="18"/>
+          <w:lang w:eastAsia="en-MT"/>
+          <w14:ligatures w14:val="none"/>
+        </w:rPr>
+        <w:t>relu</w:t>
+      </w:r>
+      <w:proofErr w:type="spellEnd"/>
+      <w:r>
+        <w:rPr>
+          <w:rFonts w:ascii="Consolas" w:eastAsia="Times New Roman" w:hAnsi="Consolas" w:cs="Times New Roman"/>
+          <w:color w:val="CCCCCC"/>
+          <w:kern w:val="0"/>
+          <w:sz w:val="18"/>
+          <w:szCs w:val="18"/>
+          <w:lang w:eastAsia="en-MT"/>
+          <w14:ligatures w14:val="none"/>
+        </w:rPr>
+        <w:t>'),</w:t>
       </w:r>
     </w:p>
     <w:p>
@@ -8850,7 +9594,33 @@
           <w:lang w:eastAsia="en-MT"/>
           <w14:ligatures w14:val="none"/>
         </w:rPr>
-        <w:t>    Dense(32, activation='relu'),</w:t>
+        <w:t>    Dense(32, activation='</w:t>
+      </w:r>
+      <w:proofErr w:type="spellStart"/>
+      <w:r>
+        <w:rPr>
+          <w:rFonts w:ascii="Consolas" w:eastAsia="Times New Roman" w:hAnsi="Consolas" w:cs="Times New Roman"/>
+          <w:color w:val="CCCCCC"/>
+          <w:kern w:val="0"/>
+          <w:sz w:val="18"/>
+          <w:szCs w:val="18"/>
+          <w:lang w:eastAsia="en-MT"/>
+          <w14:ligatures w14:val="none"/>
+        </w:rPr>
+        <w:t>relu</w:t>
+      </w:r>
+      <w:proofErr w:type="spellEnd"/>
+      <w:r>
+        <w:rPr>
+          <w:rFonts w:ascii="Consolas" w:eastAsia="Times New Roman" w:hAnsi="Consolas" w:cs="Times New Roman"/>
+          <w:color w:val="CCCCCC"/>
+          <w:kern w:val="0"/>
+          <w:sz w:val="18"/>
+          <w:szCs w:val="18"/>
+          <w:lang w:eastAsia="en-MT"/>
+          <w14:ligatures w14:val="none"/>
+        </w:rPr>
+        <w:t>'),</w:t>
       </w:r>
     </w:p>
     <w:p>
@@ -9191,6 +9961,7 @@
         </w:rPr>
         <w:t xml:space="preserve">, </w:t>
       </w:r>
+      <w:proofErr w:type="spellStart"/>
       <w:r>
         <w:rPr>
           <w:rFonts w:ascii="Consolas" w:eastAsia="Times New Roman" w:hAnsi="Consolas" w:cs="Times New Roman"/>
@@ -9203,6 +9974,7 @@
         </w:rPr>
         <w:t>input_shape</w:t>
       </w:r>
+      <w:proofErr w:type="spellEnd"/>
       <w:r>
         <w:rPr>
           <w:rFonts w:ascii="Consolas" w:eastAsia="Times New Roman" w:hAnsi="Consolas" w:cs="Times New Roman"/>
@@ -9225,8 +9997,61 @@
           <w:lang w:eastAsia="en-MT"/>
           <w14:ligatures w14:val="none"/>
         </w:rPr>
-        <w:t xml:space="preserve">(win_length, num_features), </w:t>
-      </w:r>
+        <w:t>(</w:t>
+      </w:r>
+      <w:proofErr w:type="spellStart"/>
+      <w:r>
+        <w:rPr>
+          <w:rFonts w:ascii="Consolas" w:eastAsia="Times New Roman" w:hAnsi="Consolas" w:cs="Times New Roman"/>
+          <w:color w:val="CCCCCC"/>
+          <w:kern w:val="0"/>
+          <w:sz w:val="18"/>
+          <w:szCs w:val="18"/>
+          <w:lang w:eastAsia="en-MT"/>
+          <w14:ligatures w14:val="none"/>
+        </w:rPr>
+        <w:t>win_length</w:t>
+      </w:r>
+      <w:proofErr w:type="spellEnd"/>
+      <w:r>
+        <w:rPr>
+          <w:rFonts w:ascii="Consolas" w:eastAsia="Times New Roman" w:hAnsi="Consolas" w:cs="Times New Roman"/>
+          <w:color w:val="CCCCCC"/>
+          <w:kern w:val="0"/>
+          <w:sz w:val="18"/>
+          <w:szCs w:val="18"/>
+          <w:lang w:eastAsia="en-MT"/>
+          <w14:ligatures w14:val="none"/>
+        </w:rPr>
+        <w:t xml:space="preserve">, </w:t>
+      </w:r>
+      <w:proofErr w:type="spellStart"/>
+      <w:r>
+        <w:rPr>
+          <w:rFonts w:ascii="Consolas" w:eastAsia="Times New Roman" w:hAnsi="Consolas" w:cs="Times New Roman"/>
+          <w:color w:val="CCCCCC"/>
+          <w:kern w:val="0"/>
+          <w:sz w:val="18"/>
+          <w:szCs w:val="18"/>
+          <w:lang w:eastAsia="en-MT"/>
+          <w14:ligatures w14:val="none"/>
+        </w:rPr>
+        <w:t>num_features</w:t>
+      </w:r>
+      <w:proofErr w:type="spellEnd"/>
+      <w:r>
+        <w:rPr>
+          <w:rFonts w:ascii="Consolas" w:eastAsia="Times New Roman" w:hAnsi="Consolas" w:cs="Times New Roman"/>
+          <w:color w:val="CCCCCC"/>
+          <w:kern w:val="0"/>
+          <w:sz w:val="18"/>
+          <w:szCs w:val="18"/>
+          <w:lang w:eastAsia="en-MT"/>
+          <w14:ligatures w14:val="none"/>
+        </w:rPr>
+        <w:t xml:space="preserve">), </w:t>
+      </w:r>
+      <w:proofErr w:type="spellStart"/>
       <w:r>
         <w:rPr>
           <w:rFonts w:ascii="Consolas" w:eastAsia="Times New Roman" w:hAnsi="Consolas" w:cs="Times New Roman"/>
@@ -9239,6 +10064,7 @@
         </w:rPr>
         <w:t>return_sequences</w:t>
       </w:r>
+      <w:proofErr w:type="spellEnd"/>
       <w:r>
         <w:rPr>
           <w:rFonts w:ascii="Consolas" w:eastAsia="Times New Roman" w:hAnsi="Consolas" w:cs="Times New Roman"/>
@@ -9326,6 +10152,7 @@
         </w:rPr>
         <w:t xml:space="preserve">, </w:t>
       </w:r>
+      <w:proofErr w:type="spellStart"/>
       <w:r>
         <w:rPr>
           <w:rFonts w:ascii="Consolas" w:eastAsia="Times New Roman" w:hAnsi="Consolas" w:cs="Times New Roman"/>
@@ -9338,6 +10165,7 @@
         </w:rPr>
         <w:t>return_sequences</w:t>
       </w:r>
+      <w:proofErr w:type="spellEnd"/>
       <w:r>
         <w:rPr>
           <w:rFonts w:ascii="Consolas" w:eastAsia="Times New Roman" w:hAnsi="Consolas" w:cs="Times New Roman"/>
@@ -9612,7 +10440,33 @@
           <w:lang w:eastAsia="en-MT"/>
           <w14:ligatures w14:val="none"/>
         </w:rPr>
-        <w:t>'leaky_relu'</w:t>
+        <w:t>'</w:t>
+      </w:r>
+      <w:proofErr w:type="spellStart"/>
+      <w:r>
+        <w:rPr>
+          <w:rFonts w:ascii="Consolas" w:eastAsia="Times New Roman" w:hAnsi="Consolas" w:cs="Times New Roman"/>
+          <w:color w:val="CE9178"/>
+          <w:kern w:val="0"/>
+          <w:sz w:val="18"/>
+          <w:szCs w:val="18"/>
+          <w:lang w:eastAsia="en-MT"/>
+          <w14:ligatures w14:val="none"/>
+        </w:rPr>
+        <w:t>leaky_relu</w:t>
+      </w:r>
+      <w:proofErr w:type="spellEnd"/>
+      <w:r>
+        <w:rPr>
+          <w:rFonts w:ascii="Consolas" w:eastAsia="Times New Roman" w:hAnsi="Consolas" w:cs="Times New Roman"/>
+          <w:color w:val="CE9178"/>
+          <w:kern w:val="0"/>
+          <w:sz w:val="18"/>
+          <w:szCs w:val="18"/>
+          <w:lang w:eastAsia="en-MT"/>
+          <w14:ligatures w14:val="none"/>
+        </w:rPr>
+        <w:t>'</w:t>
       </w:r>
       <w:r>
         <w:rPr>
@@ -9867,6 +10721,7 @@
         </w:rPr>
         <w:t xml:space="preserve">, </w:t>
       </w:r>
+      <w:proofErr w:type="spellStart"/>
       <w:r>
         <w:rPr>
           <w:rFonts w:ascii="Consolas" w:eastAsia="Times New Roman" w:hAnsi="Consolas" w:cs="Times New Roman"/>
@@ -9879,6 +10734,7 @@
         </w:rPr>
         <w:t>input_shape</w:t>
       </w:r>
+      <w:proofErr w:type="spellEnd"/>
       <w:r>
         <w:rPr>
           <w:rFonts w:ascii="Consolas" w:eastAsia="Times New Roman" w:hAnsi="Consolas" w:cs="Times New Roman"/>
@@ -9901,8 +10757,61 @@
           <w:lang w:eastAsia="en-MT"/>
           <w14:ligatures w14:val="none"/>
         </w:rPr>
-        <w:t xml:space="preserve">(win_length, num_features), </w:t>
-      </w:r>
+        <w:t>(</w:t>
+      </w:r>
+      <w:proofErr w:type="spellStart"/>
+      <w:r>
+        <w:rPr>
+          <w:rFonts w:ascii="Consolas" w:eastAsia="Times New Roman" w:hAnsi="Consolas" w:cs="Times New Roman"/>
+          <w:color w:val="CCCCCC"/>
+          <w:kern w:val="0"/>
+          <w:sz w:val="18"/>
+          <w:szCs w:val="18"/>
+          <w:lang w:eastAsia="en-MT"/>
+          <w14:ligatures w14:val="none"/>
+        </w:rPr>
+        <w:t>win_length</w:t>
+      </w:r>
+      <w:proofErr w:type="spellEnd"/>
+      <w:r>
+        <w:rPr>
+          <w:rFonts w:ascii="Consolas" w:eastAsia="Times New Roman" w:hAnsi="Consolas" w:cs="Times New Roman"/>
+          <w:color w:val="CCCCCC"/>
+          <w:kern w:val="0"/>
+          <w:sz w:val="18"/>
+          <w:szCs w:val="18"/>
+          <w:lang w:eastAsia="en-MT"/>
+          <w14:ligatures w14:val="none"/>
+        </w:rPr>
+        <w:t xml:space="preserve">, </w:t>
+      </w:r>
+      <w:proofErr w:type="spellStart"/>
+      <w:r>
+        <w:rPr>
+          <w:rFonts w:ascii="Consolas" w:eastAsia="Times New Roman" w:hAnsi="Consolas" w:cs="Times New Roman"/>
+          <w:color w:val="CCCCCC"/>
+          <w:kern w:val="0"/>
+          <w:sz w:val="18"/>
+          <w:szCs w:val="18"/>
+          <w:lang w:eastAsia="en-MT"/>
+          <w14:ligatures w14:val="none"/>
+        </w:rPr>
+        <w:t>num_features</w:t>
+      </w:r>
+      <w:proofErr w:type="spellEnd"/>
+      <w:r>
+        <w:rPr>
+          <w:rFonts w:ascii="Consolas" w:eastAsia="Times New Roman" w:hAnsi="Consolas" w:cs="Times New Roman"/>
+          <w:color w:val="CCCCCC"/>
+          <w:kern w:val="0"/>
+          <w:sz w:val="18"/>
+          <w:szCs w:val="18"/>
+          <w:lang w:eastAsia="en-MT"/>
+          <w14:ligatures w14:val="none"/>
+        </w:rPr>
+        <w:t xml:space="preserve">), </w:t>
+      </w:r>
+      <w:proofErr w:type="spellStart"/>
       <w:r>
         <w:rPr>
           <w:rFonts w:ascii="Consolas" w:eastAsia="Times New Roman" w:hAnsi="Consolas" w:cs="Times New Roman"/>
@@ -9915,6 +10824,7 @@
         </w:rPr>
         <w:t>return_sequences</w:t>
       </w:r>
+      <w:proofErr w:type="spellEnd"/>
       <w:r>
         <w:rPr>
           <w:rFonts w:ascii="Consolas" w:eastAsia="Times New Roman" w:hAnsi="Consolas" w:cs="Times New Roman"/>
@@ -10053,6 +10963,7 @@
         </w:rPr>
         <w:t xml:space="preserve">, </w:t>
       </w:r>
+      <w:proofErr w:type="spellStart"/>
       <w:r>
         <w:rPr>
           <w:rFonts w:ascii="Consolas" w:eastAsia="Times New Roman" w:hAnsi="Consolas" w:cs="Times New Roman"/>
@@ -10065,6 +10976,7 @@
         </w:rPr>
         <w:t>return_sequences</w:t>
       </w:r>
+      <w:proofErr w:type="spellEnd"/>
       <w:r>
         <w:rPr>
           <w:rFonts w:ascii="Consolas" w:eastAsia="Times New Roman" w:hAnsi="Consolas" w:cs="Times New Roman"/>
@@ -10552,6 +11464,7 @@
         </w:rPr>
         <w:t xml:space="preserve">, </w:t>
       </w:r>
+      <w:proofErr w:type="spellStart"/>
       <w:r>
         <w:rPr>
           <w:rFonts w:ascii="Consolas" w:eastAsia="Times New Roman" w:hAnsi="Consolas" w:cs="Times New Roman"/>
@@ -10564,6 +11477,7 @@
         </w:rPr>
         <w:t>input_shape</w:t>
       </w:r>
+      <w:proofErr w:type="spellEnd"/>
       <w:r>
         <w:rPr>
           <w:rFonts w:ascii="Consolas" w:eastAsia="Times New Roman" w:hAnsi="Consolas" w:cs="Times New Roman"/>
@@ -10586,8 +11500,61 @@
           <w:lang w:eastAsia="en-MT"/>
           <w14:ligatures w14:val="none"/>
         </w:rPr>
-        <w:t xml:space="preserve">(win_length, num_features), </w:t>
-      </w:r>
+        <w:t>(</w:t>
+      </w:r>
+      <w:proofErr w:type="spellStart"/>
+      <w:r>
+        <w:rPr>
+          <w:rFonts w:ascii="Consolas" w:eastAsia="Times New Roman" w:hAnsi="Consolas" w:cs="Times New Roman"/>
+          <w:color w:val="CCCCCC"/>
+          <w:kern w:val="0"/>
+          <w:sz w:val="18"/>
+          <w:szCs w:val="18"/>
+          <w:lang w:eastAsia="en-MT"/>
+          <w14:ligatures w14:val="none"/>
+        </w:rPr>
+        <w:t>win_length</w:t>
+      </w:r>
+      <w:proofErr w:type="spellEnd"/>
+      <w:r>
+        <w:rPr>
+          <w:rFonts w:ascii="Consolas" w:eastAsia="Times New Roman" w:hAnsi="Consolas" w:cs="Times New Roman"/>
+          <w:color w:val="CCCCCC"/>
+          <w:kern w:val="0"/>
+          <w:sz w:val="18"/>
+          <w:szCs w:val="18"/>
+          <w:lang w:eastAsia="en-MT"/>
+          <w14:ligatures w14:val="none"/>
+        </w:rPr>
+        <w:t xml:space="preserve">, </w:t>
+      </w:r>
+      <w:proofErr w:type="spellStart"/>
+      <w:r>
+        <w:rPr>
+          <w:rFonts w:ascii="Consolas" w:eastAsia="Times New Roman" w:hAnsi="Consolas" w:cs="Times New Roman"/>
+          <w:color w:val="CCCCCC"/>
+          <w:kern w:val="0"/>
+          <w:sz w:val="18"/>
+          <w:szCs w:val="18"/>
+          <w:lang w:eastAsia="en-MT"/>
+          <w14:ligatures w14:val="none"/>
+        </w:rPr>
+        <w:t>num_features</w:t>
+      </w:r>
+      <w:proofErr w:type="spellEnd"/>
+      <w:r>
+        <w:rPr>
+          <w:rFonts w:ascii="Consolas" w:eastAsia="Times New Roman" w:hAnsi="Consolas" w:cs="Times New Roman"/>
+          <w:color w:val="CCCCCC"/>
+          <w:kern w:val="0"/>
+          <w:sz w:val="18"/>
+          <w:szCs w:val="18"/>
+          <w:lang w:eastAsia="en-MT"/>
+          <w14:ligatures w14:val="none"/>
+        </w:rPr>
+        <w:t xml:space="preserve">), </w:t>
+      </w:r>
+      <w:proofErr w:type="spellStart"/>
       <w:r>
         <w:rPr>
           <w:rFonts w:ascii="Consolas" w:eastAsia="Times New Roman" w:hAnsi="Consolas" w:cs="Times New Roman"/>
@@ -10600,6 +11567,7 @@
         </w:rPr>
         <w:t>return_sequences</w:t>
       </w:r>
+      <w:proofErr w:type="spellEnd"/>
       <w:r>
         <w:rPr>
           <w:rFonts w:ascii="Consolas" w:eastAsia="Times New Roman" w:hAnsi="Consolas" w:cs="Times New Roman"/>
@@ -10738,6 +11706,7 @@
         </w:rPr>
         <w:t xml:space="preserve">, </w:t>
       </w:r>
+      <w:proofErr w:type="spellStart"/>
       <w:r>
         <w:rPr>
           <w:rFonts w:ascii="Consolas" w:eastAsia="Times New Roman" w:hAnsi="Consolas" w:cs="Times New Roman"/>
@@ -10750,6 +11719,7 @@
         </w:rPr>
         <w:t>return_sequences</w:t>
       </w:r>
+      <w:proofErr w:type="spellEnd"/>
       <w:r>
         <w:rPr>
           <w:rFonts w:ascii="Consolas" w:eastAsia="Times New Roman" w:hAnsi="Consolas" w:cs="Times New Roman"/>
@@ -10888,6 +11858,7 @@
         </w:rPr>
         <w:t xml:space="preserve">, </w:t>
       </w:r>
+      <w:proofErr w:type="spellStart"/>
       <w:r>
         <w:rPr>
           <w:rFonts w:ascii="Consolas" w:eastAsia="Times New Roman" w:hAnsi="Consolas" w:cs="Times New Roman"/>
@@ -10900,6 +11871,7 @@
         </w:rPr>
         <w:t>return_sequences</w:t>
       </w:r>
+      <w:proofErr w:type="spellEnd"/>
       <w:r>
         <w:rPr>
           <w:rFonts w:ascii="Consolas" w:eastAsia="Times New Roman" w:hAnsi="Consolas" w:cs="Times New Roman"/>
@@ -11123,7 +12095,33 @@
           <w:lang w:eastAsia="en-MT"/>
           <w14:ligatures w14:val="none"/>
         </w:rPr>
-        <w:t>'relu'</w:t>
+        <w:t>'</w:t>
+      </w:r>
+      <w:proofErr w:type="spellStart"/>
+      <w:r>
+        <w:rPr>
+          <w:rFonts w:ascii="Consolas" w:eastAsia="Times New Roman" w:hAnsi="Consolas" w:cs="Times New Roman"/>
+          <w:color w:val="CE9178"/>
+          <w:kern w:val="0"/>
+          <w:sz w:val="18"/>
+          <w:szCs w:val="18"/>
+          <w:lang w:eastAsia="en-MT"/>
+          <w14:ligatures w14:val="none"/>
+        </w:rPr>
+        <w:t>relu</w:t>
+      </w:r>
+      <w:proofErr w:type="spellEnd"/>
+      <w:r>
+        <w:rPr>
+          <w:rFonts w:ascii="Consolas" w:eastAsia="Times New Roman" w:hAnsi="Consolas" w:cs="Times New Roman"/>
+          <w:color w:val="CE9178"/>
+          <w:kern w:val="0"/>
+          <w:sz w:val="18"/>
+          <w:szCs w:val="18"/>
+          <w:lang w:eastAsia="en-MT"/>
+          <w14:ligatures w14:val="none"/>
+        </w:rPr>
+        <w:t>'</w:t>
       </w:r>
       <w:r>
         <w:rPr>
@@ -11500,6 +12498,7 @@
         </w:rPr>
         <w:t xml:space="preserve">, </w:t>
       </w:r>
+      <w:proofErr w:type="spellStart"/>
       <w:r>
         <w:rPr>
           <w:rFonts w:ascii="Consolas" w:eastAsia="Times New Roman" w:hAnsi="Consolas" w:cs="Times New Roman"/>
@@ -11512,6 +12511,7 @@
         </w:rPr>
         <w:t>input_shape</w:t>
       </w:r>
+      <w:proofErr w:type="spellEnd"/>
       <w:r>
         <w:rPr>
           <w:rFonts w:ascii="Consolas" w:eastAsia="Times New Roman" w:hAnsi="Consolas" w:cs="Times New Roman"/>
@@ -11534,44 +12534,48 @@
           <w:lang w:eastAsia="en-MT"/>
           <w14:ligatures w14:val="none"/>
         </w:rPr>
-        <w:t xml:space="preserve">(win_length, num_features), </w:t>
-      </w:r>
-      <w:r>
-        <w:rPr>
-          <w:rFonts w:ascii="Consolas" w:eastAsia="Times New Roman" w:hAnsi="Consolas" w:cs="Times New Roman"/>
-          <w:color w:val="9CDCFE"/>
+        <w:t>(</w:t>
+      </w:r>
+      <w:proofErr w:type="spellStart"/>
+      <w:r>
+        <w:rPr>
+          <w:rFonts w:ascii="Consolas" w:eastAsia="Times New Roman" w:hAnsi="Consolas" w:cs="Times New Roman"/>
+          <w:color w:val="CCCCCC"/>
           <w:kern w:val="0"/>
           <w:sz w:val="21"/>
           <w:szCs w:val="21"/>
           <w:lang w:eastAsia="en-MT"/>
           <w14:ligatures w14:val="none"/>
         </w:rPr>
-        <w:t>return_sequences</w:t>
-      </w:r>
-      <w:r>
-        <w:rPr>
-          <w:rFonts w:ascii="Consolas" w:eastAsia="Times New Roman" w:hAnsi="Consolas" w:cs="Times New Roman"/>
-          <w:color w:val="D4D4D4"/>
+        <w:t>win_length</w:t>
+      </w:r>
+      <w:proofErr w:type="spellEnd"/>
+      <w:r>
+        <w:rPr>
+          <w:rFonts w:ascii="Consolas" w:eastAsia="Times New Roman" w:hAnsi="Consolas" w:cs="Times New Roman"/>
+          <w:color w:val="CCCCCC"/>
           <w:kern w:val="0"/>
           <w:sz w:val="21"/>
           <w:szCs w:val="21"/>
           <w:lang w:eastAsia="en-MT"/>
           <w14:ligatures w14:val="none"/>
         </w:rPr>
-        <w:t>=</w:t>
-      </w:r>
-      <w:r>
-        <w:rPr>
-          <w:rFonts w:ascii="Consolas" w:eastAsia="Times New Roman" w:hAnsi="Consolas" w:cs="Times New Roman"/>
-          <w:color w:val="569CD6"/>
+        <w:t xml:space="preserve">, </w:t>
+      </w:r>
+      <w:proofErr w:type="spellStart"/>
+      <w:r>
+        <w:rPr>
+          <w:rFonts w:ascii="Consolas" w:eastAsia="Times New Roman" w:hAnsi="Consolas" w:cs="Times New Roman"/>
+          <w:color w:val="CCCCCC"/>
           <w:kern w:val="0"/>
           <w:sz w:val="21"/>
           <w:szCs w:val="21"/>
           <w:lang w:eastAsia="en-MT"/>
           <w14:ligatures w14:val="none"/>
         </w:rPr>
-        <w:t>True</w:t>
-      </w:r>
+        <w:t>num_features</w:t>
+      </w:r>
+      <w:proofErr w:type="spellEnd"/>
       <w:r>
         <w:rPr>
           <w:rFonts w:ascii="Consolas" w:eastAsia="Times New Roman" w:hAnsi="Consolas" w:cs="Times New Roman"/>
@@ -11582,6 +12586,56 @@
           <w:lang w:eastAsia="en-MT"/>
           <w14:ligatures w14:val="none"/>
         </w:rPr>
+        <w:t xml:space="preserve">), </w:t>
+      </w:r>
+      <w:proofErr w:type="spellStart"/>
+      <w:r>
+        <w:rPr>
+          <w:rFonts w:ascii="Consolas" w:eastAsia="Times New Roman" w:hAnsi="Consolas" w:cs="Times New Roman"/>
+          <w:color w:val="9CDCFE"/>
+          <w:kern w:val="0"/>
+          <w:sz w:val="21"/>
+          <w:szCs w:val="21"/>
+          <w:lang w:eastAsia="en-MT"/>
+          <w14:ligatures w14:val="none"/>
+        </w:rPr>
+        <w:t>return_sequences</w:t>
+      </w:r>
+      <w:proofErr w:type="spellEnd"/>
+      <w:r>
+        <w:rPr>
+          <w:rFonts w:ascii="Consolas" w:eastAsia="Times New Roman" w:hAnsi="Consolas" w:cs="Times New Roman"/>
+          <w:color w:val="D4D4D4"/>
+          <w:kern w:val="0"/>
+          <w:sz w:val="21"/>
+          <w:szCs w:val="21"/>
+          <w:lang w:eastAsia="en-MT"/>
+          <w14:ligatures w14:val="none"/>
+        </w:rPr>
+        <w:t>=</w:t>
+      </w:r>
+      <w:r>
+        <w:rPr>
+          <w:rFonts w:ascii="Consolas" w:eastAsia="Times New Roman" w:hAnsi="Consolas" w:cs="Times New Roman"/>
+          <w:color w:val="569CD6"/>
+          <w:kern w:val="0"/>
+          <w:sz w:val="21"/>
+          <w:szCs w:val="21"/>
+          <w:lang w:eastAsia="en-MT"/>
+          <w14:ligatures w14:val="none"/>
+        </w:rPr>
+        <w:t>True</w:t>
+      </w:r>
+      <w:r>
+        <w:rPr>
+          <w:rFonts w:ascii="Consolas" w:eastAsia="Times New Roman" w:hAnsi="Consolas" w:cs="Times New Roman"/>
+          <w:color w:val="CCCCCC"/>
+          <w:kern w:val="0"/>
+          <w:sz w:val="21"/>
+          <w:szCs w:val="21"/>
+          <w:lang w:eastAsia="en-MT"/>
+          <w14:ligatures w14:val="none"/>
+        </w:rPr>
         <w:t>),</w:t>
       </w:r>
     </w:p>
@@ -11686,6 +12740,7 @@
         </w:rPr>
         <w:t xml:space="preserve">, </w:t>
       </w:r>
+      <w:proofErr w:type="spellStart"/>
       <w:r>
         <w:rPr>
           <w:rFonts w:ascii="Consolas" w:eastAsia="Times New Roman" w:hAnsi="Consolas" w:cs="Times New Roman"/>
@@ -11698,6 +12753,7 @@
         </w:rPr>
         <w:t>return_sequences</w:t>
       </w:r>
+      <w:proofErr w:type="spellEnd"/>
       <w:r>
         <w:rPr>
           <w:rFonts w:ascii="Consolas" w:eastAsia="Times New Roman" w:hAnsi="Consolas" w:cs="Times New Roman"/>
@@ -11836,6 +12892,7 @@
         </w:rPr>
         <w:t xml:space="preserve">, </w:t>
       </w:r>
+      <w:proofErr w:type="spellStart"/>
       <w:r>
         <w:rPr>
           <w:rFonts w:ascii="Consolas" w:eastAsia="Times New Roman" w:hAnsi="Consolas" w:cs="Times New Roman"/>
@@ -11848,6 +12905,7 @@
         </w:rPr>
         <w:t>return_sequences</w:t>
       </w:r>
+      <w:proofErr w:type="spellEnd"/>
       <w:r>
         <w:rPr>
           <w:rFonts w:ascii="Consolas" w:eastAsia="Times New Roman" w:hAnsi="Consolas" w:cs="Times New Roman"/>
@@ -12071,7 +13129,33 @@
           <w:lang w:eastAsia="en-MT"/>
           <w14:ligatures w14:val="none"/>
         </w:rPr>
-        <w:t>'relu'</w:t>
+        <w:t>'</w:t>
+      </w:r>
+      <w:proofErr w:type="spellStart"/>
+      <w:r>
+        <w:rPr>
+          <w:rFonts w:ascii="Consolas" w:eastAsia="Times New Roman" w:hAnsi="Consolas" w:cs="Times New Roman"/>
+          <w:color w:val="CE9178"/>
+          <w:kern w:val="0"/>
+          <w:sz w:val="21"/>
+          <w:szCs w:val="21"/>
+          <w:lang w:eastAsia="en-MT"/>
+          <w14:ligatures w14:val="none"/>
+        </w:rPr>
+        <w:t>relu</w:t>
+      </w:r>
+      <w:proofErr w:type="spellEnd"/>
+      <w:r>
+        <w:rPr>
+          <w:rFonts w:ascii="Consolas" w:eastAsia="Times New Roman" w:hAnsi="Consolas" w:cs="Times New Roman"/>
+          <w:color w:val="CE9178"/>
+          <w:kern w:val="0"/>
+          <w:sz w:val="21"/>
+          <w:szCs w:val="21"/>
+          <w:lang w:eastAsia="en-MT"/>
+          <w14:ligatures w14:val="none"/>
+        </w:rPr>
+        <w:t>'</w:t>
       </w:r>
       <w:r>
         <w:rPr>
@@ -12464,7 +13548,111 @@
           <w:lang w:eastAsia="en-MT"/>
           <w14:ligatures w14:val="none"/>
         </w:rPr>
-        <w:t>    LSTM(256, input_shape=(win_length, num_features), return_sequences=True),</w:t>
+        <w:t xml:space="preserve">    LSTM(256, </w:t>
+      </w:r>
+      <w:proofErr w:type="spellStart"/>
+      <w:r>
+        <w:rPr>
+          <w:rFonts w:ascii="Consolas" w:eastAsia="Times New Roman" w:hAnsi="Consolas" w:cs="Times New Roman"/>
+          <w:color w:val="CCCCCC"/>
+          <w:kern w:val="0"/>
+          <w:sz w:val="20"/>
+          <w:szCs w:val="20"/>
+          <w:lang w:eastAsia="en-MT"/>
+          <w14:ligatures w14:val="none"/>
+        </w:rPr>
+        <w:t>input_shape</w:t>
+      </w:r>
+      <w:proofErr w:type="spellEnd"/>
+      <w:r>
+        <w:rPr>
+          <w:rFonts w:ascii="Consolas" w:eastAsia="Times New Roman" w:hAnsi="Consolas" w:cs="Times New Roman"/>
+          <w:color w:val="CCCCCC"/>
+          <w:kern w:val="0"/>
+          <w:sz w:val="20"/>
+          <w:szCs w:val="20"/>
+          <w:lang w:eastAsia="en-MT"/>
+          <w14:ligatures w14:val="none"/>
+        </w:rPr>
+        <w:t>=(</w:t>
+      </w:r>
+      <w:proofErr w:type="spellStart"/>
+      <w:r>
+        <w:rPr>
+          <w:rFonts w:ascii="Consolas" w:eastAsia="Times New Roman" w:hAnsi="Consolas" w:cs="Times New Roman"/>
+          <w:color w:val="CCCCCC"/>
+          <w:kern w:val="0"/>
+          <w:sz w:val="20"/>
+          <w:szCs w:val="20"/>
+          <w:lang w:eastAsia="en-MT"/>
+          <w14:ligatures w14:val="none"/>
+        </w:rPr>
+        <w:t>win_length</w:t>
+      </w:r>
+      <w:proofErr w:type="spellEnd"/>
+      <w:r>
+        <w:rPr>
+          <w:rFonts w:ascii="Consolas" w:eastAsia="Times New Roman" w:hAnsi="Consolas" w:cs="Times New Roman"/>
+          <w:color w:val="CCCCCC"/>
+          <w:kern w:val="0"/>
+          <w:sz w:val="20"/>
+          <w:szCs w:val="20"/>
+          <w:lang w:eastAsia="en-MT"/>
+          <w14:ligatures w14:val="none"/>
+        </w:rPr>
+        <w:t xml:space="preserve">, </w:t>
+      </w:r>
+      <w:proofErr w:type="spellStart"/>
+      <w:r>
+        <w:rPr>
+          <w:rFonts w:ascii="Consolas" w:eastAsia="Times New Roman" w:hAnsi="Consolas" w:cs="Times New Roman"/>
+          <w:color w:val="CCCCCC"/>
+          <w:kern w:val="0"/>
+          <w:sz w:val="20"/>
+          <w:szCs w:val="20"/>
+          <w:lang w:eastAsia="en-MT"/>
+          <w14:ligatures w14:val="none"/>
+        </w:rPr>
+        <w:t>num_features</w:t>
+      </w:r>
+      <w:proofErr w:type="spellEnd"/>
+      <w:r>
+        <w:rPr>
+          <w:rFonts w:ascii="Consolas" w:eastAsia="Times New Roman" w:hAnsi="Consolas" w:cs="Times New Roman"/>
+          <w:color w:val="CCCCCC"/>
+          <w:kern w:val="0"/>
+          <w:sz w:val="20"/>
+          <w:szCs w:val="20"/>
+          <w:lang w:eastAsia="en-MT"/>
+          <w14:ligatures w14:val="none"/>
+        </w:rPr>
+        <w:t xml:space="preserve">), </w:t>
+      </w:r>
+      <w:proofErr w:type="spellStart"/>
+      <w:r>
+        <w:rPr>
+          <w:rFonts w:ascii="Consolas" w:eastAsia="Times New Roman" w:hAnsi="Consolas" w:cs="Times New Roman"/>
+          <w:color w:val="CCCCCC"/>
+          <w:kern w:val="0"/>
+          <w:sz w:val="20"/>
+          <w:szCs w:val="20"/>
+          <w:lang w:eastAsia="en-MT"/>
+          <w14:ligatures w14:val="none"/>
+        </w:rPr>
+        <w:t>return_sequences</w:t>
+      </w:r>
+      <w:proofErr w:type="spellEnd"/>
+      <w:r>
+        <w:rPr>
+          <w:rFonts w:ascii="Consolas" w:eastAsia="Times New Roman" w:hAnsi="Consolas" w:cs="Times New Roman"/>
+          <w:color w:val="CCCCCC"/>
+          <w:kern w:val="0"/>
+          <w:sz w:val="20"/>
+          <w:szCs w:val="20"/>
+          <w:lang w:eastAsia="en-MT"/>
+          <w14:ligatures w14:val="none"/>
+        </w:rPr>
+        <w:t>=True),</w:t>
       </w:r>
     </w:p>
     <w:p>
@@ -12518,7 +13706,33 @@
           <w:lang w:eastAsia="en-MT"/>
           <w14:ligatures w14:val="none"/>
         </w:rPr>
-        <w:t>    LSTM(128, return_sequences=True),</w:t>
+        <w:t xml:space="preserve">    LSTM(128, </w:t>
+      </w:r>
+      <w:proofErr w:type="spellStart"/>
+      <w:r>
+        <w:rPr>
+          <w:rFonts w:ascii="Consolas" w:eastAsia="Times New Roman" w:hAnsi="Consolas" w:cs="Times New Roman"/>
+          <w:color w:val="CCCCCC"/>
+          <w:kern w:val="0"/>
+          <w:sz w:val="20"/>
+          <w:szCs w:val="20"/>
+          <w:lang w:eastAsia="en-MT"/>
+          <w14:ligatures w14:val="none"/>
+        </w:rPr>
+        <w:t>return_sequences</w:t>
+      </w:r>
+      <w:proofErr w:type="spellEnd"/>
+      <w:r>
+        <w:rPr>
+          <w:rFonts w:ascii="Consolas" w:eastAsia="Times New Roman" w:hAnsi="Consolas" w:cs="Times New Roman"/>
+          <w:color w:val="CCCCCC"/>
+          <w:kern w:val="0"/>
+          <w:sz w:val="20"/>
+          <w:szCs w:val="20"/>
+          <w:lang w:eastAsia="en-MT"/>
+          <w14:ligatures w14:val="none"/>
+        </w:rPr>
+        <w:t>=True),</w:t>
       </w:r>
     </w:p>
     <w:p>
@@ -12831,7 +14045,111 @@
           <w:lang w:eastAsia="en-MT"/>
           <w14:ligatures w14:val="none"/>
         </w:rPr>
-        <w:t>    LSTM(256, input_shape=(win_length, num_features), return_sequences=True),</w:t>
+        <w:t xml:space="preserve">    LSTM(256, </w:t>
+      </w:r>
+      <w:proofErr w:type="spellStart"/>
+      <w:r>
+        <w:rPr>
+          <w:rFonts w:ascii="Consolas" w:eastAsia="Times New Roman" w:hAnsi="Consolas" w:cs="Times New Roman"/>
+          <w:color w:val="CCCCCC"/>
+          <w:kern w:val="0"/>
+          <w:sz w:val="20"/>
+          <w:szCs w:val="20"/>
+          <w:lang w:eastAsia="en-MT"/>
+          <w14:ligatures w14:val="none"/>
+        </w:rPr>
+        <w:t>input_shape</w:t>
+      </w:r>
+      <w:proofErr w:type="spellEnd"/>
+      <w:r>
+        <w:rPr>
+          <w:rFonts w:ascii="Consolas" w:eastAsia="Times New Roman" w:hAnsi="Consolas" w:cs="Times New Roman"/>
+          <w:color w:val="CCCCCC"/>
+          <w:kern w:val="0"/>
+          <w:sz w:val="20"/>
+          <w:szCs w:val="20"/>
+          <w:lang w:eastAsia="en-MT"/>
+          <w14:ligatures w14:val="none"/>
+        </w:rPr>
+        <w:t>=(</w:t>
+      </w:r>
+      <w:proofErr w:type="spellStart"/>
+      <w:r>
+        <w:rPr>
+          <w:rFonts w:ascii="Consolas" w:eastAsia="Times New Roman" w:hAnsi="Consolas" w:cs="Times New Roman"/>
+          <w:color w:val="CCCCCC"/>
+          <w:kern w:val="0"/>
+          <w:sz w:val="20"/>
+          <w:szCs w:val="20"/>
+          <w:lang w:eastAsia="en-MT"/>
+          <w14:ligatures w14:val="none"/>
+        </w:rPr>
+        <w:t>win_length</w:t>
+      </w:r>
+      <w:proofErr w:type="spellEnd"/>
+      <w:r>
+        <w:rPr>
+          <w:rFonts w:ascii="Consolas" w:eastAsia="Times New Roman" w:hAnsi="Consolas" w:cs="Times New Roman"/>
+          <w:color w:val="CCCCCC"/>
+          <w:kern w:val="0"/>
+          <w:sz w:val="20"/>
+          <w:szCs w:val="20"/>
+          <w:lang w:eastAsia="en-MT"/>
+          <w14:ligatures w14:val="none"/>
+        </w:rPr>
+        <w:t xml:space="preserve">, </w:t>
+      </w:r>
+      <w:proofErr w:type="spellStart"/>
+      <w:r>
+        <w:rPr>
+          <w:rFonts w:ascii="Consolas" w:eastAsia="Times New Roman" w:hAnsi="Consolas" w:cs="Times New Roman"/>
+          <w:color w:val="CCCCCC"/>
+          <w:kern w:val="0"/>
+          <w:sz w:val="20"/>
+          <w:szCs w:val="20"/>
+          <w:lang w:eastAsia="en-MT"/>
+          <w14:ligatures w14:val="none"/>
+        </w:rPr>
+        <w:t>num_features</w:t>
+      </w:r>
+      <w:proofErr w:type="spellEnd"/>
+      <w:r>
+        <w:rPr>
+          <w:rFonts w:ascii="Consolas" w:eastAsia="Times New Roman" w:hAnsi="Consolas" w:cs="Times New Roman"/>
+          <w:color w:val="CCCCCC"/>
+          <w:kern w:val="0"/>
+          <w:sz w:val="20"/>
+          <w:szCs w:val="20"/>
+          <w:lang w:eastAsia="en-MT"/>
+          <w14:ligatures w14:val="none"/>
+        </w:rPr>
+        <w:t xml:space="preserve">), </w:t>
+      </w:r>
+      <w:proofErr w:type="spellStart"/>
+      <w:r>
+        <w:rPr>
+          <w:rFonts w:ascii="Consolas" w:eastAsia="Times New Roman" w:hAnsi="Consolas" w:cs="Times New Roman"/>
+          <w:color w:val="CCCCCC"/>
+          <w:kern w:val="0"/>
+          <w:sz w:val="20"/>
+          <w:szCs w:val="20"/>
+          <w:lang w:eastAsia="en-MT"/>
+          <w14:ligatures w14:val="none"/>
+        </w:rPr>
+        <w:t>return_sequences</w:t>
+      </w:r>
+      <w:proofErr w:type="spellEnd"/>
+      <w:r>
+        <w:rPr>
+          <w:rFonts w:ascii="Consolas" w:eastAsia="Times New Roman" w:hAnsi="Consolas" w:cs="Times New Roman"/>
+          <w:color w:val="CCCCCC"/>
+          <w:kern w:val="0"/>
+          <w:sz w:val="20"/>
+          <w:szCs w:val="20"/>
+          <w:lang w:eastAsia="en-MT"/>
+          <w14:ligatures w14:val="none"/>
+        </w:rPr>
+        <w:t>=True),</w:t>
       </w:r>
     </w:p>
     <w:p>
@@ -12885,7 +14203,33 @@
           <w:lang w:eastAsia="en-MT"/>
           <w14:ligatures w14:val="none"/>
         </w:rPr>
-        <w:t>    LSTM(128, return_sequences=True),</w:t>
+        <w:t xml:space="preserve">    LSTM(128, </w:t>
+      </w:r>
+      <w:proofErr w:type="spellStart"/>
+      <w:r>
+        <w:rPr>
+          <w:rFonts w:ascii="Consolas" w:eastAsia="Times New Roman" w:hAnsi="Consolas" w:cs="Times New Roman"/>
+          <w:color w:val="CCCCCC"/>
+          <w:kern w:val="0"/>
+          <w:sz w:val="20"/>
+          <w:szCs w:val="20"/>
+          <w:lang w:eastAsia="en-MT"/>
+          <w14:ligatures w14:val="none"/>
+        </w:rPr>
+        <w:t>return_sequences</w:t>
+      </w:r>
+      <w:proofErr w:type="spellEnd"/>
+      <w:r>
+        <w:rPr>
+          <w:rFonts w:ascii="Consolas" w:eastAsia="Times New Roman" w:hAnsi="Consolas" w:cs="Times New Roman"/>
+          <w:color w:val="CCCCCC"/>
+          <w:kern w:val="0"/>
+          <w:sz w:val="20"/>
+          <w:szCs w:val="20"/>
+          <w:lang w:eastAsia="en-MT"/>
+          <w14:ligatures w14:val="none"/>
+        </w:rPr>
+        <w:t>=True),</w:t>
       </w:r>
     </w:p>
     <w:p>
@@ -13276,7 +14620,111 @@
           <w:lang w:eastAsia="en-MT"/>
           <w14:ligatures w14:val="none"/>
         </w:rPr>
-        <w:t>    LSTM(256, input_shape=(win_length, num_features), return_sequences=True),</w:t>
+        <w:t xml:space="preserve">    LSTM(256, </w:t>
+      </w:r>
+      <w:proofErr w:type="spellStart"/>
+      <w:r>
+        <w:rPr>
+          <w:rFonts w:ascii="Consolas" w:eastAsia="Times New Roman" w:hAnsi="Consolas" w:cs="Times New Roman"/>
+          <w:color w:val="CCCCCC"/>
+          <w:kern w:val="0"/>
+          <w:sz w:val="20"/>
+          <w:szCs w:val="20"/>
+          <w:lang w:eastAsia="en-MT"/>
+          <w14:ligatures w14:val="none"/>
+        </w:rPr>
+        <w:t>input_shape</w:t>
+      </w:r>
+      <w:proofErr w:type="spellEnd"/>
+      <w:r>
+        <w:rPr>
+          <w:rFonts w:ascii="Consolas" w:eastAsia="Times New Roman" w:hAnsi="Consolas" w:cs="Times New Roman"/>
+          <w:color w:val="CCCCCC"/>
+          <w:kern w:val="0"/>
+          <w:sz w:val="20"/>
+          <w:szCs w:val="20"/>
+          <w:lang w:eastAsia="en-MT"/>
+          <w14:ligatures w14:val="none"/>
+        </w:rPr>
+        <w:t>=(</w:t>
+      </w:r>
+      <w:proofErr w:type="spellStart"/>
+      <w:r>
+        <w:rPr>
+          <w:rFonts w:ascii="Consolas" w:eastAsia="Times New Roman" w:hAnsi="Consolas" w:cs="Times New Roman"/>
+          <w:color w:val="CCCCCC"/>
+          <w:kern w:val="0"/>
+          <w:sz w:val="20"/>
+          <w:szCs w:val="20"/>
+          <w:lang w:eastAsia="en-MT"/>
+          <w14:ligatures w14:val="none"/>
+        </w:rPr>
+        <w:t>win_length</w:t>
+      </w:r>
+      <w:proofErr w:type="spellEnd"/>
+      <w:r>
+        <w:rPr>
+          <w:rFonts w:ascii="Consolas" w:eastAsia="Times New Roman" w:hAnsi="Consolas" w:cs="Times New Roman"/>
+          <w:color w:val="CCCCCC"/>
+          <w:kern w:val="0"/>
+          <w:sz w:val="20"/>
+          <w:szCs w:val="20"/>
+          <w:lang w:eastAsia="en-MT"/>
+          <w14:ligatures w14:val="none"/>
+        </w:rPr>
+        <w:t xml:space="preserve">, </w:t>
+      </w:r>
+      <w:proofErr w:type="spellStart"/>
+      <w:r>
+        <w:rPr>
+          <w:rFonts w:ascii="Consolas" w:eastAsia="Times New Roman" w:hAnsi="Consolas" w:cs="Times New Roman"/>
+          <w:color w:val="CCCCCC"/>
+          <w:kern w:val="0"/>
+          <w:sz w:val="20"/>
+          <w:szCs w:val="20"/>
+          <w:lang w:eastAsia="en-MT"/>
+          <w14:ligatures w14:val="none"/>
+        </w:rPr>
+        <w:t>num_features</w:t>
+      </w:r>
+      <w:proofErr w:type="spellEnd"/>
+      <w:r>
+        <w:rPr>
+          <w:rFonts w:ascii="Consolas" w:eastAsia="Times New Roman" w:hAnsi="Consolas" w:cs="Times New Roman"/>
+          <w:color w:val="CCCCCC"/>
+          <w:kern w:val="0"/>
+          <w:sz w:val="20"/>
+          <w:szCs w:val="20"/>
+          <w:lang w:eastAsia="en-MT"/>
+          <w14:ligatures w14:val="none"/>
+        </w:rPr>
+        <w:t xml:space="preserve">), </w:t>
+      </w:r>
+      <w:proofErr w:type="spellStart"/>
+      <w:r>
+        <w:rPr>
+          <w:rFonts w:ascii="Consolas" w:eastAsia="Times New Roman" w:hAnsi="Consolas" w:cs="Times New Roman"/>
+          <w:color w:val="CCCCCC"/>
+          <w:kern w:val="0"/>
+          <w:sz w:val="20"/>
+          <w:szCs w:val="20"/>
+          <w:lang w:eastAsia="en-MT"/>
+          <w14:ligatures w14:val="none"/>
+        </w:rPr>
+        <w:t>return_sequences</w:t>
+      </w:r>
+      <w:proofErr w:type="spellEnd"/>
+      <w:r>
+        <w:rPr>
+          <w:rFonts w:ascii="Consolas" w:eastAsia="Times New Roman" w:hAnsi="Consolas" w:cs="Times New Roman"/>
+          <w:color w:val="CCCCCC"/>
+          <w:kern w:val="0"/>
+          <w:sz w:val="20"/>
+          <w:szCs w:val="20"/>
+          <w:lang w:eastAsia="en-MT"/>
+          <w14:ligatures w14:val="none"/>
+        </w:rPr>
+        <w:t>=True),</w:t>
       </w:r>
     </w:p>
     <w:p>
@@ -13330,7 +14778,33 @@
           <w:lang w:eastAsia="en-MT"/>
           <w14:ligatures w14:val="none"/>
         </w:rPr>
-        <w:t>    LSTM(128, return_sequences=True),</w:t>
+        <w:t xml:space="preserve">    LSTM(128, </w:t>
+      </w:r>
+      <w:proofErr w:type="spellStart"/>
+      <w:r>
+        <w:rPr>
+          <w:rFonts w:ascii="Consolas" w:eastAsia="Times New Roman" w:hAnsi="Consolas" w:cs="Times New Roman"/>
+          <w:color w:val="CCCCCC"/>
+          <w:kern w:val="0"/>
+          <w:sz w:val="20"/>
+          <w:szCs w:val="20"/>
+          <w:lang w:eastAsia="en-MT"/>
+          <w14:ligatures w14:val="none"/>
+        </w:rPr>
+        <w:t>return_sequences</w:t>
+      </w:r>
+      <w:proofErr w:type="spellEnd"/>
+      <w:r>
+        <w:rPr>
+          <w:rFonts w:ascii="Consolas" w:eastAsia="Times New Roman" w:hAnsi="Consolas" w:cs="Times New Roman"/>
+          <w:color w:val="CCCCCC"/>
+          <w:kern w:val="0"/>
+          <w:sz w:val="20"/>
+          <w:szCs w:val="20"/>
+          <w:lang w:eastAsia="en-MT"/>
+          <w14:ligatures w14:val="none"/>
+        </w:rPr>
+        <w:t>=True),</w:t>
       </w:r>
     </w:p>
     <w:p>
@@ -13656,7 +15130,111 @@
           <w:lang w:eastAsia="en-MT"/>
           <w14:ligatures w14:val="none"/>
         </w:rPr>
-        <w:t>    LSTM(256, input_shape=(win_length, num_features), return_sequences=True),</w:t>
+        <w:t xml:space="preserve">    LSTM(256, </w:t>
+      </w:r>
+      <w:proofErr w:type="spellStart"/>
+      <w:r>
+        <w:rPr>
+          <w:rFonts w:ascii="Consolas" w:eastAsia="Times New Roman" w:hAnsi="Consolas" w:cs="Times New Roman"/>
+          <w:color w:val="CCCCCC"/>
+          <w:kern w:val="0"/>
+          <w:sz w:val="20"/>
+          <w:szCs w:val="20"/>
+          <w:lang w:eastAsia="en-MT"/>
+          <w14:ligatures w14:val="none"/>
+        </w:rPr>
+        <w:t>input_shape</w:t>
+      </w:r>
+      <w:proofErr w:type="spellEnd"/>
+      <w:r>
+        <w:rPr>
+          <w:rFonts w:ascii="Consolas" w:eastAsia="Times New Roman" w:hAnsi="Consolas" w:cs="Times New Roman"/>
+          <w:color w:val="CCCCCC"/>
+          <w:kern w:val="0"/>
+          <w:sz w:val="20"/>
+          <w:szCs w:val="20"/>
+          <w:lang w:eastAsia="en-MT"/>
+          <w14:ligatures w14:val="none"/>
+        </w:rPr>
+        <w:t>=(</w:t>
+      </w:r>
+      <w:proofErr w:type="spellStart"/>
+      <w:r>
+        <w:rPr>
+          <w:rFonts w:ascii="Consolas" w:eastAsia="Times New Roman" w:hAnsi="Consolas" w:cs="Times New Roman"/>
+          <w:color w:val="CCCCCC"/>
+          <w:kern w:val="0"/>
+          <w:sz w:val="20"/>
+          <w:szCs w:val="20"/>
+          <w:lang w:eastAsia="en-MT"/>
+          <w14:ligatures w14:val="none"/>
+        </w:rPr>
+        <w:t>win_length</w:t>
+      </w:r>
+      <w:proofErr w:type="spellEnd"/>
+      <w:r>
+        <w:rPr>
+          <w:rFonts w:ascii="Consolas" w:eastAsia="Times New Roman" w:hAnsi="Consolas" w:cs="Times New Roman"/>
+          <w:color w:val="CCCCCC"/>
+          <w:kern w:val="0"/>
+          <w:sz w:val="20"/>
+          <w:szCs w:val="20"/>
+          <w:lang w:eastAsia="en-MT"/>
+          <w14:ligatures w14:val="none"/>
+        </w:rPr>
+        <w:t xml:space="preserve">, </w:t>
+      </w:r>
+      <w:proofErr w:type="spellStart"/>
+      <w:r>
+        <w:rPr>
+          <w:rFonts w:ascii="Consolas" w:eastAsia="Times New Roman" w:hAnsi="Consolas" w:cs="Times New Roman"/>
+          <w:color w:val="CCCCCC"/>
+          <w:kern w:val="0"/>
+          <w:sz w:val="20"/>
+          <w:szCs w:val="20"/>
+          <w:lang w:eastAsia="en-MT"/>
+          <w14:ligatures w14:val="none"/>
+        </w:rPr>
+        <w:t>num_features</w:t>
+      </w:r>
+      <w:proofErr w:type="spellEnd"/>
+      <w:r>
+        <w:rPr>
+          <w:rFonts w:ascii="Consolas" w:eastAsia="Times New Roman" w:hAnsi="Consolas" w:cs="Times New Roman"/>
+          <w:color w:val="CCCCCC"/>
+          <w:kern w:val="0"/>
+          <w:sz w:val="20"/>
+          <w:szCs w:val="20"/>
+          <w:lang w:eastAsia="en-MT"/>
+          <w14:ligatures w14:val="none"/>
+        </w:rPr>
+        <w:t xml:space="preserve">), </w:t>
+      </w:r>
+      <w:proofErr w:type="spellStart"/>
+      <w:r>
+        <w:rPr>
+          <w:rFonts w:ascii="Consolas" w:eastAsia="Times New Roman" w:hAnsi="Consolas" w:cs="Times New Roman"/>
+          <w:color w:val="CCCCCC"/>
+          <w:kern w:val="0"/>
+          <w:sz w:val="20"/>
+          <w:szCs w:val="20"/>
+          <w:lang w:eastAsia="en-MT"/>
+          <w14:ligatures w14:val="none"/>
+        </w:rPr>
+        <w:t>return_sequences</w:t>
+      </w:r>
+      <w:proofErr w:type="spellEnd"/>
+      <w:r>
+        <w:rPr>
+          <w:rFonts w:ascii="Consolas" w:eastAsia="Times New Roman" w:hAnsi="Consolas" w:cs="Times New Roman"/>
+          <w:color w:val="CCCCCC"/>
+          <w:kern w:val="0"/>
+          <w:sz w:val="20"/>
+          <w:szCs w:val="20"/>
+          <w:lang w:eastAsia="en-MT"/>
+          <w14:ligatures w14:val="none"/>
+        </w:rPr>
+        <w:t>=True),</w:t>
       </w:r>
     </w:p>
     <w:p>
@@ -13710,7 +15288,33 @@
           <w:lang w:eastAsia="en-MT"/>
           <w14:ligatures w14:val="none"/>
         </w:rPr>
-        <w:t>    LSTM(128, return_sequences=True),</w:t>
+        <w:t xml:space="preserve">    LSTM(128, </w:t>
+      </w:r>
+      <w:proofErr w:type="spellStart"/>
+      <w:r>
+        <w:rPr>
+          <w:rFonts w:ascii="Consolas" w:eastAsia="Times New Roman" w:hAnsi="Consolas" w:cs="Times New Roman"/>
+          <w:color w:val="CCCCCC"/>
+          <w:kern w:val="0"/>
+          <w:sz w:val="20"/>
+          <w:szCs w:val="20"/>
+          <w:lang w:eastAsia="en-MT"/>
+          <w14:ligatures w14:val="none"/>
+        </w:rPr>
+        <w:t>return_sequences</w:t>
+      </w:r>
+      <w:proofErr w:type="spellEnd"/>
+      <w:r>
+        <w:rPr>
+          <w:rFonts w:ascii="Consolas" w:eastAsia="Times New Roman" w:hAnsi="Consolas" w:cs="Times New Roman"/>
+          <w:color w:val="CCCCCC"/>
+          <w:kern w:val="0"/>
+          <w:sz w:val="20"/>
+          <w:szCs w:val="20"/>
+          <w:lang w:eastAsia="en-MT"/>
+          <w14:ligatures w14:val="none"/>
+        </w:rPr>
+        <w:t>=True),</w:t>
       </w:r>
     </w:p>
     <w:p>
@@ -14134,6 +15738,7 @@
         </w:rPr>
         <w:t xml:space="preserve">, </w:t>
       </w:r>
+      <w:proofErr w:type="spellStart"/>
       <w:r>
         <w:rPr>
           <w:rFonts w:ascii="Consolas" w:eastAsia="Times New Roman" w:hAnsi="Consolas" w:cs="Times New Roman"/>
@@ -14146,6 +15751,7 @@
         </w:rPr>
         <w:t>input_shape</w:t>
       </w:r>
+      <w:proofErr w:type="spellEnd"/>
       <w:r>
         <w:rPr>
           <w:rFonts w:ascii="Consolas" w:eastAsia="Times New Roman" w:hAnsi="Consolas" w:cs="Times New Roman"/>
@@ -14168,44 +15774,48 @@
           <w:lang w:eastAsia="en-MT"/>
           <w14:ligatures w14:val="none"/>
         </w:rPr>
-        <w:t xml:space="preserve">(win_length, num_features), </w:t>
-      </w:r>
-      <w:r>
-        <w:rPr>
-          <w:rFonts w:ascii="Consolas" w:eastAsia="Times New Roman" w:hAnsi="Consolas" w:cs="Times New Roman"/>
-          <w:color w:val="9CDCFE"/>
+        <w:t>(</w:t>
+      </w:r>
+      <w:proofErr w:type="spellStart"/>
+      <w:r>
+        <w:rPr>
+          <w:rFonts w:ascii="Consolas" w:eastAsia="Times New Roman" w:hAnsi="Consolas" w:cs="Times New Roman"/>
+          <w:color w:val="CCCCCC"/>
           <w:kern w:val="0"/>
           <w:sz w:val="21"/>
           <w:szCs w:val="21"/>
           <w:lang w:eastAsia="en-MT"/>
           <w14:ligatures w14:val="none"/>
         </w:rPr>
-        <w:t>return_sequences</w:t>
-      </w:r>
-      <w:r>
-        <w:rPr>
-          <w:rFonts w:ascii="Consolas" w:eastAsia="Times New Roman" w:hAnsi="Consolas" w:cs="Times New Roman"/>
-          <w:color w:val="D4D4D4"/>
+        <w:t>win_length</w:t>
+      </w:r>
+      <w:proofErr w:type="spellEnd"/>
+      <w:r>
+        <w:rPr>
+          <w:rFonts w:ascii="Consolas" w:eastAsia="Times New Roman" w:hAnsi="Consolas" w:cs="Times New Roman"/>
+          <w:color w:val="CCCCCC"/>
           <w:kern w:val="0"/>
           <w:sz w:val="21"/>
           <w:szCs w:val="21"/>
           <w:lang w:eastAsia="en-MT"/>
           <w14:ligatures w14:val="none"/>
         </w:rPr>
-        <w:t>=</w:t>
-      </w:r>
-      <w:r>
-        <w:rPr>
-          <w:rFonts w:ascii="Consolas" w:eastAsia="Times New Roman" w:hAnsi="Consolas" w:cs="Times New Roman"/>
-          <w:color w:val="569CD6"/>
+        <w:t xml:space="preserve">, </w:t>
+      </w:r>
+      <w:proofErr w:type="spellStart"/>
+      <w:r>
+        <w:rPr>
+          <w:rFonts w:ascii="Consolas" w:eastAsia="Times New Roman" w:hAnsi="Consolas" w:cs="Times New Roman"/>
+          <w:color w:val="CCCCCC"/>
           <w:kern w:val="0"/>
           <w:sz w:val="21"/>
           <w:szCs w:val="21"/>
           <w:lang w:eastAsia="en-MT"/>
           <w14:ligatures w14:val="none"/>
         </w:rPr>
-        <w:t>True</w:t>
-      </w:r>
+        <w:t>num_features</w:t>
+      </w:r>
+      <w:proofErr w:type="spellEnd"/>
       <w:r>
         <w:rPr>
           <w:rFonts w:ascii="Consolas" w:eastAsia="Times New Roman" w:hAnsi="Consolas" w:cs="Times New Roman"/>
@@ -14216,6 +15826,56 @@
           <w:lang w:eastAsia="en-MT"/>
           <w14:ligatures w14:val="none"/>
         </w:rPr>
+        <w:t xml:space="preserve">), </w:t>
+      </w:r>
+      <w:proofErr w:type="spellStart"/>
+      <w:r>
+        <w:rPr>
+          <w:rFonts w:ascii="Consolas" w:eastAsia="Times New Roman" w:hAnsi="Consolas" w:cs="Times New Roman"/>
+          <w:color w:val="9CDCFE"/>
+          <w:kern w:val="0"/>
+          <w:sz w:val="21"/>
+          <w:szCs w:val="21"/>
+          <w:lang w:eastAsia="en-MT"/>
+          <w14:ligatures w14:val="none"/>
+        </w:rPr>
+        <w:t>return_sequences</w:t>
+      </w:r>
+      <w:proofErr w:type="spellEnd"/>
+      <w:r>
+        <w:rPr>
+          <w:rFonts w:ascii="Consolas" w:eastAsia="Times New Roman" w:hAnsi="Consolas" w:cs="Times New Roman"/>
+          <w:color w:val="D4D4D4"/>
+          <w:kern w:val="0"/>
+          <w:sz w:val="21"/>
+          <w:szCs w:val="21"/>
+          <w:lang w:eastAsia="en-MT"/>
+          <w14:ligatures w14:val="none"/>
+        </w:rPr>
+        <w:t>=</w:t>
+      </w:r>
+      <w:r>
+        <w:rPr>
+          <w:rFonts w:ascii="Consolas" w:eastAsia="Times New Roman" w:hAnsi="Consolas" w:cs="Times New Roman"/>
+          <w:color w:val="569CD6"/>
+          <w:kern w:val="0"/>
+          <w:sz w:val="21"/>
+          <w:szCs w:val="21"/>
+          <w:lang w:eastAsia="en-MT"/>
+          <w14:ligatures w14:val="none"/>
+        </w:rPr>
+        <w:t>True</w:t>
+      </w:r>
+      <w:r>
+        <w:rPr>
+          <w:rFonts w:ascii="Consolas" w:eastAsia="Times New Roman" w:hAnsi="Consolas" w:cs="Times New Roman"/>
+          <w:color w:val="CCCCCC"/>
+          <w:kern w:val="0"/>
+          <w:sz w:val="21"/>
+          <w:szCs w:val="21"/>
+          <w:lang w:eastAsia="en-MT"/>
+          <w14:ligatures w14:val="none"/>
+        </w:rPr>
         <w:t>),</w:t>
       </w:r>
     </w:p>
@@ -14320,6 +15980,7 @@
         </w:rPr>
         <w:t xml:space="preserve">, </w:t>
       </w:r>
+      <w:proofErr w:type="spellStart"/>
       <w:r>
         <w:rPr>
           <w:rFonts w:ascii="Consolas" w:eastAsia="Times New Roman" w:hAnsi="Consolas" w:cs="Times New Roman"/>
@@ -14332,6 +15993,7 @@
         </w:rPr>
         <w:t>return_sequences</w:t>
       </w:r>
+      <w:proofErr w:type="spellEnd"/>
       <w:r>
         <w:rPr>
           <w:rFonts w:ascii="Consolas" w:eastAsia="Times New Roman" w:hAnsi="Consolas" w:cs="Times New Roman"/>

</xml_diff>

<commit_message>
LSTM vs GRU Evaluation 3
</commit_message>
<xml_diff>
--- a/Write-Up-FYP.docx
+++ b/Write-Up-FYP.docx
@@ -260,12 +260,21 @@
       <w:pPr>
         <w:jc w:val="both"/>
       </w:pPr>
+      <w:proofErr w:type="spellStart"/>
       <w:r>
         <w:rPr>
           <w:b/>
           <w:bCs/>
         </w:rPr>
-        <w:t>lat:</w:t>
+        <w:t>lat</w:t>
+      </w:r>
+      <w:proofErr w:type="spellEnd"/>
+      <w:r>
+        <w:rPr>
+          <w:b/>
+          <w:bCs/>
+        </w:rPr>
+        <w:t>:</w:t>
       </w:r>
       <w:r>
         <w:t xml:space="preserve"> 52 latitude points, indicating the geographic scope in the north-south direction.</w:t>
@@ -275,12 +284,21 @@
       <w:pPr>
         <w:jc w:val="both"/>
       </w:pPr>
+      <w:proofErr w:type="spellStart"/>
       <w:r>
         <w:rPr>
           <w:b/>
           <w:bCs/>
         </w:rPr>
-        <w:t>lon:</w:t>
+        <w:t>lon</w:t>
+      </w:r>
+      <w:proofErr w:type="spellEnd"/>
+      <w:r>
+        <w:rPr>
+          <w:b/>
+          <w:bCs/>
+        </w:rPr>
+        <w:t>:</w:t>
       </w:r>
       <w:r>
         <w:t xml:space="preserve"> 43 longitude points, indicating the geographic scope in the east-west direction.</w:t>
@@ -369,8 +387,37 @@
         </w:rPr>
         <w:br/>
       </w:r>
-      <w:r>
-        <w:t>lon_min, lat_min, lon_max, lat_max = 14.15, 35.79, 14.81, 36.3</w:t>
+      <w:proofErr w:type="spellStart"/>
+      <w:r>
+        <w:t>lon_min</w:t>
+      </w:r>
+      <w:proofErr w:type="spellEnd"/>
+      <w:r>
+        <w:t xml:space="preserve">, </w:t>
+      </w:r>
+      <w:proofErr w:type="spellStart"/>
+      <w:r>
+        <w:t>lat_min</w:t>
+      </w:r>
+      <w:proofErr w:type="spellEnd"/>
+      <w:r>
+        <w:t xml:space="preserve">, </w:t>
+      </w:r>
+      <w:proofErr w:type="spellStart"/>
+      <w:r>
+        <w:t>lon_max</w:t>
+      </w:r>
+      <w:proofErr w:type="spellEnd"/>
+      <w:r>
+        <w:t xml:space="preserve">, </w:t>
+      </w:r>
+      <w:proofErr w:type="spellStart"/>
+      <w:r>
+        <w:t>lat_max</w:t>
+      </w:r>
+      <w:proofErr w:type="spellEnd"/>
+      <w:r>
+        <w:t xml:space="preserve"> = 14.15, 35.79, 14.81, 36.3</w:t>
       </w:r>
     </w:p>
     <w:p>
@@ -445,8 +492,13 @@
       </w:r>
     </w:p>
     <w:p>
-      <w:r>
-        <w:t>polygon_coordinates = [</w:t>
+      <w:proofErr w:type="spellStart"/>
+      <w:r>
+        <w:t>polygon_coordinates</w:t>
+      </w:r>
+      <w:proofErr w:type="spellEnd"/>
+      <w:r>
+        <w:t xml:space="preserve"> = [</w:t>
       </w:r>
     </w:p>
     <w:p>
@@ -1411,7 +1463,23 @@
           <w:sz w:val="24"/>
           <w:szCs w:val="24"/>
         </w:rPr>
-        <w:t xml:space="preserve"> built in way of interpolating the data based on values around it so no </w:t>
+        <w:t xml:space="preserve"> built in way of interpolating the data based on values around </w:t>
+      </w:r>
+      <w:proofErr w:type="gramStart"/>
+      <w:r>
+        <w:rPr>
+          <w:sz w:val="24"/>
+          <w:szCs w:val="24"/>
+        </w:rPr>
+        <w:t>it</w:t>
+      </w:r>
+      <w:proofErr w:type="gramEnd"/>
+      <w:r>
+        <w:rPr>
+          <w:sz w:val="24"/>
+          <w:szCs w:val="24"/>
+        </w:rPr>
+        <w:t xml:space="preserve"> so no </w:t>
       </w:r>
       <w:r>
         <w:rPr>
@@ -1582,12 +1650,21 @@
           <w:szCs w:val="24"/>
         </w:rPr>
       </w:pPr>
-      <w:r>
-        <w:rPr>
-          <w:sz w:val="24"/>
-          <w:szCs w:val="24"/>
-        </w:rPr>
-        <w:t>start_lat = 35.9895</w:t>
+      <w:proofErr w:type="spellStart"/>
+      <w:r>
+        <w:rPr>
+          <w:sz w:val="24"/>
+          <w:szCs w:val="24"/>
+        </w:rPr>
+        <w:t>start_lat</w:t>
+      </w:r>
+      <w:proofErr w:type="spellEnd"/>
+      <w:r>
+        <w:rPr>
+          <w:sz w:val="24"/>
+          <w:szCs w:val="24"/>
+        </w:rPr>
+        <w:t xml:space="preserve"> = 35.9895</w:t>
       </w:r>
     </w:p>
     <w:p>
@@ -1603,12 +1680,21 @@
           <w:szCs w:val="24"/>
         </w:rPr>
       </w:pPr>
-      <w:r>
-        <w:rPr>
-          <w:sz w:val="24"/>
-          <w:szCs w:val="24"/>
-        </w:rPr>
-        <w:t>start_lon = 14.4944</w:t>
+      <w:proofErr w:type="spellStart"/>
+      <w:r>
+        <w:rPr>
+          <w:sz w:val="24"/>
+          <w:szCs w:val="24"/>
+        </w:rPr>
+        <w:t>start_lon</w:t>
+      </w:r>
+      <w:proofErr w:type="spellEnd"/>
+      <w:r>
+        <w:rPr>
+          <w:sz w:val="24"/>
+          <w:szCs w:val="24"/>
+        </w:rPr>
+        <w:t xml:space="preserve"> = 14.4944</w:t>
       </w:r>
     </w:p>
     <w:p>
@@ -1638,7 +1724,23 @@
           <w:sz w:val="24"/>
           <w:szCs w:val="24"/>
         </w:rPr>
-        <w:t>tarting from the centroid allows for an unbiased approach in observing the dispersion patterns. Since the centroid is equidistant from all edges of the polygon (in a geometric sense), it provides a neutral starting point that does not inherently favor any direction of flow.</w:t>
+        <w:t xml:space="preserve">tarting from the centroid allows for an unbiased approach in observing the dispersion patterns. Since the centroid is equidistant from all edges of the polygon (in a geometric sense), it provides a neutral starting point that does not inherently </w:t>
+      </w:r>
+      <w:proofErr w:type="spellStart"/>
+      <w:r>
+        <w:rPr>
+          <w:sz w:val="24"/>
+          <w:szCs w:val="24"/>
+        </w:rPr>
+        <w:t>favor</w:t>
+      </w:r>
+      <w:proofErr w:type="spellEnd"/>
+      <w:r>
+        <w:rPr>
+          <w:sz w:val="24"/>
+          <w:szCs w:val="24"/>
+        </w:rPr>
+        <w:t xml:space="preserve"> any direction of flow.</w:t>
       </w:r>
     </w:p>
     <w:p>
@@ -1755,21 +1857,53 @@
           <w:i/>
           <w:iCs/>
         </w:rPr>
-        <w:t xml:space="preserve">The decision not to remove NaN values for the Lagrangian Simulation can be informed by the fact that interpolation, whether linear or spline, has been consistently homogenizing the data, leading to non-representative or misleading results regarding particle movements across different timeframes. This uniformity post-interpolation can mask the true variability and dynamic nature of the original data, which is critical in accurately simulating and understanding the drifters' </w:t>
-      </w:r>
+        <w:t xml:space="preserve">The decision not to remove </w:t>
+      </w:r>
+      <w:proofErr w:type="spellStart"/>
       <w:r>
         <w:rPr>
           <w:i/>
           <w:iCs/>
         </w:rPr>
-        <w:t>behaviour</w:t>
-      </w:r>
+        <w:t>NaN</w:t>
+      </w:r>
+      <w:proofErr w:type="spellEnd"/>
       <w:r>
         <w:rPr>
           <w:i/>
           <w:iCs/>
         </w:rPr>
-        <w:t xml:space="preserve"> and movement in varying oceanic conditions. Hence, retaining NaN values preserves the integrity of the original dataset, ensuring that the Lagrangian Simulation more accurately reflects the real-world conditions and variations that the drifters would encounter.</w:t>
+        <w:t xml:space="preserve"> values for the Lagrangian Simulation can be informed by the fact that interpolation, whether linear or spline, has been consistently homogenizing the data, leading to non-representative or misleading results regarding particle movements across different timeframes. This uniformity post-interpolation can mask the true variability and dynamic nature of the original data, which is critical in accurately simulating and understanding the drifters' </w:t>
+      </w:r>
+      <w:r>
+        <w:rPr>
+          <w:i/>
+          <w:iCs/>
+        </w:rPr>
+        <w:t>behaviour</w:t>
+      </w:r>
+      <w:r>
+        <w:rPr>
+          <w:i/>
+          <w:iCs/>
+        </w:rPr>
+        <w:t xml:space="preserve"> and movement in varying oceanic conditions. Hence, retaining </w:t>
+      </w:r>
+      <w:proofErr w:type="spellStart"/>
+      <w:r>
+        <w:rPr>
+          <w:i/>
+          <w:iCs/>
+        </w:rPr>
+        <w:t>NaN</w:t>
+      </w:r>
+      <w:proofErr w:type="spellEnd"/>
+      <w:r>
+        <w:rPr>
+          <w:i/>
+          <w:iCs/>
+        </w:rPr>
+        <w:t xml:space="preserve"> values preserves the integrity of the original dataset, ensuring that the Lagrangian Simulation more accurately reflects the real-world conditions and variations that the drifters would encounter.</w:t>
       </w:r>
     </w:p>
     <w:p>
@@ -2126,7 +2260,39 @@
           <w:sz w:val="24"/>
           <w:szCs w:val="24"/>
         </w:rPr>
-        <w:t xml:space="preserve"> (for every pair of lon and lat)</w:t>
+        <w:t xml:space="preserve"> (for every pair of </w:t>
+      </w:r>
+      <w:proofErr w:type="spellStart"/>
+      <w:r>
+        <w:rPr>
+          <w:sz w:val="24"/>
+          <w:szCs w:val="24"/>
+        </w:rPr>
+        <w:t>lon</w:t>
+      </w:r>
+      <w:proofErr w:type="spellEnd"/>
+      <w:r>
+        <w:rPr>
+          <w:sz w:val="24"/>
+          <w:szCs w:val="24"/>
+        </w:rPr>
+        <w:t xml:space="preserve"> and </w:t>
+      </w:r>
+      <w:proofErr w:type="spellStart"/>
+      <w:r>
+        <w:rPr>
+          <w:sz w:val="24"/>
+          <w:szCs w:val="24"/>
+        </w:rPr>
+        <w:t>lat</w:t>
+      </w:r>
+      <w:proofErr w:type="spellEnd"/>
+      <w:r>
+        <w:rPr>
+          <w:sz w:val="24"/>
+          <w:szCs w:val="24"/>
+        </w:rPr>
+        <w:t>)</w:t>
       </w:r>
       <w:r>
         <w:rPr>
@@ -2155,7 +2321,23 @@
           <w:sz w:val="24"/>
           <w:szCs w:val="24"/>
         </w:rPr>
-        <w:t xml:space="preserve">For this we decided to try and use 6 months of data and then also we decided we could test using 6 months but skipping a month (jan,mar,may…) </w:t>
+        <w:t>For this we decided to try and use 6 months of data and then also we decided we could test using 6 months but skipping a month (</w:t>
+      </w:r>
+      <w:proofErr w:type="spellStart"/>
+      <w:r>
+        <w:rPr>
+          <w:sz w:val="24"/>
+          <w:szCs w:val="24"/>
+        </w:rPr>
+        <w:t>jan,mar,may</w:t>
+      </w:r>
+      <w:proofErr w:type="spellEnd"/>
+      <w:r>
+        <w:rPr>
+          <w:sz w:val="24"/>
+          <w:szCs w:val="24"/>
+        </w:rPr>
+        <w:t xml:space="preserve">…) </w:t>
       </w:r>
       <w:r>
         <w:rPr>
@@ -2485,7 +2667,39 @@
           <w:sz w:val="24"/>
           <w:szCs w:val="24"/>
         </w:rPr>
-        <w:t xml:space="preserve"> nans the model input ended up only having on average around 4k inputs per lat and lon pair, this </w:t>
+        <w:t xml:space="preserve"> nans the model input ended up only having on average around 4k inputs per </w:t>
+      </w:r>
+      <w:proofErr w:type="spellStart"/>
+      <w:r>
+        <w:rPr>
+          <w:sz w:val="24"/>
+          <w:szCs w:val="24"/>
+        </w:rPr>
+        <w:t>lat</w:t>
+      </w:r>
+      <w:proofErr w:type="spellEnd"/>
+      <w:r>
+        <w:rPr>
+          <w:sz w:val="24"/>
+          <w:szCs w:val="24"/>
+        </w:rPr>
+        <w:t xml:space="preserve"> and </w:t>
+      </w:r>
+      <w:proofErr w:type="spellStart"/>
+      <w:r>
+        <w:rPr>
+          <w:sz w:val="24"/>
+          <w:szCs w:val="24"/>
+        </w:rPr>
+        <w:t>lon</w:t>
+      </w:r>
+      <w:proofErr w:type="spellEnd"/>
+      <w:r>
+        <w:rPr>
+          <w:sz w:val="24"/>
+          <w:szCs w:val="24"/>
+        </w:rPr>
+        <w:t xml:space="preserve"> pair, this </w:t>
       </w:r>
       <w:r>
         <w:rPr>
@@ -2634,7 +2848,23 @@
           <w:sz w:val="24"/>
           <w:szCs w:val="24"/>
         </w:rPr>
-        <w:t xml:space="preserve">After multiple tests, it was discovered that a sequence length (window_size) of 1 gives the best results. </w:t>
+        <w:t>After multiple tests, it was discovered that a sequence length (</w:t>
+      </w:r>
+      <w:proofErr w:type="spellStart"/>
+      <w:r>
+        <w:rPr>
+          <w:sz w:val="24"/>
+          <w:szCs w:val="24"/>
+        </w:rPr>
+        <w:t>window_size</w:t>
+      </w:r>
+      <w:proofErr w:type="spellEnd"/>
+      <w:r>
+        <w:rPr>
+          <w:sz w:val="24"/>
+          <w:szCs w:val="24"/>
+        </w:rPr>
+        <w:t xml:space="preserve">) of 1 gives the best results. </w:t>
       </w:r>
     </w:p>
     <w:p>
@@ -2843,7 +3073,23 @@
           <w:szCs w:val="24"/>
         </w:rPr>
         <w:lastRenderedPageBreak/>
-        <w:t xml:space="preserve">Due to the Nans in the dataset we also tried to use interpolation to fill these values (spline) but it was concluded that the results were not good and worse </w:t>
+        <w:t>Due to the Nans in the dataset we also tried to use interpolation to fill these values (spline</w:t>
+      </w:r>
+      <w:proofErr w:type="gramStart"/>
+      <w:r>
+        <w:rPr>
+          <w:sz w:val="24"/>
+          <w:szCs w:val="24"/>
+        </w:rPr>
+        <w:t>)</w:t>
+      </w:r>
+      <w:proofErr w:type="gramEnd"/>
+      <w:r>
+        <w:rPr>
+          <w:sz w:val="24"/>
+          <w:szCs w:val="24"/>
+        </w:rPr>
+        <w:t xml:space="preserve"> but it was concluded that the results were not good and worse </w:t>
       </w:r>
       <w:r>
         <w:rPr>
@@ -2886,7 +3132,39 @@
           <w:sz w:val="24"/>
           <w:szCs w:val="24"/>
         </w:rPr>
-        <w:t xml:space="preserve">Important to mention that all these tests where run on the same pair of lon and lat: </w:t>
+        <w:t xml:space="preserve">Important to mention that all these tests where run on the same pair of </w:t>
+      </w:r>
+      <w:proofErr w:type="spellStart"/>
+      <w:r>
+        <w:rPr>
+          <w:sz w:val="24"/>
+          <w:szCs w:val="24"/>
+        </w:rPr>
+        <w:t>lon</w:t>
+      </w:r>
+      <w:proofErr w:type="spellEnd"/>
+      <w:r>
+        <w:rPr>
+          <w:sz w:val="24"/>
+          <w:szCs w:val="24"/>
+        </w:rPr>
+        <w:t xml:space="preserve"> and </w:t>
+      </w:r>
+      <w:proofErr w:type="spellStart"/>
+      <w:r>
+        <w:rPr>
+          <w:sz w:val="24"/>
+          <w:szCs w:val="24"/>
+        </w:rPr>
+        <w:t>lat</w:t>
+      </w:r>
+      <w:proofErr w:type="spellEnd"/>
+      <w:r>
+        <w:rPr>
+          <w:sz w:val="24"/>
+          <w:szCs w:val="24"/>
+        </w:rPr>
+        <w:t xml:space="preserve">: </w:t>
       </w:r>
     </w:p>
     <w:p>
@@ -2898,12 +3176,21 @@
           <w:szCs w:val="24"/>
         </w:rPr>
       </w:pPr>
-      <w:r>
-        <w:rPr>
-          <w:sz w:val="24"/>
-          <w:szCs w:val="24"/>
-        </w:rPr>
-        <w:t>target_lat = 36.03409957885742</w:t>
+      <w:proofErr w:type="spellStart"/>
+      <w:r>
+        <w:rPr>
+          <w:sz w:val="24"/>
+          <w:szCs w:val="24"/>
+        </w:rPr>
+        <w:t>target_lat</w:t>
+      </w:r>
+      <w:proofErr w:type="spellEnd"/>
+      <w:r>
+        <w:rPr>
+          <w:sz w:val="24"/>
+          <w:szCs w:val="24"/>
+        </w:rPr>
+        <w:t xml:space="preserve"> = 36.03409957885742</w:t>
       </w:r>
     </w:p>
     <w:p>
@@ -2915,12 +3202,21 @@
           <w:szCs w:val="24"/>
         </w:rPr>
       </w:pPr>
-      <w:r>
-        <w:rPr>
-          <w:sz w:val="24"/>
-          <w:szCs w:val="24"/>
-        </w:rPr>
-        <w:t>target_lon = 14.528599739074707</w:t>
+      <w:proofErr w:type="spellStart"/>
+      <w:r>
+        <w:rPr>
+          <w:sz w:val="24"/>
+          <w:szCs w:val="24"/>
+        </w:rPr>
+        <w:t>target_lon</w:t>
+      </w:r>
+      <w:proofErr w:type="spellEnd"/>
+      <w:r>
+        <w:rPr>
+          <w:sz w:val="24"/>
+          <w:szCs w:val="24"/>
+        </w:rPr>
+        <w:t xml:space="preserve"> = 14.528599739074707</w:t>
       </w:r>
     </w:p>
     <w:p>
@@ -3615,7 +3911,23 @@
           <w:sz w:val="24"/>
           <w:szCs w:val="24"/>
         </w:rPr>
-        <w:t xml:space="preserve"> the lstm we worked with before… the only difference is that it does this for every csv file corresponding to every pair of the coordinates.</w:t>
+        <w:t xml:space="preserve"> the </w:t>
+      </w:r>
+      <w:proofErr w:type="spellStart"/>
+      <w:r>
+        <w:rPr>
+          <w:sz w:val="24"/>
+          <w:szCs w:val="24"/>
+        </w:rPr>
+        <w:t>lstm</w:t>
+      </w:r>
+      <w:proofErr w:type="spellEnd"/>
+      <w:r>
+        <w:rPr>
+          <w:sz w:val="24"/>
+          <w:szCs w:val="24"/>
+        </w:rPr>
+        <w:t xml:space="preserve"> we worked with before… the only difference is that it does this for every csv file corresponding to every pair of the coordinates.</w:t>
       </w:r>
     </w:p>
     <w:p>
@@ -3912,7 +4224,23 @@
           <w:sz w:val="24"/>
           <w:szCs w:val="24"/>
         </w:rPr>
-        <w:t>For Vis of red and blue create new code for shapefile visualisations instead of cartopy… to use in write up!</w:t>
+        <w:t xml:space="preserve">For Vis of red and blue create new code for shapefile visualisations instead of </w:t>
+      </w:r>
+      <w:proofErr w:type="spellStart"/>
+      <w:r>
+        <w:rPr>
+          <w:sz w:val="24"/>
+          <w:szCs w:val="24"/>
+        </w:rPr>
+        <w:t>cartopy</w:t>
+      </w:r>
+      <w:proofErr w:type="spellEnd"/>
+      <w:r>
+        <w:rPr>
+          <w:sz w:val="24"/>
+          <w:szCs w:val="24"/>
+        </w:rPr>
+        <w:t>… to use in write up!</w:t>
       </w:r>
     </w:p>
     <w:p>
@@ -4221,6 +4549,7 @@
         </w:rPr>
         <w:t xml:space="preserve"> </w:t>
       </w:r>
+      <w:proofErr w:type="gramStart"/>
       <w:r>
         <w:rPr>
           <w:sz w:val="24"/>
@@ -4233,7 +4562,15 @@
           <w:sz w:val="24"/>
           <w:szCs w:val="24"/>
         </w:rPr>
-        <w:t xml:space="preserve">th, 2023, as a basis for predicting values for </w:t>
+        <w:t>th</w:t>
+      </w:r>
+      <w:proofErr w:type="gramEnd"/>
+      <w:r>
+        <w:rPr>
+          <w:sz w:val="24"/>
+          <w:szCs w:val="24"/>
+        </w:rPr>
+        <w:t xml:space="preserve">, 2023, as a basis for predicting values for </w:t>
       </w:r>
       <w:r>
         <w:rPr>
@@ -5689,23 +6026,25 @@
           <w:sz w:val="24"/>
           <w:szCs w:val="24"/>
         </w:rPr>
-        <w:t xml:space="preserve">To improve the visual distinction between the performance metrics and to mitigate the impact of outliers, I applied clipping at the 95th percentile of the data. This method effectively limited the range of data considered for </w:t>
-      </w:r>
-      <w:r>
-        <w:rPr>
-          <w:bCs/>
-          <w:sz w:val="24"/>
-          <w:szCs w:val="24"/>
-        </w:rPr>
-        <w:t>colour</w:t>
-      </w:r>
-      <w:r>
-        <w:rPr>
-          <w:bCs/>
-          <w:sz w:val="24"/>
-          <w:szCs w:val="24"/>
-        </w:rPr>
-        <w:t xml:space="preserve"> scaling in the heatmaps, allowing for more nuanced visual comparisons between the majority of data points by excluding extreme outliers.</w:t>
+        <w:t xml:space="preserve">To improve the visual distinction between the performance metrics and to mitigate the impact of outliers, I applied clipping at the 95th percentile of the data. This method effectively limited the range of data considered for colour scaling in the heatmaps, allowing for more nuanced visual comparisons between </w:t>
+      </w:r>
+      <w:proofErr w:type="gramStart"/>
+      <w:r>
+        <w:rPr>
+          <w:bCs/>
+          <w:sz w:val="24"/>
+          <w:szCs w:val="24"/>
+        </w:rPr>
+        <w:t>the majority of</w:t>
+      </w:r>
+      <w:proofErr w:type="gramEnd"/>
+      <w:r>
+        <w:rPr>
+          <w:bCs/>
+          <w:sz w:val="24"/>
+          <w:szCs w:val="24"/>
+        </w:rPr>
+        <w:t xml:space="preserve"> data points by excluding extreme outliers.</w:t>
       </w:r>
     </w:p>
     <w:p>
@@ -6002,36 +6341,23 @@
           <w:sz w:val="24"/>
           <w:szCs w:val="24"/>
         </w:rPr>
-        <w:t>A plausible hypothesis could posit that near-coastal areas yield less data due to environmental and technical interferences affecting radar performance, which in turn degrades the accuracy of predictive models for ocean surface currents. This hypothesis stems from the understanding that the quality and quantity of input data are critical to the effectiveness of such models. However, the heatmaps provided demonstrate that this is not always the case, as there are instances where predictions near the coast remain relatively accurate. This suggests that the relationship between data quantity and model performance is not straightforward. Other factors, such as the adaptability of the models to handle noise, the presence of underlying patterns that can be discerned even from sparse data, or the models' ability to generalize from richer datasets elsewhere, may contribute to their robust performance. Moreover, differing accuracies between the 'u' and 'v' components indicate that directional characteristics of the data and model sensitivities to specific environmental factors may lead to variable outcomes. This complexity underscores the intricate nature of predictive modeling where data scarcity does not necessarily equate to diminished model efficacy.</w:t>
-      </w:r>
-      <w:r>
-        <w:rPr>
-          <w:bCs/>
-          <w:sz w:val="24"/>
-          <w:szCs w:val="24"/>
-        </w:rPr>
-        <w:br w:type="page"/>
-      </w:r>
-    </w:p>
-    <w:p>
-      <w:pPr>
-        <w:jc w:val="both"/>
-        <w:rPr>
-          <w:b/>
-          <w:sz w:val="36"/>
-          <w:szCs w:val="36"/>
-          <w:u w:val="single"/>
-        </w:rPr>
-      </w:pPr>
-      <w:r>
-        <w:rPr>
-          <w:b/>
-          <w:sz w:val="36"/>
-          <w:szCs w:val="36"/>
-          <w:u w:val="single"/>
-        </w:rPr>
-        <w:lastRenderedPageBreak/>
-        <w:t>Future Work</w:t>
+        <w:t xml:space="preserve">A plausible hypothesis could posit that near-coastal areas yield less data due to environmental and technical interferences affecting radar performance, which in turn degrades the accuracy of predictive models for ocean surface currents. This hypothesis stems from the understanding that the quality and quantity of input data are critical to the effectiveness of such models. However, the heatmaps provided demonstrate that this is not always the case, as there are instances where predictions near the coast remain relatively accurate. This suggests that the relationship between data quantity and model performance is not straightforward. Other factors, such as the adaptability of the models to handle noise, the presence of underlying patterns that can be discerned even from sparse data, or the models' ability to generalize from richer datasets elsewhere, may contribute to their robust performance. Moreover, differing accuracies between the 'u' and 'v' components indicate that directional characteristics of the data and model sensitivities to specific environmental factors may lead to variable outcomes. This complexity underscores the intricate nature of predictive </w:t>
+      </w:r>
+      <w:r>
+        <w:rPr>
+          <w:bCs/>
+          <w:sz w:val="24"/>
+          <w:szCs w:val="24"/>
+        </w:rPr>
+        <w:t>modelling</w:t>
+      </w:r>
+      <w:r>
+        <w:rPr>
+          <w:bCs/>
+          <w:sz w:val="24"/>
+          <w:szCs w:val="24"/>
+        </w:rPr>
+        <w:t xml:space="preserve"> where data scarcity does not necessarily equate to diminished model efficacy.</w:t>
       </w:r>
     </w:p>
     <w:p>
@@ -6044,30 +6370,251 @@
         <w:ind w:left="0"/>
         <w:jc w:val="both"/>
         <w:rPr>
-          <w:sz w:val="24"/>
-          <w:szCs w:val="24"/>
-        </w:rPr>
-      </w:pPr>
-      <w:r>
-        <w:rPr>
-          <w:sz w:val="24"/>
-          <w:szCs w:val="24"/>
-        </w:rPr>
-        <w:t xml:space="preserve">Incorporate wind into the simulation </w:t>
-      </w:r>
-      <w:r>
-        <w:rPr>
-          <w:sz w:val="24"/>
-          <w:szCs w:val="24"/>
-        </w:rPr>
-        <w:t>and</w:t>
-      </w:r>
-      <w:r>
-        <w:rPr>
-          <w:sz w:val="24"/>
-          <w:szCs w:val="24"/>
-        </w:rPr>
-        <w:t xml:space="preserve"> the prediction to make the model more accurate in real life scenarios. </w:t>
+          <w:bCs/>
+          <w:sz w:val="24"/>
+          <w:szCs w:val="24"/>
+        </w:rPr>
+      </w:pPr>
+      <w:r>
+        <w:rPr>
+          <w:bCs/>
+          <w:sz w:val="24"/>
+          <w:szCs w:val="24"/>
+        </w:rPr>
+        <w:t xml:space="preserve">LSTM vs GRU </w:t>
+      </w:r>
+      <w:r>
+        <w:rPr>
+          <w:bCs/>
+          <w:sz w:val="24"/>
+          <w:szCs w:val="24"/>
+        </w:rPr>
+        <w:t>(Centroid Difference)</w:t>
+      </w:r>
+      <w:r>
+        <w:rPr>
+          <w:bCs/>
+          <w:sz w:val="24"/>
+          <w:szCs w:val="24"/>
+        </w:rPr>
+        <w:t>:</w:t>
+      </w:r>
+    </w:p>
+    <w:p>
+      <w:pPr>
+        <w:pStyle w:val="ListParagraph"/>
+        <w:numPr>
+          <w:ilvl w:val="0"/>
+          <w:numId w:val="15"/>
+        </w:numPr>
+        <w:jc w:val="both"/>
+        <w:rPr>
+          <w:bCs/>
+          <w:sz w:val="24"/>
+          <w:szCs w:val="24"/>
+        </w:rPr>
+      </w:pPr>
+      <w:r>
+        <w:rPr>
+          <w:bCs/>
+          <w:sz w:val="24"/>
+          <w:szCs w:val="24"/>
+        </w:rPr>
+        <w:t>Look for systematic differences in centroid locations. Does one model consistently predict more eastward or northward movements?</w:t>
+      </w:r>
+    </w:p>
+    <w:p>
+      <w:pPr>
+        <w:pStyle w:val="ListParagraph"/>
+        <w:numPr>
+          <w:ilvl w:val="0"/>
+          <w:numId w:val="15"/>
+        </w:numPr>
+        <w:jc w:val="both"/>
+        <w:rPr>
+          <w:bCs/>
+          <w:sz w:val="24"/>
+          <w:szCs w:val="24"/>
+        </w:rPr>
+      </w:pPr>
+      <w:r>
+        <w:rPr>
+          <w:bCs/>
+          <w:sz w:val="24"/>
+          <w:szCs w:val="24"/>
+        </w:rPr>
+        <w:t>Consider the dispersion of predictions. Do one model's predictions cluster more tightly than the other's?</w:t>
+      </w:r>
+    </w:p>
+    <w:p>
+      <w:pPr>
+        <w:pStyle w:val="ListParagraph"/>
+        <w:numPr>
+          <w:ilvl w:val="0"/>
+          <w:numId w:val="15"/>
+        </w:numPr>
+        <w:jc w:val="both"/>
+        <w:rPr>
+          <w:bCs/>
+          <w:sz w:val="24"/>
+          <w:szCs w:val="24"/>
+        </w:rPr>
+      </w:pPr>
+      <w:r>
+        <w:rPr>
+          <w:bCs/>
+          <w:sz w:val="24"/>
+          <w:szCs w:val="24"/>
+        </w:rPr>
+        <w:t>Evaluate time trends. Do centroid distances increase, decrease, or stay the same over time?</w:t>
+      </w:r>
+    </w:p>
+    <w:p>
+      <w:pPr>
+        <w:pStyle w:val="ListParagraph"/>
+        <w:numPr>
+          <w:ilvl w:val="0"/>
+          <w:numId w:val="15"/>
+        </w:numPr>
+        <w:jc w:val="both"/>
+        <w:rPr>
+          <w:bCs/>
+          <w:sz w:val="24"/>
+          <w:szCs w:val="24"/>
+        </w:rPr>
+      </w:pPr>
+      <w:r>
+        <w:rPr>
+          <w:bCs/>
+          <w:sz w:val="24"/>
+          <w:szCs w:val="24"/>
+        </w:rPr>
+        <w:t xml:space="preserve">Distance in </w:t>
+      </w:r>
+      <w:r>
+        <w:rPr>
+          <w:bCs/>
+          <w:sz w:val="24"/>
+          <w:szCs w:val="24"/>
+        </w:rPr>
+        <w:t>kilometres</w:t>
+      </w:r>
+      <w:r>
+        <w:rPr>
+          <w:bCs/>
+          <w:sz w:val="24"/>
+          <w:szCs w:val="24"/>
+        </w:rPr>
+        <w:t xml:space="preserve"> </w:t>
+      </w:r>
+      <w:r>
+        <w:rPr>
+          <w:bCs/>
+          <w:sz w:val="24"/>
+          <w:szCs w:val="24"/>
+        </w:rPr>
+        <w:t>=</w:t>
+      </w:r>
+      <w:r>
+        <w:rPr>
+          <w:bCs/>
+          <w:sz w:val="24"/>
+          <w:szCs w:val="24"/>
+        </w:rPr>
+        <w:t xml:space="preserve"> </w:t>
+      </w:r>
+      <w:r>
+        <w:rPr>
+          <w:bCs/>
+          <w:sz w:val="24"/>
+          <w:szCs w:val="24"/>
+        </w:rPr>
+        <w:t>Distance in degrees</w:t>
+      </w:r>
+      <w:r>
+        <w:rPr>
+          <w:bCs/>
+          <w:sz w:val="24"/>
+          <w:szCs w:val="24"/>
+        </w:rPr>
+        <w:t xml:space="preserve"> </w:t>
+      </w:r>
+      <w:r>
+        <w:rPr>
+          <w:bCs/>
+          <w:sz w:val="24"/>
+          <w:szCs w:val="24"/>
+        </w:rPr>
+        <w:t>×</w:t>
+      </w:r>
+      <w:r>
+        <w:rPr>
+          <w:bCs/>
+          <w:sz w:val="24"/>
+          <w:szCs w:val="24"/>
+        </w:rPr>
+        <w:t xml:space="preserve"> </w:t>
+      </w:r>
+      <w:r>
+        <w:rPr>
+          <w:bCs/>
+          <w:sz w:val="24"/>
+          <w:szCs w:val="24"/>
+        </w:rPr>
+        <w:t>111</w:t>
+      </w:r>
+    </w:p>
+    <w:p>
+      <w:pPr>
+        <w:pStyle w:val="ListParagraph"/>
+        <w:numPr>
+          <w:ilvl w:val="0"/>
+          <w:numId w:val="16"/>
+        </w:numPr>
+        <w:ind w:left="0"/>
+        <w:jc w:val="both"/>
+        <w:rPr>
+          <w:bCs/>
+          <w:sz w:val="24"/>
+          <w:szCs w:val="24"/>
+        </w:rPr>
+      </w:pPr>
+      <w:r>
+        <w:rPr>
+          <w:bCs/>
+          <w:sz w:val="24"/>
+          <w:szCs w:val="24"/>
+        </w:rPr>
+        <w:t xml:space="preserve">So, what we are doing is running the models to predict for the 4th of August and for another day and then we will compare the results against each other to see if which model (LSTM or GRU) is performing better and to see if the hypothesis is true! </w:t>
+      </w:r>
+      <w:r>
+        <w:rPr>
+          <w:bCs/>
+          <w:sz w:val="24"/>
+          <w:szCs w:val="24"/>
+        </w:rPr>
+        <w:br w:type="page"/>
+      </w:r>
+    </w:p>
+    <w:p>
+      <w:pPr>
+        <w:jc w:val="both"/>
+        <w:rPr>
+          <w:b/>
+          <w:sz w:val="36"/>
+          <w:szCs w:val="36"/>
+          <w:u w:val="single"/>
+        </w:rPr>
+      </w:pPr>
+      <w:r>
+        <w:rPr>
+          <w:b/>
+          <w:sz w:val="36"/>
+          <w:szCs w:val="36"/>
+          <w:u w:val="single"/>
+        </w:rPr>
+        <w:lastRenderedPageBreak/>
+        <w:t>Future Work</w:t>
       </w:r>
     </w:p>
     <w:p>
@@ -6089,56 +6636,21 @@
           <w:sz w:val="24"/>
           <w:szCs w:val="24"/>
         </w:rPr>
-        <w:t>Jellyfish</w:t>
-      </w:r>
-      <w:r>
-        <w:rPr>
-          <w:sz w:val="24"/>
-          <w:szCs w:val="24"/>
-        </w:rPr>
-        <w:t>/</w:t>
-      </w:r>
-      <w:r>
-        <w:rPr>
-          <w:sz w:val="24"/>
-          <w:szCs w:val="24"/>
-        </w:rPr>
-        <w:t xml:space="preserve">plankton </w:t>
-      </w:r>
-      <w:r>
-        <w:rPr>
-          <w:sz w:val="24"/>
-          <w:szCs w:val="24"/>
-        </w:rPr>
-        <w:t>movement</w:t>
-      </w:r>
-      <w:r>
-        <w:rPr>
-          <w:sz w:val="24"/>
-          <w:szCs w:val="24"/>
-        </w:rPr>
-        <w:t xml:space="preserve">, </w:t>
-      </w:r>
-      <w:r>
-        <w:rPr>
-          <w:sz w:val="24"/>
-          <w:szCs w:val="24"/>
-        </w:rPr>
-        <w:t>search and rescue</w:t>
-      </w:r>
-      <w:r>
-        <w:rPr>
-          <w:sz w:val="24"/>
-          <w:szCs w:val="24"/>
-        </w:rPr>
-        <w:t>, oil spills</w:t>
-      </w:r>
-      <w:r>
-        <w:rPr>
-          <w:sz w:val="24"/>
-          <w:szCs w:val="24"/>
-        </w:rPr>
-        <w:t>.</w:t>
+        <w:t xml:space="preserve">Incorporate wind into the simulation </w:t>
+      </w:r>
+      <w:r>
+        <w:rPr>
+          <w:sz w:val="24"/>
+          <w:szCs w:val="24"/>
+        </w:rPr>
+        <w:t>and</w:t>
+      </w:r>
+      <w:r>
+        <w:rPr>
+          <w:sz w:val="24"/>
+          <w:szCs w:val="24"/>
+        </w:rPr>
+        <w:t xml:space="preserve"> the prediction to make the model more accurate in real life scenarios. </w:t>
       </w:r>
     </w:p>
     <w:p>
@@ -6160,7 +6672,56 @@
           <w:sz w:val="24"/>
           <w:szCs w:val="24"/>
         </w:rPr>
-        <w:t>Can move onto ensemble learning (elaborate).</w:t>
+        <w:t>Jellyfish</w:t>
+      </w:r>
+      <w:r>
+        <w:rPr>
+          <w:sz w:val="24"/>
+          <w:szCs w:val="24"/>
+        </w:rPr>
+        <w:t>/</w:t>
+      </w:r>
+      <w:r>
+        <w:rPr>
+          <w:sz w:val="24"/>
+          <w:szCs w:val="24"/>
+        </w:rPr>
+        <w:t xml:space="preserve">plankton </w:t>
+      </w:r>
+      <w:r>
+        <w:rPr>
+          <w:sz w:val="24"/>
+          <w:szCs w:val="24"/>
+        </w:rPr>
+        <w:t>movement</w:t>
+      </w:r>
+      <w:r>
+        <w:rPr>
+          <w:sz w:val="24"/>
+          <w:szCs w:val="24"/>
+        </w:rPr>
+        <w:t xml:space="preserve">, </w:t>
+      </w:r>
+      <w:r>
+        <w:rPr>
+          <w:sz w:val="24"/>
+          <w:szCs w:val="24"/>
+        </w:rPr>
+        <w:t>search and rescue</w:t>
+      </w:r>
+      <w:r>
+        <w:rPr>
+          <w:sz w:val="24"/>
+          <w:szCs w:val="24"/>
+        </w:rPr>
+        <w:t>, oil spills</w:t>
+      </w:r>
+      <w:r>
+        <w:rPr>
+          <w:sz w:val="24"/>
+          <w:szCs w:val="24"/>
+        </w:rPr>
+        <w:t>.</w:t>
       </w:r>
     </w:p>
     <w:p>
@@ -6182,28 +6743,7 @@
           <w:sz w:val="24"/>
           <w:szCs w:val="24"/>
         </w:rPr>
-        <w:t>Individual models with shared learnin</w:t>
-      </w:r>
-      <w:r>
-        <w:rPr>
-          <w:sz w:val="24"/>
-          <w:szCs w:val="24"/>
-        </w:rPr>
-        <w:t>g</w:t>
-      </w:r>
-      <w:r>
-        <w:rPr>
-          <w:sz w:val="24"/>
-          <w:szCs w:val="24"/>
-        </w:rPr>
-        <w:t>, train separate models for individual (lat &amp; lon), then leverage insights from clustering for better models. Can also experiment with clustering common data together and making predictions per cluster. (Elaborate)</w:t>
-      </w:r>
-      <w:r>
-        <w:rPr>
-          <w:sz w:val="24"/>
-          <w:szCs w:val="24"/>
-        </w:rPr>
-        <w:t>.</w:t>
+        <w:t>Can move onto ensemble learning (elaborate).</w:t>
       </w:r>
     </w:p>
     <w:p>
@@ -6225,42 +6765,60 @@
           <w:sz w:val="24"/>
           <w:szCs w:val="24"/>
         </w:rPr>
-        <w:t xml:space="preserve">Can make area bigger and have more than the 37 total models. </w:t>
-      </w:r>
-      <w:r>
-        <w:rPr>
-          <w:sz w:val="24"/>
-          <w:szCs w:val="24"/>
-        </w:rPr>
-        <w:t>Also,</w:t>
-      </w:r>
-      <w:r>
-        <w:rPr>
-          <w:sz w:val="24"/>
-          <w:szCs w:val="24"/>
-        </w:rPr>
-        <w:t xml:space="preserve"> can have </w:t>
-      </w:r>
-      <w:r>
-        <w:rPr>
-          <w:sz w:val="24"/>
-          <w:szCs w:val="24"/>
-        </w:rPr>
-        <w:t xml:space="preserve">a </w:t>
-      </w:r>
-      <w:r>
-        <w:rPr>
-          <w:sz w:val="24"/>
-          <w:szCs w:val="24"/>
-        </w:rPr>
-        <w:t xml:space="preserve">more complex model </w:t>
-      </w:r>
-      <w:r>
-        <w:rPr>
-          <w:sz w:val="24"/>
-          <w:szCs w:val="24"/>
-        </w:rPr>
-        <w:t>like a transformer.</w:t>
+        <w:t>Individual models with shared learnin</w:t>
+      </w:r>
+      <w:r>
+        <w:rPr>
+          <w:sz w:val="24"/>
+          <w:szCs w:val="24"/>
+        </w:rPr>
+        <w:t>g</w:t>
+      </w:r>
+      <w:r>
+        <w:rPr>
+          <w:sz w:val="24"/>
+          <w:szCs w:val="24"/>
+        </w:rPr>
+        <w:t>, train separate models for individual (</w:t>
+      </w:r>
+      <w:proofErr w:type="spellStart"/>
+      <w:r>
+        <w:rPr>
+          <w:sz w:val="24"/>
+          <w:szCs w:val="24"/>
+        </w:rPr>
+        <w:t>lat</w:t>
+      </w:r>
+      <w:proofErr w:type="spellEnd"/>
+      <w:r>
+        <w:rPr>
+          <w:sz w:val="24"/>
+          <w:szCs w:val="24"/>
+        </w:rPr>
+        <w:t xml:space="preserve"> &amp; </w:t>
+      </w:r>
+      <w:proofErr w:type="spellStart"/>
+      <w:r>
+        <w:rPr>
+          <w:sz w:val="24"/>
+          <w:szCs w:val="24"/>
+        </w:rPr>
+        <w:t>lon</w:t>
+      </w:r>
+      <w:proofErr w:type="spellEnd"/>
+      <w:r>
+        <w:rPr>
+          <w:sz w:val="24"/>
+          <w:szCs w:val="24"/>
+        </w:rPr>
+        <w:t>), then leverage insights from clustering for better models. Can also experiment with clustering common data together and making predictions per cluster. (Elaborate)</w:t>
+      </w:r>
+      <w:r>
+        <w:rPr>
+          <w:sz w:val="24"/>
+          <w:szCs w:val="24"/>
+        </w:rPr>
+        <w:t>.</w:t>
       </w:r>
     </w:p>
     <w:p>
@@ -6282,7 +6840,42 @@
           <w:sz w:val="24"/>
           <w:szCs w:val="24"/>
         </w:rPr>
-        <w:t>Get more weather data that will influence surface debris movement and create a method with more features for a more realistic and accurate prediction! These can also be predicted as new targets and the Lagrangian to be updated to use this new data.</w:t>
+        <w:t xml:space="preserve">Can make area bigger and have more than the 37 total models. </w:t>
+      </w:r>
+      <w:r>
+        <w:rPr>
+          <w:sz w:val="24"/>
+          <w:szCs w:val="24"/>
+        </w:rPr>
+        <w:t>Also,</w:t>
+      </w:r>
+      <w:r>
+        <w:rPr>
+          <w:sz w:val="24"/>
+          <w:szCs w:val="24"/>
+        </w:rPr>
+        <w:t xml:space="preserve"> can have </w:t>
+      </w:r>
+      <w:r>
+        <w:rPr>
+          <w:sz w:val="24"/>
+          <w:szCs w:val="24"/>
+        </w:rPr>
+        <w:t xml:space="preserve">a </w:t>
+      </w:r>
+      <w:r>
+        <w:rPr>
+          <w:sz w:val="24"/>
+          <w:szCs w:val="24"/>
+        </w:rPr>
+        <w:t xml:space="preserve">more complex model </w:t>
+      </w:r>
+      <w:r>
+        <w:rPr>
+          <w:sz w:val="24"/>
+          <w:szCs w:val="24"/>
+        </w:rPr>
+        <w:t>like a transformer.</w:t>
       </w:r>
     </w:p>
     <w:p>
@@ -6304,21 +6897,7 @@
           <w:sz w:val="24"/>
           <w:szCs w:val="24"/>
         </w:rPr>
-        <w:t>Model that predict</w:t>
-      </w:r>
-      <w:r>
-        <w:rPr>
-          <w:sz w:val="24"/>
-          <w:szCs w:val="24"/>
-        </w:rPr>
-        <w:t>s</w:t>
-      </w:r>
-      <w:r>
-        <w:rPr>
-          <w:sz w:val="24"/>
-          <w:szCs w:val="24"/>
-        </w:rPr>
-        <w:t xml:space="preserve"> the missing values in the datasets.</w:t>
+        <w:t>Get more weather data that will influence surface debris movement and create a method with more features for a more realistic and accurate prediction! These can also be predicted as new targets and the Lagrangian to be updated to use this new data.</w:t>
       </w:r>
     </w:p>
     <w:p>
@@ -6340,7 +6919,21 @@
           <w:sz w:val="24"/>
           <w:szCs w:val="24"/>
         </w:rPr>
-        <w:t>Have a system where it is constantly being trained with most recent data.</w:t>
+        <w:t>Model that predict</w:t>
+      </w:r>
+      <w:r>
+        <w:rPr>
+          <w:sz w:val="24"/>
+          <w:szCs w:val="24"/>
+        </w:rPr>
+        <w:t>s</w:t>
+      </w:r>
+      <w:r>
+        <w:rPr>
+          <w:sz w:val="24"/>
+          <w:szCs w:val="24"/>
+        </w:rPr>
+        <w:t xml:space="preserve"> the missing values in the datasets.</w:t>
       </w:r>
     </w:p>
     <w:p>
@@ -6362,7 +6955,7 @@
           <w:sz w:val="24"/>
           <w:szCs w:val="24"/>
         </w:rPr>
-        <w:t>Fill in the missing values in the datasets</w:t>
+        <w:t>Have a system where it is constantly being trained with most recent data.</w:t>
       </w:r>
     </w:p>
     <w:p>
@@ -6384,21 +6977,7 @@
           <w:sz w:val="24"/>
           <w:szCs w:val="24"/>
         </w:rPr>
-        <w:t xml:space="preserve">Can be used as a better </w:t>
-      </w:r>
-      <w:r>
-        <w:rPr>
-          <w:sz w:val="24"/>
-          <w:szCs w:val="24"/>
-        </w:rPr>
-        <w:t>visualisation</w:t>
-      </w:r>
-      <w:r>
-        <w:rPr>
-          <w:sz w:val="24"/>
-          <w:szCs w:val="24"/>
-        </w:rPr>
-        <w:t xml:space="preserve"> overall since there is no nans</w:t>
+        <w:t>Fill in the missing values in the datasets</w:t>
       </w:r>
     </w:p>
     <w:p>
@@ -6420,7 +6999,21 @@
           <w:sz w:val="24"/>
           <w:szCs w:val="24"/>
         </w:rPr>
-        <w:t>Website with future predictions and better visualisations</w:t>
+        <w:t xml:space="preserve">Can be used as a better </w:t>
+      </w:r>
+      <w:r>
+        <w:rPr>
+          <w:sz w:val="24"/>
+          <w:szCs w:val="24"/>
+        </w:rPr>
+        <w:t>visualisation</w:t>
+      </w:r>
+      <w:r>
+        <w:rPr>
+          <w:sz w:val="24"/>
+          <w:szCs w:val="24"/>
+        </w:rPr>
+        <w:t xml:space="preserve"> overall since there is no nans</w:t>
       </w:r>
     </w:p>
     <w:p>
@@ -6442,54 +7035,7 @@
           <w:sz w:val="24"/>
           <w:szCs w:val="24"/>
         </w:rPr>
-        <w:t>When increasing the area I can evaluate Lagrangian using drifter data.</w:t>
-      </w:r>
-    </w:p>
-    <w:p>
-      <w:pPr>
-        <w:pStyle w:val="ListParagraph"/>
-        <w:ind w:left="0"/>
-        <w:jc w:val="both"/>
-        <w:rPr>
-          <w:sz w:val="24"/>
-          <w:szCs w:val="24"/>
-        </w:rPr>
-      </w:pPr>
-    </w:p>
-    <w:p>
-      <w:pPr>
-        <w:rPr>
-          <w:sz w:val="24"/>
-          <w:szCs w:val="24"/>
-        </w:rPr>
-      </w:pPr>
-      <w:r>
-        <w:rPr>
-          <w:sz w:val="24"/>
-          <w:szCs w:val="24"/>
-        </w:rPr>
-        <w:br w:type="page"/>
-      </w:r>
-    </w:p>
-    <w:p>
-      <w:pPr>
-        <w:jc w:val="both"/>
-        <w:rPr>
-          <w:b/>
-          <w:sz w:val="36"/>
-          <w:szCs w:val="36"/>
-          <w:u w:val="single"/>
-        </w:rPr>
-      </w:pPr>
-      <w:r>
-        <w:rPr>
-          <w:b/>
-          <w:sz w:val="36"/>
-          <w:szCs w:val="36"/>
-          <w:u w:val="single"/>
-        </w:rPr>
-        <w:lastRenderedPageBreak/>
-        <w:t xml:space="preserve">Miscellaneous </w:t>
+        <w:t>Website with future predictions and better visualisations</w:t>
       </w:r>
     </w:p>
     <w:p>
@@ -6502,18 +7048,63 @@
         <w:ind w:left="0"/>
         <w:jc w:val="both"/>
         <w:rPr>
-          <w:bCs/>
-          <w:sz w:val="24"/>
-          <w:szCs w:val="24"/>
-        </w:rPr>
-      </w:pPr>
-      <w:r>
-        <w:rPr>
-          <w:bCs/>
-          <w:sz w:val="24"/>
-          <w:szCs w:val="24"/>
-        </w:rPr>
-        <w:t>Put Adam in Acknowledgments.</w:t>
+          <w:sz w:val="24"/>
+          <w:szCs w:val="24"/>
+        </w:rPr>
+      </w:pPr>
+      <w:r>
+        <w:rPr>
+          <w:sz w:val="24"/>
+          <w:szCs w:val="24"/>
+        </w:rPr>
+        <w:t>When increasing the area I can evaluate Lagrangian using drifter data.</w:t>
+      </w:r>
+    </w:p>
+    <w:p>
+      <w:pPr>
+        <w:pStyle w:val="ListParagraph"/>
+        <w:ind w:left="0"/>
+        <w:jc w:val="both"/>
+        <w:rPr>
+          <w:sz w:val="24"/>
+          <w:szCs w:val="24"/>
+        </w:rPr>
+      </w:pPr>
+    </w:p>
+    <w:p>
+      <w:pPr>
+        <w:rPr>
+          <w:sz w:val="24"/>
+          <w:szCs w:val="24"/>
+        </w:rPr>
+      </w:pPr>
+      <w:r>
+        <w:rPr>
+          <w:sz w:val="24"/>
+          <w:szCs w:val="24"/>
+        </w:rPr>
+        <w:br w:type="page"/>
+      </w:r>
+    </w:p>
+    <w:p>
+      <w:pPr>
+        <w:jc w:val="both"/>
+        <w:rPr>
+          <w:b/>
+          <w:sz w:val="36"/>
+          <w:szCs w:val="36"/>
+          <w:u w:val="single"/>
+        </w:rPr>
+      </w:pPr>
+      <w:r>
+        <w:rPr>
+          <w:b/>
+          <w:sz w:val="36"/>
+          <w:szCs w:val="36"/>
+          <w:u w:val="single"/>
+        </w:rPr>
+        <w:lastRenderedPageBreak/>
+        <w:t xml:space="preserve">Miscellaneous </w:t>
       </w:r>
     </w:p>
     <w:p>
@@ -6537,31 +7128,7 @@
           <w:sz w:val="24"/>
           <w:szCs w:val="24"/>
         </w:rPr>
-        <w:t>REDP Application ID:</w:t>
-      </w:r>
-      <w:r>
-        <w:rPr>
-          <w:bCs/>
-          <w:sz w:val="24"/>
-          <w:szCs w:val="24"/>
-        </w:rPr>
-        <w:t xml:space="preserve"> </w:t>
-      </w:r>
-      <w:r>
-        <w:rPr>
-          <w:bCs/>
-          <w:sz w:val="24"/>
-          <w:szCs w:val="24"/>
-        </w:rPr>
-        <w:t>ICT-2023-00203</w:t>
-      </w:r>
-      <w:r>
-        <w:rPr>
-          <w:bCs/>
-          <w:sz w:val="24"/>
-          <w:szCs w:val="24"/>
-        </w:rPr>
-        <w:t xml:space="preserve"> </w:t>
+        <w:t>Put Adam in Acknowledgments.</w:t>
       </w:r>
     </w:p>
     <w:p>
@@ -6585,7 +7152,31 @@
           <w:sz w:val="24"/>
           <w:szCs w:val="24"/>
         </w:rPr>
-        <w:t>Mention Rubber Duck Incident.</w:t>
+        <w:t>REDP Application ID:</w:t>
+      </w:r>
+      <w:r>
+        <w:rPr>
+          <w:bCs/>
+          <w:sz w:val="24"/>
+          <w:szCs w:val="24"/>
+        </w:rPr>
+        <w:t xml:space="preserve"> </w:t>
+      </w:r>
+      <w:r>
+        <w:rPr>
+          <w:bCs/>
+          <w:sz w:val="24"/>
+          <w:szCs w:val="24"/>
+        </w:rPr>
+        <w:t>ICT-2023-00203</w:t>
+      </w:r>
+      <w:r>
+        <w:rPr>
+          <w:bCs/>
+          <w:sz w:val="24"/>
+          <w:szCs w:val="24"/>
+        </w:rPr>
+        <w:t xml:space="preserve"> </w:t>
       </w:r>
     </w:p>
     <w:p>
@@ -6609,7 +7200,7 @@
           <w:sz w:val="24"/>
           <w:szCs w:val="24"/>
         </w:rPr>
-        <w:t>Tidal height was ignored (Reference – Godin 1983)</w:t>
+        <w:t>Mention Rubber Duck Incident.</w:t>
       </w:r>
     </w:p>
     <w:p>
@@ -6633,7 +7224,7 @@
           <w:sz w:val="24"/>
           <w:szCs w:val="24"/>
         </w:rPr>
-        <w:t>Nan values where ignored (elaborate)</w:t>
+        <w:t>Tidal height was ignored (Reference – Godin 1983)</w:t>
       </w:r>
     </w:p>
     <w:p>
@@ -6657,7 +7248,7 @@
           <w:sz w:val="24"/>
           <w:szCs w:val="24"/>
         </w:rPr>
-        <w:t>Mention that there exists ARIMA for example for same situation, this will emphasize how different and why we took a different approach.</w:t>
+        <w:t>Nan values where ignored (elaborate)</w:t>
       </w:r>
     </w:p>
     <w:p>
@@ -6681,7 +7272,7 @@
           <w:sz w:val="24"/>
           <w:szCs w:val="24"/>
         </w:rPr>
-        <w:t>Mention that… Originally the idea was to create a webpage implementation to showcase the Lagrangian model and the prediction. After some consideration it was determined that it is better to focus on the physics and the academic component  since the web page was more software development and therefore the idea was dropped.</w:t>
+        <w:t>Mention that there exists ARIMA for example for same situation, this will emphasize how different and why we took a different approach.</w:t>
       </w:r>
     </w:p>
     <w:p>
@@ -6705,6 +7296,30 @@
           <w:sz w:val="24"/>
           <w:szCs w:val="24"/>
         </w:rPr>
+        <w:t>Mention that… Originally the idea was to create a webpage implementation to showcase the Lagrangian model and the prediction. After some consideration it was determined that it is better to focus on the physics and the academic component  since the web page was more software development and therefore the idea was dropped.</w:t>
+      </w:r>
+    </w:p>
+    <w:p>
+      <w:pPr>
+        <w:pStyle w:val="ListParagraph"/>
+        <w:numPr>
+          <w:ilvl w:val="0"/>
+          <w:numId w:val="1"/>
+        </w:numPr>
+        <w:ind w:left="0"/>
+        <w:jc w:val="both"/>
+        <w:rPr>
+          <w:bCs/>
+          <w:sz w:val="24"/>
+          <w:szCs w:val="24"/>
+        </w:rPr>
+      </w:pPr>
+      <w:r>
+        <w:rPr>
+          <w:bCs/>
+          <w:sz w:val="24"/>
+          <w:szCs w:val="24"/>
+        </w:rPr>
         <w:t>Important to make pipeline pseudocode!</w:t>
       </w:r>
     </w:p>
@@ -7459,8 +8074,16 @@
         <w:rPr>
           <w:lang w:val="en-US"/>
         </w:rPr>
-        <w:t>Save Final Data Frame to physical Storage</w:t>
-      </w:r>
+        <w:t xml:space="preserve">Save Final Data Frame to physical </w:t>
+      </w:r>
+      <w:proofErr w:type="gramStart"/>
+      <w:r>
+        <w:rPr>
+          <w:lang w:val="en-US"/>
+        </w:rPr>
+        <w:t>Storage</w:t>
+      </w:r>
+      <w:proofErr w:type="gramEnd"/>
     </w:p>
     <w:p>
       <w:pPr>
@@ -7762,8 +8385,16 @@
         <w:rPr>
           <w:lang w:val="en-US"/>
         </w:rPr>
-        <w:t>Loop through Final Data Frame and for every pair of coordinates, save individual Data Frame and put all the Data Frames into a folder</w:t>
-      </w:r>
+        <w:t xml:space="preserve">Loop through Final Data Frame and for every pair of coordinates, save individual Data Frame and put all the Data Frames into a </w:t>
+      </w:r>
+      <w:proofErr w:type="gramStart"/>
+      <w:r>
+        <w:rPr>
+          <w:lang w:val="en-US"/>
+        </w:rPr>
+        <w:t>folder</w:t>
+      </w:r>
+      <w:proofErr w:type="gramEnd"/>
     </w:p>
     <w:p>
       <w:pPr>
@@ -8064,8 +8695,16 @@
         <w:rPr>
           <w:lang w:val="en-US"/>
         </w:rPr>
-        <w:t>Loop through the folder and create sequences</w:t>
-      </w:r>
+        <w:t xml:space="preserve">Loop through the folder and create </w:t>
+      </w:r>
+      <w:proofErr w:type="gramStart"/>
+      <w:r>
+        <w:rPr>
+          <w:lang w:val="en-US"/>
+        </w:rPr>
+        <w:t>sequences</w:t>
+      </w:r>
+      <w:proofErr w:type="gramEnd"/>
     </w:p>
     <w:p>
       <w:pPr>
@@ -8085,8 +8724,16 @@
         <w:rPr>
           <w:lang w:val="en-US"/>
         </w:rPr>
-        <w:t>Split every sequence into Train/Val/Test sets</w:t>
-      </w:r>
+        <w:t xml:space="preserve">Split every sequence into Train/Val/Test </w:t>
+      </w:r>
+      <w:proofErr w:type="gramStart"/>
+      <w:r>
+        <w:rPr>
+          <w:lang w:val="en-US"/>
+        </w:rPr>
+        <w:t>sets</w:t>
+      </w:r>
+      <w:proofErr w:type="gramEnd"/>
     </w:p>
     <w:p>
       <w:pPr>
@@ -8127,8 +8774,16 @@
         <w:rPr>
           <w:lang w:val="en-US"/>
         </w:rPr>
-        <w:t>Store the result of every model in physical storage in a folder</w:t>
-      </w:r>
+        <w:t xml:space="preserve">Store the result of every model in physical storage in a </w:t>
+      </w:r>
+      <w:proofErr w:type="gramStart"/>
+      <w:r>
+        <w:rPr>
+          <w:lang w:val="en-US"/>
+        </w:rPr>
+        <w:t>folder</w:t>
+      </w:r>
+      <w:proofErr w:type="gramEnd"/>
     </w:p>
     <w:p>
       <w:pPr>
@@ -8728,7 +9383,21 @@
         <w:rPr>
           <w:lang w:val="en-US"/>
         </w:rPr>
-        <w:t>Loop through input 3 day Data Frame and make a prediction for every single corresponding pair of coordinates for a total of 24 hours</w:t>
+        <w:t xml:space="preserve">Loop through input </w:t>
+      </w:r>
+      <w:proofErr w:type="gramStart"/>
+      <w:r>
+        <w:rPr>
+          <w:lang w:val="en-US"/>
+        </w:rPr>
+        <w:t>3 day</w:t>
+      </w:r>
+      <w:proofErr w:type="gramEnd"/>
+      <w:r>
+        <w:rPr>
+          <w:lang w:val="en-US"/>
+        </w:rPr>
+        <w:t xml:space="preserve"> Data Frame and make a prediction for every single corresponding pair of coordinates for a total of 24 hours</w:t>
       </w:r>
     </w:p>
     <w:p>
@@ -8749,8 +9418,16 @@
         <w:rPr>
           <w:lang w:val="en-US"/>
         </w:rPr>
-        <w:t>Evaluate every prediction</w:t>
-      </w:r>
+        <w:t xml:space="preserve">Evaluate every </w:t>
+      </w:r>
+      <w:proofErr w:type="gramStart"/>
+      <w:r>
+        <w:rPr>
+          <w:lang w:val="en-US"/>
+        </w:rPr>
+        <w:t>prediction</w:t>
+      </w:r>
+      <w:proofErr w:type="gramEnd"/>
     </w:p>
     <w:p>
       <w:pPr>
@@ -8770,8 +9447,16 @@
         <w:rPr>
           <w:lang w:val="en-US"/>
         </w:rPr>
-        <w:t>Merge predicted values into a single file</w:t>
-      </w:r>
+        <w:t xml:space="preserve">Merge predicted values into a single </w:t>
+      </w:r>
+      <w:proofErr w:type="gramStart"/>
+      <w:r>
+        <w:rPr>
+          <w:lang w:val="en-US"/>
+        </w:rPr>
+        <w:t>file</w:t>
+      </w:r>
+      <w:proofErr w:type="gramEnd"/>
     </w:p>
     <w:p>
       <w:pPr>
@@ -8802,8 +9487,16 @@
         <w:rPr>
           <w:lang w:val="en-US"/>
         </w:rPr>
-        <w:t>Save file to physical storage</w:t>
-      </w:r>
+        <w:t xml:space="preserve">Save file to physical </w:t>
+      </w:r>
+      <w:proofErr w:type="gramStart"/>
+      <w:r>
+        <w:rPr>
+          <w:lang w:val="en-US"/>
+        </w:rPr>
+        <w:t>storage</w:t>
+      </w:r>
+      <w:proofErr w:type="gramEnd"/>
     </w:p>
     <w:p>
       <w:pPr>
@@ -8871,8 +9564,16 @@
         <w:rPr>
           <w:lang w:val="en-US"/>
         </w:rPr>
-        <w:t>Merge ‘u’ and ‘v’ predictions</w:t>
-      </w:r>
+        <w:t xml:space="preserve">Merge ‘u’ and ‘v’ </w:t>
+      </w:r>
+      <w:proofErr w:type="gramStart"/>
+      <w:r>
+        <w:rPr>
+          <w:lang w:val="en-US"/>
+        </w:rPr>
+        <w:t>predictions</w:t>
+      </w:r>
+      <w:proofErr w:type="gramEnd"/>
     </w:p>
     <w:p>
       <w:pPr>
@@ -8924,8 +9625,16 @@
         <w:rPr>
           <w:lang w:val="en-US"/>
         </w:rPr>
-        <w:t>Simulate Lagrangian with predicted data</w:t>
-      </w:r>
+        <w:t xml:space="preserve">Simulate Lagrangian with predicted </w:t>
+      </w:r>
+      <w:proofErr w:type="gramStart"/>
+      <w:r>
+        <w:rPr>
+          <w:lang w:val="en-US"/>
+        </w:rPr>
+        <w:t>data</w:t>
+      </w:r>
+      <w:proofErr w:type="gramEnd"/>
     </w:p>
     <w:p>
       <w:pPr>
@@ -9088,7 +9797,111 @@
           <w:lang w:eastAsia="en-MT"/>
           <w14:ligatures w14:val="none"/>
         </w:rPr>
-        <w:t>    LSTM(256, input_shape=(win_length, num_features), return_sequences=True),</w:t>
+        <w:t xml:space="preserve">    LSTM(256, </w:t>
+      </w:r>
+      <w:proofErr w:type="spellStart"/>
+      <w:r>
+        <w:rPr>
+          <w:rFonts w:ascii="Consolas" w:eastAsia="Times New Roman" w:hAnsi="Consolas" w:cs="Times New Roman"/>
+          <w:color w:val="CCCCCC"/>
+          <w:kern w:val="0"/>
+          <w:sz w:val="18"/>
+          <w:szCs w:val="18"/>
+          <w:lang w:eastAsia="en-MT"/>
+          <w14:ligatures w14:val="none"/>
+        </w:rPr>
+        <w:t>input_shape</w:t>
+      </w:r>
+      <w:proofErr w:type="spellEnd"/>
+      <w:r>
+        <w:rPr>
+          <w:rFonts w:ascii="Consolas" w:eastAsia="Times New Roman" w:hAnsi="Consolas" w:cs="Times New Roman"/>
+          <w:color w:val="CCCCCC"/>
+          <w:kern w:val="0"/>
+          <w:sz w:val="18"/>
+          <w:szCs w:val="18"/>
+          <w:lang w:eastAsia="en-MT"/>
+          <w14:ligatures w14:val="none"/>
+        </w:rPr>
+        <w:t>=(</w:t>
+      </w:r>
+      <w:proofErr w:type="spellStart"/>
+      <w:r>
+        <w:rPr>
+          <w:rFonts w:ascii="Consolas" w:eastAsia="Times New Roman" w:hAnsi="Consolas" w:cs="Times New Roman"/>
+          <w:color w:val="CCCCCC"/>
+          <w:kern w:val="0"/>
+          <w:sz w:val="18"/>
+          <w:szCs w:val="18"/>
+          <w:lang w:eastAsia="en-MT"/>
+          <w14:ligatures w14:val="none"/>
+        </w:rPr>
+        <w:t>win_length</w:t>
+      </w:r>
+      <w:proofErr w:type="spellEnd"/>
+      <w:r>
+        <w:rPr>
+          <w:rFonts w:ascii="Consolas" w:eastAsia="Times New Roman" w:hAnsi="Consolas" w:cs="Times New Roman"/>
+          <w:color w:val="CCCCCC"/>
+          <w:kern w:val="0"/>
+          <w:sz w:val="18"/>
+          <w:szCs w:val="18"/>
+          <w:lang w:eastAsia="en-MT"/>
+          <w14:ligatures w14:val="none"/>
+        </w:rPr>
+        <w:t xml:space="preserve">, </w:t>
+      </w:r>
+      <w:proofErr w:type="spellStart"/>
+      <w:r>
+        <w:rPr>
+          <w:rFonts w:ascii="Consolas" w:eastAsia="Times New Roman" w:hAnsi="Consolas" w:cs="Times New Roman"/>
+          <w:color w:val="CCCCCC"/>
+          <w:kern w:val="0"/>
+          <w:sz w:val="18"/>
+          <w:szCs w:val="18"/>
+          <w:lang w:eastAsia="en-MT"/>
+          <w14:ligatures w14:val="none"/>
+        </w:rPr>
+        <w:t>num_features</w:t>
+      </w:r>
+      <w:proofErr w:type="spellEnd"/>
+      <w:r>
+        <w:rPr>
+          <w:rFonts w:ascii="Consolas" w:eastAsia="Times New Roman" w:hAnsi="Consolas" w:cs="Times New Roman"/>
+          <w:color w:val="CCCCCC"/>
+          <w:kern w:val="0"/>
+          <w:sz w:val="18"/>
+          <w:szCs w:val="18"/>
+          <w:lang w:eastAsia="en-MT"/>
+          <w14:ligatures w14:val="none"/>
+        </w:rPr>
+        <w:t xml:space="preserve">), </w:t>
+      </w:r>
+      <w:proofErr w:type="spellStart"/>
+      <w:r>
+        <w:rPr>
+          <w:rFonts w:ascii="Consolas" w:eastAsia="Times New Roman" w:hAnsi="Consolas" w:cs="Times New Roman"/>
+          <w:color w:val="CCCCCC"/>
+          <w:kern w:val="0"/>
+          <w:sz w:val="18"/>
+          <w:szCs w:val="18"/>
+          <w:lang w:eastAsia="en-MT"/>
+          <w14:ligatures w14:val="none"/>
+        </w:rPr>
+        <w:t>return_sequences</w:t>
+      </w:r>
+      <w:proofErr w:type="spellEnd"/>
+      <w:r>
+        <w:rPr>
+          <w:rFonts w:ascii="Consolas" w:eastAsia="Times New Roman" w:hAnsi="Consolas" w:cs="Times New Roman"/>
+          <w:color w:val="CCCCCC"/>
+          <w:kern w:val="0"/>
+          <w:sz w:val="18"/>
+          <w:szCs w:val="18"/>
+          <w:lang w:eastAsia="en-MT"/>
+          <w14:ligatures w14:val="none"/>
+        </w:rPr>
+        <w:t>=True),</w:t>
       </w:r>
     </w:p>
     <w:p>
@@ -9142,7 +9955,33 @@
           <w:lang w:eastAsia="en-MT"/>
           <w14:ligatures w14:val="none"/>
         </w:rPr>
-        <w:t>    LSTM(128, return_sequences=True),</w:t>
+        <w:t xml:space="preserve">    LSTM(128, </w:t>
+      </w:r>
+      <w:proofErr w:type="spellStart"/>
+      <w:r>
+        <w:rPr>
+          <w:rFonts w:ascii="Consolas" w:eastAsia="Times New Roman" w:hAnsi="Consolas" w:cs="Times New Roman"/>
+          <w:color w:val="CCCCCC"/>
+          <w:kern w:val="0"/>
+          <w:sz w:val="18"/>
+          <w:szCs w:val="18"/>
+          <w:lang w:eastAsia="en-MT"/>
+          <w14:ligatures w14:val="none"/>
+        </w:rPr>
+        <w:t>return_sequences</w:t>
+      </w:r>
+      <w:proofErr w:type="spellEnd"/>
+      <w:r>
+        <w:rPr>
+          <w:rFonts w:ascii="Consolas" w:eastAsia="Times New Roman" w:hAnsi="Consolas" w:cs="Times New Roman"/>
+          <w:color w:val="CCCCCC"/>
+          <w:kern w:val="0"/>
+          <w:sz w:val="18"/>
+          <w:szCs w:val="18"/>
+          <w:lang w:eastAsia="en-MT"/>
+          <w14:ligatures w14:val="none"/>
+        </w:rPr>
+        <w:t>=True),</w:t>
       </w:r>
     </w:p>
     <w:p>
@@ -9196,7 +10035,33 @@
           <w:lang w:eastAsia="en-MT"/>
           <w14:ligatures w14:val="none"/>
         </w:rPr>
-        <w:t>    LSTM(128, return_sequences=True),</w:t>
+        <w:t xml:space="preserve">    LSTM(128, </w:t>
+      </w:r>
+      <w:proofErr w:type="spellStart"/>
+      <w:r>
+        <w:rPr>
+          <w:rFonts w:ascii="Consolas" w:eastAsia="Times New Roman" w:hAnsi="Consolas" w:cs="Times New Roman"/>
+          <w:color w:val="CCCCCC"/>
+          <w:kern w:val="0"/>
+          <w:sz w:val="18"/>
+          <w:szCs w:val="18"/>
+          <w:lang w:eastAsia="en-MT"/>
+          <w14:ligatures w14:val="none"/>
+        </w:rPr>
+        <w:t>return_sequences</w:t>
+      </w:r>
+      <w:proofErr w:type="spellEnd"/>
+      <w:r>
+        <w:rPr>
+          <w:rFonts w:ascii="Consolas" w:eastAsia="Times New Roman" w:hAnsi="Consolas" w:cs="Times New Roman"/>
+          <w:color w:val="CCCCCC"/>
+          <w:kern w:val="0"/>
+          <w:sz w:val="18"/>
+          <w:szCs w:val="18"/>
+          <w:lang w:eastAsia="en-MT"/>
+          <w14:ligatures w14:val="none"/>
+        </w:rPr>
+        <w:t>=True),</w:t>
       </w:r>
     </w:p>
     <w:p>
@@ -9277,7 +10142,33 @@
           <w:lang w:eastAsia="en-MT"/>
           <w14:ligatures w14:val="none"/>
         </w:rPr>
-        <w:t>    Dense(64, activation='relu'),</w:t>
+        <w:t>    Dense(64, activation='</w:t>
+      </w:r>
+      <w:proofErr w:type="spellStart"/>
+      <w:r>
+        <w:rPr>
+          <w:rFonts w:ascii="Consolas" w:eastAsia="Times New Roman" w:hAnsi="Consolas" w:cs="Times New Roman"/>
+          <w:color w:val="CCCCCC"/>
+          <w:kern w:val="0"/>
+          <w:sz w:val="18"/>
+          <w:szCs w:val="18"/>
+          <w:lang w:eastAsia="en-MT"/>
+          <w14:ligatures w14:val="none"/>
+        </w:rPr>
+        <w:t>relu</w:t>
+      </w:r>
+      <w:proofErr w:type="spellEnd"/>
+      <w:r>
+        <w:rPr>
+          <w:rFonts w:ascii="Consolas" w:eastAsia="Times New Roman" w:hAnsi="Consolas" w:cs="Times New Roman"/>
+          <w:color w:val="CCCCCC"/>
+          <w:kern w:val="0"/>
+          <w:sz w:val="18"/>
+          <w:szCs w:val="18"/>
+          <w:lang w:eastAsia="en-MT"/>
+          <w14:ligatures w14:val="none"/>
+        </w:rPr>
+        <w:t>'),</w:t>
       </w:r>
     </w:p>
     <w:p>
@@ -9331,7 +10222,33 @@
           <w:lang w:eastAsia="en-MT"/>
           <w14:ligatures w14:val="none"/>
         </w:rPr>
-        <w:t>    Dense(32, activation='relu'),</w:t>
+        <w:t>    Dense(32, activation='</w:t>
+      </w:r>
+      <w:proofErr w:type="spellStart"/>
+      <w:r>
+        <w:rPr>
+          <w:rFonts w:ascii="Consolas" w:eastAsia="Times New Roman" w:hAnsi="Consolas" w:cs="Times New Roman"/>
+          <w:color w:val="CCCCCC"/>
+          <w:kern w:val="0"/>
+          <w:sz w:val="18"/>
+          <w:szCs w:val="18"/>
+          <w:lang w:eastAsia="en-MT"/>
+          <w14:ligatures w14:val="none"/>
+        </w:rPr>
+        <w:t>relu</w:t>
+      </w:r>
+      <w:proofErr w:type="spellEnd"/>
+      <w:r>
+        <w:rPr>
+          <w:rFonts w:ascii="Consolas" w:eastAsia="Times New Roman" w:hAnsi="Consolas" w:cs="Times New Roman"/>
+          <w:color w:val="CCCCCC"/>
+          <w:kern w:val="0"/>
+          <w:sz w:val="18"/>
+          <w:szCs w:val="18"/>
+          <w:lang w:eastAsia="en-MT"/>
+          <w14:ligatures w14:val="none"/>
+        </w:rPr>
+        <w:t>'),</w:t>
       </w:r>
     </w:p>
     <w:p>
@@ -9672,6 +10589,7 @@
         </w:rPr>
         <w:t xml:space="preserve">, </w:t>
       </w:r>
+      <w:proofErr w:type="spellStart"/>
       <w:r>
         <w:rPr>
           <w:rFonts w:ascii="Consolas" w:eastAsia="Times New Roman" w:hAnsi="Consolas" w:cs="Times New Roman"/>
@@ -9684,6 +10602,7 @@
         </w:rPr>
         <w:t>input_shape</w:t>
       </w:r>
+      <w:proofErr w:type="spellEnd"/>
       <w:r>
         <w:rPr>
           <w:rFonts w:ascii="Consolas" w:eastAsia="Times New Roman" w:hAnsi="Consolas" w:cs="Times New Roman"/>
@@ -9706,8 +10625,61 @@
           <w:lang w:eastAsia="en-MT"/>
           <w14:ligatures w14:val="none"/>
         </w:rPr>
-        <w:t xml:space="preserve">(win_length, num_features), </w:t>
-      </w:r>
+        <w:t>(</w:t>
+      </w:r>
+      <w:proofErr w:type="spellStart"/>
+      <w:r>
+        <w:rPr>
+          <w:rFonts w:ascii="Consolas" w:eastAsia="Times New Roman" w:hAnsi="Consolas" w:cs="Times New Roman"/>
+          <w:color w:val="CCCCCC"/>
+          <w:kern w:val="0"/>
+          <w:sz w:val="18"/>
+          <w:szCs w:val="18"/>
+          <w:lang w:eastAsia="en-MT"/>
+          <w14:ligatures w14:val="none"/>
+        </w:rPr>
+        <w:t>win_length</w:t>
+      </w:r>
+      <w:proofErr w:type="spellEnd"/>
+      <w:r>
+        <w:rPr>
+          <w:rFonts w:ascii="Consolas" w:eastAsia="Times New Roman" w:hAnsi="Consolas" w:cs="Times New Roman"/>
+          <w:color w:val="CCCCCC"/>
+          <w:kern w:val="0"/>
+          <w:sz w:val="18"/>
+          <w:szCs w:val="18"/>
+          <w:lang w:eastAsia="en-MT"/>
+          <w14:ligatures w14:val="none"/>
+        </w:rPr>
+        <w:t xml:space="preserve">, </w:t>
+      </w:r>
+      <w:proofErr w:type="spellStart"/>
+      <w:r>
+        <w:rPr>
+          <w:rFonts w:ascii="Consolas" w:eastAsia="Times New Roman" w:hAnsi="Consolas" w:cs="Times New Roman"/>
+          <w:color w:val="CCCCCC"/>
+          <w:kern w:val="0"/>
+          <w:sz w:val="18"/>
+          <w:szCs w:val="18"/>
+          <w:lang w:eastAsia="en-MT"/>
+          <w14:ligatures w14:val="none"/>
+        </w:rPr>
+        <w:t>num_features</w:t>
+      </w:r>
+      <w:proofErr w:type="spellEnd"/>
+      <w:r>
+        <w:rPr>
+          <w:rFonts w:ascii="Consolas" w:eastAsia="Times New Roman" w:hAnsi="Consolas" w:cs="Times New Roman"/>
+          <w:color w:val="CCCCCC"/>
+          <w:kern w:val="0"/>
+          <w:sz w:val="18"/>
+          <w:szCs w:val="18"/>
+          <w:lang w:eastAsia="en-MT"/>
+          <w14:ligatures w14:val="none"/>
+        </w:rPr>
+        <w:t xml:space="preserve">), </w:t>
+      </w:r>
+      <w:proofErr w:type="spellStart"/>
       <w:r>
         <w:rPr>
           <w:rFonts w:ascii="Consolas" w:eastAsia="Times New Roman" w:hAnsi="Consolas" w:cs="Times New Roman"/>
@@ -9720,6 +10692,7 @@
         </w:rPr>
         <w:t>return_sequences</w:t>
       </w:r>
+      <w:proofErr w:type="spellEnd"/>
       <w:r>
         <w:rPr>
           <w:rFonts w:ascii="Consolas" w:eastAsia="Times New Roman" w:hAnsi="Consolas" w:cs="Times New Roman"/>
@@ -9807,6 +10780,7 @@
         </w:rPr>
         <w:t xml:space="preserve">, </w:t>
       </w:r>
+      <w:proofErr w:type="spellStart"/>
       <w:r>
         <w:rPr>
           <w:rFonts w:ascii="Consolas" w:eastAsia="Times New Roman" w:hAnsi="Consolas" w:cs="Times New Roman"/>
@@ -9819,6 +10793,7 @@
         </w:rPr>
         <w:t>return_sequences</w:t>
       </w:r>
+      <w:proofErr w:type="spellEnd"/>
       <w:r>
         <w:rPr>
           <w:rFonts w:ascii="Consolas" w:eastAsia="Times New Roman" w:hAnsi="Consolas" w:cs="Times New Roman"/>
@@ -10093,7 +11068,33 @@
           <w:lang w:eastAsia="en-MT"/>
           <w14:ligatures w14:val="none"/>
         </w:rPr>
-        <w:t>'leaky_relu'</w:t>
+        <w:t>'</w:t>
+      </w:r>
+      <w:proofErr w:type="spellStart"/>
+      <w:r>
+        <w:rPr>
+          <w:rFonts w:ascii="Consolas" w:eastAsia="Times New Roman" w:hAnsi="Consolas" w:cs="Times New Roman"/>
+          <w:color w:val="CE9178"/>
+          <w:kern w:val="0"/>
+          <w:sz w:val="18"/>
+          <w:szCs w:val="18"/>
+          <w:lang w:eastAsia="en-MT"/>
+          <w14:ligatures w14:val="none"/>
+        </w:rPr>
+        <w:t>leaky_relu</w:t>
+      </w:r>
+      <w:proofErr w:type="spellEnd"/>
+      <w:r>
+        <w:rPr>
+          <w:rFonts w:ascii="Consolas" w:eastAsia="Times New Roman" w:hAnsi="Consolas" w:cs="Times New Roman"/>
+          <w:color w:val="CE9178"/>
+          <w:kern w:val="0"/>
+          <w:sz w:val="18"/>
+          <w:szCs w:val="18"/>
+          <w:lang w:eastAsia="en-MT"/>
+          <w14:ligatures w14:val="none"/>
+        </w:rPr>
+        <w:t>'</w:t>
       </w:r>
       <w:r>
         <w:rPr>
@@ -10348,6 +11349,7 @@
         </w:rPr>
         <w:t xml:space="preserve">, </w:t>
       </w:r>
+      <w:proofErr w:type="spellStart"/>
       <w:r>
         <w:rPr>
           <w:rFonts w:ascii="Consolas" w:eastAsia="Times New Roman" w:hAnsi="Consolas" w:cs="Times New Roman"/>
@@ -10360,6 +11362,7 @@
         </w:rPr>
         <w:t>input_shape</w:t>
       </w:r>
+      <w:proofErr w:type="spellEnd"/>
       <w:r>
         <w:rPr>
           <w:rFonts w:ascii="Consolas" w:eastAsia="Times New Roman" w:hAnsi="Consolas" w:cs="Times New Roman"/>
@@ -10382,8 +11385,61 @@
           <w:lang w:eastAsia="en-MT"/>
           <w14:ligatures w14:val="none"/>
         </w:rPr>
-        <w:t xml:space="preserve">(win_length, num_features), </w:t>
-      </w:r>
+        <w:t>(</w:t>
+      </w:r>
+      <w:proofErr w:type="spellStart"/>
+      <w:r>
+        <w:rPr>
+          <w:rFonts w:ascii="Consolas" w:eastAsia="Times New Roman" w:hAnsi="Consolas" w:cs="Times New Roman"/>
+          <w:color w:val="CCCCCC"/>
+          <w:kern w:val="0"/>
+          <w:sz w:val="18"/>
+          <w:szCs w:val="18"/>
+          <w:lang w:eastAsia="en-MT"/>
+          <w14:ligatures w14:val="none"/>
+        </w:rPr>
+        <w:t>win_length</w:t>
+      </w:r>
+      <w:proofErr w:type="spellEnd"/>
+      <w:r>
+        <w:rPr>
+          <w:rFonts w:ascii="Consolas" w:eastAsia="Times New Roman" w:hAnsi="Consolas" w:cs="Times New Roman"/>
+          <w:color w:val="CCCCCC"/>
+          <w:kern w:val="0"/>
+          <w:sz w:val="18"/>
+          <w:szCs w:val="18"/>
+          <w:lang w:eastAsia="en-MT"/>
+          <w14:ligatures w14:val="none"/>
+        </w:rPr>
+        <w:t xml:space="preserve">, </w:t>
+      </w:r>
+      <w:proofErr w:type="spellStart"/>
+      <w:r>
+        <w:rPr>
+          <w:rFonts w:ascii="Consolas" w:eastAsia="Times New Roman" w:hAnsi="Consolas" w:cs="Times New Roman"/>
+          <w:color w:val="CCCCCC"/>
+          <w:kern w:val="0"/>
+          <w:sz w:val="18"/>
+          <w:szCs w:val="18"/>
+          <w:lang w:eastAsia="en-MT"/>
+          <w14:ligatures w14:val="none"/>
+        </w:rPr>
+        <w:t>num_features</w:t>
+      </w:r>
+      <w:proofErr w:type="spellEnd"/>
+      <w:r>
+        <w:rPr>
+          <w:rFonts w:ascii="Consolas" w:eastAsia="Times New Roman" w:hAnsi="Consolas" w:cs="Times New Roman"/>
+          <w:color w:val="CCCCCC"/>
+          <w:kern w:val="0"/>
+          <w:sz w:val="18"/>
+          <w:szCs w:val="18"/>
+          <w:lang w:eastAsia="en-MT"/>
+          <w14:ligatures w14:val="none"/>
+        </w:rPr>
+        <w:t xml:space="preserve">), </w:t>
+      </w:r>
+      <w:proofErr w:type="spellStart"/>
       <w:r>
         <w:rPr>
           <w:rFonts w:ascii="Consolas" w:eastAsia="Times New Roman" w:hAnsi="Consolas" w:cs="Times New Roman"/>
@@ -10396,6 +11452,7 @@
         </w:rPr>
         <w:t>return_sequences</w:t>
       </w:r>
+      <w:proofErr w:type="spellEnd"/>
       <w:r>
         <w:rPr>
           <w:rFonts w:ascii="Consolas" w:eastAsia="Times New Roman" w:hAnsi="Consolas" w:cs="Times New Roman"/>
@@ -10534,6 +11591,7 @@
         </w:rPr>
         <w:t xml:space="preserve">, </w:t>
       </w:r>
+      <w:proofErr w:type="spellStart"/>
       <w:r>
         <w:rPr>
           <w:rFonts w:ascii="Consolas" w:eastAsia="Times New Roman" w:hAnsi="Consolas" w:cs="Times New Roman"/>
@@ -10546,6 +11604,7 @@
         </w:rPr>
         <w:t>return_sequences</w:t>
       </w:r>
+      <w:proofErr w:type="spellEnd"/>
       <w:r>
         <w:rPr>
           <w:rFonts w:ascii="Consolas" w:eastAsia="Times New Roman" w:hAnsi="Consolas" w:cs="Times New Roman"/>
@@ -11033,6 +12092,7 @@
         </w:rPr>
         <w:t xml:space="preserve">, </w:t>
       </w:r>
+      <w:proofErr w:type="spellStart"/>
       <w:r>
         <w:rPr>
           <w:rFonts w:ascii="Consolas" w:eastAsia="Times New Roman" w:hAnsi="Consolas" w:cs="Times New Roman"/>
@@ -11045,6 +12105,7 @@
         </w:rPr>
         <w:t>input_shape</w:t>
       </w:r>
+      <w:proofErr w:type="spellEnd"/>
       <w:r>
         <w:rPr>
           <w:rFonts w:ascii="Consolas" w:eastAsia="Times New Roman" w:hAnsi="Consolas" w:cs="Times New Roman"/>
@@ -11067,8 +12128,61 @@
           <w:lang w:eastAsia="en-MT"/>
           <w14:ligatures w14:val="none"/>
         </w:rPr>
-        <w:t xml:space="preserve">(win_length, num_features), </w:t>
-      </w:r>
+        <w:t>(</w:t>
+      </w:r>
+      <w:proofErr w:type="spellStart"/>
+      <w:r>
+        <w:rPr>
+          <w:rFonts w:ascii="Consolas" w:eastAsia="Times New Roman" w:hAnsi="Consolas" w:cs="Times New Roman"/>
+          <w:color w:val="CCCCCC"/>
+          <w:kern w:val="0"/>
+          <w:sz w:val="18"/>
+          <w:szCs w:val="18"/>
+          <w:lang w:eastAsia="en-MT"/>
+          <w14:ligatures w14:val="none"/>
+        </w:rPr>
+        <w:t>win_length</w:t>
+      </w:r>
+      <w:proofErr w:type="spellEnd"/>
+      <w:r>
+        <w:rPr>
+          <w:rFonts w:ascii="Consolas" w:eastAsia="Times New Roman" w:hAnsi="Consolas" w:cs="Times New Roman"/>
+          <w:color w:val="CCCCCC"/>
+          <w:kern w:val="0"/>
+          <w:sz w:val="18"/>
+          <w:szCs w:val="18"/>
+          <w:lang w:eastAsia="en-MT"/>
+          <w14:ligatures w14:val="none"/>
+        </w:rPr>
+        <w:t xml:space="preserve">, </w:t>
+      </w:r>
+      <w:proofErr w:type="spellStart"/>
+      <w:r>
+        <w:rPr>
+          <w:rFonts w:ascii="Consolas" w:eastAsia="Times New Roman" w:hAnsi="Consolas" w:cs="Times New Roman"/>
+          <w:color w:val="CCCCCC"/>
+          <w:kern w:val="0"/>
+          <w:sz w:val="18"/>
+          <w:szCs w:val="18"/>
+          <w:lang w:eastAsia="en-MT"/>
+          <w14:ligatures w14:val="none"/>
+        </w:rPr>
+        <w:t>num_features</w:t>
+      </w:r>
+      <w:proofErr w:type="spellEnd"/>
+      <w:r>
+        <w:rPr>
+          <w:rFonts w:ascii="Consolas" w:eastAsia="Times New Roman" w:hAnsi="Consolas" w:cs="Times New Roman"/>
+          <w:color w:val="CCCCCC"/>
+          <w:kern w:val="0"/>
+          <w:sz w:val="18"/>
+          <w:szCs w:val="18"/>
+          <w:lang w:eastAsia="en-MT"/>
+          <w14:ligatures w14:val="none"/>
+        </w:rPr>
+        <w:t xml:space="preserve">), </w:t>
+      </w:r>
+      <w:proofErr w:type="spellStart"/>
       <w:r>
         <w:rPr>
           <w:rFonts w:ascii="Consolas" w:eastAsia="Times New Roman" w:hAnsi="Consolas" w:cs="Times New Roman"/>
@@ -11081,6 +12195,7 @@
         </w:rPr>
         <w:t>return_sequences</w:t>
       </w:r>
+      <w:proofErr w:type="spellEnd"/>
       <w:r>
         <w:rPr>
           <w:rFonts w:ascii="Consolas" w:eastAsia="Times New Roman" w:hAnsi="Consolas" w:cs="Times New Roman"/>
@@ -11219,6 +12334,7 @@
         </w:rPr>
         <w:t xml:space="preserve">, </w:t>
       </w:r>
+      <w:proofErr w:type="spellStart"/>
       <w:r>
         <w:rPr>
           <w:rFonts w:ascii="Consolas" w:eastAsia="Times New Roman" w:hAnsi="Consolas" w:cs="Times New Roman"/>
@@ -11231,6 +12347,7 @@
         </w:rPr>
         <w:t>return_sequences</w:t>
       </w:r>
+      <w:proofErr w:type="spellEnd"/>
       <w:r>
         <w:rPr>
           <w:rFonts w:ascii="Consolas" w:eastAsia="Times New Roman" w:hAnsi="Consolas" w:cs="Times New Roman"/>
@@ -11369,6 +12486,7 @@
         </w:rPr>
         <w:t xml:space="preserve">, </w:t>
       </w:r>
+      <w:proofErr w:type="spellStart"/>
       <w:r>
         <w:rPr>
           <w:rFonts w:ascii="Consolas" w:eastAsia="Times New Roman" w:hAnsi="Consolas" w:cs="Times New Roman"/>
@@ -11381,6 +12499,7 @@
         </w:rPr>
         <w:t>return_sequences</w:t>
       </w:r>
+      <w:proofErr w:type="spellEnd"/>
       <w:r>
         <w:rPr>
           <w:rFonts w:ascii="Consolas" w:eastAsia="Times New Roman" w:hAnsi="Consolas" w:cs="Times New Roman"/>
@@ -11604,7 +12723,33 @@
           <w:lang w:eastAsia="en-MT"/>
           <w14:ligatures w14:val="none"/>
         </w:rPr>
-        <w:t>'relu'</w:t>
+        <w:t>'</w:t>
+      </w:r>
+      <w:proofErr w:type="spellStart"/>
+      <w:r>
+        <w:rPr>
+          <w:rFonts w:ascii="Consolas" w:eastAsia="Times New Roman" w:hAnsi="Consolas" w:cs="Times New Roman"/>
+          <w:color w:val="CE9178"/>
+          <w:kern w:val="0"/>
+          <w:sz w:val="18"/>
+          <w:szCs w:val="18"/>
+          <w:lang w:eastAsia="en-MT"/>
+          <w14:ligatures w14:val="none"/>
+        </w:rPr>
+        <w:t>relu</w:t>
+      </w:r>
+      <w:proofErr w:type="spellEnd"/>
+      <w:r>
+        <w:rPr>
+          <w:rFonts w:ascii="Consolas" w:eastAsia="Times New Roman" w:hAnsi="Consolas" w:cs="Times New Roman"/>
+          <w:color w:val="CE9178"/>
+          <w:kern w:val="0"/>
+          <w:sz w:val="18"/>
+          <w:szCs w:val="18"/>
+          <w:lang w:eastAsia="en-MT"/>
+          <w14:ligatures w14:val="none"/>
+        </w:rPr>
+        <w:t>'</w:t>
       </w:r>
       <w:r>
         <w:rPr>
@@ -11981,6 +13126,7 @@
         </w:rPr>
         <w:t xml:space="preserve">, </w:t>
       </w:r>
+      <w:proofErr w:type="spellStart"/>
       <w:r>
         <w:rPr>
           <w:rFonts w:ascii="Consolas" w:eastAsia="Times New Roman" w:hAnsi="Consolas" w:cs="Times New Roman"/>
@@ -11993,6 +13139,7 @@
         </w:rPr>
         <w:t>input_shape</w:t>
       </w:r>
+      <w:proofErr w:type="spellEnd"/>
       <w:r>
         <w:rPr>
           <w:rFonts w:ascii="Consolas" w:eastAsia="Times New Roman" w:hAnsi="Consolas" w:cs="Times New Roman"/>
@@ -12015,44 +13162,48 @@
           <w:lang w:eastAsia="en-MT"/>
           <w14:ligatures w14:val="none"/>
         </w:rPr>
-        <w:t xml:space="preserve">(win_length, num_features), </w:t>
-      </w:r>
-      <w:r>
-        <w:rPr>
-          <w:rFonts w:ascii="Consolas" w:eastAsia="Times New Roman" w:hAnsi="Consolas" w:cs="Times New Roman"/>
-          <w:color w:val="9CDCFE"/>
+        <w:t>(</w:t>
+      </w:r>
+      <w:proofErr w:type="spellStart"/>
+      <w:r>
+        <w:rPr>
+          <w:rFonts w:ascii="Consolas" w:eastAsia="Times New Roman" w:hAnsi="Consolas" w:cs="Times New Roman"/>
+          <w:color w:val="CCCCCC"/>
           <w:kern w:val="0"/>
           <w:sz w:val="21"/>
           <w:szCs w:val="21"/>
           <w:lang w:eastAsia="en-MT"/>
           <w14:ligatures w14:val="none"/>
         </w:rPr>
-        <w:t>return_sequences</w:t>
-      </w:r>
-      <w:r>
-        <w:rPr>
-          <w:rFonts w:ascii="Consolas" w:eastAsia="Times New Roman" w:hAnsi="Consolas" w:cs="Times New Roman"/>
-          <w:color w:val="D4D4D4"/>
+        <w:t>win_length</w:t>
+      </w:r>
+      <w:proofErr w:type="spellEnd"/>
+      <w:r>
+        <w:rPr>
+          <w:rFonts w:ascii="Consolas" w:eastAsia="Times New Roman" w:hAnsi="Consolas" w:cs="Times New Roman"/>
+          <w:color w:val="CCCCCC"/>
           <w:kern w:val="0"/>
           <w:sz w:val="21"/>
           <w:szCs w:val="21"/>
           <w:lang w:eastAsia="en-MT"/>
           <w14:ligatures w14:val="none"/>
         </w:rPr>
-        <w:t>=</w:t>
-      </w:r>
-      <w:r>
-        <w:rPr>
-          <w:rFonts w:ascii="Consolas" w:eastAsia="Times New Roman" w:hAnsi="Consolas" w:cs="Times New Roman"/>
-          <w:color w:val="569CD6"/>
+        <w:t xml:space="preserve">, </w:t>
+      </w:r>
+      <w:proofErr w:type="spellStart"/>
+      <w:r>
+        <w:rPr>
+          <w:rFonts w:ascii="Consolas" w:eastAsia="Times New Roman" w:hAnsi="Consolas" w:cs="Times New Roman"/>
+          <w:color w:val="CCCCCC"/>
           <w:kern w:val="0"/>
           <w:sz w:val="21"/>
           <w:szCs w:val="21"/>
           <w:lang w:eastAsia="en-MT"/>
           <w14:ligatures w14:val="none"/>
         </w:rPr>
-        <w:t>True</w:t>
-      </w:r>
+        <w:t>num_features</w:t>
+      </w:r>
+      <w:proofErr w:type="spellEnd"/>
       <w:r>
         <w:rPr>
           <w:rFonts w:ascii="Consolas" w:eastAsia="Times New Roman" w:hAnsi="Consolas" w:cs="Times New Roman"/>
@@ -12063,6 +13214,56 @@
           <w:lang w:eastAsia="en-MT"/>
           <w14:ligatures w14:val="none"/>
         </w:rPr>
+        <w:t xml:space="preserve">), </w:t>
+      </w:r>
+      <w:proofErr w:type="spellStart"/>
+      <w:r>
+        <w:rPr>
+          <w:rFonts w:ascii="Consolas" w:eastAsia="Times New Roman" w:hAnsi="Consolas" w:cs="Times New Roman"/>
+          <w:color w:val="9CDCFE"/>
+          <w:kern w:val="0"/>
+          <w:sz w:val="21"/>
+          <w:szCs w:val="21"/>
+          <w:lang w:eastAsia="en-MT"/>
+          <w14:ligatures w14:val="none"/>
+        </w:rPr>
+        <w:t>return_sequences</w:t>
+      </w:r>
+      <w:proofErr w:type="spellEnd"/>
+      <w:r>
+        <w:rPr>
+          <w:rFonts w:ascii="Consolas" w:eastAsia="Times New Roman" w:hAnsi="Consolas" w:cs="Times New Roman"/>
+          <w:color w:val="D4D4D4"/>
+          <w:kern w:val="0"/>
+          <w:sz w:val="21"/>
+          <w:szCs w:val="21"/>
+          <w:lang w:eastAsia="en-MT"/>
+          <w14:ligatures w14:val="none"/>
+        </w:rPr>
+        <w:t>=</w:t>
+      </w:r>
+      <w:r>
+        <w:rPr>
+          <w:rFonts w:ascii="Consolas" w:eastAsia="Times New Roman" w:hAnsi="Consolas" w:cs="Times New Roman"/>
+          <w:color w:val="569CD6"/>
+          <w:kern w:val="0"/>
+          <w:sz w:val="21"/>
+          <w:szCs w:val="21"/>
+          <w:lang w:eastAsia="en-MT"/>
+          <w14:ligatures w14:val="none"/>
+        </w:rPr>
+        <w:t>True</w:t>
+      </w:r>
+      <w:r>
+        <w:rPr>
+          <w:rFonts w:ascii="Consolas" w:eastAsia="Times New Roman" w:hAnsi="Consolas" w:cs="Times New Roman"/>
+          <w:color w:val="CCCCCC"/>
+          <w:kern w:val="0"/>
+          <w:sz w:val="21"/>
+          <w:szCs w:val="21"/>
+          <w:lang w:eastAsia="en-MT"/>
+          <w14:ligatures w14:val="none"/>
+        </w:rPr>
         <w:t>),</w:t>
       </w:r>
     </w:p>
@@ -12167,6 +13368,7 @@
         </w:rPr>
         <w:t xml:space="preserve">, </w:t>
       </w:r>
+      <w:proofErr w:type="spellStart"/>
       <w:r>
         <w:rPr>
           <w:rFonts w:ascii="Consolas" w:eastAsia="Times New Roman" w:hAnsi="Consolas" w:cs="Times New Roman"/>
@@ -12179,6 +13381,7 @@
         </w:rPr>
         <w:t>return_sequences</w:t>
       </w:r>
+      <w:proofErr w:type="spellEnd"/>
       <w:r>
         <w:rPr>
           <w:rFonts w:ascii="Consolas" w:eastAsia="Times New Roman" w:hAnsi="Consolas" w:cs="Times New Roman"/>
@@ -12317,6 +13520,7 @@
         </w:rPr>
         <w:t xml:space="preserve">, </w:t>
       </w:r>
+      <w:proofErr w:type="spellStart"/>
       <w:r>
         <w:rPr>
           <w:rFonts w:ascii="Consolas" w:eastAsia="Times New Roman" w:hAnsi="Consolas" w:cs="Times New Roman"/>
@@ -12329,6 +13533,7 @@
         </w:rPr>
         <w:t>return_sequences</w:t>
       </w:r>
+      <w:proofErr w:type="spellEnd"/>
       <w:r>
         <w:rPr>
           <w:rFonts w:ascii="Consolas" w:eastAsia="Times New Roman" w:hAnsi="Consolas" w:cs="Times New Roman"/>
@@ -12552,7 +13757,33 @@
           <w:lang w:eastAsia="en-MT"/>
           <w14:ligatures w14:val="none"/>
         </w:rPr>
-        <w:t>'relu'</w:t>
+        <w:t>'</w:t>
+      </w:r>
+      <w:proofErr w:type="spellStart"/>
+      <w:r>
+        <w:rPr>
+          <w:rFonts w:ascii="Consolas" w:eastAsia="Times New Roman" w:hAnsi="Consolas" w:cs="Times New Roman"/>
+          <w:color w:val="CE9178"/>
+          <w:kern w:val="0"/>
+          <w:sz w:val="21"/>
+          <w:szCs w:val="21"/>
+          <w:lang w:eastAsia="en-MT"/>
+          <w14:ligatures w14:val="none"/>
+        </w:rPr>
+        <w:t>relu</w:t>
+      </w:r>
+      <w:proofErr w:type="spellEnd"/>
+      <w:r>
+        <w:rPr>
+          <w:rFonts w:ascii="Consolas" w:eastAsia="Times New Roman" w:hAnsi="Consolas" w:cs="Times New Roman"/>
+          <w:color w:val="CE9178"/>
+          <w:kern w:val="0"/>
+          <w:sz w:val="21"/>
+          <w:szCs w:val="21"/>
+          <w:lang w:eastAsia="en-MT"/>
+          <w14:ligatures w14:val="none"/>
+        </w:rPr>
+        <w:t>'</w:t>
       </w:r>
       <w:r>
         <w:rPr>
@@ -12945,7 +14176,111 @@
           <w:lang w:eastAsia="en-MT"/>
           <w14:ligatures w14:val="none"/>
         </w:rPr>
-        <w:t>    LSTM(256, input_shape=(win_length, num_features), return_sequences=True),</w:t>
+        <w:t xml:space="preserve">    LSTM(256, </w:t>
+      </w:r>
+      <w:proofErr w:type="spellStart"/>
+      <w:r>
+        <w:rPr>
+          <w:rFonts w:ascii="Consolas" w:eastAsia="Times New Roman" w:hAnsi="Consolas" w:cs="Times New Roman"/>
+          <w:color w:val="CCCCCC"/>
+          <w:kern w:val="0"/>
+          <w:sz w:val="20"/>
+          <w:szCs w:val="20"/>
+          <w:lang w:eastAsia="en-MT"/>
+          <w14:ligatures w14:val="none"/>
+        </w:rPr>
+        <w:t>input_shape</w:t>
+      </w:r>
+      <w:proofErr w:type="spellEnd"/>
+      <w:r>
+        <w:rPr>
+          <w:rFonts w:ascii="Consolas" w:eastAsia="Times New Roman" w:hAnsi="Consolas" w:cs="Times New Roman"/>
+          <w:color w:val="CCCCCC"/>
+          <w:kern w:val="0"/>
+          <w:sz w:val="20"/>
+          <w:szCs w:val="20"/>
+          <w:lang w:eastAsia="en-MT"/>
+          <w14:ligatures w14:val="none"/>
+        </w:rPr>
+        <w:t>=(</w:t>
+      </w:r>
+      <w:proofErr w:type="spellStart"/>
+      <w:r>
+        <w:rPr>
+          <w:rFonts w:ascii="Consolas" w:eastAsia="Times New Roman" w:hAnsi="Consolas" w:cs="Times New Roman"/>
+          <w:color w:val="CCCCCC"/>
+          <w:kern w:val="0"/>
+          <w:sz w:val="20"/>
+          <w:szCs w:val="20"/>
+          <w:lang w:eastAsia="en-MT"/>
+          <w14:ligatures w14:val="none"/>
+        </w:rPr>
+        <w:t>win_length</w:t>
+      </w:r>
+      <w:proofErr w:type="spellEnd"/>
+      <w:r>
+        <w:rPr>
+          <w:rFonts w:ascii="Consolas" w:eastAsia="Times New Roman" w:hAnsi="Consolas" w:cs="Times New Roman"/>
+          <w:color w:val="CCCCCC"/>
+          <w:kern w:val="0"/>
+          <w:sz w:val="20"/>
+          <w:szCs w:val="20"/>
+          <w:lang w:eastAsia="en-MT"/>
+          <w14:ligatures w14:val="none"/>
+        </w:rPr>
+        <w:t xml:space="preserve">, </w:t>
+      </w:r>
+      <w:proofErr w:type="spellStart"/>
+      <w:r>
+        <w:rPr>
+          <w:rFonts w:ascii="Consolas" w:eastAsia="Times New Roman" w:hAnsi="Consolas" w:cs="Times New Roman"/>
+          <w:color w:val="CCCCCC"/>
+          <w:kern w:val="0"/>
+          <w:sz w:val="20"/>
+          <w:szCs w:val="20"/>
+          <w:lang w:eastAsia="en-MT"/>
+          <w14:ligatures w14:val="none"/>
+        </w:rPr>
+        <w:t>num_features</w:t>
+      </w:r>
+      <w:proofErr w:type="spellEnd"/>
+      <w:r>
+        <w:rPr>
+          <w:rFonts w:ascii="Consolas" w:eastAsia="Times New Roman" w:hAnsi="Consolas" w:cs="Times New Roman"/>
+          <w:color w:val="CCCCCC"/>
+          <w:kern w:val="0"/>
+          <w:sz w:val="20"/>
+          <w:szCs w:val="20"/>
+          <w:lang w:eastAsia="en-MT"/>
+          <w14:ligatures w14:val="none"/>
+        </w:rPr>
+        <w:t xml:space="preserve">), </w:t>
+      </w:r>
+      <w:proofErr w:type="spellStart"/>
+      <w:r>
+        <w:rPr>
+          <w:rFonts w:ascii="Consolas" w:eastAsia="Times New Roman" w:hAnsi="Consolas" w:cs="Times New Roman"/>
+          <w:color w:val="CCCCCC"/>
+          <w:kern w:val="0"/>
+          <w:sz w:val="20"/>
+          <w:szCs w:val="20"/>
+          <w:lang w:eastAsia="en-MT"/>
+          <w14:ligatures w14:val="none"/>
+        </w:rPr>
+        <w:t>return_sequences</w:t>
+      </w:r>
+      <w:proofErr w:type="spellEnd"/>
+      <w:r>
+        <w:rPr>
+          <w:rFonts w:ascii="Consolas" w:eastAsia="Times New Roman" w:hAnsi="Consolas" w:cs="Times New Roman"/>
+          <w:color w:val="CCCCCC"/>
+          <w:kern w:val="0"/>
+          <w:sz w:val="20"/>
+          <w:szCs w:val="20"/>
+          <w:lang w:eastAsia="en-MT"/>
+          <w14:ligatures w14:val="none"/>
+        </w:rPr>
+        <w:t>=True),</w:t>
       </w:r>
     </w:p>
     <w:p>
@@ -12999,7 +14334,33 @@
           <w:lang w:eastAsia="en-MT"/>
           <w14:ligatures w14:val="none"/>
         </w:rPr>
-        <w:t>    LSTM(128, return_sequences=True),</w:t>
+        <w:t xml:space="preserve">    LSTM(128, </w:t>
+      </w:r>
+      <w:proofErr w:type="spellStart"/>
+      <w:r>
+        <w:rPr>
+          <w:rFonts w:ascii="Consolas" w:eastAsia="Times New Roman" w:hAnsi="Consolas" w:cs="Times New Roman"/>
+          <w:color w:val="CCCCCC"/>
+          <w:kern w:val="0"/>
+          <w:sz w:val="20"/>
+          <w:szCs w:val="20"/>
+          <w:lang w:eastAsia="en-MT"/>
+          <w14:ligatures w14:val="none"/>
+        </w:rPr>
+        <w:t>return_sequences</w:t>
+      </w:r>
+      <w:proofErr w:type="spellEnd"/>
+      <w:r>
+        <w:rPr>
+          <w:rFonts w:ascii="Consolas" w:eastAsia="Times New Roman" w:hAnsi="Consolas" w:cs="Times New Roman"/>
+          <w:color w:val="CCCCCC"/>
+          <w:kern w:val="0"/>
+          <w:sz w:val="20"/>
+          <w:szCs w:val="20"/>
+          <w:lang w:eastAsia="en-MT"/>
+          <w14:ligatures w14:val="none"/>
+        </w:rPr>
+        <w:t>=True),</w:t>
       </w:r>
     </w:p>
     <w:p>
@@ -13312,7 +14673,111 @@
           <w:lang w:eastAsia="en-MT"/>
           <w14:ligatures w14:val="none"/>
         </w:rPr>
-        <w:t>    LSTM(256, input_shape=(win_length, num_features), return_sequences=True),</w:t>
+        <w:t xml:space="preserve">    LSTM(256, </w:t>
+      </w:r>
+      <w:proofErr w:type="spellStart"/>
+      <w:r>
+        <w:rPr>
+          <w:rFonts w:ascii="Consolas" w:eastAsia="Times New Roman" w:hAnsi="Consolas" w:cs="Times New Roman"/>
+          <w:color w:val="CCCCCC"/>
+          <w:kern w:val="0"/>
+          <w:sz w:val="20"/>
+          <w:szCs w:val="20"/>
+          <w:lang w:eastAsia="en-MT"/>
+          <w14:ligatures w14:val="none"/>
+        </w:rPr>
+        <w:t>input_shape</w:t>
+      </w:r>
+      <w:proofErr w:type="spellEnd"/>
+      <w:r>
+        <w:rPr>
+          <w:rFonts w:ascii="Consolas" w:eastAsia="Times New Roman" w:hAnsi="Consolas" w:cs="Times New Roman"/>
+          <w:color w:val="CCCCCC"/>
+          <w:kern w:val="0"/>
+          <w:sz w:val="20"/>
+          <w:szCs w:val="20"/>
+          <w:lang w:eastAsia="en-MT"/>
+          <w14:ligatures w14:val="none"/>
+        </w:rPr>
+        <w:t>=(</w:t>
+      </w:r>
+      <w:proofErr w:type="spellStart"/>
+      <w:r>
+        <w:rPr>
+          <w:rFonts w:ascii="Consolas" w:eastAsia="Times New Roman" w:hAnsi="Consolas" w:cs="Times New Roman"/>
+          <w:color w:val="CCCCCC"/>
+          <w:kern w:val="0"/>
+          <w:sz w:val="20"/>
+          <w:szCs w:val="20"/>
+          <w:lang w:eastAsia="en-MT"/>
+          <w14:ligatures w14:val="none"/>
+        </w:rPr>
+        <w:t>win_length</w:t>
+      </w:r>
+      <w:proofErr w:type="spellEnd"/>
+      <w:r>
+        <w:rPr>
+          <w:rFonts w:ascii="Consolas" w:eastAsia="Times New Roman" w:hAnsi="Consolas" w:cs="Times New Roman"/>
+          <w:color w:val="CCCCCC"/>
+          <w:kern w:val="0"/>
+          <w:sz w:val="20"/>
+          <w:szCs w:val="20"/>
+          <w:lang w:eastAsia="en-MT"/>
+          <w14:ligatures w14:val="none"/>
+        </w:rPr>
+        <w:t xml:space="preserve">, </w:t>
+      </w:r>
+      <w:proofErr w:type="spellStart"/>
+      <w:r>
+        <w:rPr>
+          <w:rFonts w:ascii="Consolas" w:eastAsia="Times New Roman" w:hAnsi="Consolas" w:cs="Times New Roman"/>
+          <w:color w:val="CCCCCC"/>
+          <w:kern w:val="0"/>
+          <w:sz w:val="20"/>
+          <w:szCs w:val="20"/>
+          <w:lang w:eastAsia="en-MT"/>
+          <w14:ligatures w14:val="none"/>
+        </w:rPr>
+        <w:t>num_features</w:t>
+      </w:r>
+      <w:proofErr w:type="spellEnd"/>
+      <w:r>
+        <w:rPr>
+          <w:rFonts w:ascii="Consolas" w:eastAsia="Times New Roman" w:hAnsi="Consolas" w:cs="Times New Roman"/>
+          <w:color w:val="CCCCCC"/>
+          <w:kern w:val="0"/>
+          <w:sz w:val="20"/>
+          <w:szCs w:val="20"/>
+          <w:lang w:eastAsia="en-MT"/>
+          <w14:ligatures w14:val="none"/>
+        </w:rPr>
+        <w:t xml:space="preserve">), </w:t>
+      </w:r>
+      <w:proofErr w:type="spellStart"/>
+      <w:r>
+        <w:rPr>
+          <w:rFonts w:ascii="Consolas" w:eastAsia="Times New Roman" w:hAnsi="Consolas" w:cs="Times New Roman"/>
+          <w:color w:val="CCCCCC"/>
+          <w:kern w:val="0"/>
+          <w:sz w:val="20"/>
+          <w:szCs w:val="20"/>
+          <w:lang w:eastAsia="en-MT"/>
+          <w14:ligatures w14:val="none"/>
+        </w:rPr>
+        <w:t>return_sequences</w:t>
+      </w:r>
+      <w:proofErr w:type="spellEnd"/>
+      <w:r>
+        <w:rPr>
+          <w:rFonts w:ascii="Consolas" w:eastAsia="Times New Roman" w:hAnsi="Consolas" w:cs="Times New Roman"/>
+          <w:color w:val="CCCCCC"/>
+          <w:kern w:val="0"/>
+          <w:sz w:val="20"/>
+          <w:szCs w:val="20"/>
+          <w:lang w:eastAsia="en-MT"/>
+          <w14:ligatures w14:val="none"/>
+        </w:rPr>
+        <w:t>=True),</w:t>
       </w:r>
     </w:p>
     <w:p>
@@ -13366,7 +14831,33 @@
           <w:lang w:eastAsia="en-MT"/>
           <w14:ligatures w14:val="none"/>
         </w:rPr>
-        <w:t>    LSTM(128, return_sequences=True),</w:t>
+        <w:t xml:space="preserve">    LSTM(128, </w:t>
+      </w:r>
+      <w:proofErr w:type="spellStart"/>
+      <w:r>
+        <w:rPr>
+          <w:rFonts w:ascii="Consolas" w:eastAsia="Times New Roman" w:hAnsi="Consolas" w:cs="Times New Roman"/>
+          <w:color w:val="CCCCCC"/>
+          <w:kern w:val="0"/>
+          <w:sz w:val="20"/>
+          <w:szCs w:val="20"/>
+          <w:lang w:eastAsia="en-MT"/>
+          <w14:ligatures w14:val="none"/>
+        </w:rPr>
+        <w:t>return_sequences</w:t>
+      </w:r>
+      <w:proofErr w:type="spellEnd"/>
+      <w:r>
+        <w:rPr>
+          <w:rFonts w:ascii="Consolas" w:eastAsia="Times New Roman" w:hAnsi="Consolas" w:cs="Times New Roman"/>
+          <w:color w:val="CCCCCC"/>
+          <w:kern w:val="0"/>
+          <w:sz w:val="20"/>
+          <w:szCs w:val="20"/>
+          <w:lang w:eastAsia="en-MT"/>
+          <w14:ligatures w14:val="none"/>
+        </w:rPr>
+        <w:t>=True),</w:t>
       </w:r>
     </w:p>
     <w:p>
@@ -13757,7 +15248,111 @@
           <w:lang w:eastAsia="en-MT"/>
           <w14:ligatures w14:val="none"/>
         </w:rPr>
-        <w:t>    LSTM(256, input_shape=(win_length, num_features), return_sequences=True),</w:t>
+        <w:t xml:space="preserve">    LSTM(256, </w:t>
+      </w:r>
+      <w:proofErr w:type="spellStart"/>
+      <w:r>
+        <w:rPr>
+          <w:rFonts w:ascii="Consolas" w:eastAsia="Times New Roman" w:hAnsi="Consolas" w:cs="Times New Roman"/>
+          <w:color w:val="CCCCCC"/>
+          <w:kern w:val="0"/>
+          <w:sz w:val="20"/>
+          <w:szCs w:val="20"/>
+          <w:lang w:eastAsia="en-MT"/>
+          <w14:ligatures w14:val="none"/>
+        </w:rPr>
+        <w:t>input_shape</w:t>
+      </w:r>
+      <w:proofErr w:type="spellEnd"/>
+      <w:r>
+        <w:rPr>
+          <w:rFonts w:ascii="Consolas" w:eastAsia="Times New Roman" w:hAnsi="Consolas" w:cs="Times New Roman"/>
+          <w:color w:val="CCCCCC"/>
+          <w:kern w:val="0"/>
+          <w:sz w:val="20"/>
+          <w:szCs w:val="20"/>
+          <w:lang w:eastAsia="en-MT"/>
+          <w14:ligatures w14:val="none"/>
+        </w:rPr>
+        <w:t>=(</w:t>
+      </w:r>
+      <w:proofErr w:type="spellStart"/>
+      <w:r>
+        <w:rPr>
+          <w:rFonts w:ascii="Consolas" w:eastAsia="Times New Roman" w:hAnsi="Consolas" w:cs="Times New Roman"/>
+          <w:color w:val="CCCCCC"/>
+          <w:kern w:val="0"/>
+          <w:sz w:val="20"/>
+          <w:szCs w:val="20"/>
+          <w:lang w:eastAsia="en-MT"/>
+          <w14:ligatures w14:val="none"/>
+        </w:rPr>
+        <w:t>win_length</w:t>
+      </w:r>
+      <w:proofErr w:type="spellEnd"/>
+      <w:r>
+        <w:rPr>
+          <w:rFonts w:ascii="Consolas" w:eastAsia="Times New Roman" w:hAnsi="Consolas" w:cs="Times New Roman"/>
+          <w:color w:val="CCCCCC"/>
+          <w:kern w:val="0"/>
+          <w:sz w:val="20"/>
+          <w:szCs w:val="20"/>
+          <w:lang w:eastAsia="en-MT"/>
+          <w14:ligatures w14:val="none"/>
+        </w:rPr>
+        <w:t xml:space="preserve">, </w:t>
+      </w:r>
+      <w:proofErr w:type="spellStart"/>
+      <w:r>
+        <w:rPr>
+          <w:rFonts w:ascii="Consolas" w:eastAsia="Times New Roman" w:hAnsi="Consolas" w:cs="Times New Roman"/>
+          <w:color w:val="CCCCCC"/>
+          <w:kern w:val="0"/>
+          <w:sz w:val="20"/>
+          <w:szCs w:val="20"/>
+          <w:lang w:eastAsia="en-MT"/>
+          <w14:ligatures w14:val="none"/>
+        </w:rPr>
+        <w:t>num_features</w:t>
+      </w:r>
+      <w:proofErr w:type="spellEnd"/>
+      <w:r>
+        <w:rPr>
+          <w:rFonts w:ascii="Consolas" w:eastAsia="Times New Roman" w:hAnsi="Consolas" w:cs="Times New Roman"/>
+          <w:color w:val="CCCCCC"/>
+          <w:kern w:val="0"/>
+          <w:sz w:val="20"/>
+          <w:szCs w:val="20"/>
+          <w:lang w:eastAsia="en-MT"/>
+          <w14:ligatures w14:val="none"/>
+        </w:rPr>
+        <w:t xml:space="preserve">), </w:t>
+      </w:r>
+      <w:proofErr w:type="spellStart"/>
+      <w:r>
+        <w:rPr>
+          <w:rFonts w:ascii="Consolas" w:eastAsia="Times New Roman" w:hAnsi="Consolas" w:cs="Times New Roman"/>
+          <w:color w:val="CCCCCC"/>
+          <w:kern w:val="0"/>
+          <w:sz w:val="20"/>
+          <w:szCs w:val="20"/>
+          <w:lang w:eastAsia="en-MT"/>
+          <w14:ligatures w14:val="none"/>
+        </w:rPr>
+        <w:t>return_sequences</w:t>
+      </w:r>
+      <w:proofErr w:type="spellEnd"/>
+      <w:r>
+        <w:rPr>
+          <w:rFonts w:ascii="Consolas" w:eastAsia="Times New Roman" w:hAnsi="Consolas" w:cs="Times New Roman"/>
+          <w:color w:val="CCCCCC"/>
+          <w:kern w:val="0"/>
+          <w:sz w:val="20"/>
+          <w:szCs w:val="20"/>
+          <w:lang w:eastAsia="en-MT"/>
+          <w14:ligatures w14:val="none"/>
+        </w:rPr>
+        <w:t>=True),</w:t>
       </w:r>
     </w:p>
     <w:p>
@@ -13811,7 +15406,33 @@
           <w:lang w:eastAsia="en-MT"/>
           <w14:ligatures w14:val="none"/>
         </w:rPr>
-        <w:t>    LSTM(128, return_sequences=True),</w:t>
+        <w:t xml:space="preserve">    LSTM(128, </w:t>
+      </w:r>
+      <w:proofErr w:type="spellStart"/>
+      <w:r>
+        <w:rPr>
+          <w:rFonts w:ascii="Consolas" w:eastAsia="Times New Roman" w:hAnsi="Consolas" w:cs="Times New Roman"/>
+          <w:color w:val="CCCCCC"/>
+          <w:kern w:val="0"/>
+          <w:sz w:val="20"/>
+          <w:szCs w:val="20"/>
+          <w:lang w:eastAsia="en-MT"/>
+          <w14:ligatures w14:val="none"/>
+        </w:rPr>
+        <w:t>return_sequences</w:t>
+      </w:r>
+      <w:proofErr w:type="spellEnd"/>
+      <w:r>
+        <w:rPr>
+          <w:rFonts w:ascii="Consolas" w:eastAsia="Times New Roman" w:hAnsi="Consolas" w:cs="Times New Roman"/>
+          <w:color w:val="CCCCCC"/>
+          <w:kern w:val="0"/>
+          <w:sz w:val="20"/>
+          <w:szCs w:val="20"/>
+          <w:lang w:eastAsia="en-MT"/>
+          <w14:ligatures w14:val="none"/>
+        </w:rPr>
+        <w:t>=True),</w:t>
       </w:r>
     </w:p>
     <w:p>
@@ -14137,7 +15758,111 @@
           <w:lang w:eastAsia="en-MT"/>
           <w14:ligatures w14:val="none"/>
         </w:rPr>
-        <w:t>    LSTM(256, input_shape=(win_length, num_features), return_sequences=True),</w:t>
+        <w:t xml:space="preserve">    LSTM(256, </w:t>
+      </w:r>
+      <w:proofErr w:type="spellStart"/>
+      <w:r>
+        <w:rPr>
+          <w:rFonts w:ascii="Consolas" w:eastAsia="Times New Roman" w:hAnsi="Consolas" w:cs="Times New Roman"/>
+          <w:color w:val="CCCCCC"/>
+          <w:kern w:val="0"/>
+          <w:sz w:val="20"/>
+          <w:szCs w:val="20"/>
+          <w:lang w:eastAsia="en-MT"/>
+          <w14:ligatures w14:val="none"/>
+        </w:rPr>
+        <w:t>input_shape</w:t>
+      </w:r>
+      <w:proofErr w:type="spellEnd"/>
+      <w:r>
+        <w:rPr>
+          <w:rFonts w:ascii="Consolas" w:eastAsia="Times New Roman" w:hAnsi="Consolas" w:cs="Times New Roman"/>
+          <w:color w:val="CCCCCC"/>
+          <w:kern w:val="0"/>
+          <w:sz w:val="20"/>
+          <w:szCs w:val="20"/>
+          <w:lang w:eastAsia="en-MT"/>
+          <w14:ligatures w14:val="none"/>
+        </w:rPr>
+        <w:t>=(</w:t>
+      </w:r>
+      <w:proofErr w:type="spellStart"/>
+      <w:r>
+        <w:rPr>
+          <w:rFonts w:ascii="Consolas" w:eastAsia="Times New Roman" w:hAnsi="Consolas" w:cs="Times New Roman"/>
+          <w:color w:val="CCCCCC"/>
+          <w:kern w:val="0"/>
+          <w:sz w:val="20"/>
+          <w:szCs w:val="20"/>
+          <w:lang w:eastAsia="en-MT"/>
+          <w14:ligatures w14:val="none"/>
+        </w:rPr>
+        <w:t>win_length</w:t>
+      </w:r>
+      <w:proofErr w:type="spellEnd"/>
+      <w:r>
+        <w:rPr>
+          <w:rFonts w:ascii="Consolas" w:eastAsia="Times New Roman" w:hAnsi="Consolas" w:cs="Times New Roman"/>
+          <w:color w:val="CCCCCC"/>
+          <w:kern w:val="0"/>
+          <w:sz w:val="20"/>
+          <w:szCs w:val="20"/>
+          <w:lang w:eastAsia="en-MT"/>
+          <w14:ligatures w14:val="none"/>
+        </w:rPr>
+        <w:t xml:space="preserve">, </w:t>
+      </w:r>
+      <w:proofErr w:type="spellStart"/>
+      <w:r>
+        <w:rPr>
+          <w:rFonts w:ascii="Consolas" w:eastAsia="Times New Roman" w:hAnsi="Consolas" w:cs="Times New Roman"/>
+          <w:color w:val="CCCCCC"/>
+          <w:kern w:val="0"/>
+          <w:sz w:val="20"/>
+          <w:szCs w:val="20"/>
+          <w:lang w:eastAsia="en-MT"/>
+          <w14:ligatures w14:val="none"/>
+        </w:rPr>
+        <w:t>num_features</w:t>
+      </w:r>
+      <w:proofErr w:type="spellEnd"/>
+      <w:r>
+        <w:rPr>
+          <w:rFonts w:ascii="Consolas" w:eastAsia="Times New Roman" w:hAnsi="Consolas" w:cs="Times New Roman"/>
+          <w:color w:val="CCCCCC"/>
+          <w:kern w:val="0"/>
+          <w:sz w:val="20"/>
+          <w:szCs w:val="20"/>
+          <w:lang w:eastAsia="en-MT"/>
+          <w14:ligatures w14:val="none"/>
+        </w:rPr>
+        <w:t xml:space="preserve">), </w:t>
+      </w:r>
+      <w:proofErr w:type="spellStart"/>
+      <w:r>
+        <w:rPr>
+          <w:rFonts w:ascii="Consolas" w:eastAsia="Times New Roman" w:hAnsi="Consolas" w:cs="Times New Roman"/>
+          <w:color w:val="CCCCCC"/>
+          <w:kern w:val="0"/>
+          <w:sz w:val="20"/>
+          <w:szCs w:val="20"/>
+          <w:lang w:eastAsia="en-MT"/>
+          <w14:ligatures w14:val="none"/>
+        </w:rPr>
+        <w:t>return_sequences</w:t>
+      </w:r>
+      <w:proofErr w:type="spellEnd"/>
+      <w:r>
+        <w:rPr>
+          <w:rFonts w:ascii="Consolas" w:eastAsia="Times New Roman" w:hAnsi="Consolas" w:cs="Times New Roman"/>
+          <w:color w:val="CCCCCC"/>
+          <w:kern w:val="0"/>
+          <w:sz w:val="20"/>
+          <w:szCs w:val="20"/>
+          <w:lang w:eastAsia="en-MT"/>
+          <w14:ligatures w14:val="none"/>
+        </w:rPr>
+        <w:t>=True),</w:t>
       </w:r>
     </w:p>
     <w:p>
@@ -14191,7 +15916,33 @@
           <w:lang w:eastAsia="en-MT"/>
           <w14:ligatures w14:val="none"/>
         </w:rPr>
-        <w:t>    LSTM(128, return_sequences=True),</w:t>
+        <w:t xml:space="preserve">    LSTM(128, </w:t>
+      </w:r>
+      <w:proofErr w:type="spellStart"/>
+      <w:r>
+        <w:rPr>
+          <w:rFonts w:ascii="Consolas" w:eastAsia="Times New Roman" w:hAnsi="Consolas" w:cs="Times New Roman"/>
+          <w:color w:val="CCCCCC"/>
+          <w:kern w:val="0"/>
+          <w:sz w:val="20"/>
+          <w:szCs w:val="20"/>
+          <w:lang w:eastAsia="en-MT"/>
+          <w14:ligatures w14:val="none"/>
+        </w:rPr>
+        <w:t>return_sequences</w:t>
+      </w:r>
+      <w:proofErr w:type="spellEnd"/>
+      <w:r>
+        <w:rPr>
+          <w:rFonts w:ascii="Consolas" w:eastAsia="Times New Roman" w:hAnsi="Consolas" w:cs="Times New Roman"/>
+          <w:color w:val="CCCCCC"/>
+          <w:kern w:val="0"/>
+          <w:sz w:val="20"/>
+          <w:szCs w:val="20"/>
+          <w:lang w:eastAsia="en-MT"/>
+          <w14:ligatures w14:val="none"/>
+        </w:rPr>
+        <w:t>=True),</w:t>
       </w:r>
     </w:p>
     <w:p>
@@ -14615,6 +16366,7 @@
         </w:rPr>
         <w:t xml:space="preserve">, </w:t>
       </w:r>
+      <w:proofErr w:type="spellStart"/>
       <w:r>
         <w:rPr>
           <w:rFonts w:ascii="Consolas" w:eastAsia="Times New Roman" w:hAnsi="Consolas" w:cs="Times New Roman"/>
@@ -14627,6 +16379,7 @@
         </w:rPr>
         <w:t>input_shape</w:t>
       </w:r>
+      <w:proofErr w:type="spellEnd"/>
       <w:r>
         <w:rPr>
           <w:rFonts w:ascii="Consolas" w:eastAsia="Times New Roman" w:hAnsi="Consolas" w:cs="Times New Roman"/>
@@ -14649,44 +16402,48 @@
           <w:lang w:eastAsia="en-MT"/>
           <w14:ligatures w14:val="none"/>
         </w:rPr>
-        <w:t xml:space="preserve">(win_length, num_features), </w:t>
-      </w:r>
-      <w:r>
-        <w:rPr>
-          <w:rFonts w:ascii="Consolas" w:eastAsia="Times New Roman" w:hAnsi="Consolas" w:cs="Times New Roman"/>
-          <w:color w:val="9CDCFE"/>
+        <w:t>(</w:t>
+      </w:r>
+      <w:proofErr w:type="spellStart"/>
+      <w:r>
+        <w:rPr>
+          <w:rFonts w:ascii="Consolas" w:eastAsia="Times New Roman" w:hAnsi="Consolas" w:cs="Times New Roman"/>
+          <w:color w:val="CCCCCC"/>
           <w:kern w:val="0"/>
           <w:sz w:val="21"/>
           <w:szCs w:val="21"/>
           <w:lang w:eastAsia="en-MT"/>
           <w14:ligatures w14:val="none"/>
         </w:rPr>
-        <w:t>return_sequences</w:t>
-      </w:r>
-      <w:r>
-        <w:rPr>
-          <w:rFonts w:ascii="Consolas" w:eastAsia="Times New Roman" w:hAnsi="Consolas" w:cs="Times New Roman"/>
-          <w:color w:val="D4D4D4"/>
+        <w:t>win_length</w:t>
+      </w:r>
+      <w:proofErr w:type="spellEnd"/>
+      <w:r>
+        <w:rPr>
+          <w:rFonts w:ascii="Consolas" w:eastAsia="Times New Roman" w:hAnsi="Consolas" w:cs="Times New Roman"/>
+          <w:color w:val="CCCCCC"/>
           <w:kern w:val="0"/>
           <w:sz w:val="21"/>
           <w:szCs w:val="21"/>
           <w:lang w:eastAsia="en-MT"/>
           <w14:ligatures w14:val="none"/>
         </w:rPr>
-        <w:t>=</w:t>
-      </w:r>
-      <w:r>
-        <w:rPr>
-          <w:rFonts w:ascii="Consolas" w:eastAsia="Times New Roman" w:hAnsi="Consolas" w:cs="Times New Roman"/>
-          <w:color w:val="569CD6"/>
+        <w:t xml:space="preserve">, </w:t>
+      </w:r>
+      <w:proofErr w:type="spellStart"/>
+      <w:r>
+        <w:rPr>
+          <w:rFonts w:ascii="Consolas" w:eastAsia="Times New Roman" w:hAnsi="Consolas" w:cs="Times New Roman"/>
+          <w:color w:val="CCCCCC"/>
           <w:kern w:val="0"/>
           <w:sz w:val="21"/>
           <w:szCs w:val="21"/>
           <w:lang w:eastAsia="en-MT"/>
           <w14:ligatures w14:val="none"/>
         </w:rPr>
-        <w:t>True</w:t>
-      </w:r>
+        <w:t>num_features</w:t>
+      </w:r>
+      <w:proofErr w:type="spellEnd"/>
       <w:r>
         <w:rPr>
           <w:rFonts w:ascii="Consolas" w:eastAsia="Times New Roman" w:hAnsi="Consolas" w:cs="Times New Roman"/>
@@ -14697,6 +16454,56 @@
           <w:lang w:eastAsia="en-MT"/>
           <w14:ligatures w14:val="none"/>
         </w:rPr>
+        <w:t xml:space="preserve">), </w:t>
+      </w:r>
+      <w:proofErr w:type="spellStart"/>
+      <w:r>
+        <w:rPr>
+          <w:rFonts w:ascii="Consolas" w:eastAsia="Times New Roman" w:hAnsi="Consolas" w:cs="Times New Roman"/>
+          <w:color w:val="9CDCFE"/>
+          <w:kern w:val="0"/>
+          <w:sz w:val="21"/>
+          <w:szCs w:val="21"/>
+          <w:lang w:eastAsia="en-MT"/>
+          <w14:ligatures w14:val="none"/>
+        </w:rPr>
+        <w:t>return_sequences</w:t>
+      </w:r>
+      <w:proofErr w:type="spellEnd"/>
+      <w:r>
+        <w:rPr>
+          <w:rFonts w:ascii="Consolas" w:eastAsia="Times New Roman" w:hAnsi="Consolas" w:cs="Times New Roman"/>
+          <w:color w:val="D4D4D4"/>
+          <w:kern w:val="0"/>
+          <w:sz w:val="21"/>
+          <w:szCs w:val="21"/>
+          <w:lang w:eastAsia="en-MT"/>
+          <w14:ligatures w14:val="none"/>
+        </w:rPr>
+        <w:t>=</w:t>
+      </w:r>
+      <w:r>
+        <w:rPr>
+          <w:rFonts w:ascii="Consolas" w:eastAsia="Times New Roman" w:hAnsi="Consolas" w:cs="Times New Roman"/>
+          <w:color w:val="569CD6"/>
+          <w:kern w:val="0"/>
+          <w:sz w:val="21"/>
+          <w:szCs w:val="21"/>
+          <w:lang w:eastAsia="en-MT"/>
+          <w14:ligatures w14:val="none"/>
+        </w:rPr>
+        <w:t>True</w:t>
+      </w:r>
+      <w:r>
+        <w:rPr>
+          <w:rFonts w:ascii="Consolas" w:eastAsia="Times New Roman" w:hAnsi="Consolas" w:cs="Times New Roman"/>
+          <w:color w:val="CCCCCC"/>
+          <w:kern w:val="0"/>
+          <w:sz w:val="21"/>
+          <w:szCs w:val="21"/>
+          <w:lang w:eastAsia="en-MT"/>
+          <w14:ligatures w14:val="none"/>
+        </w:rPr>
         <w:t>),</w:t>
       </w:r>
     </w:p>
@@ -14801,6 +16608,7 @@
         </w:rPr>
         <w:t xml:space="preserve">, </w:t>
       </w:r>
+      <w:proofErr w:type="spellStart"/>
       <w:r>
         <w:rPr>
           <w:rFonts w:ascii="Consolas" w:eastAsia="Times New Roman" w:hAnsi="Consolas" w:cs="Times New Roman"/>
@@ -14813,6 +16621,7 @@
         </w:rPr>
         <w:t>return_sequences</w:t>
       </w:r>
+      <w:proofErr w:type="spellEnd"/>
       <w:r>
         <w:rPr>
           <w:rFonts w:ascii="Consolas" w:eastAsia="Times New Roman" w:hAnsi="Consolas" w:cs="Times New Roman"/>
@@ -22624,9 +24433,9 @@
     </w:lvl>
   </w:abstractNum>
   <w:abstractNum w:abstractNumId="5" w15:restartNumberingAfterBreak="0">
-    <w:nsid w:val="57657546"/>
+    <w:nsid w:val="547B43E8"/>
     <w:multiLevelType w:val="hybridMultilevel"/>
-    <w:tmpl w:val="BCBC088C"/>
+    <w:tmpl w:val="A4DE6F46"/>
     <w:lvl w:ilvl="0" w:tplc="08090003">
       <w:start w:val="1"/>
       <w:numFmt w:val="bullet"/>
@@ -22737,6 +24546,119 @@
     </w:lvl>
   </w:abstractNum>
   <w:abstractNum w:abstractNumId="6" w15:restartNumberingAfterBreak="0">
+    <w:nsid w:val="57657546"/>
+    <w:multiLevelType w:val="hybridMultilevel"/>
+    <w:tmpl w:val="BCBC088C"/>
+    <w:lvl w:ilvl="0" w:tplc="08090003">
+      <w:start w:val="1"/>
+      <w:numFmt w:val="bullet"/>
+      <w:lvlText w:val="o"/>
+      <w:lvlJc w:val="left"/>
+      <w:pPr>
+        <w:ind w:left="720" w:hanging="360"/>
+      </w:pPr>
+      <w:rPr>
+        <w:rFonts w:ascii="Courier New" w:hAnsi="Courier New" w:cs="Courier New" w:hint="default"/>
+      </w:rPr>
+    </w:lvl>
+    <w:lvl w:ilvl="1" w:tplc="FFFFFFFF" w:tentative="1">
+      <w:start w:val="1"/>
+      <w:numFmt w:val="bullet"/>
+      <w:lvlText w:val="o"/>
+      <w:lvlJc w:val="left"/>
+      <w:pPr>
+        <w:ind w:left="1440" w:hanging="360"/>
+      </w:pPr>
+      <w:rPr>
+        <w:rFonts w:ascii="Courier New" w:hAnsi="Courier New" w:cs="Courier New" w:hint="default"/>
+      </w:rPr>
+    </w:lvl>
+    <w:lvl w:ilvl="2" w:tplc="FFFFFFFF" w:tentative="1">
+      <w:start w:val="1"/>
+      <w:numFmt w:val="bullet"/>
+      <w:lvlText w:val=""/>
+      <w:lvlJc w:val="left"/>
+      <w:pPr>
+        <w:ind w:left="2160" w:hanging="360"/>
+      </w:pPr>
+      <w:rPr>
+        <w:rFonts w:ascii="Wingdings" w:hAnsi="Wingdings" w:hint="default"/>
+      </w:rPr>
+    </w:lvl>
+    <w:lvl w:ilvl="3" w:tplc="FFFFFFFF" w:tentative="1">
+      <w:start w:val="1"/>
+      <w:numFmt w:val="bullet"/>
+      <w:lvlText w:val=""/>
+      <w:lvlJc w:val="left"/>
+      <w:pPr>
+        <w:ind w:left="2880" w:hanging="360"/>
+      </w:pPr>
+      <w:rPr>
+        <w:rFonts w:ascii="Symbol" w:hAnsi="Symbol" w:hint="default"/>
+      </w:rPr>
+    </w:lvl>
+    <w:lvl w:ilvl="4" w:tplc="FFFFFFFF" w:tentative="1">
+      <w:start w:val="1"/>
+      <w:numFmt w:val="bullet"/>
+      <w:lvlText w:val="o"/>
+      <w:lvlJc w:val="left"/>
+      <w:pPr>
+        <w:ind w:left="3600" w:hanging="360"/>
+      </w:pPr>
+      <w:rPr>
+        <w:rFonts w:ascii="Courier New" w:hAnsi="Courier New" w:cs="Courier New" w:hint="default"/>
+      </w:rPr>
+    </w:lvl>
+    <w:lvl w:ilvl="5" w:tplc="FFFFFFFF" w:tentative="1">
+      <w:start w:val="1"/>
+      <w:numFmt w:val="bullet"/>
+      <w:lvlText w:val=""/>
+      <w:lvlJc w:val="left"/>
+      <w:pPr>
+        <w:ind w:left="4320" w:hanging="360"/>
+      </w:pPr>
+      <w:rPr>
+        <w:rFonts w:ascii="Wingdings" w:hAnsi="Wingdings" w:hint="default"/>
+      </w:rPr>
+    </w:lvl>
+    <w:lvl w:ilvl="6" w:tplc="FFFFFFFF" w:tentative="1">
+      <w:start w:val="1"/>
+      <w:numFmt w:val="bullet"/>
+      <w:lvlText w:val=""/>
+      <w:lvlJc w:val="left"/>
+      <w:pPr>
+        <w:ind w:left="5040" w:hanging="360"/>
+      </w:pPr>
+      <w:rPr>
+        <w:rFonts w:ascii="Symbol" w:hAnsi="Symbol" w:hint="default"/>
+      </w:rPr>
+    </w:lvl>
+    <w:lvl w:ilvl="7" w:tplc="FFFFFFFF" w:tentative="1">
+      <w:start w:val="1"/>
+      <w:numFmt w:val="bullet"/>
+      <w:lvlText w:val="o"/>
+      <w:lvlJc w:val="left"/>
+      <w:pPr>
+        <w:ind w:left="5760" w:hanging="360"/>
+      </w:pPr>
+      <w:rPr>
+        <w:rFonts w:ascii="Courier New" w:hAnsi="Courier New" w:cs="Courier New" w:hint="default"/>
+      </w:rPr>
+    </w:lvl>
+    <w:lvl w:ilvl="8" w:tplc="FFFFFFFF" w:tentative="1">
+      <w:start w:val="1"/>
+      <w:numFmt w:val="bullet"/>
+      <w:lvlText w:val=""/>
+      <w:lvlJc w:val="left"/>
+      <w:pPr>
+        <w:ind w:left="6480" w:hanging="360"/>
+      </w:pPr>
+      <w:rPr>
+        <w:rFonts w:ascii="Wingdings" w:hAnsi="Wingdings" w:hint="default"/>
+      </w:rPr>
+    </w:lvl>
+  </w:abstractNum>
+  <w:abstractNum w:abstractNumId="7" w15:restartNumberingAfterBreak="0">
     <w:nsid w:val="683B70D2"/>
     <w:multiLevelType w:val="hybridMultilevel"/>
     <w:tmpl w:val="0FC0902E"/>
@@ -22822,7 +24744,120 @@
       </w:pPr>
     </w:lvl>
   </w:abstractNum>
-  <w:abstractNum w:abstractNumId="7" w15:restartNumberingAfterBreak="0">
+  <w:abstractNum w:abstractNumId="8" w15:restartNumberingAfterBreak="0">
+    <w:nsid w:val="6D465EFF"/>
+    <w:multiLevelType w:val="hybridMultilevel"/>
+    <w:tmpl w:val="E69A3D50"/>
+    <w:lvl w:ilvl="0" w:tplc="08090001">
+      <w:start w:val="1"/>
+      <w:numFmt w:val="bullet"/>
+      <w:lvlText w:val=""/>
+      <w:lvlJc w:val="left"/>
+      <w:pPr>
+        <w:ind w:left="720" w:hanging="360"/>
+      </w:pPr>
+      <w:rPr>
+        <w:rFonts w:ascii="Symbol" w:hAnsi="Symbol" w:hint="default"/>
+      </w:rPr>
+    </w:lvl>
+    <w:lvl w:ilvl="1" w:tplc="FFFFFFFF" w:tentative="1">
+      <w:start w:val="1"/>
+      <w:numFmt w:val="bullet"/>
+      <w:lvlText w:val="o"/>
+      <w:lvlJc w:val="left"/>
+      <w:pPr>
+        <w:ind w:left="1440" w:hanging="360"/>
+      </w:pPr>
+      <w:rPr>
+        <w:rFonts w:ascii="Courier New" w:hAnsi="Courier New" w:cs="Courier New" w:hint="default"/>
+      </w:rPr>
+    </w:lvl>
+    <w:lvl w:ilvl="2" w:tplc="FFFFFFFF" w:tentative="1">
+      <w:start w:val="1"/>
+      <w:numFmt w:val="bullet"/>
+      <w:lvlText w:val=""/>
+      <w:lvlJc w:val="left"/>
+      <w:pPr>
+        <w:ind w:left="2160" w:hanging="360"/>
+      </w:pPr>
+      <w:rPr>
+        <w:rFonts w:ascii="Wingdings" w:hAnsi="Wingdings" w:hint="default"/>
+      </w:rPr>
+    </w:lvl>
+    <w:lvl w:ilvl="3" w:tplc="FFFFFFFF" w:tentative="1">
+      <w:start w:val="1"/>
+      <w:numFmt w:val="bullet"/>
+      <w:lvlText w:val=""/>
+      <w:lvlJc w:val="left"/>
+      <w:pPr>
+        <w:ind w:left="2880" w:hanging="360"/>
+      </w:pPr>
+      <w:rPr>
+        <w:rFonts w:ascii="Symbol" w:hAnsi="Symbol" w:hint="default"/>
+      </w:rPr>
+    </w:lvl>
+    <w:lvl w:ilvl="4" w:tplc="FFFFFFFF" w:tentative="1">
+      <w:start w:val="1"/>
+      <w:numFmt w:val="bullet"/>
+      <w:lvlText w:val="o"/>
+      <w:lvlJc w:val="left"/>
+      <w:pPr>
+        <w:ind w:left="3600" w:hanging="360"/>
+      </w:pPr>
+      <w:rPr>
+        <w:rFonts w:ascii="Courier New" w:hAnsi="Courier New" w:cs="Courier New" w:hint="default"/>
+      </w:rPr>
+    </w:lvl>
+    <w:lvl w:ilvl="5" w:tplc="FFFFFFFF" w:tentative="1">
+      <w:start w:val="1"/>
+      <w:numFmt w:val="bullet"/>
+      <w:lvlText w:val=""/>
+      <w:lvlJc w:val="left"/>
+      <w:pPr>
+        <w:ind w:left="4320" w:hanging="360"/>
+      </w:pPr>
+      <w:rPr>
+        <w:rFonts w:ascii="Wingdings" w:hAnsi="Wingdings" w:hint="default"/>
+      </w:rPr>
+    </w:lvl>
+    <w:lvl w:ilvl="6" w:tplc="FFFFFFFF" w:tentative="1">
+      <w:start w:val="1"/>
+      <w:numFmt w:val="bullet"/>
+      <w:lvlText w:val=""/>
+      <w:lvlJc w:val="left"/>
+      <w:pPr>
+        <w:ind w:left="5040" w:hanging="360"/>
+      </w:pPr>
+      <w:rPr>
+        <w:rFonts w:ascii="Symbol" w:hAnsi="Symbol" w:hint="default"/>
+      </w:rPr>
+    </w:lvl>
+    <w:lvl w:ilvl="7" w:tplc="FFFFFFFF" w:tentative="1">
+      <w:start w:val="1"/>
+      <w:numFmt w:val="bullet"/>
+      <w:lvlText w:val="o"/>
+      <w:lvlJc w:val="left"/>
+      <w:pPr>
+        <w:ind w:left="5760" w:hanging="360"/>
+      </w:pPr>
+      <w:rPr>
+        <w:rFonts w:ascii="Courier New" w:hAnsi="Courier New" w:cs="Courier New" w:hint="default"/>
+      </w:rPr>
+    </w:lvl>
+    <w:lvl w:ilvl="8" w:tplc="FFFFFFFF" w:tentative="1">
+      <w:start w:val="1"/>
+      <w:numFmt w:val="bullet"/>
+      <w:lvlText w:val=""/>
+      <w:lvlJc w:val="left"/>
+      <w:pPr>
+        <w:ind w:left="6480" w:hanging="360"/>
+      </w:pPr>
+      <w:rPr>
+        <w:rFonts w:ascii="Wingdings" w:hAnsi="Wingdings" w:hint="default"/>
+      </w:rPr>
+    </w:lvl>
+  </w:abstractNum>
+  <w:abstractNum w:abstractNumId="9" w15:restartNumberingAfterBreak="0">
     <w:nsid w:val="705A7E2F"/>
     <w:multiLevelType w:val="hybridMultilevel"/>
     <w:tmpl w:val="6CB022D6"/>
@@ -22935,7 +24970,7 @@
       </w:rPr>
     </w:lvl>
   </w:abstractNum>
-  <w:abstractNum w:abstractNumId="8" w15:restartNumberingAfterBreak="0">
+  <w:abstractNum w:abstractNumId="10" w15:restartNumberingAfterBreak="0">
     <w:nsid w:val="705D7A58"/>
     <w:multiLevelType w:val="hybridMultilevel"/>
     <w:tmpl w:val="38A46B42"/>
@@ -23048,7 +25083,7 @@
       </w:rPr>
     </w:lvl>
   </w:abstractNum>
-  <w:abstractNum w:abstractNumId="9" w15:restartNumberingAfterBreak="0">
+  <w:abstractNum w:abstractNumId="11" w15:restartNumberingAfterBreak="0">
     <w:nsid w:val="733224C1"/>
     <w:multiLevelType w:val="hybridMultilevel"/>
     <w:tmpl w:val="68D4F5FE"/>
@@ -23161,7 +25196,7 @@
       </w:rPr>
     </w:lvl>
   </w:abstractNum>
-  <w:abstractNum w:abstractNumId="10" w15:restartNumberingAfterBreak="0">
+  <w:abstractNum w:abstractNumId="12" w15:restartNumberingAfterBreak="0">
     <w:nsid w:val="7A0E3CD9"/>
     <w:multiLevelType w:val="hybridMultilevel"/>
     <w:tmpl w:val="55FAC73A"/>
@@ -23274,7 +25309,7 @@
       </w:rPr>
     </w:lvl>
   </w:abstractNum>
-  <w:abstractNum w:abstractNumId="11" w15:restartNumberingAfterBreak="0">
+  <w:abstractNum w:abstractNumId="13" w15:restartNumberingAfterBreak="0">
     <w:nsid w:val="7AAC739F"/>
     <w:multiLevelType w:val="hybridMultilevel"/>
     <w:tmpl w:val="A8C4DA54"/>
@@ -23386,7 +25421,7 @@
       </w:rPr>
     </w:lvl>
   </w:abstractNum>
-  <w:abstractNum w:abstractNumId="12" w15:restartNumberingAfterBreak="0">
+  <w:abstractNum w:abstractNumId="14" w15:restartNumberingAfterBreak="0">
     <w:nsid w:val="7D882A65"/>
     <w:multiLevelType w:val="hybridMultilevel"/>
     <w:tmpl w:val="34B20432"/>
@@ -23500,16 +25535,16 @@
     </w:lvl>
   </w:abstractNum>
   <w:num w:numId="1" w16cid:durableId="1975021327">
-    <w:abstractNumId w:val="8"/>
+    <w:abstractNumId w:val="10"/>
   </w:num>
   <w:num w:numId="2" w16cid:durableId="1193226340">
     <w:abstractNumId w:val="2"/>
   </w:num>
   <w:num w:numId="3" w16cid:durableId="1285118487">
-    <w:abstractNumId w:val="9"/>
+    <w:abstractNumId w:val="11"/>
   </w:num>
   <w:num w:numId="4" w16cid:durableId="1146437241">
-    <w:abstractNumId w:val="7"/>
+    <w:abstractNumId w:val="9"/>
   </w:num>
   <w:num w:numId="5" w16cid:durableId="1068528795">
     <w:abstractNumId w:val="3"/>
@@ -23524,22 +25559,28 @@
     <w:abstractNumId w:val="4"/>
   </w:num>
   <w:num w:numId="9" w16cid:durableId="391194812">
+    <w:abstractNumId w:val="14"/>
+  </w:num>
+  <w:num w:numId="10" w16cid:durableId="81224178">
+    <w:abstractNumId w:val="10"/>
+  </w:num>
+  <w:num w:numId="11" w16cid:durableId="875191124">
+    <w:abstractNumId w:val="7"/>
+  </w:num>
+  <w:num w:numId="12" w16cid:durableId="1068504622">
+    <w:abstractNumId w:val="13"/>
+  </w:num>
+  <w:num w:numId="13" w16cid:durableId="1151555862">
+    <w:abstractNumId w:val="6"/>
+  </w:num>
+  <w:num w:numId="14" w16cid:durableId="347291629">
     <w:abstractNumId w:val="12"/>
   </w:num>
-  <w:num w:numId="10" w16cid:durableId="81224178">
-    <w:abstractNumId w:val="8"/>
-  </w:num>
-  <w:num w:numId="11" w16cid:durableId="875191124">
-    <w:abstractNumId w:val="6"/>
-  </w:num>
-  <w:num w:numId="12" w16cid:durableId="1068504622">
-    <w:abstractNumId w:val="11"/>
-  </w:num>
-  <w:num w:numId="13" w16cid:durableId="1151555862">
+  <w:num w:numId="15" w16cid:durableId="1490176016">
     <w:abstractNumId w:val="5"/>
   </w:num>
-  <w:num w:numId="14" w16cid:durableId="347291629">
-    <w:abstractNumId w:val="10"/>
+  <w:num w:numId="16" w16cid:durableId="598870936">
+    <w:abstractNumId w:val="8"/>
   </w:num>
 </w:numbering>
 </file>

</xml_diff>

<commit_message>
LSTM vs GRU Evaluation 4
</commit_message>
<xml_diff>
--- a/Write-Up-FYP.docx
+++ b/Write-Up-FYP.docx
@@ -260,92 +260,172 @@
       <w:pPr>
         <w:jc w:val="both"/>
       </w:pPr>
-      <w:proofErr w:type="spellStart"/>
       <w:r>
         <w:rPr>
           <w:b/>
           <w:bCs/>
         </w:rPr>
-        <w:t>lat</w:t>
-      </w:r>
-      <w:proofErr w:type="spellEnd"/>
+        <w:t>lat:</w:t>
+      </w:r>
+      <w:r>
+        <w:t xml:space="preserve"> 52 latitude points, indicating the geographic scope in the north-south direction.</w:t>
+      </w:r>
+    </w:p>
+    <w:p>
+      <w:pPr>
+        <w:jc w:val="both"/>
+      </w:pPr>
       <w:r>
         <w:rPr>
           <w:b/>
           <w:bCs/>
         </w:rPr>
+        <w:t>lon:</w:t>
+      </w:r>
+      <w:r>
+        <w:t xml:space="preserve"> 43 longitude points, indicating the geographic scope in the east-west direction.</w:t>
+      </w:r>
+    </w:p>
+    <w:p>
+      <w:r>
+        <w:rPr>
+          <w:b/>
+          <w:bCs/>
+          <w:u w:val="single"/>
+        </w:rPr>
+        <w:t>Original Boundaries</w:t>
+      </w:r>
+      <w:r>
+        <w:rPr>
+          <w:b/>
+          <w:bCs/>
+        </w:rPr>
         <w:t>:</w:t>
       </w:r>
       <w:r>
-        <w:t xml:space="preserve"> 52 latitude points, indicating the geographic scope in the north-south direction.</w:t>
-      </w:r>
-    </w:p>
-    <w:p>
-      <w:pPr>
-        <w:jc w:val="both"/>
-      </w:pPr>
-      <w:proofErr w:type="spellStart"/>
-      <w:r>
         <w:rPr>
           <w:b/>
           <w:bCs/>
         </w:rPr>
-        <w:t>lon</w:t>
-      </w:r>
-      <w:proofErr w:type="spellEnd"/>
+        <w:t xml:space="preserve"> </w:t>
+      </w:r>
+    </w:p>
+    <w:p>
+      <w:r>
+        <w:t>Latitude Range in the Dataset: 35.74470138549805 to 36.88019943237305</w:t>
+      </w:r>
+    </w:p>
+    <w:p>
+      <w:r>
+        <w:t>Longitude Range in the Dataset: 13.676799774169922 to 15.380399703979492</w:t>
+      </w:r>
+    </w:p>
+    <w:p>
       <w:r>
         <w:rPr>
           <w:b/>
           <w:bCs/>
+          <w:u w:val="single"/>
+        </w:rPr>
+        <w:t>Updated for Lagrangian</w:t>
+      </w:r>
+      <w:r>
+        <w:rPr>
+          <w:b/>
+          <w:bCs/>
+          <w:u w:val="single"/>
+        </w:rPr>
+        <w:t xml:space="preserve"> (used in </w:t>
+      </w:r>
+      <w:r>
+        <w:rPr>
+          <w:b/>
+          <w:bCs/>
+          <w:u w:val="single"/>
+        </w:rPr>
+        <w:t>7-day</w:t>
+      </w:r>
+      <w:r>
+        <w:rPr>
+          <w:b/>
+          <w:bCs/>
+          <w:u w:val="single"/>
+        </w:rPr>
+        <w:t xml:space="preserve"> simulation)</w:t>
+      </w:r>
+      <w:r>
+        <w:rPr>
+          <w:b/>
+          <w:bCs/>
+          <w:u w:val="single"/>
         </w:rPr>
         <w:t>:</w:t>
       </w:r>
       <w:r>
-        <w:t xml:space="preserve"> 43 longitude points, indicating the geographic scope in the east-west direction.</w:t>
-      </w:r>
-    </w:p>
-    <w:p>
-      <w:r>
         <w:rPr>
           <w:b/>
           <w:bCs/>
           <w:u w:val="single"/>
         </w:rPr>
-        <w:t>Original Boundaries</w:t>
-      </w:r>
-      <w:r>
+        <w:br/>
+      </w:r>
+      <w:r>
+        <w:t>lon_min, lat_min, lon_max, lat_max = 14.15, 35.79, 14.81, 36.3</w:t>
+      </w:r>
+    </w:p>
+    <w:p>
+      <w:pPr>
         <w:rPr>
           <w:b/>
           <w:bCs/>
+          <w:u w:val="single"/>
+        </w:rPr>
+      </w:pPr>
+      <w:r>
+        <w:rPr>
+          <w:b/>
+          <w:bCs/>
+          <w:u w:val="single"/>
+        </w:rPr>
+        <w:t>For simulation to prevent stuck boundaries</w:t>
+      </w:r>
+      <w:r>
+        <w:rPr>
+          <w:b/>
+          <w:bCs/>
+          <w:u w:val="single"/>
+        </w:rPr>
+        <w:t xml:space="preserve"> (used in 7-day simulation)</w:t>
+      </w:r>
+      <w:r>
+        <w:rPr>
+          <w:b/>
+          <w:bCs/>
+          <w:u w:val="single"/>
         </w:rPr>
         <w:t>:</w:t>
       </w:r>
-      <w:r>
+    </w:p>
+    <w:p>
+      <w:r>
+        <w:t>extent = [14.15, 14.71, 35.79, 36.2]</w:t>
+      </w:r>
+    </w:p>
+    <w:p>
+      <w:pPr>
         <w:rPr>
           <w:b/>
           <w:bCs/>
-        </w:rPr>
-        <w:t xml:space="preserve"> </w:t>
-      </w:r>
-    </w:p>
-    <w:p>
-      <w:r>
-        <w:t>Latitude Range in the Dataset: 35.74470138549805 to 36.88019943237305</w:t>
-      </w:r>
-    </w:p>
-    <w:p>
-      <w:r>
-        <w:t>Longitude Range in the Dataset: 13.676799774169922 to 15.380399703979492</w:t>
-      </w:r>
-    </w:p>
-    <w:p>
+          <w:u w:val="single"/>
+        </w:rPr>
+      </w:pPr>
       <w:r>
         <w:rPr>
           <w:b/>
           <w:bCs/>
           <w:u w:val="single"/>
         </w:rPr>
-        <w:t>Updated for Lagrangian</w:t>
+        <w:t>Final polygon</w:t>
       </w:r>
       <w:r>
         <w:rPr>
@@ -353,7 +433,7 @@
           <w:bCs/>
           <w:u w:val="single"/>
         </w:rPr>
-        <w:t xml:space="preserve"> (used in </w:t>
+        <w:t xml:space="preserve"> (red)</w:t>
       </w:r>
       <w:r>
         <w:rPr>
@@ -361,144 +441,12 @@
           <w:bCs/>
           <w:u w:val="single"/>
         </w:rPr>
-        <w:t>7-day</w:t>
-      </w:r>
-      <w:r>
-        <w:rPr>
-          <w:b/>
-          <w:bCs/>
-          <w:u w:val="single"/>
-        </w:rPr>
-        <w:t xml:space="preserve"> simulation)</w:t>
-      </w:r>
-      <w:r>
-        <w:rPr>
-          <w:b/>
-          <w:bCs/>
-          <w:u w:val="single"/>
-        </w:rPr>
-        <w:t>:</w:t>
-      </w:r>
-      <w:r>
-        <w:rPr>
-          <w:b/>
-          <w:bCs/>
-          <w:u w:val="single"/>
-        </w:rPr>
-        <w:br/>
-      </w:r>
-      <w:proofErr w:type="spellStart"/>
-      <w:r>
-        <w:t>lon_min</w:t>
-      </w:r>
-      <w:proofErr w:type="spellEnd"/>
-      <w:r>
-        <w:t xml:space="preserve">, </w:t>
-      </w:r>
-      <w:proofErr w:type="spellStart"/>
-      <w:r>
-        <w:t>lat_min</w:t>
-      </w:r>
-      <w:proofErr w:type="spellEnd"/>
-      <w:r>
-        <w:t xml:space="preserve">, </w:t>
-      </w:r>
-      <w:proofErr w:type="spellStart"/>
-      <w:r>
-        <w:t>lon_max</w:t>
-      </w:r>
-      <w:proofErr w:type="spellEnd"/>
-      <w:r>
-        <w:t xml:space="preserve">, </w:t>
-      </w:r>
-      <w:proofErr w:type="spellStart"/>
-      <w:r>
-        <w:t>lat_max</w:t>
-      </w:r>
-      <w:proofErr w:type="spellEnd"/>
-      <w:r>
-        <w:t xml:space="preserve"> = 14.15, 35.79, 14.81, 36.3</w:t>
-      </w:r>
-    </w:p>
-    <w:p>
-      <w:pPr>
-        <w:rPr>
-          <w:b/>
-          <w:bCs/>
-          <w:u w:val="single"/>
-        </w:rPr>
-      </w:pPr>
-      <w:r>
-        <w:rPr>
-          <w:b/>
-          <w:bCs/>
-          <w:u w:val="single"/>
-        </w:rPr>
-        <w:t>For simulation to prevent stuck boundaries</w:t>
-      </w:r>
-      <w:r>
-        <w:rPr>
-          <w:b/>
-          <w:bCs/>
-          <w:u w:val="single"/>
-        </w:rPr>
-        <w:t xml:space="preserve"> (used in 7-day simulation)</w:t>
-      </w:r>
-      <w:r>
-        <w:rPr>
-          <w:b/>
-          <w:bCs/>
-          <w:u w:val="single"/>
-        </w:rPr>
-        <w:t>:</w:t>
-      </w:r>
-    </w:p>
-    <w:p>
-      <w:r>
-        <w:t>extent = [14.15, 14.71, 35.79, 36.2]</w:t>
-      </w:r>
-    </w:p>
-    <w:p>
-      <w:pPr>
-        <w:rPr>
-          <w:b/>
-          <w:bCs/>
-          <w:u w:val="single"/>
-        </w:rPr>
-      </w:pPr>
-      <w:r>
-        <w:rPr>
-          <w:b/>
-          <w:bCs/>
-          <w:u w:val="single"/>
-        </w:rPr>
-        <w:t>Final polygon</w:t>
-      </w:r>
-      <w:r>
-        <w:rPr>
-          <w:b/>
-          <w:bCs/>
-          <w:u w:val="single"/>
-        </w:rPr>
-        <w:t xml:space="preserve"> (red)</w:t>
-      </w:r>
-      <w:r>
-        <w:rPr>
-          <w:b/>
-          <w:bCs/>
-          <w:u w:val="single"/>
-        </w:rPr>
         <w:t xml:space="preserve"> for predictions:</w:t>
       </w:r>
     </w:p>
     <w:p>
-      <w:proofErr w:type="spellStart"/>
-      <w:r>
-        <w:t>polygon_coordinates</w:t>
-      </w:r>
-      <w:proofErr w:type="spellEnd"/>
-      <w:r>
-        <w:t xml:space="preserve"> = [</w:t>
+      <w:r>
+        <w:t>polygon_coordinates = [</w:t>
       </w:r>
     </w:p>
     <w:p>
@@ -1463,23 +1411,7 @@
           <w:sz w:val="24"/>
           <w:szCs w:val="24"/>
         </w:rPr>
-        <w:t xml:space="preserve"> built in way of interpolating the data based on values around </w:t>
-      </w:r>
-      <w:proofErr w:type="gramStart"/>
-      <w:r>
-        <w:rPr>
-          <w:sz w:val="24"/>
-          <w:szCs w:val="24"/>
-        </w:rPr>
-        <w:t>it</w:t>
-      </w:r>
-      <w:proofErr w:type="gramEnd"/>
-      <w:r>
-        <w:rPr>
-          <w:sz w:val="24"/>
-          <w:szCs w:val="24"/>
-        </w:rPr>
-        <w:t xml:space="preserve"> so no </w:t>
+        <w:t xml:space="preserve"> built in way of interpolating the data based on values around it so no </w:t>
       </w:r>
       <w:r>
         <w:rPr>
@@ -1650,21 +1582,12 @@
           <w:szCs w:val="24"/>
         </w:rPr>
       </w:pPr>
-      <w:proofErr w:type="spellStart"/>
-      <w:r>
-        <w:rPr>
-          <w:sz w:val="24"/>
-          <w:szCs w:val="24"/>
-        </w:rPr>
-        <w:t>start_lat</w:t>
-      </w:r>
-      <w:proofErr w:type="spellEnd"/>
-      <w:r>
-        <w:rPr>
-          <w:sz w:val="24"/>
-          <w:szCs w:val="24"/>
-        </w:rPr>
-        <w:t xml:space="preserve"> = 35.9895</w:t>
+      <w:r>
+        <w:rPr>
+          <w:sz w:val="24"/>
+          <w:szCs w:val="24"/>
+        </w:rPr>
+        <w:t>start_lat = 35.9895</w:t>
       </w:r>
     </w:p>
     <w:p>
@@ -1680,21 +1603,12 @@
           <w:szCs w:val="24"/>
         </w:rPr>
       </w:pPr>
-      <w:proofErr w:type="spellStart"/>
-      <w:r>
-        <w:rPr>
-          <w:sz w:val="24"/>
-          <w:szCs w:val="24"/>
-        </w:rPr>
-        <w:t>start_lon</w:t>
-      </w:r>
-      <w:proofErr w:type="spellEnd"/>
-      <w:r>
-        <w:rPr>
-          <w:sz w:val="24"/>
-          <w:szCs w:val="24"/>
-        </w:rPr>
-        <w:t xml:space="preserve"> = 14.4944</w:t>
+      <w:r>
+        <w:rPr>
+          <w:sz w:val="24"/>
+          <w:szCs w:val="24"/>
+        </w:rPr>
+        <w:t>start_lon = 14.4944</w:t>
       </w:r>
     </w:p>
     <w:p>
@@ -1724,23 +1638,7 @@
           <w:sz w:val="24"/>
           <w:szCs w:val="24"/>
         </w:rPr>
-        <w:t xml:space="preserve">tarting from the centroid allows for an unbiased approach in observing the dispersion patterns. Since the centroid is equidistant from all edges of the polygon (in a geometric sense), it provides a neutral starting point that does not inherently </w:t>
-      </w:r>
-      <w:proofErr w:type="spellStart"/>
-      <w:r>
-        <w:rPr>
-          <w:sz w:val="24"/>
-          <w:szCs w:val="24"/>
-        </w:rPr>
-        <w:t>favor</w:t>
-      </w:r>
-      <w:proofErr w:type="spellEnd"/>
-      <w:r>
-        <w:rPr>
-          <w:sz w:val="24"/>
-          <w:szCs w:val="24"/>
-        </w:rPr>
-        <w:t xml:space="preserve"> any direction of flow.</w:t>
+        <w:t>tarting from the centroid allows for an unbiased approach in observing the dispersion patterns. Since the centroid is equidistant from all edges of the polygon (in a geometric sense), it provides a neutral starting point that does not inherently favor any direction of flow.</w:t>
       </w:r>
     </w:p>
     <w:p>
@@ -1857,53 +1755,21 @@
           <w:i/>
           <w:iCs/>
         </w:rPr>
-        <w:t xml:space="preserve">The decision not to remove </w:t>
-      </w:r>
-      <w:proofErr w:type="spellStart"/>
+        <w:t xml:space="preserve">The decision not to remove NaN values for the Lagrangian Simulation can be informed by the fact that interpolation, whether linear or spline, has been consistently homogenizing the data, leading to non-representative or misleading results regarding particle movements across different timeframes. This uniformity post-interpolation can mask the true variability and dynamic nature of the original data, which is critical in accurately simulating and understanding the drifters' </w:t>
+      </w:r>
       <w:r>
         <w:rPr>
           <w:i/>
           <w:iCs/>
         </w:rPr>
-        <w:t>NaN</w:t>
-      </w:r>
-      <w:proofErr w:type="spellEnd"/>
+        <w:t>behaviour</w:t>
+      </w:r>
       <w:r>
         <w:rPr>
           <w:i/>
           <w:iCs/>
         </w:rPr>
-        <w:t xml:space="preserve"> values for the Lagrangian Simulation can be informed by the fact that interpolation, whether linear or spline, has been consistently homogenizing the data, leading to non-representative or misleading results regarding particle movements across different timeframes. This uniformity post-interpolation can mask the true variability and dynamic nature of the original data, which is critical in accurately simulating and understanding the drifters' </w:t>
-      </w:r>
-      <w:r>
-        <w:rPr>
-          <w:i/>
-          <w:iCs/>
-        </w:rPr>
-        <w:t>behaviour</w:t>
-      </w:r>
-      <w:r>
-        <w:rPr>
-          <w:i/>
-          <w:iCs/>
-        </w:rPr>
-        <w:t xml:space="preserve"> and movement in varying oceanic conditions. Hence, retaining </w:t>
-      </w:r>
-      <w:proofErr w:type="spellStart"/>
-      <w:r>
-        <w:rPr>
-          <w:i/>
-          <w:iCs/>
-        </w:rPr>
-        <w:t>NaN</w:t>
-      </w:r>
-      <w:proofErr w:type="spellEnd"/>
-      <w:r>
-        <w:rPr>
-          <w:i/>
-          <w:iCs/>
-        </w:rPr>
-        <w:t xml:space="preserve"> values preserves the integrity of the original dataset, ensuring that the Lagrangian Simulation more accurately reflects the real-world conditions and variations that the drifters would encounter.</w:t>
+        <w:t xml:space="preserve"> and movement in varying oceanic conditions. Hence, retaining NaN values preserves the integrity of the original dataset, ensuring that the Lagrangian Simulation more accurately reflects the real-world conditions and variations that the drifters would encounter.</w:t>
       </w:r>
     </w:p>
     <w:p>
@@ -2260,39 +2126,7 @@
           <w:sz w:val="24"/>
           <w:szCs w:val="24"/>
         </w:rPr>
-        <w:t xml:space="preserve"> (for every pair of </w:t>
-      </w:r>
-      <w:proofErr w:type="spellStart"/>
-      <w:r>
-        <w:rPr>
-          <w:sz w:val="24"/>
-          <w:szCs w:val="24"/>
-        </w:rPr>
-        <w:t>lon</w:t>
-      </w:r>
-      <w:proofErr w:type="spellEnd"/>
-      <w:r>
-        <w:rPr>
-          <w:sz w:val="24"/>
-          <w:szCs w:val="24"/>
-        </w:rPr>
-        <w:t xml:space="preserve"> and </w:t>
-      </w:r>
-      <w:proofErr w:type="spellStart"/>
-      <w:r>
-        <w:rPr>
-          <w:sz w:val="24"/>
-          <w:szCs w:val="24"/>
-        </w:rPr>
-        <w:t>lat</w:t>
-      </w:r>
-      <w:proofErr w:type="spellEnd"/>
-      <w:r>
-        <w:rPr>
-          <w:sz w:val="24"/>
-          <w:szCs w:val="24"/>
-        </w:rPr>
-        <w:t>)</w:t>
+        <w:t xml:space="preserve"> (for every pair of lon and lat)</w:t>
       </w:r>
       <w:r>
         <w:rPr>
@@ -2321,23 +2155,7 @@
           <w:sz w:val="24"/>
           <w:szCs w:val="24"/>
         </w:rPr>
-        <w:t>For this we decided to try and use 6 months of data and then also we decided we could test using 6 months but skipping a month (</w:t>
-      </w:r>
-      <w:proofErr w:type="spellStart"/>
-      <w:r>
-        <w:rPr>
-          <w:sz w:val="24"/>
-          <w:szCs w:val="24"/>
-        </w:rPr>
-        <w:t>jan,mar,may</w:t>
-      </w:r>
-      <w:proofErr w:type="spellEnd"/>
-      <w:r>
-        <w:rPr>
-          <w:sz w:val="24"/>
-          <w:szCs w:val="24"/>
-        </w:rPr>
-        <w:t xml:space="preserve">…) </w:t>
+        <w:t xml:space="preserve">For this we decided to try and use 6 months of data and then also we decided we could test using 6 months but skipping a month (jan,mar,may…) </w:t>
       </w:r>
       <w:r>
         <w:rPr>
@@ -2667,39 +2485,7 @@
           <w:sz w:val="24"/>
           <w:szCs w:val="24"/>
         </w:rPr>
-        <w:t xml:space="preserve"> nans the model input ended up only having on average around 4k inputs per </w:t>
-      </w:r>
-      <w:proofErr w:type="spellStart"/>
-      <w:r>
-        <w:rPr>
-          <w:sz w:val="24"/>
-          <w:szCs w:val="24"/>
-        </w:rPr>
-        <w:t>lat</w:t>
-      </w:r>
-      <w:proofErr w:type="spellEnd"/>
-      <w:r>
-        <w:rPr>
-          <w:sz w:val="24"/>
-          <w:szCs w:val="24"/>
-        </w:rPr>
-        <w:t xml:space="preserve"> and </w:t>
-      </w:r>
-      <w:proofErr w:type="spellStart"/>
-      <w:r>
-        <w:rPr>
-          <w:sz w:val="24"/>
-          <w:szCs w:val="24"/>
-        </w:rPr>
-        <w:t>lon</w:t>
-      </w:r>
-      <w:proofErr w:type="spellEnd"/>
-      <w:r>
-        <w:rPr>
-          <w:sz w:val="24"/>
-          <w:szCs w:val="24"/>
-        </w:rPr>
-        <w:t xml:space="preserve"> pair, this </w:t>
+        <w:t xml:space="preserve"> nans the model input ended up only having on average around 4k inputs per lat and lon pair, this </w:t>
       </w:r>
       <w:r>
         <w:rPr>
@@ -2848,23 +2634,7 @@
           <w:sz w:val="24"/>
           <w:szCs w:val="24"/>
         </w:rPr>
-        <w:t>After multiple tests, it was discovered that a sequence length (</w:t>
-      </w:r>
-      <w:proofErr w:type="spellStart"/>
-      <w:r>
-        <w:rPr>
-          <w:sz w:val="24"/>
-          <w:szCs w:val="24"/>
-        </w:rPr>
-        <w:t>window_size</w:t>
-      </w:r>
-      <w:proofErr w:type="spellEnd"/>
-      <w:r>
-        <w:rPr>
-          <w:sz w:val="24"/>
-          <w:szCs w:val="24"/>
-        </w:rPr>
-        <w:t xml:space="preserve">) of 1 gives the best results. </w:t>
+        <w:t xml:space="preserve">After multiple tests, it was discovered that a sequence length (window_size) of 1 gives the best results. </w:t>
       </w:r>
     </w:p>
     <w:p>
@@ -3073,23 +2843,7 @@
           <w:szCs w:val="24"/>
         </w:rPr>
         <w:lastRenderedPageBreak/>
-        <w:t>Due to the Nans in the dataset we also tried to use interpolation to fill these values (spline</w:t>
-      </w:r>
-      <w:proofErr w:type="gramStart"/>
-      <w:r>
-        <w:rPr>
-          <w:sz w:val="24"/>
-          <w:szCs w:val="24"/>
-        </w:rPr>
-        <w:t>)</w:t>
-      </w:r>
-      <w:proofErr w:type="gramEnd"/>
-      <w:r>
-        <w:rPr>
-          <w:sz w:val="24"/>
-          <w:szCs w:val="24"/>
-        </w:rPr>
-        <w:t xml:space="preserve"> but it was concluded that the results were not good and worse </w:t>
+        <w:t xml:space="preserve">Due to the Nans in the dataset we also tried to use interpolation to fill these values (spline) but it was concluded that the results were not good and worse </w:t>
       </w:r>
       <w:r>
         <w:rPr>
@@ -3132,39 +2886,7 @@
           <w:sz w:val="24"/>
           <w:szCs w:val="24"/>
         </w:rPr>
-        <w:t xml:space="preserve">Important to mention that all these tests where run on the same pair of </w:t>
-      </w:r>
-      <w:proofErr w:type="spellStart"/>
-      <w:r>
-        <w:rPr>
-          <w:sz w:val="24"/>
-          <w:szCs w:val="24"/>
-        </w:rPr>
-        <w:t>lon</w:t>
-      </w:r>
-      <w:proofErr w:type="spellEnd"/>
-      <w:r>
-        <w:rPr>
-          <w:sz w:val="24"/>
-          <w:szCs w:val="24"/>
-        </w:rPr>
-        <w:t xml:space="preserve"> and </w:t>
-      </w:r>
-      <w:proofErr w:type="spellStart"/>
-      <w:r>
-        <w:rPr>
-          <w:sz w:val="24"/>
-          <w:szCs w:val="24"/>
-        </w:rPr>
-        <w:t>lat</w:t>
-      </w:r>
-      <w:proofErr w:type="spellEnd"/>
-      <w:r>
-        <w:rPr>
-          <w:sz w:val="24"/>
-          <w:szCs w:val="24"/>
-        </w:rPr>
-        <w:t xml:space="preserve">: </w:t>
+        <w:t xml:space="preserve">Important to mention that all these tests where run on the same pair of lon and lat: </w:t>
       </w:r>
     </w:p>
     <w:p>
@@ -3176,21 +2898,12 @@
           <w:szCs w:val="24"/>
         </w:rPr>
       </w:pPr>
-      <w:proofErr w:type="spellStart"/>
-      <w:r>
-        <w:rPr>
-          <w:sz w:val="24"/>
-          <w:szCs w:val="24"/>
-        </w:rPr>
-        <w:t>target_lat</w:t>
-      </w:r>
-      <w:proofErr w:type="spellEnd"/>
-      <w:r>
-        <w:rPr>
-          <w:sz w:val="24"/>
-          <w:szCs w:val="24"/>
-        </w:rPr>
-        <w:t xml:space="preserve"> = 36.03409957885742</w:t>
+      <w:r>
+        <w:rPr>
+          <w:sz w:val="24"/>
+          <w:szCs w:val="24"/>
+        </w:rPr>
+        <w:t>target_lat = 36.03409957885742</w:t>
       </w:r>
     </w:p>
     <w:p>
@@ -3202,21 +2915,12 @@
           <w:szCs w:val="24"/>
         </w:rPr>
       </w:pPr>
-      <w:proofErr w:type="spellStart"/>
-      <w:r>
-        <w:rPr>
-          <w:sz w:val="24"/>
-          <w:szCs w:val="24"/>
-        </w:rPr>
-        <w:t>target_lon</w:t>
-      </w:r>
-      <w:proofErr w:type="spellEnd"/>
-      <w:r>
-        <w:rPr>
-          <w:sz w:val="24"/>
-          <w:szCs w:val="24"/>
-        </w:rPr>
-        <w:t xml:space="preserve"> = 14.528599739074707</w:t>
+      <w:r>
+        <w:rPr>
+          <w:sz w:val="24"/>
+          <w:szCs w:val="24"/>
+        </w:rPr>
+        <w:t>target_lon = 14.528599739074707</w:t>
       </w:r>
     </w:p>
     <w:p>
@@ -3911,23 +3615,7 @@
           <w:sz w:val="24"/>
           <w:szCs w:val="24"/>
         </w:rPr>
-        <w:t xml:space="preserve"> the </w:t>
-      </w:r>
-      <w:proofErr w:type="spellStart"/>
-      <w:r>
-        <w:rPr>
-          <w:sz w:val="24"/>
-          <w:szCs w:val="24"/>
-        </w:rPr>
-        <w:t>lstm</w:t>
-      </w:r>
-      <w:proofErr w:type="spellEnd"/>
-      <w:r>
-        <w:rPr>
-          <w:sz w:val="24"/>
-          <w:szCs w:val="24"/>
-        </w:rPr>
-        <w:t xml:space="preserve"> we worked with before… the only difference is that it does this for every csv file corresponding to every pair of the coordinates.</w:t>
+        <w:t xml:space="preserve"> the lstm we worked with before… the only difference is that it does this for every csv file corresponding to every pair of the coordinates.</w:t>
       </w:r>
     </w:p>
     <w:p>
@@ -4224,23 +3912,7 @@
           <w:sz w:val="24"/>
           <w:szCs w:val="24"/>
         </w:rPr>
-        <w:t xml:space="preserve">For Vis of red and blue create new code for shapefile visualisations instead of </w:t>
-      </w:r>
-      <w:proofErr w:type="spellStart"/>
-      <w:r>
-        <w:rPr>
-          <w:sz w:val="24"/>
-          <w:szCs w:val="24"/>
-        </w:rPr>
-        <w:t>cartopy</w:t>
-      </w:r>
-      <w:proofErr w:type="spellEnd"/>
-      <w:r>
-        <w:rPr>
-          <w:sz w:val="24"/>
-          <w:szCs w:val="24"/>
-        </w:rPr>
-        <w:t>… to use in write up!</w:t>
+        <w:t>For Vis of red and blue create new code for shapefile visualisations instead of cartopy… to use in write up!</w:t>
       </w:r>
     </w:p>
     <w:p>
@@ -4549,7 +4221,6 @@
         </w:rPr>
         <w:t xml:space="preserve"> </w:t>
       </w:r>
-      <w:proofErr w:type="gramStart"/>
       <w:r>
         <w:rPr>
           <w:sz w:val="24"/>
@@ -4562,15 +4233,7 @@
           <w:sz w:val="24"/>
           <w:szCs w:val="24"/>
         </w:rPr>
-        <w:t>th</w:t>
-      </w:r>
-      <w:proofErr w:type="gramEnd"/>
-      <w:r>
-        <w:rPr>
-          <w:sz w:val="24"/>
-          <w:szCs w:val="24"/>
-        </w:rPr>
-        <w:t xml:space="preserve">, 2023, as a basis for predicting values for </w:t>
+        <w:t xml:space="preserve">th, 2023, as a basis for predicting values for </w:t>
       </w:r>
       <w:r>
         <w:rPr>
@@ -6026,25 +5689,7 @@
           <w:sz w:val="24"/>
           <w:szCs w:val="24"/>
         </w:rPr>
-        <w:t xml:space="preserve">To improve the visual distinction between the performance metrics and to mitigate the impact of outliers, I applied clipping at the 95th percentile of the data. This method effectively limited the range of data considered for colour scaling in the heatmaps, allowing for more nuanced visual comparisons between </w:t>
-      </w:r>
-      <w:proofErr w:type="gramStart"/>
-      <w:r>
-        <w:rPr>
-          <w:bCs/>
-          <w:sz w:val="24"/>
-          <w:szCs w:val="24"/>
-        </w:rPr>
-        <w:t>the majority of</w:t>
-      </w:r>
-      <w:proofErr w:type="gramEnd"/>
-      <w:r>
-        <w:rPr>
-          <w:bCs/>
-          <w:sz w:val="24"/>
-          <w:szCs w:val="24"/>
-        </w:rPr>
-        <w:t xml:space="preserve"> data points by excluding extreme outliers.</w:t>
+        <w:t>To improve the visual distinction between the performance metrics and to mitigate the impact of outliers, I applied clipping at the 95th percentile of the data. This method effectively limited the range of data considered for colour scaling in the heatmaps, allowing for more nuanced visual comparisons between the majority of data points by excluding extreme outliers.</w:t>
       </w:r>
     </w:p>
     <w:p>
@@ -6489,15 +6134,7 @@
           <w:sz w:val="24"/>
           <w:szCs w:val="24"/>
         </w:rPr>
-        <w:t xml:space="preserve">Distance in </w:t>
-      </w:r>
-      <w:r>
-        <w:rPr>
-          <w:bCs/>
-          <w:sz w:val="24"/>
-          <w:szCs w:val="24"/>
-        </w:rPr>
-        <w:t>kilometres</w:t>
+        <w:t>Distance in kilometres</w:t>
       </w:r>
       <w:r>
         <w:rPr>
@@ -6585,7 +6222,48 @@
           <w:sz w:val="24"/>
           <w:szCs w:val="24"/>
         </w:rPr>
-        <w:t xml:space="preserve">So, what we are doing is running the models to predict for the 4th of August and for another day and then we will compare the results against each other to see if which model (LSTM or GRU) is performing better and to see if the hypothesis is true! </w:t>
+        <w:t xml:space="preserve">So, what we are doing is running the models to predict for the 4th of August and for </w:t>
+      </w:r>
+      <w:r>
+        <w:rPr>
+          <w:bCs/>
+          <w:sz w:val="24"/>
+          <w:szCs w:val="24"/>
+        </w:rPr>
+        <w:t>November</w:t>
+      </w:r>
+      <w:r>
+        <w:rPr>
+          <w:bCs/>
+          <w:sz w:val="24"/>
+          <w:szCs w:val="24"/>
+        </w:rPr>
+        <w:t xml:space="preserve"> 4</w:t>
+      </w:r>
+      <w:r>
+        <w:rPr>
+          <w:bCs/>
+          <w:sz w:val="24"/>
+          <w:szCs w:val="24"/>
+          <w:vertAlign w:val="superscript"/>
+        </w:rPr>
+        <w:t>th</w:t>
+      </w:r>
+      <w:r>
+        <w:rPr>
+          <w:bCs/>
+          <w:sz w:val="24"/>
+          <w:szCs w:val="24"/>
+        </w:rPr>
+        <w:t>,</w:t>
+      </w:r>
+      <w:r>
+        <w:rPr>
+          <w:bCs/>
+          <w:sz w:val="24"/>
+          <w:szCs w:val="24"/>
+        </w:rPr>
+        <w:t xml:space="preserve"> then we will compare the results against each other to see if which model (LSTM or GRU) is performing better and to see if the hypothesis is true! </w:t>
       </w:r>
       <w:r>
         <w:rPr>
@@ -6779,39 +6457,7 @@
           <w:sz w:val="24"/>
           <w:szCs w:val="24"/>
         </w:rPr>
-        <w:t>, train separate models for individual (</w:t>
-      </w:r>
-      <w:proofErr w:type="spellStart"/>
-      <w:r>
-        <w:rPr>
-          <w:sz w:val="24"/>
-          <w:szCs w:val="24"/>
-        </w:rPr>
-        <w:t>lat</w:t>
-      </w:r>
-      <w:proofErr w:type="spellEnd"/>
-      <w:r>
-        <w:rPr>
-          <w:sz w:val="24"/>
-          <w:szCs w:val="24"/>
-        </w:rPr>
-        <w:t xml:space="preserve"> &amp; </w:t>
-      </w:r>
-      <w:proofErr w:type="spellStart"/>
-      <w:r>
-        <w:rPr>
-          <w:sz w:val="24"/>
-          <w:szCs w:val="24"/>
-        </w:rPr>
-        <w:t>lon</w:t>
-      </w:r>
-      <w:proofErr w:type="spellEnd"/>
-      <w:r>
-        <w:rPr>
-          <w:sz w:val="24"/>
-          <w:szCs w:val="24"/>
-        </w:rPr>
-        <w:t>), then leverage insights from clustering for better models. Can also experiment with clustering common data together and making predictions per cluster. (Elaborate)</w:t>
+        <w:t>, train separate models for individual (lat &amp; lon), then leverage insights from clustering for better models. Can also experiment with clustering common data together and making predictions per cluster. (Elaborate)</w:t>
       </w:r>
       <w:r>
         <w:rPr>
@@ -8074,16 +7720,8 @@
         <w:rPr>
           <w:lang w:val="en-US"/>
         </w:rPr>
-        <w:t xml:space="preserve">Save Final Data Frame to physical </w:t>
-      </w:r>
-      <w:proofErr w:type="gramStart"/>
-      <w:r>
-        <w:rPr>
-          <w:lang w:val="en-US"/>
-        </w:rPr>
-        <w:t>Storage</w:t>
-      </w:r>
-      <w:proofErr w:type="gramEnd"/>
+        <w:t>Save Final Data Frame to physical Storage</w:t>
+      </w:r>
     </w:p>
     <w:p>
       <w:pPr>
@@ -8385,16 +8023,8 @@
         <w:rPr>
           <w:lang w:val="en-US"/>
         </w:rPr>
-        <w:t xml:space="preserve">Loop through Final Data Frame and for every pair of coordinates, save individual Data Frame and put all the Data Frames into a </w:t>
-      </w:r>
-      <w:proofErr w:type="gramStart"/>
-      <w:r>
-        <w:rPr>
-          <w:lang w:val="en-US"/>
-        </w:rPr>
-        <w:t>folder</w:t>
-      </w:r>
-      <w:proofErr w:type="gramEnd"/>
+        <w:t>Loop through Final Data Frame and for every pair of coordinates, save individual Data Frame and put all the Data Frames into a folder</w:t>
+      </w:r>
     </w:p>
     <w:p>
       <w:pPr>
@@ -8695,16 +8325,8 @@
         <w:rPr>
           <w:lang w:val="en-US"/>
         </w:rPr>
-        <w:t xml:space="preserve">Loop through the folder and create </w:t>
-      </w:r>
-      <w:proofErr w:type="gramStart"/>
-      <w:r>
-        <w:rPr>
-          <w:lang w:val="en-US"/>
-        </w:rPr>
-        <w:t>sequences</w:t>
-      </w:r>
-      <w:proofErr w:type="gramEnd"/>
+        <w:t>Loop through the folder and create sequences</w:t>
+      </w:r>
     </w:p>
     <w:p>
       <w:pPr>
@@ -8724,16 +8346,8 @@
         <w:rPr>
           <w:lang w:val="en-US"/>
         </w:rPr>
-        <w:t xml:space="preserve">Split every sequence into Train/Val/Test </w:t>
-      </w:r>
-      <w:proofErr w:type="gramStart"/>
-      <w:r>
-        <w:rPr>
-          <w:lang w:val="en-US"/>
-        </w:rPr>
-        <w:t>sets</w:t>
-      </w:r>
-      <w:proofErr w:type="gramEnd"/>
+        <w:t>Split every sequence into Train/Val/Test sets</w:t>
+      </w:r>
     </w:p>
     <w:p>
       <w:pPr>
@@ -8774,16 +8388,8 @@
         <w:rPr>
           <w:lang w:val="en-US"/>
         </w:rPr>
-        <w:t xml:space="preserve">Store the result of every model in physical storage in a </w:t>
-      </w:r>
-      <w:proofErr w:type="gramStart"/>
-      <w:r>
-        <w:rPr>
-          <w:lang w:val="en-US"/>
-        </w:rPr>
-        <w:t>folder</w:t>
-      </w:r>
-      <w:proofErr w:type="gramEnd"/>
+        <w:t>Store the result of every model in physical storage in a folder</w:t>
+      </w:r>
     </w:p>
     <w:p>
       <w:pPr>
@@ -9383,21 +8989,7 @@
         <w:rPr>
           <w:lang w:val="en-US"/>
         </w:rPr>
-        <w:t xml:space="preserve">Loop through input </w:t>
-      </w:r>
-      <w:proofErr w:type="gramStart"/>
-      <w:r>
-        <w:rPr>
-          <w:lang w:val="en-US"/>
-        </w:rPr>
-        <w:t>3 day</w:t>
-      </w:r>
-      <w:proofErr w:type="gramEnd"/>
-      <w:r>
-        <w:rPr>
-          <w:lang w:val="en-US"/>
-        </w:rPr>
-        <w:t xml:space="preserve"> Data Frame and make a prediction for every single corresponding pair of coordinates for a total of 24 hours</w:t>
+        <w:t>Loop through input 3 day Data Frame and make a prediction for every single corresponding pair of coordinates for a total of 24 hours</w:t>
       </w:r>
     </w:p>
     <w:p>
@@ -9418,16 +9010,8 @@
         <w:rPr>
           <w:lang w:val="en-US"/>
         </w:rPr>
-        <w:t xml:space="preserve">Evaluate every </w:t>
-      </w:r>
-      <w:proofErr w:type="gramStart"/>
-      <w:r>
-        <w:rPr>
-          <w:lang w:val="en-US"/>
-        </w:rPr>
-        <w:t>prediction</w:t>
-      </w:r>
-      <w:proofErr w:type="gramEnd"/>
+        <w:t>Evaluate every prediction</w:t>
+      </w:r>
     </w:p>
     <w:p>
       <w:pPr>
@@ -9447,16 +9031,8 @@
         <w:rPr>
           <w:lang w:val="en-US"/>
         </w:rPr>
-        <w:t xml:space="preserve">Merge predicted values into a single </w:t>
-      </w:r>
-      <w:proofErr w:type="gramStart"/>
-      <w:r>
-        <w:rPr>
-          <w:lang w:val="en-US"/>
-        </w:rPr>
-        <w:t>file</w:t>
-      </w:r>
-      <w:proofErr w:type="gramEnd"/>
+        <w:t>Merge predicted values into a single file</w:t>
+      </w:r>
     </w:p>
     <w:p>
       <w:pPr>
@@ -9487,16 +9063,8 @@
         <w:rPr>
           <w:lang w:val="en-US"/>
         </w:rPr>
-        <w:t xml:space="preserve">Save file to physical </w:t>
-      </w:r>
-      <w:proofErr w:type="gramStart"/>
-      <w:r>
-        <w:rPr>
-          <w:lang w:val="en-US"/>
-        </w:rPr>
-        <w:t>storage</w:t>
-      </w:r>
-      <w:proofErr w:type="gramEnd"/>
+        <w:t>Save file to physical storage</w:t>
+      </w:r>
     </w:p>
     <w:p>
       <w:pPr>
@@ -9564,16 +9132,8 @@
         <w:rPr>
           <w:lang w:val="en-US"/>
         </w:rPr>
-        <w:t xml:space="preserve">Merge ‘u’ and ‘v’ </w:t>
-      </w:r>
-      <w:proofErr w:type="gramStart"/>
-      <w:r>
-        <w:rPr>
-          <w:lang w:val="en-US"/>
-        </w:rPr>
-        <w:t>predictions</w:t>
-      </w:r>
-      <w:proofErr w:type="gramEnd"/>
+        <w:t>Merge ‘u’ and ‘v’ predictions</w:t>
+      </w:r>
     </w:p>
     <w:p>
       <w:pPr>
@@ -9625,16 +9185,8 @@
         <w:rPr>
           <w:lang w:val="en-US"/>
         </w:rPr>
-        <w:t xml:space="preserve">Simulate Lagrangian with predicted </w:t>
-      </w:r>
-      <w:proofErr w:type="gramStart"/>
-      <w:r>
-        <w:rPr>
-          <w:lang w:val="en-US"/>
-        </w:rPr>
-        <w:t>data</w:t>
-      </w:r>
-      <w:proofErr w:type="gramEnd"/>
+        <w:t>Simulate Lagrangian with predicted data</w:t>
+      </w:r>
     </w:p>
     <w:p>
       <w:pPr>
@@ -9797,10 +9349,13 @@
           <w:lang w:eastAsia="en-MT"/>
           <w14:ligatures w14:val="none"/>
         </w:rPr>
-        <w:t xml:space="preserve">    LSTM(256, </w:t>
-      </w:r>
-      <w:proofErr w:type="spellStart"/>
-      <w:r>
+        <w:t>    LSTM(256, input_shape=(win_length, num_features), return_sequences=True),</w:t>
+      </w:r>
+    </w:p>
+    <w:p>
+      <w:pPr>
+        <w:shd w:val="clear" w:color="auto" w:fill="1F1F1F"/>
+        <w:spacing w:after="0" w:line="285" w:lineRule="atLeast"/>
         <w:rPr>
           <w:rFonts w:ascii="Consolas" w:eastAsia="Times New Roman" w:hAnsi="Consolas" w:cs="Times New Roman"/>
           <w:color w:val="CCCCCC"/>
@@ -9810,9 +9365,7 @@
           <w:lang w:eastAsia="en-MT"/>
           <w14:ligatures w14:val="none"/>
         </w:rPr>
-        <w:t>input_shape</w:t>
-      </w:r>
-      <w:proofErr w:type="spellEnd"/>
+      </w:pPr>
       <w:r>
         <w:rPr>
           <w:rFonts w:ascii="Consolas" w:eastAsia="Times New Roman" w:hAnsi="Consolas" w:cs="Times New Roman"/>
@@ -9823,10 +9376,13 @@
           <w:lang w:eastAsia="en-MT"/>
           <w14:ligatures w14:val="none"/>
         </w:rPr>
-        <w:t>=(</w:t>
-      </w:r>
-      <w:proofErr w:type="spellStart"/>
-      <w:r>
+        <w:t>    Dropout(0.3),</w:t>
+      </w:r>
+    </w:p>
+    <w:p>
+      <w:pPr>
+        <w:shd w:val="clear" w:color="auto" w:fill="1F1F1F"/>
+        <w:spacing w:after="0" w:line="285" w:lineRule="atLeast"/>
         <w:rPr>
           <w:rFonts w:ascii="Consolas" w:eastAsia="Times New Roman" w:hAnsi="Consolas" w:cs="Times New Roman"/>
           <w:color w:val="CCCCCC"/>
@@ -9836,9 +9392,7 @@
           <w:lang w:eastAsia="en-MT"/>
           <w14:ligatures w14:val="none"/>
         </w:rPr>
-        <w:t>win_length</w:t>
-      </w:r>
-      <w:proofErr w:type="spellEnd"/>
+      </w:pPr>
       <w:r>
         <w:rPr>
           <w:rFonts w:ascii="Consolas" w:eastAsia="Times New Roman" w:hAnsi="Consolas" w:cs="Times New Roman"/>
@@ -9849,10 +9403,13 @@
           <w:lang w:eastAsia="en-MT"/>
           <w14:ligatures w14:val="none"/>
         </w:rPr>
-        <w:t xml:space="preserve">, </w:t>
-      </w:r>
-      <w:proofErr w:type="spellStart"/>
-      <w:r>
+        <w:t>    LSTM(128, return_sequences=True),</w:t>
+      </w:r>
+    </w:p>
+    <w:p>
+      <w:pPr>
+        <w:shd w:val="clear" w:color="auto" w:fill="1F1F1F"/>
+        <w:spacing w:after="0" w:line="285" w:lineRule="atLeast"/>
         <w:rPr>
           <w:rFonts w:ascii="Consolas" w:eastAsia="Times New Roman" w:hAnsi="Consolas" w:cs="Times New Roman"/>
           <w:color w:val="CCCCCC"/>
@@ -9862,9 +9419,7 @@
           <w:lang w:eastAsia="en-MT"/>
           <w14:ligatures w14:val="none"/>
         </w:rPr>
-        <w:t>num_features</w:t>
-      </w:r>
-      <w:proofErr w:type="spellEnd"/>
+      </w:pPr>
       <w:r>
         <w:rPr>
           <w:rFonts w:ascii="Consolas" w:eastAsia="Times New Roman" w:hAnsi="Consolas" w:cs="Times New Roman"/>
@@ -9875,10 +9430,13 @@
           <w:lang w:eastAsia="en-MT"/>
           <w14:ligatures w14:val="none"/>
         </w:rPr>
-        <w:t xml:space="preserve">), </w:t>
-      </w:r>
-      <w:proofErr w:type="spellStart"/>
-      <w:r>
+        <w:t>    Dropout(0.3),</w:t>
+      </w:r>
+    </w:p>
+    <w:p>
+      <w:pPr>
+        <w:shd w:val="clear" w:color="auto" w:fill="1F1F1F"/>
+        <w:spacing w:after="0" w:line="285" w:lineRule="atLeast"/>
         <w:rPr>
           <w:rFonts w:ascii="Consolas" w:eastAsia="Times New Roman" w:hAnsi="Consolas" w:cs="Times New Roman"/>
           <w:color w:val="CCCCCC"/>
@@ -9888,9 +9446,7 @@
           <w:lang w:eastAsia="en-MT"/>
           <w14:ligatures w14:val="none"/>
         </w:rPr>
-        <w:t>return_sequences</w:t>
-      </w:r>
-      <w:proofErr w:type="spellEnd"/>
+      </w:pPr>
       <w:r>
         <w:rPr>
           <w:rFonts w:ascii="Consolas" w:eastAsia="Times New Roman" w:hAnsi="Consolas" w:cs="Times New Roman"/>
@@ -9901,7 +9457,7 @@
           <w:lang w:eastAsia="en-MT"/>
           <w14:ligatures w14:val="none"/>
         </w:rPr>
-        <w:t>=True),</w:t>
+        <w:t>    LSTM(128, return_sequences=True),</w:t>
       </w:r>
     </w:p>
     <w:p>
@@ -9955,10 +9511,13 @@
           <w:lang w:eastAsia="en-MT"/>
           <w14:ligatures w14:val="none"/>
         </w:rPr>
-        <w:t xml:space="preserve">    LSTM(128, </w:t>
-      </w:r>
-      <w:proofErr w:type="spellStart"/>
-      <w:r>
+        <w:t>    LSTM(64),</w:t>
+      </w:r>
+    </w:p>
+    <w:p>
+      <w:pPr>
+        <w:shd w:val="clear" w:color="auto" w:fill="1F1F1F"/>
+        <w:spacing w:after="0" w:line="285" w:lineRule="atLeast"/>
         <w:rPr>
           <w:rFonts w:ascii="Consolas" w:eastAsia="Times New Roman" w:hAnsi="Consolas" w:cs="Times New Roman"/>
           <w:color w:val="CCCCCC"/>
@@ -9968,9 +9527,7 @@
           <w:lang w:eastAsia="en-MT"/>
           <w14:ligatures w14:val="none"/>
         </w:rPr>
-        <w:t>return_sequences</w:t>
-      </w:r>
-      <w:proofErr w:type="spellEnd"/>
+      </w:pPr>
       <w:r>
         <w:rPr>
           <w:rFonts w:ascii="Consolas" w:eastAsia="Times New Roman" w:hAnsi="Consolas" w:cs="Times New Roman"/>
@@ -9981,7 +9538,7 @@
           <w:lang w:eastAsia="en-MT"/>
           <w14:ligatures w14:val="none"/>
         </w:rPr>
-        <w:t>=True),</w:t>
+        <w:t>    Dense(64, activation='relu'),</w:t>
       </w:r>
     </w:p>
     <w:p>
@@ -10035,220 +9592,7 @@
           <w:lang w:eastAsia="en-MT"/>
           <w14:ligatures w14:val="none"/>
         </w:rPr>
-        <w:t xml:space="preserve">    LSTM(128, </w:t>
-      </w:r>
-      <w:proofErr w:type="spellStart"/>
-      <w:r>
-        <w:rPr>
-          <w:rFonts w:ascii="Consolas" w:eastAsia="Times New Roman" w:hAnsi="Consolas" w:cs="Times New Roman"/>
-          <w:color w:val="CCCCCC"/>
-          <w:kern w:val="0"/>
-          <w:sz w:val="18"/>
-          <w:szCs w:val="18"/>
-          <w:lang w:eastAsia="en-MT"/>
-          <w14:ligatures w14:val="none"/>
-        </w:rPr>
-        <w:t>return_sequences</w:t>
-      </w:r>
-      <w:proofErr w:type="spellEnd"/>
-      <w:r>
-        <w:rPr>
-          <w:rFonts w:ascii="Consolas" w:eastAsia="Times New Roman" w:hAnsi="Consolas" w:cs="Times New Roman"/>
-          <w:color w:val="CCCCCC"/>
-          <w:kern w:val="0"/>
-          <w:sz w:val="18"/>
-          <w:szCs w:val="18"/>
-          <w:lang w:eastAsia="en-MT"/>
-          <w14:ligatures w14:val="none"/>
-        </w:rPr>
-        <w:t>=True),</w:t>
-      </w:r>
-    </w:p>
-    <w:p>
-      <w:pPr>
-        <w:shd w:val="clear" w:color="auto" w:fill="1F1F1F"/>
-        <w:spacing w:after="0" w:line="285" w:lineRule="atLeast"/>
-        <w:rPr>
-          <w:rFonts w:ascii="Consolas" w:eastAsia="Times New Roman" w:hAnsi="Consolas" w:cs="Times New Roman"/>
-          <w:color w:val="CCCCCC"/>
-          <w:kern w:val="0"/>
-          <w:sz w:val="18"/>
-          <w:szCs w:val="18"/>
-          <w:lang w:eastAsia="en-MT"/>
-          <w14:ligatures w14:val="none"/>
-        </w:rPr>
-      </w:pPr>
-      <w:r>
-        <w:rPr>
-          <w:rFonts w:ascii="Consolas" w:eastAsia="Times New Roman" w:hAnsi="Consolas" w:cs="Times New Roman"/>
-          <w:color w:val="CCCCCC"/>
-          <w:kern w:val="0"/>
-          <w:sz w:val="18"/>
-          <w:szCs w:val="18"/>
-          <w:lang w:eastAsia="en-MT"/>
-          <w14:ligatures w14:val="none"/>
-        </w:rPr>
-        <w:t>    Dropout(0.3),</w:t>
-      </w:r>
-    </w:p>
-    <w:p>
-      <w:pPr>
-        <w:shd w:val="clear" w:color="auto" w:fill="1F1F1F"/>
-        <w:spacing w:after="0" w:line="285" w:lineRule="atLeast"/>
-        <w:rPr>
-          <w:rFonts w:ascii="Consolas" w:eastAsia="Times New Roman" w:hAnsi="Consolas" w:cs="Times New Roman"/>
-          <w:color w:val="CCCCCC"/>
-          <w:kern w:val="0"/>
-          <w:sz w:val="18"/>
-          <w:szCs w:val="18"/>
-          <w:lang w:eastAsia="en-MT"/>
-          <w14:ligatures w14:val="none"/>
-        </w:rPr>
-      </w:pPr>
-      <w:r>
-        <w:rPr>
-          <w:rFonts w:ascii="Consolas" w:eastAsia="Times New Roman" w:hAnsi="Consolas" w:cs="Times New Roman"/>
-          <w:color w:val="CCCCCC"/>
-          <w:kern w:val="0"/>
-          <w:sz w:val="18"/>
-          <w:szCs w:val="18"/>
-          <w:lang w:eastAsia="en-MT"/>
-          <w14:ligatures w14:val="none"/>
-        </w:rPr>
-        <w:t>    LSTM(64),</w:t>
-      </w:r>
-    </w:p>
-    <w:p>
-      <w:pPr>
-        <w:shd w:val="clear" w:color="auto" w:fill="1F1F1F"/>
-        <w:spacing w:after="0" w:line="285" w:lineRule="atLeast"/>
-        <w:rPr>
-          <w:rFonts w:ascii="Consolas" w:eastAsia="Times New Roman" w:hAnsi="Consolas" w:cs="Times New Roman"/>
-          <w:color w:val="CCCCCC"/>
-          <w:kern w:val="0"/>
-          <w:sz w:val="18"/>
-          <w:szCs w:val="18"/>
-          <w:lang w:eastAsia="en-MT"/>
-          <w14:ligatures w14:val="none"/>
-        </w:rPr>
-      </w:pPr>
-      <w:r>
-        <w:rPr>
-          <w:rFonts w:ascii="Consolas" w:eastAsia="Times New Roman" w:hAnsi="Consolas" w:cs="Times New Roman"/>
-          <w:color w:val="CCCCCC"/>
-          <w:kern w:val="0"/>
-          <w:sz w:val="18"/>
-          <w:szCs w:val="18"/>
-          <w:lang w:eastAsia="en-MT"/>
-          <w14:ligatures w14:val="none"/>
-        </w:rPr>
-        <w:t>    Dense(64, activation='</w:t>
-      </w:r>
-      <w:proofErr w:type="spellStart"/>
-      <w:r>
-        <w:rPr>
-          <w:rFonts w:ascii="Consolas" w:eastAsia="Times New Roman" w:hAnsi="Consolas" w:cs="Times New Roman"/>
-          <w:color w:val="CCCCCC"/>
-          <w:kern w:val="0"/>
-          <w:sz w:val="18"/>
-          <w:szCs w:val="18"/>
-          <w:lang w:eastAsia="en-MT"/>
-          <w14:ligatures w14:val="none"/>
-        </w:rPr>
-        <w:t>relu</w:t>
-      </w:r>
-      <w:proofErr w:type="spellEnd"/>
-      <w:r>
-        <w:rPr>
-          <w:rFonts w:ascii="Consolas" w:eastAsia="Times New Roman" w:hAnsi="Consolas" w:cs="Times New Roman"/>
-          <w:color w:val="CCCCCC"/>
-          <w:kern w:val="0"/>
-          <w:sz w:val="18"/>
-          <w:szCs w:val="18"/>
-          <w:lang w:eastAsia="en-MT"/>
-          <w14:ligatures w14:val="none"/>
-        </w:rPr>
-        <w:t>'),</w:t>
-      </w:r>
-    </w:p>
-    <w:p>
-      <w:pPr>
-        <w:shd w:val="clear" w:color="auto" w:fill="1F1F1F"/>
-        <w:spacing w:after="0" w:line="285" w:lineRule="atLeast"/>
-        <w:rPr>
-          <w:rFonts w:ascii="Consolas" w:eastAsia="Times New Roman" w:hAnsi="Consolas" w:cs="Times New Roman"/>
-          <w:color w:val="CCCCCC"/>
-          <w:kern w:val="0"/>
-          <w:sz w:val="18"/>
-          <w:szCs w:val="18"/>
-          <w:lang w:eastAsia="en-MT"/>
-          <w14:ligatures w14:val="none"/>
-        </w:rPr>
-      </w:pPr>
-      <w:r>
-        <w:rPr>
-          <w:rFonts w:ascii="Consolas" w:eastAsia="Times New Roman" w:hAnsi="Consolas" w:cs="Times New Roman"/>
-          <w:color w:val="CCCCCC"/>
-          <w:kern w:val="0"/>
-          <w:sz w:val="18"/>
-          <w:szCs w:val="18"/>
-          <w:lang w:eastAsia="en-MT"/>
-          <w14:ligatures w14:val="none"/>
-        </w:rPr>
-        <w:t>    Dropout(0.3),</w:t>
-      </w:r>
-    </w:p>
-    <w:p>
-      <w:pPr>
-        <w:shd w:val="clear" w:color="auto" w:fill="1F1F1F"/>
-        <w:spacing w:after="0" w:line="285" w:lineRule="atLeast"/>
-        <w:rPr>
-          <w:rFonts w:ascii="Consolas" w:eastAsia="Times New Roman" w:hAnsi="Consolas" w:cs="Times New Roman"/>
-          <w:color w:val="CCCCCC"/>
-          <w:kern w:val="0"/>
-          <w:sz w:val="18"/>
-          <w:szCs w:val="18"/>
-          <w:lang w:eastAsia="en-MT"/>
-          <w14:ligatures w14:val="none"/>
-        </w:rPr>
-      </w:pPr>
-      <w:r>
-        <w:rPr>
-          <w:rFonts w:ascii="Consolas" w:eastAsia="Times New Roman" w:hAnsi="Consolas" w:cs="Times New Roman"/>
-          <w:color w:val="CCCCCC"/>
-          <w:kern w:val="0"/>
-          <w:sz w:val="18"/>
-          <w:szCs w:val="18"/>
-          <w:lang w:eastAsia="en-MT"/>
-          <w14:ligatures w14:val="none"/>
-        </w:rPr>
-        <w:t>    Dense(32, activation='</w:t>
-      </w:r>
-      <w:proofErr w:type="spellStart"/>
-      <w:r>
-        <w:rPr>
-          <w:rFonts w:ascii="Consolas" w:eastAsia="Times New Roman" w:hAnsi="Consolas" w:cs="Times New Roman"/>
-          <w:color w:val="CCCCCC"/>
-          <w:kern w:val="0"/>
-          <w:sz w:val="18"/>
-          <w:szCs w:val="18"/>
-          <w:lang w:eastAsia="en-MT"/>
-          <w14:ligatures w14:val="none"/>
-        </w:rPr>
-        <w:t>relu</w:t>
-      </w:r>
-      <w:proofErr w:type="spellEnd"/>
-      <w:r>
-        <w:rPr>
-          <w:rFonts w:ascii="Consolas" w:eastAsia="Times New Roman" w:hAnsi="Consolas" w:cs="Times New Roman"/>
-          <w:color w:val="CCCCCC"/>
-          <w:kern w:val="0"/>
-          <w:sz w:val="18"/>
-          <w:szCs w:val="18"/>
-          <w:lang w:eastAsia="en-MT"/>
-          <w14:ligatures w14:val="none"/>
-        </w:rPr>
-        <w:t>'),</w:t>
+        <w:t>    Dense(32, activation='relu'),</w:t>
       </w:r>
     </w:p>
     <w:p>
@@ -10589,7 +9933,6 @@
         </w:rPr>
         <w:t xml:space="preserve">, </w:t>
       </w:r>
-      <w:proofErr w:type="spellStart"/>
       <w:r>
         <w:rPr>
           <w:rFonts w:ascii="Consolas" w:eastAsia="Times New Roman" w:hAnsi="Consolas" w:cs="Times New Roman"/>
@@ -10602,7 +9945,6 @@
         </w:rPr>
         <w:t>input_shape</w:t>
       </w:r>
-      <w:proofErr w:type="spellEnd"/>
       <w:r>
         <w:rPr>
           <w:rFonts w:ascii="Consolas" w:eastAsia="Times New Roman" w:hAnsi="Consolas" w:cs="Times New Roman"/>
@@ -10625,48 +9967,44 @@
           <w:lang w:eastAsia="en-MT"/>
           <w14:ligatures w14:val="none"/>
         </w:rPr>
-        <w:t>(</w:t>
-      </w:r>
-      <w:proofErr w:type="spellStart"/>
-      <w:r>
-        <w:rPr>
-          <w:rFonts w:ascii="Consolas" w:eastAsia="Times New Roman" w:hAnsi="Consolas" w:cs="Times New Roman"/>
-          <w:color w:val="CCCCCC"/>
+        <w:t xml:space="preserve">(win_length, num_features), </w:t>
+      </w:r>
+      <w:r>
+        <w:rPr>
+          <w:rFonts w:ascii="Consolas" w:eastAsia="Times New Roman" w:hAnsi="Consolas" w:cs="Times New Roman"/>
+          <w:color w:val="9CDCFE"/>
           <w:kern w:val="0"/>
           <w:sz w:val="18"/>
           <w:szCs w:val="18"/>
           <w:lang w:eastAsia="en-MT"/>
           <w14:ligatures w14:val="none"/>
         </w:rPr>
-        <w:t>win_length</w:t>
-      </w:r>
-      <w:proofErr w:type="spellEnd"/>
-      <w:r>
-        <w:rPr>
-          <w:rFonts w:ascii="Consolas" w:eastAsia="Times New Roman" w:hAnsi="Consolas" w:cs="Times New Roman"/>
-          <w:color w:val="CCCCCC"/>
+        <w:t>return_sequences</w:t>
+      </w:r>
+      <w:r>
+        <w:rPr>
+          <w:rFonts w:ascii="Consolas" w:eastAsia="Times New Roman" w:hAnsi="Consolas" w:cs="Times New Roman"/>
+          <w:color w:val="D4D4D4"/>
           <w:kern w:val="0"/>
           <w:sz w:val="18"/>
           <w:szCs w:val="18"/>
           <w:lang w:eastAsia="en-MT"/>
           <w14:ligatures w14:val="none"/>
         </w:rPr>
-        <w:t xml:space="preserve">, </w:t>
-      </w:r>
-      <w:proofErr w:type="spellStart"/>
-      <w:r>
-        <w:rPr>
-          <w:rFonts w:ascii="Consolas" w:eastAsia="Times New Roman" w:hAnsi="Consolas" w:cs="Times New Roman"/>
-          <w:color w:val="CCCCCC"/>
+        <w:t>=</w:t>
+      </w:r>
+      <w:r>
+        <w:rPr>
+          <w:rFonts w:ascii="Consolas" w:eastAsia="Times New Roman" w:hAnsi="Consolas" w:cs="Times New Roman"/>
+          <w:color w:val="569CD6"/>
           <w:kern w:val="0"/>
           <w:sz w:val="18"/>
           <w:szCs w:val="18"/>
           <w:lang w:eastAsia="en-MT"/>
           <w14:ligatures w14:val="none"/>
         </w:rPr>
-        <w:t>num_features</w:t>
-      </w:r>
-      <w:proofErr w:type="spellEnd"/>
+        <w:t>True</w:t>
+      </w:r>
       <w:r>
         <w:rPr>
           <w:rFonts w:ascii="Consolas" w:eastAsia="Times New Roman" w:hAnsi="Consolas" w:cs="Times New Roman"/>
@@ -10677,45 +10015,46 @@
           <w:lang w:eastAsia="en-MT"/>
           <w14:ligatures w14:val="none"/>
         </w:rPr>
-        <w:t xml:space="preserve">), </w:t>
-      </w:r>
-      <w:proofErr w:type="spellStart"/>
-      <w:r>
-        <w:rPr>
-          <w:rFonts w:ascii="Consolas" w:eastAsia="Times New Roman" w:hAnsi="Consolas" w:cs="Times New Roman"/>
-          <w:color w:val="9CDCFE"/>
+        <w:t>),</w:t>
+      </w:r>
+    </w:p>
+    <w:p>
+      <w:pPr>
+        <w:shd w:val="clear" w:color="auto" w:fill="1F1F1F"/>
+        <w:spacing w:after="0" w:line="285" w:lineRule="atLeast"/>
+        <w:rPr>
+          <w:rFonts w:ascii="Consolas" w:eastAsia="Times New Roman" w:hAnsi="Consolas" w:cs="Times New Roman"/>
+          <w:color w:val="CCCCCC"/>
           <w:kern w:val="0"/>
           <w:sz w:val="18"/>
           <w:szCs w:val="18"/>
           <w:lang w:eastAsia="en-MT"/>
           <w14:ligatures w14:val="none"/>
         </w:rPr>
-        <w:t>return_sequences</w:t>
-      </w:r>
-      <w:proofErr w:type="spellEnd"/>
-      <w:r>
-        <w:rPr>
-          <w:rFonts w:ascii="Consolas" w:eastAsia="Times New Roman" w:hAnsi="Consolas" w:cs="Times New Roman"/>
-          <w:color w:val="D4D4D4"/>
+      </w:pPr>
+      <w:r>
+        <w:rPr>
+          <w:rFonts w:ascii="Consolas" w:eastAsia="Times New Roman" w:hAnsi="Consolas" w:cs="Times New Roman"/>
+          <w:color w:val="CCCCCC"/>
           <w:kern w:val="0"/>
           <w:sz w:val="18"/>
           <w:szCs w:val="18"/>
           <w:lang w:eastAsia="en-MT"/>
           <w14:ligatures w14:val="none"/>
         </w:rPr>
-        <w:t>=</w:t>
-      </w:r>
-      <w:r>
-        <w:rPr>
-          <w:rFonts w:ascii="Consolas" w:eastAsia="Times New Roman" w:hAnsi="Consolas" w:cs="Times New Roman"/>
-          <w:color w:val="569CD6"/>
+        <w:t>    LSTM(</w:t>
+      </w:r>
+      <w:r>
+        <w:rPr>
+          <w:rFonts w:ascii="Consolas" w:eastAsia="Times New Roman" w:hAnsi="Consolas" w:cs="Times New Roman"/>
+          <w:color w:val="B5CEA8"/>
           <w:kern w:val="0"/>
           <w:sz w:val="18"/>
           <w:szCs w:val="18"/>
           <w:lang w:eastAsia="en-MT"/>
           <w14:ligatures w14:val="none"/>
         </w:rPr>
-        <w:t>True</w:t>
+        <w:t>128</w:t>
       </w:r>
       <w:r>
         <w:rPr>
@@ -10727,6 +10066,54 @@
           <w:lang w:eastAsia="en-MT"/>
           <w14:ligatures w14:val="none"/>
         </w:rPr>
+        <w:t xml:space="preserve">, </w:t>
+      </w:r>
+      <w:r>
+        <w:rPr>
+          <w:rFonts w:ascii="Consolas" w:eastAsia="Times New Roman" w:hAnsi="Consolas" w:cs="Times New Roman"/>
+          <w:color w:val="9CDCFE"/>
+          <w:kern w:val="0"/>
+          <w:sz w:val="18"/>
+          <w:szCs w:val="18"/>
+          <w:lang w:eastAsia="en-MT"/>
+          <w14:ligatures w14:val="none"/>
+        </w:rPr>
+        <w:t>return_sequences</w:t>
+      </w:r>
+      <w:r>
+        <w:rPr>
+          <w:rFonts w:ascii="Consolas" w:eastAsia="Times New Roman" w:hAnsi="Consolas" w:cs="Times New Roman"/>
+          <w:color w:val="D4D4D4"/>
+          <w:kern w:val="0"/>
+          <w:sz w:val="18"/>
+          <w:szCs w:val="18"/>
+          <w:lang w:eastAsia="en-MT"/>
+          <w14:ligatures w14:val="none"/>
+        </w:rPr>
+        <w:t>=</w:t>
+      </w:r>
+      <w:r>
+        <w:rPr>
+          <w:rFonts w:ascii="Consolas" w:eastAsia="Times New Roman" w:hAnsi="Consolas" w:cs="Times New Roman"/>
+          <w:color w:val="569CD6"/>
+          <w:kern w:val="0"/>
+          <w:sz w:val="18"/>
+          <w:szCs w:val="18"/>
+          <w:lang w:eastAsia="en-MT"/>
+          <w14:ligatures w14:val="none"/>
+        </w:rPr>
+        <w:t>True</w:t>
+      </w:r>
+      <w:r>
+        <w:rPr>
+          <w:rFonts w:ascii="Consolas" w:eastAsia="Times New Roman" w:hAnsi="Consolas" w:cs="Times New Roman"/>
+          <w:color w:val="CCCCCC"/>
+          <w:kern w:val="0"/>
+          <w:sz w:val="18"/>
+          <w:szCs w:val="18"/>
+          <w:lang w:eastAsia="en-MT"/>
+          <w14:ligatures w14:val="none"/>
+        </w:rPr>
         <w:t>),</w:t>
       </w:r>
     </w:p>
@@ -10754,7 +10141,7 @@
           <w:lang w:eastAsia="en-MT"/>
           <w14:ligatures w14:val="none"/>
         </w:rPr>
-        <w:t>    LSTM(</w:t>
+        <w:t>    Dropout(</w:t>
       </w:r>
       <w:r>
         <w:rPr>
@@ -10766,7 +10153,7 @@
           <w:lang w:eastAsia="en-MT"/>
           <w14:ligatures w14:val="none"/>
         </w:rPr>
-        <w:t>128</w:t>
+        <w:t>0.3</w:t>
       </w:r>
       <w:r>
         <w:rPr>
@@ -10778,45 +10165,46 @@
           <w:lang w:eastAsia="en-MT"/>
           <w14:ligatures w14:val="none"/>
         </w:rPr>
-        <w:t xml:space="preserve">, </w:t>
-      </w:r>
-      <w:proofErr w:type="spellStart"/>
-      <w:r>
-        <w:rPr>
-          <w:rFonts w:ascii="Consolas" w:eastAsia="Times New Roman" w:hAnsi="Consolas" w:cs="Times New Roman"/>
-          <w:color w:val="9CDCFE"/>
+        <w:t>),</w:t>
+      </w:r>
+    </w:p>
+    <w:p>
+      <w:pPr>
+        <w:shd w:val="clear" w:color="auto" w:fill="1F1F1F"/>
+        <w:spacing w:after="0" w:line="285" w:lineRule="atLeast"/>
+        <w:rPr>
+          <w:rFonts w:ascii="Consolas" w:eastAsia="Times New Roman" w:hAnsi="Consolas" w:cs="Times New Roman"/>
+          <w:color w:val="CCCCCC"/>
           <w:kern w:val="0"/>
           <w:sz w:val="18"/>
           <w:szCs w:val="18"/>
           <w:lang w:eastAsia="en-MT"/>
           <w14:ligatures w14:val="none"/>
         </w:rPr>
-        <w:t>return_sequences</w:t>
-      </w:r>
-      <w:proofErr w:type="spellEnd"/>
-      <w:r>
-        <w:rPr>
-          <w:rFonts w:ascii="Consolas" w:eastAsia="Times New Roman" w:hAnsi="Consolas" w:cs="Times New Roman"/>
-          <w:color w:val="D4D4D4"/>
+      </w:pPr>
+      <w:r>
+        <w:rPr>
+          <w:rFonts w:ascii="Consolas" w:eastAsia="Times New Roman" w:hAnsi="Consolas" w:cs="Times New Roman"/>
+          <w:color w:val="CCCCCC"/>
           <w:kern w:val="0"/>
           <w:sz w:val="18"/>
           <w:szCs w:val="18"/>
           <w:lang w:eastAsia="en-MT"/>
           <w14:ligatures w14:val="none"/>
         </w:rPr>
-        <w:t>=</w:t>
-      </w:r>
-      <w:r>
-        <w:rPr>
-          <w:rFonts w:ascii="Consolas" w:eastAsia="Times New Roman" w:hAnsi="Consolas" w:cs="Times New Roman"/>
-          <w:color w:val="569CD6"/>
+        <w:t>    LSTM(</w:t>
+      </w:r>
+      <w:r>
+        <w:rPr>
+          <w:rFonts w:ascii="Consolas" w:eastAsia="Times New Roman" w:hAnsi="Consolas" w:cs="Times New Roman"/>
+          <w:color w:val="B5CEA8"/>
           <w:kern w:val="0"/>
           <w:sz w:val="18"/>
           <w:szCs w:val="18"/>
           <w:lang w:eastAsia="en-MT"/>
           <w14:ligatures w14:val="none"/>
         </w:rPr>
-        <w:t>True</w:t>
+        <w:t>64</w:t>
       </w:r>
       <w:r>
         <w:rPr>
@@ -10906,7 +10294,7 @@
           <w:lang w:eastAsia="en-MT"/>
           <w14:ligatures w14:val="none"/>
         </w:rPr>
-        <w:t>    LSTM(</w:t>
+        <w:t>    Dense(</w:t>
       </w:r>
       <w:r>
         <w:rPr>
@@ -10918,7 +10306,7 @@
           <w:lang w:eastAsia="en-MT"/>
           <w14:ligatures w14:val="none"/>
         </w:rPr>
-        <w:t>64</w:t>
+        <w:t>1</w:t>
       </w:r>
       <w:r>
         <w:rPr>
@@ -10930,171 +10318,43 @@
           <w:lang w:eastAsia="en-MT"/>
           <w14:ligatures w14:val="none"/>
         </w:rPr>
-        <w:t>),</w:t>
-      </w:r>
-    </w:p>
-    <w:p>
-      <w:pPr>
-        <w:shd w:val="clear" w:color="auto" w:fill="1F1F1F"/>
-        <w:spacing w:after="0" w:line="285" w:lineRule="atLeast"/>
-        <w:rPr>
-          <w:rFonts w:ascii="Consolas" w:eastAsia="Times New Roman" w:hAnsi="Consolas" w:cs="Times New Roman"/>
-          <w:color w:val="CCCCCC"/>
+        <w:t xml:space="preserve">, </w:t>
+      </w:r>
+      <w:r>
+        <w:rPr>
+          <w:rFonts w:ascii="Consolas" w:eastAsia="Times New Roman" w:hAnsi="Consolas" w:cs="Times New Roman"/>
+          <w:color w:val="9CDCFE"/>
           <w:kern w:val="0"/>
           <w:sz w:val="18"/>
           <w:szCs w:val="18"/>
           <w:lang w:eastAsia="en-MT"/>
           <w14:ligatures w14:val="none"/>
         </w:rPr>
-      </w:pPr>
-      <w:r>
-        <w:rPr>
-          <w:rFonts w:ascii="Consolas" w:eastAsia="Times New Roman" w:hAnsi="Consolas" w:cs="Times New Roman"/>
-          <w:color w:val="CCCCCC"/>
+        <w:t>activation</w:t>
+      </w:r>
+      <w:r>
+        <w:rPr>
+          <w:rFonts w:ascii="Consolas" w:eastAsia="Times New Roman" w:hAnsi="Consolas" w:cs="Times New Roman"/>
+          <w:color w:val="D4D4D4"/>
           <w:kern w:val="0"/>
           <w:sz w:val="18"/>
           <w:szCs w:val="18"/>
           <w:lang w:eastAsia="en-MT"/>
           <w14:ligatures w14:val="none"/>
         </w:rPr>
-        <w:t>    Dropout(</w:t>
-      </w:r>
-      <w:r>
-        <w:rPr>
-          <w:rFonts w:ascii="Consolas" w:eastAsia="Times New Roman" w:hAnsi="Consolas" w:cs="Times New Roman"/>
-          <w:color w:val="B5CEA8"/>
+        <w:t>=</w:t>
+      </w:r>
+      <w:r>
+        <w:rPr>
+          <w:rFonts w:ascii="Consolas" w:eastAsia="Times New Roman" w:hAnsi="Consolas" w:cs="Times New Roman"/>
+          <w:color w:val="CE9178"/>
           <w:kern w:val="0"/>
           <w:sz w:val="18"/>
           <w:szCs w:val="18"/>
           <w:lang w:eastAsia="en-MT"/>
           <w14:ligatures w14:val="none"/>
         </w:rPr>
-        <w:t>0.3</w:t>
-      </w:r>
-      <w:r>
-        <w:rPr>
-          <w:rFonts w:ascii="Consolas" w:eastAsia="Times New Roman" w:hAnsi="Consolas" w:cs="Times New Roman"/>
-          <w:color w:val="CCCCCC"/>
-          <w:kern w:val="0"/>
-          <w:sz w:val="18"/>
-          <w:szCs w:val="18"/>
-          <w:lang w:eastAsia="en-MT"/>
-          <w14:ligatures w14:val="none"/>
-        </w:rPr>
-        <w:t>),</w:t>
-      </w:r>
-    </w:p>
-    <w:p>
-      <w:pPr>
-        <w:shd w:val="clear" w:color="auto" w:fill="1F1F1F"/>
-        <w:spacing w:after="0" w:line="285" w:lineRule="atLeast"/>
-        <w:rPr>
-          <w:rFonts w:ascii="Consolas" w:eastAsia="Times New Roman" w:hAnsi="Consolas" w:cs="Times New Roman"/>
-          <w:color w:val="CCCCCC"/>
-          <w:kern w:val="0"/>
-          <w:sz w:val="18"/>
-          <w:szCs w:val="18"/>
-          <w:lang w:eastAsia="en-MT"/>
-          <w14:ligatures w14:val="none"/>
-        </w:rPr>
-      </w:pPr>
-      <w:r>
-        <w:rPr>
-          <w:rFonts w:ascii="Consolas" w:eastAsia="Times New Roman" w:hAnsi="Consolas" w:cs="Times New Roman"/>
-          <w:color w:val="CCCCCC"/>
-          <w:kern w:val="0"/>
-          <w:sz w:val="18"/>
-          <w:szCs w:val="18"/>
-          <w:lang w:eastAsia="en-MT"/>
-          <w14:ligatures w14:val="none"/>
-        </w:rPr>
-        <w:t>    Dense(</w:t>
-      </w:r>
-      <w:r>
-        <w:rPr>
-          <w:rFonts w:ascii="Consolas" w:eastAsia="Times New Roman" w:hAnsi="Consolas" w:cs="Times New Roman"/>
-          <w:color w:val="B5CEA8"/>
-          <w:kern w:val="0"/>
-          <w:sz w:val="18"/>
-          <w:szCs w:val="18"/>
-          <w:lang w:eastAsia="en-MT"/>
-          <w14:ligatures w14:val="none"/>
-        </w:rPr>
-        <w:t>1</w:t>
-      </w:r>
-      <w:r>
-        <w:rPr>
-          <w:rFonts w:ascii="Consolas" w:eastAsia="Times New Roman" w:hAnsi="Consolas" w:cs="Times New Roman"/>
-          <w:color w:val="CCCCCC"/>
-          <w:kern w:val="0"/>
-          <w:sz w:val="18"/>
-          <w:szCs w:val="18"/>
-          <w:lang w:eastAsia="en-MT"/>
-          <w14:ligatures w14:val="none"/>
-        </w:rPr>
-        <w:t xml:space="preserve">, </w:t>
-      </w:r>
-      <w:r>
-        <w:rPr>
-          <w:rFonts w:ascii="Consolas" w:eastAsia="Times New Roman" w:hAnsi="Consolas" w:cs="Times New Roman"/>
-          <w:color w:val="9CDCFE"/>
-          <w:kern w:val="0"/>
-          <w:sz w:val="18"/>
-          <w:szCs w:val="18"/>
-          <w:lang w:eastAsia="en-MT"/>
-          <w14:ligatures w14:val="none"/>
-        </w:rPr>
-        <w:t>activation</w:t>
-      </w:r>
-      <w:r>
-        <w:rPr>
-          <w:rFonts w:ascii="Consolas" w:eastAsia="Times New Roman" w:hAnsi="Consolas" w:cs="Times New Roman"/>
-          <w:color w:val="D4D4D4"/>
-          <w:kern w:val="0"/>
-          <w:sz w:val="18"/>
-          <w:szCs w:val="18"/>
-          <w:lang w:eastAsia="en-MT"/>
-          <w14:ligatures w14:val="none"/>
-        </w:rPr>
-        <w:t>=</w:t>
-      </w:r>
-      <w:r>
-        <w:rPr>
-          <w:rFonts w:ascii="Consolas" w:eastAsia="Times New Roman" w:hAnsi="Consolas" w:cs="Times New Roman"/>
-          <w:color w:val="CE9178"/>
-          <w:kern w:val="0"/>
-          <w:sz w:val="18"/>
-          <w:szCs w:val="18"/>
-          <w:lang w:eastAsia="en-MT"/>
-          <w14:ligatures w14:val="none"/>
-        </w:rPr>
-        <w:t>'</w:t>
-      </w:r>
-      <w:proofErr w:type="spellStart"/>
-      <w:r>
-        <w:rPr>
-          <w:rFonts w:ascii="Consolas" w:eastAsia="Times New Roman" w:hAnsi="Consolas" w:cs="Times New Roman"/>
-          <w:color w:val="CE9178"/>
-          <w:kern w:val="0"/>
-          <w:sz w:val="18"/>
-          <w:szCs w:val="18"/>
-          <w:lang w:eastAsia="en-MT"/>
-          <w14:ligatures w14:val="none"/>
-        </w:rPr>
-        <w:t>leaky_relu</w:t>
-      </w:r>
-      <w:proofErr w:type="spellEnd"/>
-      <w:r>
-        <w:rPr>
-          <w:rFonts w:ascii="Consolas" w:eastAsia="Times New Roman" w:hAnsi="Consolas" w:cs="Times New Roman"/>
-          <w:color w:val="CE9178"/>
-          <w:kern w:val="0"/>
-          <w:sz w:val="18"/>
-          <w:szCs w:val="18"/>
-          <w:lang w:eastAsia="en-MT"/>
-          <w14:ligatures w14:val="none"/>
-        </w:rPr>
-        <w:t>'</w:t>
+        <w:t>'leaky_relu'</w:t>
       </w:r>
       <w:r>
         <w:rPr>
@@ -11349,7 +10609,6 @@
         </w:rPr>
         <w:t xml:space="preserve">, </w:t>
       </w:r>
-      <w:proofErr w:type="spellStart"/>
       <w:r>
         <w:rPr>
           <w:rFonts w:ascii="Consolas" w:eastAsia="Times New Roman" w:hAnsi="Consolas" w:cs="Times New Roman"/>
@@ -11362,7 +10621,6 @@
         </w:rPr>
         <w:t>input_shape</w:t>
       </w:r>
-      <w:proofErr w:type="spellEnd"/>
       <w:r>
         <w:rPr>
           <w:rFonts w:ascii="Consolas" w:eastAsia="Times New Roman" w:hAnsi="Consolas" w:cs="Times New Roman"/>
@@ -11385,48 +10643,44 @@
           <w:lang w:eastAsia="en-MT"/>
           <w14:ligatures w14:val="none"/>
         </w:rPr>
-        <w:t>(</w:t>
-      </w:r>
-      <w:proofErr w:type="spellStart"/>
-      <w:r>
-        <w:rPr>
-          <w:rFonts w:ascii="Consolas" w:eastAsia="Times New Roman" w:hAnsi="Consolas" w:cs="Times New Roman"/>
-          <w:color w:val="CCCCCC"/>
+        <w:t xml:space="preserve">(win_length, num_features), </w:t>
+      </w:r>
+      <w:r>
+        <w:rPr>
+          <w:rFonts w:ascii="Consolas" w:eastAsia="Times New Roman" w:hAnsi="Consolas" w:cs="Times New Roman"/>
+          <w:color w:val="9CDCFE"/>
           <w:kern w:val="0"/>
           <w:sz w:val="18"/>
           <w:szCs w:val="18"/>
           <w:lang w:eastAsia="en-MT"/>
           <w14:ligatures w14:val="none"/>
         </w:rPr>
-        <w:t>win_length</w:t>
-      </w:r>
-      <w:proofErr w:type="spellEnd"/>
-      <w:r>
-        <w:rPr>
-          <w:rFonts w:ascii="Consolas" w:eastAsia="Times New Roman" w:hAnsi="Consolas" w:cs="Times New Roman"/>
-          <w:color w:val="CCCCCC"/>
+        <w:t>return_sequences</w:t>
+      </w:r>
+      <w:r>
+        <w:rPr>
+          <w:rFonts w:ascii="Consolas" w:eastAsia="Times New Roman" w:hAnsi="Consolas" w:cs="Times New Roman"/>
+          <w:color w:val="D4D4D4"/>
           <w:kern w:val="0"/>
           <w:sz w:val="18"/>
           <w:szCs w:val="18"/>
           <w:lang w:eastAsia="en-MT"/>
           <w14:ligatures w14:val="none"/>
         </w:rPr>
-        <w:t xml:space="preserve">, </w:t>
-      </w:r>
-      <w:proofErr w:type="spellStart"/>
-      <w:r>
-        <w:rPr>
-          <w:rFonts w:ascii="Consolas" w:eastAsia="Times New Roman" w:hAnsi="Consolas" w:cs="Times New Roman"/>
-          <w:color w:val="CCCCCC"/>
+        <w:t>=</w:t>
+      </w:r>
+      <w:r>
+        <w:rPr>
+          <w:rFonts w:ascii="Consolas" w:eastAsia="Times New Roman" w:hAnsi="Consolas" w:cs="Times New Roman"/>
+          <w:color w:val="569CD6"/>
           <w:kern w:val="0"/>
           <w:sz w:val="18"/>
           <w:szCs w:val="18"/>
           <w:lang w:eastAsia="en-MT"/>
           <w14:ligatures w14:val="none"/>
         </w:rPr>
-        <w:t>num_features</w:t>
-      </w:r>
-      <w:proofErr w:type="spellEnd"/>
+        <w:t>True</w:t>
+      </w:r>
       <w:r>
         <w:rPr>
           <w:rFonts w:ascii="Consolas" w:eastAsia="Times New Roman" w:hAnsi="Consolas" w:cs="Times New Roman"/>
@@ -11437,45 +10691,46 @@
           <w:lang w:eastAsia="en-MT"/>
           <w14:ligatures w14:val="none"/>
         </w:rPr>
-        <w:t xml:space="preserve">), </w:t>
-      </w:r>
-      <w:proofErr w:type="spellStart"/>
-      <w:r>
-        <w:rPr>
-          <w:rFonts w:ascii="Consolas" w:eastAsia="Times New Roman" w:hAnsi="Consolas" w:cs="Times New Roman"/>
-          <w:color w:val="9CDCFE"/>
+        <w:t>),</w:t>
+      </w:r>
+    </w:p>
+    <w:p>
+      <w:pPr>
+        <w:shd w:val="clear" w:color="auto" w:fill="1F1F1F"/>
+        <w:spacing w:after="0" w:line="285" w:lineRule="atLeast"/>
+        <w:rPr>
+          <w:rFonts w:ascii="Consolas" w:eastAsia="Times New Roman" w:hAnsi="Consolas" w:cs="Times New Roman"/>
+          <w:color w:val="CCCCCC"/>
           <w:kern w:val="0"/>
           <w:sz w:val="18"/>
           <w:szCs w:val="18"/>
           <w:lang w:eastAsia="en-MT"/>
           <w14:ligatures w14:val="none"/>
         </w:rPr>
-        <w:t>return_sequences</w:t>
-      </w:r>
-      <w:proofErr w:type="spellEnd"/>
-      <w:r>
-        <w:rPr>
-          <w:rFonts w:ascii="Consolas" w:eastAsia="Times New Roman" w:hAnsi="Consolas" w:cs="Times New Roman"/>
-          <w:color w:val="D4D4D4"/>
+      </w:pPr>
+      <w:r>
+        <w:rPr>
+          <w:rFonts w:ascii="Consolas" w:eastAsia="Times New Roman" w:hAnsi="Consolas" w:cs="Times New Roman"/>
+          <w:color w:val="CCCCCC"/>
           <w:kern w:val="0"/>
           <w:sz w:val="18"/>
           <w:szCs w:val="18"/>
           <w:lang w:eastAsia="en-MT"/>
           <w14:ligatures w14:val="none"/>
         </w:rPr>
-        <w:t>=</w:t>
-      </w:r>
-      <w:r>
-        <w:rPr>
-          <w:rFonts w:ascii="Consolas" w:eastAsia="Times New Roman" w:hAnsi="Consolas" w:cs="Times New Roman"/>
-          <w:color w:val="569CD6"/>
+        <w:t>    Dropout(</w:t>
+      </w:r>
+      <w:r>
+        <w:rPr>
+          <w:rFonts w:ascii="Consolas" w:eastAsia="Times New Roman" w:hAnsi="Consolas" w:cs="Times New Roman"/>
+          <w:color w:val="B5CEA8"/>
           <w:kern w:val="0"/>
           <w:sz w:val="18"/>
           <w:szCs w:val="18"/>
           <w:lang w:eastAsia="en-MT"/>
           <w14:ligatures w14:val="none"/>
         </w:rPr>
-        <w:t>True</w:t>
+        <w:t>0.3</w:t>
       </w:r>
       <w:r>
         <w:rPr>
@@ -11514,7 +10769,7 @@
           <w:lang w:eastAsia="en-MT"/>
           <w14:ligatures w14:val="none"/>
         </w:rPr>
-        <w:t>    Dropout(</w:t>
+        <w:t>    LSTM(</w:t>
       </w:r>
       <w:r>
         <w:rPr>
@@ -11526,7 +10781,7 @@
           <w:lang w:eastAsia="en-MT"/>
           <w14:ligatures w14:val="none"/>
         </w:rPr>
-        <w:t>0.3</w:t>
+        <w:t>128</w:t>
       </w:r>
       <w:r>
         <w:rPr>
@@ -11538,73 +10793,20 @@
           <w:lang w:eastAsia="en-MT"/>
           <w14:ligatures w14:val="none"/>
         </w:rPr>
-        <w:t>),</w:t>
-      </w:r>
-    </w:p>
-    <w:p>
-      <w:pPr>
-        <w:shd w:val="clear" w:color="auto" w:fill="1F1F1F"/>
-        <w:spacing w:after="0" w:line="285" w:lineRule="atLeast"/>
-        <w:rPr>
-          <w:rFonts w:ascii="Consolas" w:eastAsia="Times New Roman" w:hAnsi="Consolas" w:cs="Times New Roman"/>
-          <w:color w:val="CCCCCC"/>
+        <w:t xml:space="preserve">, </w:t>
+      </w:r>
+      <w:r>
+        <w:rPr>
+          <w:rFonts w:ascii="Consolas" w:eastAsia="Times New Roman" w:hAnsi="Consolas" w:cs="Times New Roman"/>
+          <w:color w:val="9CDCFE"/>
           <w:kern w:val="0"/>
           <w:sz w:val="18"/>
           <w:szCs w:val="18"/>
           <w:lang w:eastAsia="en-MT"/>
           <w14:ligatures w14:val="none"/>
         </w:rPr>
-      </w:pPr>
-      <w:r>
-        <w:rPr>
-          <w:rFonts w:ascii="Consolas" w:eastAsia="Times New Roman" w:hAnsi="Consolas" w:cs="Times New Roman"/>
-          <w:color w:val="CCCCCC"/>
-          <w:kern w:val="0"/>
-          <w:sz w:val="18"/>
-          <w:szCs w:val="18"/>
-          <w:lang w:eastAsia="en-MT"/>
-          <w14:ligatures w14:val="none"/>
-        </w:rPr>
-        <w:t>    LSTM(</w:t>
-      </w:r>
-      <w:r>
-        <w:rPr>
-          <w:rFonts w:ascii="Consolas" w:eastAsia="Times New Roman" w:hAnsi="Consolas" w:cs="Times New Roman"/>
-          <w:color w:val="B5CEA8"/>
-          <w:kern w:val="0"/>
-          <w:sz w:val="18"/>
-          <w:szCs w:val="18"/>
-          <w:lang w:eastAsia="en-MT"/>
-          <w14:ligatures w14:val="none"/>
-        </w:rPr>
-        <w:t>128</w:t>
-      </w:r>
-      <w:r>
-        <w:rPr>
-          <w:rFonts w:ascii="Consolas" w:eastAsia="Times New Roman" w:hAnsi="Consolas" w:cs="Times New Roman"/>
-          <w:color w:val="CCCCCC"/>
-          <w:kern w:val="0"/>
-          <w:sz w:val="18"/>
-          <w:szCs w:val="18"/>
-          <w:lang w:eastAsia="en-MT"/>
-          <w14:ligatures w14:val="none"/>
-        </w:rPr>
-        <w:t xml:space="preserve">, </w:t>
-      </w:r>
-      <w:proofErr w:type="spellStart"/>
-      <w:r>
-        <w:rPr>
-          <w:rFonts w:ascii="Consolas" w:eastAsia="Times New Roman" w:hAnsi="Consolas" w:cs="Times New Roman"/>
-          <w:color w:val="9CDCFE"/>
-          <w:kern w:val="0"/>
-          <w:sz w:val="18"/>
-          <w:szCs w:val="18"/>
-          <w:lang w:eastAsia="en-MT"/>
-          <w14:ligatures w14:val="none"/>
-        </w:rPr>
         <w:t>return_sequences</w:t>
       </w:r>
-      <w:proofErr w:type="spellEnd"/>
       <w:r>
         <w:rPr>
           <w:rFonts w:ascii="Consolas" w:eastAsia="Times New Roman" w:hAnsi="Consolas" w:cs="Times New Roman"/>
@@ -12092,7 +11294,6 @@
         </w:rPr>
         <w:t xml:space="preserve">, </w:t>
       </w:r>
-      <w:proofErr w:type="spellStart"/>
       <w:r>
         <w:rPr>
           <w:rFonts w:ascii="Consolas" w:eastAsia="Times New Roman" w:hAnsi="Consolas" w:cs="Times New Roman"/>
@@ -12105,7 +11306,6 @@
         </w:rPr>
         <w:t>input_shape</w:t>
       </w:r>
-      <w:proofErr w:type="spellEnd"/>
       <w:r>
         <w:rPr>
           <w:rFonts w:ascii="Consolas" w:eastAsia="Times New Roman" w:hAnsi="Consolas" w:cs="Times New Roman"/>
@@ -12128,48 +11328,44 @@
           <w:lang w:eastAsia="en-MT"/>
           <w14:ligatures w14:val="none"/>
         </w:rPr>
-        <w:t>(</w:t>
-      </w:r>
-      <w:proofErr w:type="spellStart"/>
-      <w:r>
-        <w:rPr>
-          <w:rFonts w:ascii="Consolas" w:eastAsia="Times New Roman" w:hAnsi="Consolas" w:cs="Times New Roman"/>
-          <w:color w:val="CCCCCC"/>
+        <w:t xml:space="preserve">(win_length, num_features), </w:t>
+      </w:r>
+      <w:r>
+        <w:rPr>
+          <w:rFonts w:ascii="Consolas" w:eastAsia="Times New Roman" w:hAnsi="Consolas" w:cs="Times New Roman"/>
+          <w:color w:val="9CDCFE"/>
           <w:kern w:val="0"/>
           <w:sz w:val="18"/>
           <w:szCs w:val="18"/>
           <w:lang w:eastAsia="en-MT"/>
           <w14:ligatures w14:val="none"/>
         </w:rPr>
-        <w:t>win_length</w:t>
-      </w:r>
-      <w:proofErr w:type="spellEnd"/>
-      <w:r>
-        <w:rPr>
-          <w:rFonts w:ascii="Consolas" w:eastAsia="Times New Roman" w:hAnsi="Consolas" w:cs="Times New Roman"/>
-          <w:color w:val="CCCCCC"/>
+        <w:t>return_sequences</w:t>
+      </w:r>
+      <w:r>
+        <w:rPr>
+          <w:rFonts w:ascii="Consolas" w:eastAsia="Times New Roman" w:hAnsi="Consolas" w:cs="Times New Roman"/>
+          <w:color w:val="D4D4D4"/>
           <w:kern w:val="0"/>
           <w:sz w:val="18"/>
           <w:szCs w:val="18"/>
           <w:lang w:eastAsia="en-MT"/>
           <w14:ligatures w14:val="none"/>
         </w:rPr>
-        <w:t xml:space="preserve">, </w:t>
-      </w:r>
-      <w:proofErr w:type="spellStart"/>
-      <w:r>
-        <w:rPr>
-          <w:rFonts w:ascii="Consolas" w:eastAsia="Times New Roman" w:hAnsi="Consolas" w:cs="Times New Roman"/>
-          <w:color w:val="CCCCCC"/>
+        <w:t>=</w:t>
+      </w:r>
+      <w:r>
+        <w:rPr>
+          <w:rFonts w:ascii="Consolas" w:eastAsia="Times New Roman" w:hAnsi="Consolas" w:cs="Times New Roman"/>
+          <w:color w:val="569CD6"/>
           <w:kern w:val="0"/>
           <w:sz w:val="18"/>
           <w:szCs w:val="18"/>
           <w:lang w:eastAsia="en-MT"/>
           <w14:ligatures w14:val="none"/>
         </w:rPr>
-        <w:t>num_features</w:t>
-      </w:r>
-      <w:proofErr w:type="spellEnd"/>
+        <w:t>True</w:t>
+      </w:r>
       <w:r>
         <w:rPr>
           <w:rFonts w:ascii="Consolas" w:eastAsia="Times New Roman" w:hAnsi="Consolas" w:cs="Times New Roman"/>
@@ -12180,45 +11376,46 @@
           <w:lang w:eastAsia="en-MT"/>
           <w14:ligatures w14:val="none"/>
         </w:rPr>
-        <w:t xml:space="preserve">), </w:t>
-      </w:r>
-      <w:proofErr w:type="spellStart"/>
-      <w:r>
-        <w:rPr>
-          <w:rFonts w:ascii="Consolas" w:eastAsia="Times New Roman" w:hAnsi="Consolas" w:cs="Times New Roman"/>
-          <w:color w:val="9CDCFE"/>
+        <w:t>),</w:t>
+      </w:r>
+    </w:p>
+    <w:p>
+      <w:pPr>
+        <w:shd w:val="clear" w:color="auto" w:fill="1F1F1F"/>
+        <w:spacing w:after="0" w:line="285" w:lineRule="atLeast"/>
+        <w:rPr>
+          <w:rFonts w:ascii="Consolas" w:eastAsia="Times New Roman" w:hAnsi="Consolas" w:cs="Times New Roman"/>
+          <w:color w:val="CCCCCC"/>
           <w:kern w:val="0"/>
           <w:sz w:val="18"/>
           <w:szCs w:val="18"/>
           <w:lang w:eastAsia="en-MT"/>
           <w14:ligatures w14:val="none"/>
         </w:rPr>
-        <w:t>return_sequences</w:t>
-      </w:r>
-      <w:proofErr w:type="spellEnd"/>
-      <w:r>
-        <w:rPr>
-          <w:rFonts w:ascii="Consolas" w:eastAsia="Times New Roman" w:hAnsi="Consolas" w:cs="Times New Roman"/>
-          <w:color w:val="D4D4D4"/>
+      </w:pPr>
+      <w:r>
+        <w:rPr>
+          <w:rFonts w:ascii="Consolas" w:eastAsia="Times New Roman" w:hAnsi="Consolas" w:cs="Times New Roman"/>
+          <w:color w:val="CCCCCC"/>
           <w:kern w:val="0"/>
           <w:sz w:val="18"/>
           <w:szCs w:val="18"/>
           <w:lang w:eastAsia="en-MT"/>
           <w14:ligatures w14:val="none"/>
         </w:rPr>
-        <w:t>=</w:t>
-      </w:r>
-      <w:r>
-        <w:rPr>
-          <w:rFonts w:ascii="Consolas" w:eastAsia="Times New Roman" w:hAnsi="Consolas" w:cs="Times New Roman"/>
-          <w:color w:val="569CD6"/>
+        <w:t>    Dropout(</w:t>
+      </w:r>
+      <w:r>
+        <w:rPr>
+          <w:rFonts w:ascii="Consolas" w:eastAsia="Times New Roman" w:hAnsi="Consolas" w:cs="Times New Roman"/>
+          <w:color w:val="B5CEA8"/>
           <w:kern w:val="0"/>
           <w:sz w:val="18"/>
           <w:szCs w:val="18"/>
           <w:lang w:eastAsia="en-MT"/>
           <w14:ligatures w14:val="none"/>
         </w:rPr>
-        <w:t>True</w:t>
+        <w:t>0.3</w:t>
       </w:r>
       <w:r>
         <w:rPr>
@@ -12257,7 +11454,7 @@
           <w:lang w:eastAsia="en-MT"/>
           <w14:ligatures w14:val="none"/>
         </w:rPr>
-        <w:t>    Dropout(</w:t>
+        <w:t>    LSTM(</w:t>
       </w:r>
       <w:r>
         <w:rPr>
@@ -12269,7 +11466,7 @@
           <w:lang w:eastAsia="en-MT"/>
           <w14:ligatures w14:val="none"/>
         </w:rPr>
-        <w:t>0.3</w:t>
+        <w:t>128</w:t>
       </w:r>
       <w:r>
         <w:rPr>
@@ -12281,6 +11478,54 @@
           <w:lang w:eastAsia="en-MT"/>
           <w14:ligatures w14:val="none"/>
         </w:rPr>
+        <w:t xml:space="preserve">, </w:t>
+      </w:r>
+      <w:r>
+        <w:rPr>
+          <w:rFonts w:ascii="Consolas" w:eastAsia="Times New Roman" w:hAnsi="Consolas" w:cs="Times New Roman"/>
+          <w:color w:val="9CDCFE"/>
+          <w:kern w:val="0"/>
+          <w:sz w:val="18"/>
+          <w:szCs w:val="18"/>
+          <w:lang w:eastAsia="en-MT"/>
+          <w14:ligatures w14:val="none"/>
+        </w:rPr>
+        <w:t>return_sequences</w:t>
+      </w:r>
+      <w:r>
+        <w:rPr>
+          <w:rFonts w:ascii="Consolas" w:eastAsia="Times New Roman" w:hAnsi="Consolas" w:cs="Times New Roman"/>
+          <w:color w:val="D4D4D4"/>
+          <w:kern w:val="0"/>
+          <w:sz w:val="18"/>
+          <w:szCs w:val="18"/>
+          <w:lang w:eastAsia="en-MT"/>
+          <w14:ligatures w14:val="none"/>
+        </w:rPr>
+        <w:t>=</w:t>
+      </w:r>
+      <w:r>
+        <w:rPr>
+          <w:rFonts w:ascii="Consolas" w:eastAsia="Times New Roman" w:hAnsi="Consolas" w:cs="Times New Roman"/>
+          <w:color w:val="569CD6"/>
+          <w:kern w:val="0"/>
+          <w:sz w:val="18"/>
+          <w:szCs w:val="18"/>
+          <w:lang w:eastAsia="en-MT"/>
+          <w14:ligatures w14:val="none"/>
+        </w:rPr>
+        <w:t>True</w:t>
+      </w:r>
+      <w:r>
+        <w:rPr>
+          <w:rFonts w:ascii="Consolas" w:eastAsia="Times New Roman" w:hAnsi="Consolas" w:cs="Times New Roman"/>
+          <w:color w:val="CCCCCC"/>
+          <w:kern w:val="0"/>
+          <w:sz w:val="18"/>
+          <w:szCs w:val="18"/>
+          <w:lang w:eastAsia="en-MT"/>
+          <w14:ligatures w14:val="none"/>
+        </w:rPr>
         <w:t>),</w:t>
       </w:r>
     </w:p>
@@ -12308,7 +11553,7 @@
           <w:lang w:eastAsia="en-MT"/>
           <w14:ligatures w14:val="none"/>
         </w:rPr>
-        <w:t>    LSTM(</w:t>
+        <w:t>    Dropout(</w:t>
       </w:r>
       <w:r>
         <w:rPr>
@@ -12320,7 +11565,7 @@
           <w:lang w:eastAsia="en-MT"/>
           <w14:ligatures w14:val="none"/>
         </w:rPr>
-        <w:t>128</w:t>
+        <w:t>0.3</w:t>
       </w:r>
       <w:r>
         <w:rPr>
@@ -12332,45 +11577,46 @@
           <w:lang w:eastAsia="en-MT"/>
           <w14:ligatures w14:val="none"/>
         </w:rPr>
-        <w:t xml:space="preserve">, </w:t>
-      </w:r>
-      <w:proofErr w:type="spellStart"/>
-      <w:r>
-        <w:rPr>
-          <w:rFonts w:ascii="Consolas" w:eastAsia="Times New Roman" w:hAnsi="Consolas" w:cs="Times New Roman"/>
-          <w:color w:val="9CDCFE"/>
+        <w:t>),</w:t>
+      </w:r>
+    </w:p>
+    <w:p>
+      <w:pPr>
+        <w:shd w:val="clear" w:color="auto" w:fill="1F1F1F"/>
+        <w:spacing w:after="0" w:line="285" w:lineRule="atLeast"/>
+        <w:rPr>
+          <w:rFonts w:ascii="Consolas" w:eastAsia="Times New Roman" w:hAnsi="Consolas" w:cs="Times New Roman"/>
+          <w:color w:val="CCCCCC"/>
           <w:kern w:val="0"/>
           <w:sz w:val="18"/>
           <w:szCs w:val="18"/>
           <w:lang w:eastAsia="en-MT"/>
           <w14:ligatures w14:val="none"/>
         </w:rPr>
-        <w:t>return_sequences</w:t>
-      </w:r>
-      <w:proofErr w:type="spellEnd"/>
-      <w:r>
-        <w:rPr>
-          <w:rFonts w:ascii="Consolas" w:eastAsia="Times New Roman" w:hAnsi="Consolas" w:cs="Times New Roman"/>
-          <w:color w:val="D4D4D4"/>
+      </w:pPr>
+      <w:r>
+        <w:rPr>
+          <w:rFonts w:ascii="Consolas" w:eastAsia="Times New Roman" w:hAnsi="Consolas" w:cs="Times New Roman"/>
+          <w:color w:val="CCCCCC"/>
           <w:kern w:val="0"/>
           <w:sz w:val="18"/>
           <w:szCs w:val="18"/>
           <w:lang w:eastAsia="en-MT"/>
           <w14:ligatures w14:val="none"/>
         </w:rPr>
-        <w:t>=</w:t>
-      </w:r>
-      <w:r>
-        <w:rPr>
-          <w:rFonts w:ascii="Consolas" w:eastAsia="Times New Roman" w:hAnsi="Consolas" w:cs="Times New Roman"/>
-          <w:color w:val="569CD6"/>
+        <w:t>    LSTM(</w:t>
+      </w:r>
+      <w:r>
+        <w:rPr>
+          <w:rFonts w:ascii="Consolas" w:eastAsia="Times New Roman" w:hAnsi="Consolas" w:cs="Times New Roman"/>
+          <w:color w:val="B5CEA8"/>
           <w:kern w:val="0"/>
           <w:sz w:val="18"/>
           <w:szCs w:val="18"/>
           <w:lang w:eastAsia="en-MT"/>
           <w14:ligatures w14:val="none"/>
         </w:rPr>
-        <w:t>True</w:t>
+        <w:t>128</w:t>
       </w:r>
       <w:r>
         <w:rPr>
@@ -12382,6 +11628,54 @@
           <w:lang w:eastAsia="en-MT"/>
           <w14:ligatures w14:val="none"/>
         </w:rPr>
+        <w:t xml:space="preserve">, </w:t>
+      </w:r>
+      <w:r>
+        <w:rPr>
+          <w:rFonts w:ascii="Consolas" w:eastAsia="Times New Roman" w:hAnsi="Consolas" w:cs="Times New Roman"/>
+          <w:color w:val="9CDCFE"/>
+          <w:kern w:val="0"/>
+          <w:sz w:val="18"/>
+          <w:szCs w:val="18"/>
+          <w:lang w:eastAsia="en-MT"/>
+          <w14:ligatures w14:val="none"/>
+        </w:rPr>
+        <w:t>return_sequences</w:t>
+      </w:r>
+      <w:r>
+        <w:rPr>
+          <w:rFonts w:ascii="Consolas" w:eastAsia="Times New Roman" w:hAnsi="Consolas" w:cs="Times New Roman"/>
+          <w:color w:val="D4D4D4"/>
+          <w:kern w:val="0"/>
+          <w:sz w:val="18"/>
+          <w:szCs w:val="18"/>
+          <w:lang w:eastAsia="en-MT"/>
+          <w14:ligatures w14:val="none"/>
+        </w:rPr>
+        <w:t>=</w:t>
+      </w:r>
+      <w:r>
+        <w:rPr>
+          <w:rFonts w:ascii="Consolas" w:eastAsia="Times New Roman" w:hAnsi="Consolas" w:cs="Times New Roman"/>
+          <w:color w:val="569CD6"/>
+          <w:kern w:val="0"/>
+          <w:sz w:val="18"/>
+          <w:szCs w:val="18"/>
+          <w:lang w:eastAsia="en-MT"/>
+          <w14:ligatures w14:val="none"/>
+        </w:rPr>
+        <w:t>True</w:t>
+      </w:r>
+      <w:r>
+        <w:rPr>
+          <w:rFonts w:ascii="Consolas" w:eastAsia="Times New Roman" w:hAnsi="Consolas" w:cs="Times New Roman"/>
+          <w:color w:val="CCCCCC"/>
+          <w:kern w:val="0"/>
+          <w:sz w:val="18"/>
+          <w:szCs w:val="18"/>
+          <w:lang w:eastAsia="en-MT"/>
+          <w14:ligatures w14:val="none"/>
+        </w:rPr>
         <w:t>),</w:t>
       </w:r>
     </w:p>
@@ -12472,7 +11766,7 @@
           <w:lang w:eastAsia="en-MT"/>
           <w14:ligatures w14:val="none"/>
         </w:rPr>
-        <w:t>128</w:t>
+        <w:t>64</w:t>
       </w:r>
       <w:r>
         <w:rPr>
@@ -12484,45 +11778,46 @@
           <w:lang w:eastAsia="en-MT"/>
           <w14:ligatures w14:val="none"/>
         </w:rPr>
-        <w:t xml:space="preserve">, </w:t>
-      </w:r>
-      <w:proofErr w:type="spellStart"/>
-      <w:r>
-        <w:rPr>
-          <w:rFonts w:ascii="Consolas" w:eastAsia="Times New Roman" w:hAnsi="Consolas" w:cs="Times New Roman"/>
-          <w:color w:val="9CDCFE"/>
+        <w:t>),</w:t>
+      </w:r>
+    </w:p>
+    <w:p>
+      <w:pPr>
+        <w:shd w:val="clear" w:color="auto" w:fill="1F1F1F"/>
+        <w:spacing w:after="0" w:line="285" w:lineRule="atLeast"/>
+        <w:rPr>
+          <w:rFonts w:ascii="Consolas" w:eastAsia="Times New Roman" w:hAnsi="Consolas" w:cs="Times New Roman"/>
+          <w:color w:val="CCCCCC"/>
           <w:kern w:val="0"/>
           <w:sz w:val="18"/>
           <w:szCs w:val="18"/>
           <w:lang w:eastAsia="en-MT"/>
           <w14:ligatures w14:val="none"/>
         </w:rPr>
-        <w:t>return_sequences</w:t>
-      </w:r>
-      <w:proofErr w:type="spellEnd"/>
-      <w:r>
-        <w:rPr>
-          <w:rFonts w:ascii="Consolas" w:eastAsia="Times New Roman" w:hAnsi="Consolas" w:cs="Times New Roman"/>
-          <w:color w:val="D4D4D4"/>
+      </w:pPr>
+      <w:r>
+        <w:rPr>
+          <w:rFonts w:ascii="Consolas" w:eastAsia="Times New Roman" w:hAnsi="Consolas" w:cs="Times New Roman"/>
+          <w:color w:val="CCCCCC"/>
           <w:kern w:val="0"/>
           <w:sz w:val="18"/>
           <w:szCs w:val="18"/>
           <w:lang w:eastAsia="en-MT"/>
           <w14:ligatures w14:val="none"/>
         </w:rPr>
-        <w:t>=</w:t>
-      </w:r>
-      <w:r>
-        <w:rPr>
-          <w:rFonts w:ascii="Consolas" w:eastAsia="Times New Roman" w:hAnsi="Consolas" w:cs="Times New Roman"/>
-          <w:color w:val="569CD6"/>
+        <w:t>    Dense(</w:t>
+      </w:r>
+      <w:r>
+        <w:rPr>
+          <w:rFonts w:ascii="Consolas" w:eastAsia="Times New Roman" w:hAnsi="Consolas" w:cs="Times New Roman"/>
+          <w:color w:val="B5CEA8"/>
           <w:kern w:val="0"/>
           <w:sz w:val="18"/>
           <w:szCs w:val="18"/>
           <w:lang w:eastAsia="en-MT"/>
           <w14:ligatures w14:val="none"/>
         </w:rPr>
-        <w:t>True</w:t>
+        <w:t>64</w:t>
       </w:r>
       <w:r>
         <w:rPr>
@@ -12534,222 +11829,43 @@
           <w:lang w:eastAsia="en-MT"/>
           <w14:ligatures w14:val="none"/>
         </w:rPr>
-        <w:t>),</w:t>
-      </w:r>
-    </w:p>
-    <w:p>
-      <w:pPr>
-        <w:shd w:val="clear" w:color="auto" w:fill="1F1F1F"/>
-        <w:spacing w:after="0" w:line="285" w:lineRule="atLeast"/>
-        <w:rPr>
-          <w:rFonts w:ascii="Consolas" w:eastAsia="Times New Roman" w:hAnsi="Consolas" w:cs="Times New Roman"/>
-          <w:color w:val="CCCCCC"/>
+        <w:t xml:space="preserve">, </w:t>
+      </w:r>
+      <w:r>
+        <w:rPr>
+          <w:rFonts w:ascii="Consolas" w:eastAsia="Times New Roman" w:hAnsi="Consolas" w:cs="Times New Roman"/>
+          <w:color w:val="9CDCFE"/>
           <w:kern w:val="0"/>
           <w:sz w:val="18"/>
           <w:szCs w:val="18"/>
           <w:lang w:eastAsia="en-MT"/>
           <w14:ligatures w14:val="none"/>
         </w:rPr>
-      </w:pPr>
-      <w:r>
-        <w:rPr>
-          <w:rFonts w:ascii="Consolas" w:eastAsia="Times New Roman" w:hAnsi="Consolas" w:cs="Times New Roman"/>
-          <w:color w:val="CCCCCC"/>
+        <w:t>activation</w:t>
+      </w:r>
+      <w:r>
+        <w:rPr>
+          <w:rFonts w:ascii="Consolas" w:eastAsia="Times New Roman" w:hAnsi="Consolas" w:cs="Times New Roman"/>
+          <w:color w:val="D4D4D4"/>
           <w:kern w:val="0"/>
           <w:sz w:val="18"/>
           <w:szCs w:val="18"/>
           <w:lang w:eastAsia="en-MT"/>
           <w14:ligatures w14:val="none"/>
         </w:rPr>
-        <w:t>    Dropout(</w:t>
-      </w:r>
-      <w:r>
-        <w:rPr>
-          <w:rFonts w:ascii="Consolas" w:eastAsia="Times New Roman" w:hAnsi="Consolas" w:cs="Times New Roman"/>
-          <w:color w:val="B5CEA8"/>
+        <w:t>=</w:t>
+      </w:r>
+      <w:r>
+        <w:rPr>
+          <w:rFonts w:ascii="Consolas" w:eastAsia="Times New Roman" w:hAnsi="Consolas" w:cs="Times New Roman"/>
+          <w:color w:val="CE9178"/>
           <w:kern w:val="0"/>
           <w:sz w:val="18"/>
           <w:szCs w:val="18"/>
           <w:lang w:eastAsia="en-MT"/>
           <w14:ligatures w14:val="none"/>
         </w:rPr>
-        <w:t>0.3</w:t>
-      </w:r>
-      <w:r>
-        <w:rPr>
-          <w:rFonts w:ascii="Consolas" w:eastAsia="Times New Roman" w:hAnsi="Consolas" w:cs="Times New Roman"/>
-          <w:color w:val="CCCCCC"/>
-          <w:kern w:val="0"/>
-          <w:sz w:val="18"/>
-          <w:szCs w:val="18"/>
-          <w:lang w:eastAsia="en-MT"/>
-          <w14:ligatures w14:val="none"/>
-        </w:rPr>
-        <w:t>),</w:t>
-      </w:r>
-    </w:p>
-    <w:p>
-      <w:pPr>
-        <w:shd w:val="clear" w:color="auto" w:fill="1F1F1F"/>
-        <w:spacing w:after="0" w:line="285" w:lineRule="atLeast"/>
-        <w:rPr>
-          <w:rFonts w:ascii="Consolas" w:eastAsia="Times New Roman" w:hAnsi="Consolas" w:cs="Times New Roman"/>
-          <w:color w:val="CCCCCC"/>
-          <w:kern w:val="0"/>
-          <w:sz w:val="18"/>
-          <w:szCs w:val="18"/>
-          <w:lang w:eastAsia="en-MT"/>
-          <w14:ligatures w14:val="none"/>
-        </w:rPr>
-      </w:pPr>
-      <w:r>
-        <w:rPr>
-          <w:rFonts w:ascii="Consolas" w:eastAsia="Times New Roman" w:hAnsi="Consolas" w:cs="Times New Roman"/>
-          <w:color w:val="CCCCCC"/>
-          <w:kern w:val="0"/>
-          <w:sz w:val="18"/>
-          <w:szCs w:val="18"/>
-          <w:lang w:eastAsia="en-MT"/>
-          <w14:ligatures w14:val="none"/>
-        </w:rPr>
-        <w:t>    LSTM(</w:t>
-      </w:r>
-      <w:r>
-        <w:rPr>
-          <w:rFonts w:ascii="Consolas" w:eastAsia="Times New Roman" w:hAnsi="Consolas" w:cs="Times New Roman"/>
-          <w:color w:val="B5CEA8"/>
-          <w:kern w:val="0"/>
-          <w:sz w:val="18"/>
-          <w:szCs w:val="18"/>
-          <w:lang w:eastAsia="en-MT"/>
-          <w14:ligatures w14:val="none"/>
-        </w:rPr>
-        <w:t>64</w:t>
-      </w:r>
-      <w:r>
-        <w:rPr>
-          <w:rFonts w:ascii="Consolas" w:eastAsia="Times New Roman" w:hAnsi="Consolas" w:cs="Times New Roman"/>
-          <w:color w:val="CCCCCC"/>
-          <w:kern w:val="0"/>
-          <w:sz w:val="18"/>
-          <w:szCs w:val="18"/>
-          <w:lang w:eastAsia="en-MT"/>
-          <w14:ligatures w14:val="none"/>
-        </w:rPr>
-        <w:t>),</w:t>
-      </w:r>
-    </w:p>
-    <w:p>
-      <w:pPr>
-        <w:shd w:val="clear" w:color="auto" w:fill="1F1F1F"/>
-        <w:spacing w:after="0" w:line="285" w:lineRule="atLeast"/>
-        <w:rPr>
-          <w:rFonts w:ascii="Consolas" w:eastAsia="Times New Roman" w:hAnsi="Consolas" w:cs="Times New Roman"/>
-          <w:color w:val="CCCCCC"/>
-          <w:kern w:val="0"/>
-          <w:sz w:val="18"/>
-          <w:szCs w:val="18"/>
-          <w:lang w:eastAsia="en-MT"/>
-          <w14:ligatures w14:val="none"/>
-        </w:rPr>
-      </w:pPr>
-      <w:r>
-        <w:rPr>
-          <w:rFonts w:ascii="Consolas" w:eastAsia="Times New Roman" w:hAnsi="Consolas" w:cs="Times New Roman"/>
-          <w:color w:val="CCCCCC"/>
-          <w:kern w:val="0"/>
-          <w:sz w:val="18"/>
-          <w:szCs w:val="18"/>
-          <w:lang w:eastAsia="en-MT"/>
-          <w14:ligatures w14:val="none"/>
-        </w:rPr>
-        <w:t>    Dense(</w:t>
-      </w:r>
-      <w:r>
-        <w:rPr>
-          <w:rFonts w:ascii="Consolas" w:eastAsia="Times New Roman" w:hAnsi="Consolas" w:cs="Times New Roman"/>
-          <w:color w:val="B5CEA8"/>
-          <w:kern w:val="0"/>
-          <w:sz w:val="18"/>
-          <w:szCs w:val="18"/>
-          <w:lang w:eastAsia="en-MT"/>
-          <w14:ligatures w14:val="none"/>
-        </w:rPr>
-        <w:t>64</w:t>
-      </w:r>
-      <w:r>
-        <w:rPr>
-          <w:rFonts w:ascii="Consolas" w:eastAsia="Times New Roman" w:hAnsi="Consolas" w:cs="Times New Roman"/>
-          <w:color w:val="CCCCCC"/>
-          <w:kern w:val="0"/>
-          <w:sz w:val="18"/>
-          <w:szCs w:val="18"/>
-          <w:lang w:eastAsia="en-MT"/>
-          <w14:ligatures w14:val="none"/>
-        </w:rPr>
-        <w:t xml:space="preserve">, </w:t>
-      </w:r>
-      <w:r>
-        <w:rPr>
-          <w:rFonts w:ascii="Consolas" w:eastAsia="Times New Roman" w:hAnsi="Consolas" w:cs="Times New Roman"/>
-          <w:color w:val="9CDCFE"/>
-          <w:kern w:val="0"/>
-          <w:sz w:val="18"/>
-          <w:szCs w:val="18"/>
-          <w:lang w:eastAsia="en-MT"/>
-          <w14:ligatures w14:val="none"/>
-        </w:rPr>
-        <w:t>activation</w:t>
-      </w:r>
-      <w:r>
-        <w:rPr>
-          <w:rFonts w:ascii="Consolas" w:eastAsia="Times New Roman" w:hAnsi="Consolas" w:cs="Times New Roman"/>
-          <w:color w:val="D4D4D4"/>
-          <w:kern w:val="0"/>
-          <w:sz w:val="18"/>
-          <w:szCs w:val="18"/>
-          <w:lang w:eastAsia="en-MT"/>
-          <w14:ligatures w14:val="none"/>
-        </w:rPr>
-        <w:t>=</w:t>
-      </w:r>
-      <w:r>
-        <w:rPr>
-          <w:rFonts w:ascii="Consolas" w:eastAsia="Times New Roman" w:hAnsi="Consolas" w:cs="Times New Roman"/>
-          <w:color w:val="CE9178"/>
-          <w:kern w:val="0"/>
-          <w:sz w:val="18"/>
-          <w:szCs w:val="18"/>
-          <w:lang w:eastAsia="en-MT"/>
-          <w14:ligatures w14:val="none"/>
-        </w:rPr>
-        <w:t>'</w:t>
-      </w:r>
-      <w:proofErr w:type="spellStart"/>
-      <w:r>
-        <w:rPr>
-          <w:rFonts w:ascii="Consolas" w:eastAsia="Times New Roman" w:hAnsi="Consolas" w:cs="Times New Roman"/>
-          <w:color w:val="CE9178"/>
-          <w:kern w:val="0"/>
-          <w:sz w:val="18"/>
-          <w:szCs w:val="18"/>
-          <w:lang w:eastAsia="en-MT"/>
-          <w14:ligatures w14:val="none"/>
-        </w:rPr>
-        <w:t>relu</w:t>
-      </w:r>
-      <w:proofErr w:type="spellEnd"/>
-      <w:r>
-        <w:rPr>
-          <w:rFonts w:ascii="Consolas" w:eastAsia="Times New Roman" w:hAnsi="Consolas" w:cs="Times New Roman"/>
-          <w:color w:val="CE9178"/>
-          <w:kern w:val="0"/>
-          <w:sz w:val="18"/>
-          <w:szCs w:val="18"/>
-          <w:lang w:eastAsia="en-MT"/>
-          <w14:ligatures w14:val="none"/>
-        </w:rPr>
-        <w:t>'</w:t>
+        <w:t>'relu'</w:t>
       </w:r>
       <w:r>
         <w:rPr>
@@ -13126,7 +12242,6 @@
         </w:rPr>
         <w:t xml:space="preserve">, </w:t>
       </w:r>
-      <w:proofErr w:type="spellStart"/>
       <w:r>
         <w:rPr>
           <w:rFonts w:ascii="Consolas" w:eastAsia="Times New Roman" w:hAnsi="Consolas" w:cs="Times New Roman"/>
@@ -13139,7 +12254,6 @@
         </w:rPr>
         <w:t>input_shape</w:t>
       </w:r>
-      <w:proofErr w:type="spellEnd"/>
       <w:r>
         <w:rPr>
           <w:rFonts w:ascii="Consolas" w:eastAsia="Times New Roman" w:hAnsi="Consolas" w:cs="Times New Roman"/>
@@ -13162,48 +12276,44 @@
           <w:lang w:eastAsia="en-MT"/>
           <w14:ligatures w14:val="none"/>
         </w:rPr>
-        <w:t>(</w:t>
-      </w:r>
-      <w:proofErr w:type="spellStart"/>
-      <w:r>
-        <w:rPr>
-          <w:rFonts w:ascii="Consolas" w:eastAsia="Times New Roman" w:hAnsi="Consolas" w:cs="Times New Roman"/>
-          <w:color w:val="CCCCCC"/>
+        <w:t xml:space="preserve">(win_length, num_features), </w:t>
+      </w:r>
+      <w:r>
+        <w:rPr>
+          <w:rFonts w:ascii="Consolas" w:eastAsia="Times New Roman" w:hAnsi="Consolas" w:cs="Times New Roman"/>
+          <w:color w:val="9CDCFE"/>
           <w:kern w:val="0"/>
           <w:sz w:val="21"/>
           <w:szCs w:val="21"/>
           <w:lang w:eastAsia="en-MT"/>
           <w14:ligatures w14:val="none"/>
         </w:rPr>
-        <w:t>win_length</w:t>
-      </w:r>
-      <w:proofErr w:type="spellEnd"/>
-      <w:r>
-        <w:rPr>
-          <w:rFonts w:ascii="Consolas" w:eastAsia="Times New Roman" w:hAnsi="Consolas" w:cs="Times New Roman"/>
-          <w:color w:val="CCCCCC"/>
+        <w:t>return_sequences</w:t>
+      </w:r>
+      <w:r>
+        <w:rPr>
+          <w:rFonts w:ascii="Consolas" w:eastAsia="Times New Roman" w:hAnsi="Consolas" w:cs="Times New Roman"/>
+          <w:color w:val="D4D4D4"/>
           <w:kern w:val="0"/>
           <w:sz w:val="21"/>
           <w:szCs w:val="21"/>
           <w:lang w:eastAsia="en-MT"/>
           <w14:ligatures w14:val="none"/>
         </w:rPr>
-        <w:t xml:space="preserve">, </w:t>
-      </w:r>
-      <w:proofErr w:type="spellStart"/>
-      <w:r>
-        <w:rPr>
-          <w:rFonts w:ascii="Consolas" w:eastAsia="Times New Roman" w:hAnsi="Consolas" w:cs="Times New Roman"/>
-          <w:color w:val="CCCCCC"/>
+        <w:t>=</w:t>
+      </w:r>
+      <w:r>
+        <w:rPr>
+          <w:rFonts w:ascii="Consolas" w:eastAsia="Times New Roman" w:hAnsi="Consolas" w:cs="Times New Roman"/>
+          <w:color w:val="569CD6"/>
           <w:kern w:val="0"/>
           <w:sz w:val="21"/>
           <w:szCs w:val="21"/>
           <w:lang w:eastAsia="en-MT"/>
           <w14:ligatures w14:val="none"/>
         </w:rPr>
-        <w:t>num_features</w:t>
-      </w:r>
-      <w:proofErr w:type="spellEnd"/>
+        <w:t>True</w:t>
+      </w:r>
       <w:r>
         <w:rPr>
           <w:rFonts w:ascii="Consolas" w:eastAsia="Times New Roman" w:hAnsi="Consolas" w:cs="Times New Roman"/>
@@ -13214,45 +12324,46 @@
           <w:lang w:eastAsia="en-MT"/>
           <w14:ligatures w14:val="none"/>
         </w:rPr>
-        <w:t xml:space="preserve">), </w:t>
-      </w:r>
-      <w:proofErr w:type="spellStart"/>
-      <w:r>
-        <w:rPr>
-          <w:rFonts w:ascii="Consolas" w:eastAsia="Times New Roman" w:hAnsi="Consolas" w:cs="Times New Roman"/>
-          <w:color w:val="9CDCFE"/>
+        <w:t>),</w:t>
+      </w:r>
+    </w:p>
+    <w:p>
+      <w:pPr>
+        <w:shd w:val="clear" w:color="auto" w:fill="1F1F1F"/>
+        <w:spacing w:after="0" w:line="285" w:lineRule="atLeast"/>
+        <w:rPr>
+          <w:rFonts w:ascii="Consolas" w:eastAsia="Times New Roman" w:hAnsi="Consolas" w:cs="Times New Roman"/>
+          <w:color w:val="CCCCCC"/>
           <w:kern w:val="0"/>
           <w:sz w:val="21"/>
           <w:szCs w:val="21"/>
           <w:lang w:eastAsia="en-MT"/>
           <w14:ligatures w14:val="none"/>
         </w:rPr>
-        <w:t>return_sequences</w:t>
-      </w:r>
-      <w:proofErr w:type="spellEnd"/>
-      <w:r>
-        <w:rPr>
-          <w:rFonts w:ascii="Consolas" w:eastAsia="Times New Roman" w:hAnsi="Consolas" w:cs="Times New Roman"/>
-          <w:color w:val="D4D4D4"/>
+      </w:pPr>
+      <w:r>
+        <w:rPr>
+          <w:rFonts w:ascii="Consolas" w:eastAsia="Times New Roman" w:hAnsi="Consolas" w:cs="Times New Roman"/>
+          <w:color w:val="CCCCCC"/>
           <w:kern w:val="0"/>
           <w:sz w:val="21"/>
           <w:szCs w:val="21"/>
           <w:lang w:eastAsia="en-MT"/>
           <w14:ligatures w14:val="none"/>
         </w:rPr>
-        <w:t>=</w:t>
-      </w:r>
-      <w:r>
-        <w:rPr>
-          <w:rFonts w:ascii="Consolas" w:eastAsia="Times New Roman" w:hAnsi="Consolas" w:cs="Times New Roman"/>
-          <w:color w:val="569CD6"/>
+        <w:t>    Dropout(</w:t>
+      </w:r>
+      <w:r>
+        <w:rPr>
+          <w:rFonts w:ascii="Consolas" w:eastAsia="Times New Roman" w:hAnsi="Consolas" w:cs="Times New Roman"/>
+          <w:color w:val="B5CEA8"/>
           <w:kern w:val="0"/>
           <w:sz w:val="21"/>
           <w:szCs w:val="21"/>
           <w:lang w:eastAsia="en-MT"/>
           <w14:ligatures w14:val="none"/>
         </w:rPr>
-        <w:t>True</w:t>
+        <w:t>0.3</w:t>
       </w:r>
       <w:r>
         <w:rPr>
@@ -13291,7 +12402,7 @@
           <w:lang w:eastAsia="en-MT"/>
           <w14:ligatures w14:val="none"/>
         </w:rPr>
-        <w:t>    Dropout(</w:t>
+        <w:t>    GRU(</w:t>
       </w:r>
       <w:r>
         <w:rPr>
@@ -13303,7 +12414,7 @@
           <w:lang w:eastAsia="en-MT"/>
           <w14:ligatures w14:val="none"/>
         </w:rPr>
-        <w:t>0.3</w:t>
+        <w:t>128</w:t>
       </w:r>
       <w:r>
         <w:rPr>
@@ -13315,6 +12426,54 @@
           <w:lang w:eastAsia="en-MT"/>
           <w14:ligatures w14:val="none"/>
         </w:rPr>
+        <w:t xml:space="preserve">, </w:t>
+      </w:r>
+      <w:r>
+        <w:rPr>
+          <w:rFonts w:ascii="Consolas" w:eastAsia="Times New Roman" w:hAnsi="Consolas" w:cs="Times New Roman"/>
+          <w:color w:val="9CDCFE"/>
+          <w:kern w:val="0"/>
+          <w:sz w:val="21"/>
+          <w:szCs w:val="21"/>
+          <w:lang w:eastAsia="en-MT"/>
+          <w14:ligatures w14:val="none"/>
+        </w:rPr>
+        <w:t>return_sequences</w:t>
+      </w:r>
+      <w:r>
+        <w:rPr>
+          <w:rFonts w:ascii="Consolas" w:eastAsia="Times New Roman" w:hAnsi="Consolas" w:cs="Times New Roman"/>
+          <w:color w:val="D4D4D4"/>
+          <w:kern w:val="0"/>
+          <w:sz w:val="21"/>
+          <w:szCs w:val="21"/>
+          <w:lang w:eastAsia="en-MT"/>
+          <w14:ligatures w14:val="none"/>
+        </w:rPr>
+        <w:t>=</w:t>
+      </w:r>
+      <w:r>
+        <w:rPr>
+          <w:rFonts w:ascii="Consolas" w:eastAsia="Times New Roman" w:hAnsi="Consolas" w:cs="Times New Roman"/>
+          <w:color w:val="569CD6"/>
+          <w:kern w:val="0"/>
+          <w:sz w:val="21"/>
+          <w:szCs w:val="21"/>
+          <w:lang w:eastAsia="en-MT"/>
+          <w14:ligatures w14:val="none"/>
+        </w:rPr>
+        <w:t>True</w:t>
+      </w:r>
+      <w:r>
+        <w:rPr>
+          <w:rFonts w:ascii="Consolas" w:eastAsia="Times New Roman" w:hAnsi="Consolas" w:cs="Times New Roman"/>
+          <w:color w:val="CCCCCC"/>
+          <w:kern w:val="0"/>
+          <w:sz w:val="21"/>
+          <w:szCs w:val="21"/>
+          <w:lang w:eastAsia="en-MT"/>
+          <w14:ligatures w14:val="none"/>
+        </w:rPr>
         <w:t>),</w:t>
       </w:r>
     </w:p>
@@ -13342,7 +12501,7 @@
           <w:lang w:eastAsia="en-MT"/>
           <w14:ligatures w14:val="none"/>
         </w:rPr>
-        <w:t>    GRU(</w:t>
+        <w:t>    Dropout(</w:t>
       </w:r>
       <w:r>
         <w:rPr>
@@ -13354,7 +12513,7 @@
           <w:lang w:eastAsia="en-MT"/>
           <w14:ligatures w14:val="none"/>
         </w:rPr>
-        <w:t>128</w:t>
+        <w:t>0.3</w:t>
       </w:r>
       <w:r>
         <w:rPr>
@@ -13366,45 +12525,46 @@
           <w:lang w:eastAsia="en-MT"/>
           <w14:ligatures w14:val="none"/>
         </w:rPr>
-        <w:t xml:space="preserve">, </w:t>
-      </w:r>
-      <w:proofErr w:type="spellStart"/>
-      <w:r>
-        <w:rPr>
-          <w:rFonts w:ascii="Consolas" w:eastAsia="Times New Roman" w:hAnsi="Consolas" w:cs="Times New Roman"/>
-          <w:color w:val="9CDCFE"/>
+        <w:t>),</w:t>
+      </w:r>
+    </w:p>
+    <w:p>
+      <w:pPr>
+        <w:shd w:val="clear" w:color="auto" w:fill="1F1F1F"/>
+        <w:spacing w:after="0" w:line="285" w:lineRule="atLeast"/>
+        <w:rPr>
+          <w:rFonts w:ascii="Consolas" w:eastAsia="Times New Roman" w:hAnsi="Consolas" w:cs="Times New Roman"/>
+          <w:color w:val="CCCCCC"/>
           <w:kern w:val="0"/>
           <w:sz w:val="21"/>
           <w:szCs w:val="21"/>
           <w:lang w:eastAsia="en-MT"/>
           <w14:ligatures w14:val="none"/>
         </w:rPr>
-        <w:t>return_sequences</w:t>
-      </w:r>
-      <w:proofErr w:type="spellEnd"/>
-      <w:r>
-        <w:rPr>
-          <w:rFonts w:ascii="Consolas" w:eastAsia="Times New Roman" w:hAnsi="Consolas" w:cs="Times New Roman"/>
-          <w:color w:val="D4D4D4"/>
+      </w:pPr>
+      <w:r>
+        <w:rPr>
+          <w:rFonts w:ascii="Consolas" w:eastAsia="Times New Roman" w:hAnsi="Consolas" w:cs="Times New Roman"/>
+          <w:color w:val="CCCCCC"/>
           <w:kern w:val="0"/>
           <w:sz w:val="21"/>
           <w:szCs w:val="21"/>
           <w:lang w:eastAsia="en-MT"/>
           <w14:ligatures w14:val="none"/>
         </w:rPr>
-        <w:t>=</w:t>
-      </w:r>
-      <w:r>
-        <w:rPr>
-          <w:rFonts w:ascii="Consolas" w:eastAsia="Times New Roman" w:hAnsi="Consolas" w:cs="Times New Roman"/>
-          <w:color w:val="569CD6"/>
+        <w:t>    GRU(</w:t>
+      </w:r>
+      <w:r>
+        <w:rPr>
+          <w:rFonts w:ascii="Consolas" w:eastAsia="Times New Roman" w:hAnsi="Consolas" w:cs="Times New Roman"/>
+          <w:color w:val="B5CEA8"/>
           <w:kern w:val="0"/>
           <w:sz w:val="21"/>
           <w:szCs w:val="21"/>
           <w:lang w:eastAsia="en-MT"/>
           <w14:ligatures w14:val="none"/>
         </w:rPr>
-        <w:t>True</w:t>
+        <w:t>128</w:t>
       </w:r>
       <w:r>
         <w:rPr>
@@ -13416,6 +12576,54 @@
           <w:lang w:eastAsia="en-MT"/>
           <w14:ligatures w14:val="none"/>
         </w:rPr>
+        <w:t xml:space="preserve">, </w:t>
+      </w:r>
+      <w:r>
+        <w:rPr>
+          <w:rFonts w:ascii="Consolas" w:eastAsia="Times New Roman" w:hAnsi="Consolas" w:cs="Times New Roman"/>
+          <w:color w:val="9CDCFE"/>
+          <w:kern w:val="0"/>
+          <w:sz w:val="21"/>
+          <w:szCs w:val="21"/>
+          <w:lang w:eastAsia="en-MT"/>
+          <w14:ligatures w14:val="none"/>
+        </w:rPr>
+        <w:t>return_sequences</w:t>
+      </w:r>
+      <w:r>
+        <w:rPr>
+          <w:rFonts w:ascii="Consolas" w:eastAsia="Times New Roman" w:hAnsi="Consolas" w:cs="Times New Roman"/>
+          <w:color w:val="D4D4D4"/>
+          <w:kern w:val="0"/>
+          <w:sz w:val="21"/>
+          <w:szCs w:val="21"/>
+          <w:lang w:eastAsia="en-MT"/>
+          <w14:ligatures w14:val="none"/>
+        </w:rPr>
+        <w:t>=</w:t>
+      </w:r>
+      <w:r>
+        <w:rPr>
+          <w:rFonts w:ascii="Consolas" w:eastAsia="Times New Roman" w:hAnsi="Consolas" w:cs="Times New Roman"/>
+          <w:color w:val="569CD6"/>
+          <w:kern w:val="0"/>
+          <w:sz w:val="21"/>
+          <w:szCs w:val="21"/>
+          <w:lang w:eastAsia="en-MT"/>
+          <w14:ligatures w14:val="none"/>
+        </w:rPr>
+        <w:t>True</w:t>
+      </w:r>
+      <w:r>
+        <w:rPr>
+          <w:rFonts w:ascii="Consolas" w:eastAsia="Times New Roman" w:hAnsi="Consolas" w:cs="Times New Roman"/>
+          <w:color w:val="CCCCCC"/>
+          <w:kern w:val="0"/>
+          <w:sz w:val="21"/>
+          <w:szCs w:val="21"/>
+          <w:lang w:eastAsia="en-MT"/>
+          <w14:ligatures w14:val="none"/>
+        </w:rPr>
         <w:t>),</w:t>
       </w:r>
     </w:p>
@@ -13506,7 +12714,7 @@
           <w:lang w:eastAsia="en-MT"/>
           <w14:ligatures w14:val="none"/>
         </w:rPr>
-        <w:t>128</w:t>
+        <w:t>64</w:t>
       </w:r>
       <w:r>
         <w:rPr>
@@ -13518,45 +12726,46 @@
           <w:lang w:eastAsia="en-MT"/>
           <w14:ligatures w14:val="none"/>
         </w:rPr>
-        <w:t xml:space="preserve">, </w:t>
-      </w:r>
-      <w:proofErr w:type="spellStart"/>
-      <w:r>
-        <w:rPr>
-          <w:rFonts w:ascii="Consolas" w:eastAsia="Times New Roman" w:hAnsi="Consolas" w:cs="Times New Roman"/>
-          <w:color w:val="9CDCFE"/>
+        <w:t>),</w:t>
+      </w:r>
+    </w:p>
+    <w:p>
+      <w:pPr>
+        <w:shd w:val="clear" w:color="auto" w:fill="1F1F1F"/>
+        <w:spacing w:after="0" w:line="285" w:lineRule="atLeast"/>
+        <w:rPr>
+          <w:rFonts w:ascii="Consolas" w:eastAsia="Times New Roman" w:hAnsi="Consolas" w:cs="Times New Roman"/>
+          <w:color w:val="CCCCCC"/>
           <w:kern w:val="0"/>
           <w:sz w:val="21"/>
           <w:szCs w:val="21"/>
           <w:lang w:eastAsia="en-MT"/>
           <w14:ligatures w14:val="none"/>
         </w:rPr>
-        <w:t>return_sequences</w:t>
-      </w:r>
-      <w:proofErr w:type="spellEnd"/>
-      <w:r>
-        <w:rPr>
-          <w:rFonts w:ascii="Consolas" w:eastAsia="Times New Roman" w:hAnsi="Consolas" w:cs="Times New Roman"/>
-          <w:color w:val="D4D4D4"/>
+      </w:pPr>
+      <w:r>
+        <w:rPr>
+          <w:rFonts w:ascii="Consolas" w:eastAsia="Times New Roman" w:hAnsi="Consolas" w:cs="Times New Roman"/>
+          <w:color w:val="CCCCCC"/>
           <w:kern w:val="0"/>
           <w:sz w:val="21"/>
           <w:szCs w:val="21"/>
           <w:lang w:eastAsia="en-MT"/>
           <w14:ligatures w14:val="none"/>
         </w:rPr>
-        <w:t>=</w:t>
-      </w:r>
-      <w:r>
-        <w:rPr>
-          <w:rFonts w:ascii="Consolas" w:eastAsia="Times New Roman" w:hAnsi="Consolas" w:cs="Times New Roman"/>
-          <w:color w:val="569CD6"/>
+        <w:t>    Dense(</w:t>
+      </w:r>
+      <w:r>
+        <w:rPr>
+          <w:rFonts w:ascii="Consolas" w:eastAsia="Times New Roman" w:hAnsi="Consolas" w:cs="Times New Roman"/>
+          <w:color w:val="B5CEA8"/>
           <w:kern w:val="0"/>
           <w:sz w:val="21"/>
           <w:szCs w:val="21"/>
           <w:lang w:eastAsia="en-MT"/>
           <w14:ligatures w14:val="none"/>
         </w:rPr>
-        <w:t>True</w:t>
+        <w:t>64</w:t>
       </w:r>
       <w:r>
         <w:rPr>
@@ -13568,222 +12777,43 @@
           <w:lang w:eastAsia="en-MT"/>
           <w14:ligatures w14:val="none"/>
         </w:rPr>
-        <w:t>),</w:t>
-      </w:r>
-    </w:p>
-    <w:p>
-      <w:pPr>
-        <w:shd w:val="clear" w:color="auto" w:fill="1F1F1F"/>
-        <w:spacing w:after="0" w:line="285" w:lineRule="atLeast"/>
-        <w:rPr>
-          <w:rFonts w:ascii="Consolas" w:eastAsia="Times New Roman" w:hAnsi="Consolas" w:cs="Times New Roman"/>
-          <w:color w:val="CCCCCC"/>
+        <w:t xml:space="preserve">, </w:t>
+      </w:r>
+      <w:r>
+        <w:rPr>
+          <w:rFonts w:ascii="Consolas" w:eastAsia="Times New Roman" w:hAnsi="Consolas" w:cs="Times New Roman"/>
+          <w:color w:val="9CDCFE"/>
           <w:kern w:val="0"/>
           <w:sz w:val="21"/>
           <w:szCs w:val="21"/>
           <w:lang w:eastAsia="en-MT"/>
           <w14:ligatures w14:val="none"/>
         </w:rPr>
-      </w:pPr>
-      <w:r>
-        <w:rPr>
-          <w:rFonts w:ascii="Consolas" w:eastAsia="Times New Roman" w:hAnsi="Consolas" w:cs="Times New Roman"/>
-          <w:color w:val="CCCCCC"/>
+        <w:t>activation</w:t>
+      </w:r>
+      <w:r>
+        <w:rPr>
+          <w:rFonts w:ascii="Consolas" w:eastAsia="Times New Roman" w:hAnsi="Consolas" w:cs="Times New Roman"/>
+          <w:color w:val="D4D4D4"/>
           <w:kern w:val="0"/>
           <w:sz w:val="21"/>
           <w:szCs w:val="21"/>
           <w:lang w:eastAsia="en-MT"/>
           <w14:ligatures w14:val="none"/>
         </w:rPr>
-        <w:t>    Dropout(</w:t>
-      </w:r>
-      <w:r>
-        <w:rPr>
-          <w:rFonts w:ascii="Consolas" w:eastAsia="Times New Roman" w:hAnsi="Consolas" w:cs="Times New Roman"/>
-          <w:color w:val="B5CEA8"/>
+        <w:t>=</w:t>
+      </w:r>
+      <w:r>
+        <w:rPr>
+          <w:rFonts w:ascii="Consolas" w:eastAsia="Times New Roman" w:hAnsi="Consolas" w:cs="Times New Roman"/>
+          <w:color w:val="CE9178"/>
           <w:kern w:val="0"/>
           <w:sz w:val="21"/>
           <w:szCs w:val="21"/>
           <w:lang w:eastAsia="en-MT"/>
           <w14:ligatures w14:val="none"/>
         </w:rPr>
-        <w:t>0.3</w:t>
-      </w:r>
-      <w:r>
-        <w:rPr>
-          <w:rFonts w:ascii="Consolas" w:eastAsia="Times New Roman" w:hAnsi="Consolas" w:cs="Times New Roman"/>
-          <w:color w:val="CCCCCC"/>
-          <w:kern w:val="0"/>
-          <w:sz w:val="21"/>
-          <w:szCs w:val="21"/>
-          <w:lang w:eastAsia="en-MT"/>
-          <w14:ligatures w14:val="none"/>
-        </w:rPr>
-        <w:t>),</w:t>
-      </w:r>
-    </w:p>
-    <w:p>
-      <w:pPr>
-        <w:shd w:val="clear" w:color="auto" w:fill="1F1F1F"/>
-        <w:spacing w:after="0" w:line="285" w:lineRule="atLeast"/>
-        <w:rPr>
-          <w:rFonts w:ascii="Consolas" w:eastAsia="Times New Roman" w:hAnsi="Consolas" w:cs="Times New Roman"/>
-          <w:color w:val="CCCCCC"/>
-          <w:kern w:val="0"/>
-          <w:sz w:val="21"/>
-          <w:szCs w:val="21"/>
-          <w:lang w:eastAsia="en-MT"/>
-          <w14:ligatures w14:val="none"/>
-        </w:rPr>
-      </w:pPr>
-      <w:r>
-        <w:rPr>
-          <w:rFonts w:ascii="Consolas" w:eastAsia="Times New Roman" w:hAnsi="Consolas" w:cs="Times New Roman"/>
-          <w:color w:val="CCCCCC"/>
-          <w:kern w:val="0"/>
-          <w:sz w:val="21"/>
-          <w:szCs w:val="21"/>
-          <w:lang w:eastAsia="en-MT"/>
-          <w14:ligatures w14:val="none"/>
-        </w:rPr>
-        <w:t>    GRU(</w:t>
-      </w:r>
-      <w:r>
-        <w:rPr>
-          <w:rFonts w:ascii="Consolas" w:eastAsia="Times New Roman" w:hAnsi="Consolas" w:cs="Times New Roman"/>
-          <w:color w:val="B5CEA8"/>
-          <w:kern w:val="0"/>
-          <w:sz w:val="21"/>
-          <w:szCs w:val="21"/>
-          <w:lang w:eastAsia="en-MT"/>
-          <w14:ligatures w14:val="none"/>
-        </w:rPr>
-        <w:t>64</w:t>
-      </w:r>
-      <w:r>
-        <w:rPr>
-          <w:rFonts w:ascii="Consolas" w:eastAsia="Times New Roman" w:hAnsi="Consolas" w:cs="Times New Roman"/>
-          <w:color w:val="CCCCCC"/>
-          <w:kern w:val="0"/>
-          <w:sz w:val="21"/>
-          <w:szCs w:val="21"/>
-          <w:lang w:eastAsia="en-MT"/>
-          <w14:ligatures w14:val="none"/>
-        </w:rPr>
-        <w:t>),</w:t>
-      </w:r>
-    </w:p>
-    <w:p>
-      <w:pPr>
-        <w:shd w:val="clear" w:color="auto" w:fill="1F1F1F"/>
-        <w:spacing w:after="0" w:line="285" w:lineRule="atLeast"/>
-        <w:rPr>
-          <w:rFonts w:ascii="Consolas" w:eastAsia="Times New Roman" w:hAnsi="Consolas" w:cs="Times New Roman"/>
-          <w:color w:val="CCCCCC"/>
-          <w:kern w:val="0"/>
-          <w:sz w:val="21"/>
-          <w:szCs w:val="21"/>
-          <w:lang w:eastAsia="en-MT"/>
-          <w14:ligatures w14:val="none"/>
-        </w:rPr>
-      </w:pPr>
-      <w:r>
-        <w:rPr>
-          <w:rFonts w:ascii="Consolas" w:eastAsia="Times New Roman" w:hAnsi="Consolas" w:cs="Times New Roman"/>
-          <w:color w:val="CCCCCC"/>
-          <w:kern w:val="0"/>
-          <w:sz w:val="21"/>
-          <w:szCs w:val="21"/>
-          <w:lang w:eastAsia="en-MT"/>
-          <w14:ligatures w14:val="none"/>
-        </w:rPr>
-        <w:t>    Dense(</w:t>
-      </w:r>
-      <w:r>
-        <w:rPr>
-          <w:rFonts w:ascii="Consolas" w:eastAsia="Times New Roman" w:hAnsi="Consolas" w:cs="Times New Roman"/>
-          <w:color w:val="B5CEA8"/>
-          <w:kern w:val="0"/>
-          <w:sz w:val="21"/>
-          <w:szCs w:val="21"/>
-          <w:lang w:eastAsia="en-MT"/>
-          <w14:ligatures w14:val="none"/>
-        </w:rPr>
-        <w:t>64</w:t>
-      </w:r>
-      <w:r>
-        <w:rPr>
-          <w:rFonts w:ascii="Consolas" w:eastAsia="Times New Roman" w:hAnsi="Consolas" w:cs="Times New Roman"/>
-          <w:color w:val="CCCCCC"/>
-          <w:kern w:val="0"/>
-          <w:sz w:val="21"/>
-          <w:szCs w:val="21"/>
-          <w:lang w:eastAsia="en-MT"/>
-          <w14:ligatures w14:val="none"/>
-        </w:rPr>
-        <w:t xml:space="preserve">, </w:t>
-      </w:r>
-      <w:r>
-        <w:rPr>
-          <w:rFonts w:ascii="Consolas" w:eastAsia="Times New Roman" w:hAnsi="Consolas" w:cs="Times New Roman"/>
-          <w:color w:val="9CDCFE"/>
-          <w:kern w:val="0"/>
-          <w:sz w:val="21"/>
-          <w:szCs w:val="21"/>
-          <w:lang w:eastAsia="en-MT"/>
-          <w14:ligatures w14:val="none"/>
-        </w:rPr>
-        <w:t>activation</w:t>
-      </w:r>
-      <w:r>
-        <w:rPr>
-          <w:rFonts w:ascii="Consolas" w:eastAsia="Times New Roman" w:hAnsi="Consolas" w:cs="Times New Roman"/>
-          <w:color w:val="D4D4D4"/>
-          <w:kern w:val="0"/>
-          <w:sz w:val="21"/>
-          <w:szCs w:val="21"/>
-          <w:lang w:eastAsia="en-MT"/>
-          <w14:ligatures w14:val="none"/>
-        </w:rPr>
-        <w:t>=</w:t>
-      </w:r>
-      <w:r>
-        <w:rPr>
-          <w:rFonts w:ascii="Consolas" w:eastAsia="Times New Roman" w:hAnsi="Consolas" w:cs="Times New Roman"/>
-          <w:color w:val="CE9178"/>
-          <w:kern w:val="0"/>
-          <w:sz w:val="21"/>
-          <w:szCs w:val="21"/>
-          <w:lang w:eastAsia="en-MT"/>
-          <w14:ligatures w14:val="none"/>
-        </w:rPr>
-        <w:t>'</w:t>
-      </w:r>
-      <w:proofErr w:type="spellStart"/>
-      <w:r>
-        <w:rPr>
-          <w:rFonts w:ascii="Consolas" w:eastAsia="Times New Roman" w:hAnsi="Consolas" w:cs="Times New Roman"/>
-          <w:color w:val="CE9178"/>
-          <w:kern w:val="0"/>
-          <w:sz w:val="21"/>
-          <w:szCs w:val="21"/>
-          <w:lang w:eastAsia="en-MT"/>
-          <w14:ligatures w14:val="none"/>
-        </w:rPr>
-        <w:t>relu</w:t>
-      </w:r>
-      <w:proofErr w:type="spellEnd"/>
-      <w:r>
-        <w:rPr>
-          <w:rFonts w:ascii="Consolas" w:eastAsia="Times New Roman" w:hAnsi="Consolas" w:cs="Times New Roman"/>
-          <w:color w:val="CE9178"/>
-          <w:kern w:val="0"/>
-          <w:sz w:val="21"/>
-          <w:szCs w:val="21"/>
-          <w:lang w:eastAsia="en-MT"/>
-          <w14:ligatures w14:val="none"/>
-        </w:rPr>
-        <w:t>'</w:t>
+        <w:t>'relu'</w:t>
       </w:r>
       <w:r>
         <w:rPr>
@@ -14176,10 +13206,13 @@
           <w:lang w:eastAsia="en-MT"/>
           <w14:ligatures w14:val="none"/>
         </w:rPr>
-        <w:t xml:space="preserve">    LSTM(256, </w:t>
-      </w:r>
-      <w:proofErr w:type="spellStart"/>
-      <w:r>
+        <w:t>    LSTM(256, input_shape=(win_length, num_features), return_sequences=True),</w:t>
+      </w:r>
+    </w:p>
+    <w:p>
+      <w:pPr>
+        <w:shd w:val="clear" w:color="auto" w:fill="1F1F1F"/>
+        <w:spacing w:after="0" w:line="285" w:lineRule="atLeast"/>
         <w:rPr>
           <w:rFonts w:ascii="Consolas" w:eastAsia="Times New Roman" w:hAnsi="Consolas" w:cs="Times New Roman"/>
           <w:color w:val="CCCCCC"/>
@@ -14189,9 +13222,7 @@
           <w:lang w:eastAsia="en-MT"/>
           <w14:ligatures w14:val="none"/>
         </w:rPr>
-        <w:t>input_shape</w:t>
-      </w:r>
-      <w:proofErr w:type="spellEnd"/>
+      </w:pPr>
       <w:r>
         <w:rPr>
           <w:rFonts w:ascii="Consolas" w:eastAsia="Times New Roman" w:hAnsi="Consolas" w:cs="Times New Roman"/>
@@ -14202,10 +13233,13 @@
           <w:lang w:eastAsia="en-MT"/>
           <w14:ligatures w14:val="none"/>
         </w:rPr>
-        <w:t>=(</w:t>
-      </w:r>
-      <w:proofErr w:type="spellStart"/>
-      <w:r>
+        <w:t>    Dropout(0.3),</w:t>
+      </w:r>
+    </w:p>
+    <w:p>
+      <w:pPr>
+        <w:shd w:val="clear" w:color="auto" w:fill="1F1F1F"/>
+        <w:spacing w:after="0" w:line="285" w:lineRule="atLeast"/>
         <w:rPr>
           <w:rFonts w:ascii="Consolas" w:eastAsia="Times New Roman" w:hAnsi="Consolas" w:cs="Times New Roman"/>
           <w:color w:val="CCCCCC"/>
@@ -14215,9 +13249,7 @@
           <w:lang w:eastAsia="en-MT"/>
           <w14:ligatures w14:val="none"/>
         </w:rPr>
-        <w:t>win_length</w:t>
-      </w:r>
-      <w:proofErr w:type="spellEnd"/>
+      </w:pPr>
       <w:r>
         <w:rPr>
           <w:rFonts w:ascii="Consolas" w:eastAsia="Times New Roman" w:hAnsi="Consolas" w:cs="Times New Roman"/>
@@ -14228,139 +13260,7 @@
           <w:lang w:eastAsia="en-MT"/>
           <w14:ligatures w14:val="none"/>
         </w:rPr>
-        <w:t xml:space="preserve">, </w:t>
-      </w:r>
-      <w:proofErr w:type="spellStart"/>
-      <w:r>
-        <w:rPr>
-          <w:rFonts w:ascii="Consolas" w:eastAsia="Times New Roman" w:hAnsi="Consolas" w:cs="Times New Roman"/>
-          <w:color w:val="CCCCCC"/>
-          <w:kern w:val="0"/>
-          <w:sz w:val="20"/>
-          <w:szCs w:val="20"/>
-          <w:lang w:eastAsia="en-MT"/>
-          <w14:ligatures w14:val="none"/>
-        </w:rPr>
-        <w:t>num_features</w:t>
-      </w:r>
-      <w:proofErr w:type="spellEnd"/>
-      <w:r>
-        <w:rPr>
-          <w:rFonts w:ascii="Consolas" w:eastAsia="Times New Roman" w:hAnsi="Consolas" w:cs="Times New Roman"/>
-          <w:color w:val="CCCCCC"/>
-          <w:kern w:val="0"/>
-          <w:sz w:val="20"/>
-          <w:szCs w:val="20"/>
-          <w:lang w:eastAsia="en-MT"/>
-          <w14:ligatures w14:val="none"/>
-        </w:rPr>
-        <w:t xml:space="preserve">), </w:t>
-      </w:r>
-      <w:proofErr w:type="spellStart"/>
-      <w:r>
-        <w:rPr>
-          <w:rFonts w:ascii="Consolas" w:eastAsia="Times New Roman" w:hAnsi="Consolas" w:cs="Times New Roman"/>
-          <w:color w:val="CCCCCC"/>
-          <w:kern w:val="0"/>
-          <w:sz w:val="20"/>
-          <w:szCs w:val="20"/>
-          <w:lang w:eastAsia="en-MT"/>
-          <w14:ligatures w14:val="none"/>
-        </w:rPr>
-        <w:t>return_sequences</w:t>
-      </w:r>
-      <w:proofErr w:type="spellEnd"/>
-      <w:r>
-        <w:rPr>
-          <w:rFonts w:ascii="Consolas" w:eastAsia="Times New Roman" w:hAnsi="Consolas" w:cs="Times New Roman"/>
-          <w:color w:val="CCCCCC"/>
-          <w:kern w:val="0"/>
-          <w:sz w:val="20"/>
-          <w:szCs w:val="20"/>
-          <w:lang w:eastAsia="en-MT"/>
-          <w14:ligatures w14:val="none"/>
-        </w:rPr>
-        <w:t>=True),</w:t>
-      </w:r>
-    </w:p>
-    <w:p>
-      <w:pPr>
-        <w:shd w:val="clear" w:color="auto" w:fill="1F1F1F"/>
-        <w:spacing w:after="0" w:line="285" w:lineRule="atLeast"/>
-        <w:rPr>
-          <w:rFonts w:ascii="Consolas" w:eastAsia="Times New Roman" w:hAnsi="Consolas" w:cs="Times New Roman"/>
-          <w:color w:val="CCCCCC"/>
-          <w:kern w:val="0"/>
-          <w:sz w:val="20"/>
-          <w:szCs w:val="20"/>
-          <w:lang w:eastAsia="en-MT"/>
-          <w14:ligatures w14:val="none"/>
-        </w:rPr>
-      </w:pPr>
-      <w:r>
-        <w:rPr>
-          <w:rFonts w:ascii="Consolas" w:eastAsia="Times New Roman" w:hAnsi="Consolas" w:cs="Times New Roman"/>
-          <w:color w:val="CCCCCC"/>
-          <w:kern w:val="0"/>
-          <w:sz w:val="20"/>
-          <w:szCs w:val="20"/>
-          <w:lang w:eastAsia="en-MT"/>
-          <w14:ligatures w14:val="none"/>
-        </w:rPr>
-        <w:t>    Dropout(0.3),</w:t>
-      </w:r>
-    </w:p>
-    <w:p>
-      <w:pPr>
-        <w:shd w:val="clear" w:color="auto" w:fill="1F1F1F"/>
-        <w:spacing w:after="0" w:line="285" w:lineRule="atLeast"/>
-        <w:rPr>
-          <w:rFonts w:ascii="Consolas" w:eastAsia="Times New Roman" w:hAnsi="Consolas" w:cs="Times New Roman"/>
-          <w:color w:val="CCCCCC"/>
-          <w:kern w:val="0"/>
-          <w:sz w:val="20"/>
-          <w:szCs w:val="20"/>
-          <w:lang w:eastAsia="en-MT"/>
-          <w14:ligatures w14:val="none"/>
-        </w:rPr>
-      </w:pPr>
-      <w:r>
-        <w:rPr>
-          <w:rFonts w:ascii="Consolas" w:eastAsia="Times New Roman" w:hAnsi="Consolas" w:cs="Times New Roman"/>
-          <w:color w:val="CCCCCC"/>
-          <w:kern w:val="0"/>
-          <w:sz w:val="20"/>
-          <w:szCs w:val="20"/>
-          <w:lang w:eastAsia="en-MT"/>
-          <w14:ligatures w14:val="none"/>
-        </w:rPr>
-        <w:t xml:space="preserve">    LSTM(128, </w:t>
-      </w:r>
-      <w:proofErr w:type="spellStart"/>
-      <w:r>
-        <w:rPr>
-          <w:rFonts w:ascii="Consolas" w:eastAsia="Times New Roman" w:hAnsi="Consolas" w:cs="Times New Roman"/>
-          <w:color w:val="CCCCCC"/>
-          <w:kern w:val="0"/>
-          <w:sz w:val="20"/>
-          <w:szCs w:val="20"/>
-          <w:lang w:eastAsia="en-MT"/>
-          <w14:ligatures w14:val="none"/>
-        </w:rPr>
-        <w:t>return_sequences</w:t>
-      </w:r>
-      <w:proofErr w:type="spellEnd"/>
-      <w:r>
-        <w:rPr>
-          <w:rFonts w:ascii="Consolas" w:eastAsia="Times New Roman" w:hAnsi="Consolas" w:cs="Times New Roman"/>
-          <w:color w:val="CCCCCC"/>
-          <w:kern w:val="0"/>
-          <w:sz w:val="20"/>
-          <w:szCs w:val="20"/>
-          <w:lang w:eastAsia="en-MT"/>
-          <w14:ligatures w14:val="none"/>
-        </w:rPr>
-        <w:t>=True),</w:t>
+        <w:t>    LSTM(128, return_sequences=True),</w:t>
       </w:r>
     </w:p>
     <w:p>
@@ -14673,10 +13573,13 @@
           <w:lang w:eastAsia="en-MT"/>
           <w14:ligatures w14:val="none"/>
         </w:rPr>
-        <w:t xml:space="preserve">    LSTM(256, </w:t>
-      </w:r>
-      <w:proofErr w:type="spellStart"/>
-      <w:r>
+        <w:t>    LSTM(256, input_shape=(win_length, num_features), return_sequences=True),</w:t>
+      </w:r>
+    </w:p>
+    <w:p>
+      <w:pPr>
+        <w:shd w:val="clear" w:color="auto" w:fill="1F1F1F"/>
+        <w:spacing w:after="0" w:line="285" w:lineRule="atLeast"/>
         <w:rPr>
           <w:rFonts w:ascii="Consolas" w:eastAsia="Times New Roman" w:hAnsi="Consolas" w:cs="Times New Roman"/>
           <w:color w:val="CCCCCC"/>
@@ -14686,9 +13589,7 @@
           <w:lang w:eastAsia="en-MT"/>
           <w14:ligatures w14:val="none"/>
         </w:rPr>
-        <w:t>input_shape</w:t>
-      </w:r>
-      <w:proofErr w:type="spellEnd"/>
+      </w:pPr>
       <w:r>
         <w:rPr>
           <w:rFonts w:ascii="Consolas" w:eastAsia="Times New Roman" w:hAnsi="Consolas" w:cs="Times New Roman"/>
@@ -14699,10 +13600,13 @@
           <w:lang w:eastAsia="en-MT"/>
           <w14:ligatures w14:val="none"/>
         </w:rPr>
-        <w:t>=(</w:t>
-      </w:r>
-      <w:proofErr w:type="spellStart"/>
-      <w:r>
+        <w:t>    Dropout(0.3),</w:t>
+      </w:r>
+    </w:p>
+    <w:p>
+      <w:pPr>
+        <w:shd w:val="clear" w:color="auto" w:fill="1F1F1F"/>
+        <w:spacing w:after="0" w:line="285" w:lineRule="atLeast"/>
         <w:rPr>
           <w:rFonts w:ascii="Consolas" w:eastAsia="Times New Roman" w:hAnsi="Consolas" w:cs="Times New Roman"/>
           <w:color w:val="CCCCCC"/>
@@ -14712,9 +13616,7 @@
           <w:lang w:eastAsia="en-MT"/>
           <w14:ligatures w14:val="none"/>
         </w:rPr>
-        <w:t>win_length</w:t>
-      </w:r>
-      <w:proofErr w:type="spellEnd"/>
+      </w:pPr>
       <w:r>
         <w:rPr>
           <w:rFonts w:ascii="Consolas" w:eastAsia="Times New Roman" w:hAnsi="Consolas" w:cs="Times New Roman"/>
@@ -14725,139 +13627,7 @@
           <w:lang w:eastAsia="en-MT"/>
           <w14:ligatures w14:val="none"/>
         </w:rPr>
-        <w:t xml:space="preserve">, </w:t>
-      </w:r>
-      <w:proofErr w:type="spellStart"/>
-      <w:r>
-        <w:rPr>
-          <w:rFonts w:ascii="Consolas" w:eastAsia="Times New Roman" w:hAnsi="Consolas" w:cs="Times New Roman"/>
-          <w:color w:val="CCCCCC"/>
-          <w:kern w:val="0"/>
-          <w:sz w:val="20"/>
-          <w:szCs w:val="20"/>
-          <w:lang w:eastAsia="en-MT"/>
-          <w14:ligatures w14:val="none"/>
-        </w:rPr>
-        <w:t>num_features</w:t>
-      </w:r>
-      <w:proofErr w:type="spellEnd"/>
-      <w:r>
-        <w:rPr>
-          <w:rFonts w:ascii="Consolas" w:eastAsia="Times New Roman" w:hAnsi="Consolas" w:cs="Times New Roman"/>
-          <w:color w:val="CCCCCC"/>
-          <w:kern w:val="0"/>
-          <w:sz w:val="20"/>
-          <w:szCs w:val="20"/>
-          <w:lang w:eastAsia="en-MT"/>
-          <w14:ligatures w14:val="none"/>
-        </w:rPr>
-        <w:t xml:space="preserve">), </w:t>
-      </w:r>
-      <w:proofErr w:type="spellStart"/>
-      <w:r>
-        <w:rPr>
-          <w:rFonts w:ascii="Consolas" w:eastAsia="Times New Roman" w:hAnsi="Consolas" w:cs="Times New Roman"/>
-          <w:color w:val="CCCCCC"/>
-          <w:kern w:val="0"/>
-          <w:sz w:val="20"/>
-          <w:szCs w:val="20"/>
-          <w:lang w:eastAsia="en-MT"/>
-          <w14:ligatures w14:val="none"/>
-        </w:rPr>
-        <w:t>return_sequences</w:t>
-      </w:r>
-      <w:proofErr w:type="spellEnd"/>
-      <w:r>
-        <w:rPr>
-          <w:rFonts w:ascii="Consolas" w:eastAsia="Times New Roman" w:hAnsi="Consolas" w:cs="Times New Roman"/>
-          <w:color w:val="CCCCCC"/>
-          <w:kern w:val="0"/>
-          <w:sz w:val="20"/>
-          <w:szCs w:val="20"/>
-          <w:lang w:eastAsia="en-MT"/>
-          <w14:ligatures w14:val="none"/>
-        </w:rPr>
-        <w:t>=True),</w:t>
-      </w:r>
-    </w:p>
-    <w:p>
-      <w:pPr>
-        <w:shd w:val="clear" w:color="auto" w:fill="1F1F1F"/>
-        <w:spacing w:after="0" w:line="285" w:lineRule="atLeast"/>
-        <w:rPr>
-          <w:rFonts w:ascii="Consolas" w:eastAsia="Times New Roman" w:hAnsi="Consolas" w:cs="Times New Roman"/>
-          <w:color w:val="CCCCCC"/>
-          <w:kern w:val="0"/>
-          <w:sz w:val="20"/>
-          <w:szCs w:val="20"/>
-          <w:lang w:eastAsia="en-MT"/>
-          <w14:ligatures w14:val="none"/>
-        </w:rPr>
-      </w:pPr>
-      <w:r>
-        <w:rPr>
-          <w:rFonts w:ascii="Consolas" w:eastAsia="Times New Roman" w:hAnsi="Consolas" w:cs="Times New Roman"/>
-          <w:color w:val="CCCCCC"/>
-          <w:kern w:val="0"/>
-          <w:sz w:val="20"/>
-          <w:szCs w:val="20"/>
-          <w:lang w:eastAsia="en-MT"/>
-          <w14:ligatures w14:val="none"/>
-        </w:rPr>
-        <w:t>    Dropout(0.3),</w:t>
-      </w:r>
-    </w:p>
-    <w:p>
-      <w:pPr>
-        <w:shd w:val="clear" w:color="auto" w:fill="1F1F1F"/>
-        <w:spacing w:after="0" w:line="285" w:lineRule="atLeast"/>
-        <w:rPr>
-          <w:rFonts w:ascii="Consolas" w:eastAsia="Times New Roman" w:hAnsi="Consolas" w:cs="Times New Roman"/>
-          <w:color w:val="CCCCCC"/>
-          <w:kern w:val="0"/>
-          <w:sz w:val="20"/>
-          <w:szCs w:val="20"/>
-          <w:lang w:eastAsia="en-MT"/>
-          <w14:ligatures w14:val="none"/>
-        </w:rPr>
-      </w:pPr>
-      <w:r>
-        <w:rPr>
-          <w:rFonts w:ascii="Consolas" w:eastAsia="Times New Roman" w:hAnsi="Consolas" w:cs="Times New Roman"/>
-          <w:color w:val="CCCCCC"/>
-          <w:kern w:val="0"/>
-          <w:sz w:val="20"/>
-          <w:szCs w:val="20"/>
-          <w:lang w:eastAsia="en-MT"/>
-          <w14:ligatures w14:val="none"/>
-        </w:rPr>
-        <w:t xml:space="preserve">    LSTM(128, </w:t>
-      </w:r>
-      <w:proofErr w:type="spellStart"/>
-      <w:r>
-        <w:rPr>
-          <w:rFonts w:ascii="Consolas" w:eastAsia="Times New Roman" w:hAnsi="Consolas" w:cs="Times New Roman"/>
-          <w:color w:val="CCCCCC"/>
-          <w:kern w:val="0"/>
-          <w:sz w:val="20"/>
-          <w:szCs w:val="20"/>
-          <w:lang w:eastAsia="en-MT"/>
-          <w14:ligatures w14:val="none"/>
-        </w:rPr>
-        <w:t>return_sequences</w:t>
-      </w:r>
-      <w:proofErr w:type="spellEnd"/>
-      <w:r>
-        <w:rPr>
-          <w:rFonts w:ascii="Consolas" w:eastAsia="Times New Roman" w:hAnsi="Consolas" w:cs="Times New Roman"/>
-          <w:color w:val="CCCCCC"/>
-          <w:kern w:val="0"/>
-          <w:sz w:val="20"/>
-          <w:szCs w:val="20"/>
-          <w:lang w:eastAsia="en-MT"/>
-          <w14:ligatures w14:val="none"/>
-        </w:rPr>
-        <w:t>=True),</w:t>
+        <w:t>    LSTM(128, return_sequences=True),</w:t>
       </w:r>
     </w:p>
     <w:p>
@@ -15248,10 +14018,13 @@
           <w:lang w:eastAsia="en-MT"/>
           <w14:ligatures w14:val="none"/>
         </w:rPr>
-        <w:t xml:space="preserve">    LSTM(256, </w:t>
-      </w:r>
-      <w:proofErr w:type="spellStart"/>
-      <w:r>
+        <w:t>    LSTM(256, input_shape=(win_length, num_features), return_sequences=True),</w:t>
+      </w:r>
+    </w:p>
+    <w:p>
+      <w:pPr>
+        <w:shd w:val="clear" w:color="auto" w:fill="1F1F1F"/>
+        <w:spacing w:after="0" w:line="285" w:lineRule="atLeast"/>
         <w:rPr>
           <w:rFonts w:ascii="Consolas" w:eastAsia="Times New Roman" w:hAnsi="Consolas" w:cs="Times New Roman"/>
           <w:color w:val="CCCCCC"/>
@@ -15261,9 +14034,7 @@
           <w:lang w:eastAsia="en-MT"/>
           <w14:ligatures w14:val="none"/>
         </w:rPr>
-        <w:t>input_shape</w:t>
-      </w:r>
-      <w:proofErr w:type="spellEnd"/>
+      </w:pPr>
       <w:r>
         <w:rPr>
           <w:rFonts w:ascii="Consolas" w:eastAsia="Times New Roman" w:hAnsi="Consolas" w:cs="Times New Roman"/>
@@ -15274,10 +14045,13 @@
           <w:lang w:eastAsia="en-MT"/>
           <w14:ligatures w14:val="none"/>
         </w:rPr>
-        <w:t>=(</w:t>
-      </w:r>
-      <w:proofErr w:type="spellStart"/>
-      <w:r>
+        <w:t>    Dropout(0.3),</w:t>
+      </w:r>
+    </w:p>
+    <w:p>
+      <w:pPr>
+        <w:shd w:val="clear" w:color="auto" w:fill="1F1F1F"/>
+        <w:spacing w:after="0" w:line="285" w:lineRule="atLeast"/>
         <w:rPr>
           <w:rFonts w:ascii="Consolas" w:eastAsia="Times New Roman" w:hAnsi="Consolas" w:cs="Times New Roman"/>
           <w:color w:val="CCCCCC"/>
@@ -15287,9 +14061,7 @@
           <w:lang w:eastAsia="en-MT"/>
           <w14:ligatures w14:val="none"/>
         </w:rPr>
-        <w:t>win_length</w:t>
-      </w:r>
-      <w:proofErr w:type="spellEnd"/>
+      </w:pPr>
       <w:r>
         <w:rPr>
           <w:rFonts w:ascii="Consolas" w:eastAsia="Times New Roman" w:hAnsi="Consolas" w:cs="Times New Roman"/>
@@ -15300,139 +14072,7 @@
           <w:lang w:eastAsia="en-MT"/>
           <w14:ligatures w14:val="none"/>
         </w:rPr>
-        <w:t xml:space="preserve">, </w:t>
-      </w:r>
-      <w:proofErr w:type="spellStart"/>
-      <w:r>
-        <w:rPr>
-          <w:rFonts w:ascii="Consolas" w:eastAsia="Times New Roman" w:hAnsi="Consolas" w:cs="Times New Roman"/>
-          <w:color w:val="CCCCCC"/>
-          <w:kern w:val="0"/>
-          <w:sz w:val="20"/>
-          <w:szCs w:val="20"/>
-          <w:lang w:eastAsia="en-MT"/>
-          <w14:ligatures w14:val="none"/>
-        </w:rPr>
-        <w:t>num_features</w:t>
-      </w:r>
-      <w:proofErr w:type="spellEnd"/>
-      <w:r>
-        <w:rPr>
-          <w:rFonts w:ascii="Consolas" w:eastAsia="Times New Roman" w:hAnsi="Consolas" w:cs="Times New Roman"/>
-          <w:color w:val="CCCCCC"/>
-          <w:kern w:val="0"/>
-          <w:sz w:val="20"/>
-          <w:szCs w:val="20"/>
-          <w:lang w:eastAsia="en-MT"/>
-          <w14:ligatures w14:val="none"/>
-        </w:rPr>
-        <w:t xml:space="preserve">), </w:t>
-      </w:r>
-      <w:proofErr w:type="spellStart"/>
-      <w:r>
-        <w:rPr>
-          <w:rFonts w:ascii="Consolas" w:eastAsia="Times New Roman" w:hAnsi="Consolas" w:cs="Times New Roman"/>
-          <w:color w:val="CCCCCC"/>
-          <w:kern w:val="0"/>
-          <w:sz w:val="20"/>
-          <w:szCs w:val="20"/>
-          <w:lang w:eastAsia="en-MT"/>
-          <w14:ligatures w14:val="none"/>
-        </w:rPr>
-        <w:t>return_sequences</w:t>
-      </w:r>
-      <w:proofErr w:type="spellEnd"/>
-      <w:r>
-        <w:rPr>
-          <w:rFonts w:ascii="Consolas" w:eastAsia="Times New Roman" w:hAnsi="Consolas" w:cs="Times New Roman"/>
-          <w:color w:val="CCCCCC"/>
-          <w:kern w:val="0"/>
-          <w:sz w:val="20"/>
-          <w:szCs w:val="20"/>
-          <w:lang w:eastAsia="en-MT"/>
-          <w14:ligatures w14:val="none"/>
-        </w:rPr>
-        <w:t>=True),</w:t>
-      </w:r>
-    </w:p>
-    <w:p>
-      <w:pPr>
-        <w:shd w:val="clear" w:color="auto" w:fill="1F1F1F"/>
-        <w:spacing w:after="0" w:line="285" w:lineRule="atLeast"/>
-        <w:rPr>
-          <w:rFonts w:ascii="Consolas" w:eastAsia="Times New Roman" w:hAnsi="Consolas" w:cs="Times New Roman"/>
-          <w:color w:val="CCCCCC"/>
-          <w:kern w:val="0"/>
-          <w:sz w:val="20"/>
-          <w:szCs w:val="20"/>
-          <w:lang w:eastAsia="en-MT"/>
-          <w14:ligatures w14:val="none"/>
-        </w:rPr>
-      </w:pPr>
-      <w:r>
-        <w:rPr>
-          <w:rFonts w:ascii="Consolas" w:eastAsia="Times New Roman" w:hAnsi="Consolas" w:cs="Times New Roman"/>
-          <w:color w:val="CCCCCC"/>
-          <w:kern w:val="0"/>
-          <w:sz w:val="20"/>
-          <w:szCs w:val="20"/>
-          <w:lang w:eastAsia="en-MT"/>
-          <w14:ligatures w14:val="none"/>
-        </w:rPr>
-        <w:t>    Dropout(0.3),</w:t>
-      </w:r>
-    </w:p>
-    <w:p>
-      <w:pPr>
-        <w:shd w:val="clear" w:color="auto" w:fill="1F1F1F"/>
-        <w:spacing w:after="0" w:line="285" w:lineRule="atLeast"/>
-        <w:rPr>
-          <w:rFonts w:ascii="Consolas" w:eastAsia="Times New Roman" w:hAnsi="Consolas" w:cs="Times New Roman"/>
-          <w:color w:val="CCCCCC"/>
-          <w:kern w:val="0"/>
-          <w:sz w:val="20"/>
-          <w:szCs w:val="20"/>
-          <w:lang w:eastAsia="en-MT"/>
-          <w14:ligatures w14:val="none"/>
-        </w:rPr>
-      </w:pPr>
-      <w:r>
-        <w:rPr>
-          <w:rFonts w:ascii="Consolas" w:eastAsia="Times New Roman" w:hAnsi="Consolas" w:cs="Times New Roman"/>
-          <w:color w:val="CCCCCC"/>
-          <w:kern w:val="0"/>
-          <w:sz w:val="20"/>
-          <w:szCs w:val="20"/>
-          <w:lang w:eastAsia="en-MT"/>
-          <w14:ligatures w14:val="none"/>
-        </w:rPr>
-        <w:t xml:space="preserve">    LSTM(128, </w:t>
-      </w:r>
-      <w:proofErr w:type="spellStart"/>
-      <w:r>
-        <w:rPr>
-          <w:rFonts w:ascii="Consolas" w:eastAsia="Times New Roman" w:hAnsi="Consolas" w:cs="Times New Roman"/>
-          <w:color w:val="CCCCCC"/>
-          <w:kern w:val="0"/>
-          <w:sz w:val="20"/>
-          <w:szCs w:val="20"/>
-          <w:lang w:eastAsia="en-MT"/>
-          <w14:ligatures w14:val="none"/>
-        </w:rPr>
-        <w:t>return_sequences</w:t>
-      </w:r>
-      <w:proofErr w:type="spellEnd"/>
-      <w:r>
-        <w:rPr>
-          <w:rFonts w:ascii="Consolas" w:eastAsia="Times New Roman" w:hAnsi="Consolas" w:cs="Times New Roman"/>
-          <w:color w:val="CCCCCC"/>
-          <w:kern w:val="0"/>
-          <w:sz w:val="20"/>
-          <w:szCs w:val="20"/>
-          <w:lang w:eastAsia="en-MT"/>
-          <w14:ligatures w14:val="none"/>
-        </w:rPr>
-        <w:t>=True),</w:t>
+        <w:t>    LSTM(128, return_sequences=True),</w:t>
       </w:r>
     </w:p>
     <w:p>
@@ -15758,10 +14398,13 @@
           <w:lang w:eastAsia="en-MT"/>
           <w14:ligatures w14:val="none"/>
         </w:rPr>
-        <w:t xml:space="preserve">    LSTM(256, </w:t>
-      </w:r>
-      <w:proofErr w:type="spellStart"/>
-      <w:r>
+        <w:t>    LSTM(256, input_shape=(win_length, num_features), return_sequences=True),</w:t>
+      </w:r>
+    </w:p>
+    <w:p>
+      <w:pPr>
+        <w:shd w:val="clear" w:color="auto" w:fill="1F1F1F"/>
+        <w:spacing w:after="0" w:line="285" w:lineRule="atLeast"/>
         <w:rPr>
           <w:rFonts w:ascii="Consolas" w:eastAsia="Times New Roman" w:hAnsi="Consolas" w:cs="Times New Roman"/>
           <w:color w:val="CCCCCC"/>
@@ -15771,9 +14414,7 @@
           <w:lang w:eastAsia="en-MT"/>
           <w14:ligatures w14:val="none"/>
         </w:rPr>
-        <w:t>input_shape</w:t>
-      </w:r>
-      <w:proofErr w:type="spellEnd"/>
+      </w:pPr>
       <w:r>
         <w:rPr>
           <w:rFonts w:ascii="Consolas" w:eastAsia="Times New Roman" w:hAnsi="Consolas" w:cs="Times New Roman"/>
@@ -15784,10 +14425,13 @@
           <w:lang w:eastAsia="en-MT"/>
           <w14:ligatures w14:val="none"/>
         </w:rPr>
-        <w:t>=(</w:t>
-      </w:r>
-      <w:proofErr w:type="spellStart"/>
-      <w:r>
+        <w:t>    Dropout(0.3),</w:t>
+      </w:r>
+    </w:p>
+    <w:p>
+      <w:pPr>
+        <w:shd w:val="clear" w:color="auto" w:fill="1F1F1F"/>
+        <w:spacing w:after="0" w:line="285" w:lineRule="atLeast"/>
         <w:rPr>
           <w:rFonts w:ascii="Consolas" w:eastAsia="Times New Roman" w:hAnsi="Consolas" w:cs="Times New Roman"/>
           <w:color w:val="CCCCCC"/>
@@ -15797,9 +14441,7 @@
           <w:lang w:eastAsia="en-MT"/>
           <w14:ligatures w14:val="none"/>
         </w:rPr>
-        <w:t>win_length</w:t>
-      </w:r>
-      <w:proofErr w:type="spellEnd"/>
+      </w:pPr>
       <w:r>
         <w:rPr>
           <w:rFonts w:ascii="Consolas" w:eastAsia="Times New Roman" w:hAnsi="Consolas" w:cs="Times New Roman"/>
@@ -15810,139 +14452,7 @@
           <w:lang w:eastAsia="en-MT"/>
           <w14:ligatures w14:val="none"/>
         </w:rPr>
-        <w:t xml:space="preserve">, </w:t>
-      </w:r>
-      <w:proofErr w:type="spellStart"/>
-      <w:r>
-        <w:rPr>
-          <w:rFonts w:ascii="Consolas" w:eastAsia="Times New Roman" w:hAnsi="Consolas" w:cs="Times New Roman"/>
-          <w:color w:val="CCCCCC"/>
-          <w:kern w:val="0"/>
-          <w:sz w:val="20"/>
-          <w:szCs w:val="20"/>
-          <w:lang w:eastAsia="en-MT"/>
-          <w14:ligatures w14:val="none"/>
-        </w:rPr>
-        <w:t>num_features</w:t>
-      </w:r>
-      <w:proofErr w:type="spellEnd"/>
-      <w:r>
-        <w:rPr>
-          <w:rFonts w:ascii="Consolas" w:eastAsia="Times New Roman" w:hAnsi="Consolas" w:cs="Times New Roman"/>
-          <w:color w:val="CCCCCC"/>
-          <w:kern w:val="0"/>
-          <w:sz w:val="20"/>
-          <w:szCs w:val="20"/>
-          <w:lang w:eastAsia="en-MT"/>
-          <w14:ligatures w14:val="none"/>
-        </w:rPr>
-        <w:t xml:space="preserve">), </w:t>
-      </w:r>
-      <w:proofErr w:type="spellStart"/>
-      <w:r>
-        <w:rPr>
-          <w:rFonts w:ascii="Consolas" w:eastAsia="Times New Roman" w:hAnsi="Consolas" w:cs="Times New Roman"/>
-          <w:color w:val="CCCCCC"/>
-          <w:kern w:val="0"/>
-          <w:sz w:val="20"/>
-          <w:szCs w:val="20"/>
-          <w:lang w:eastAsia="en-MT"/>
-          <w14:ligatures w14:val="none"/>
-        </w:rPr>
-        <w:t>return_sequences</w:t>
-      </w:r>
-      <w:proofErr w:type="spellEnd"/>
-      <w:r>
-        <w:rPr>
-          <w:rFonts w:ascii="Consolas" w:eastAsia="Times New Roman" w:hAnsi="Consolas" w:cs="Times New Roman"/>
-          <w:color w:val="CCCCCC"/>
-          <w:kern w:val="0"/>
-          <w:sz w:val="20"/>
-          <w:szCs w:val="20"/>
-          <w:lang w:eastAsia="en-MT"/>
-          <w14:ligatures w14:val="none"/>
-        </w:rPr>
-        <w:t>=True),</w:t>
-      </w:r>
-    </w:p>
-    <w:p>
-      <w:pPr>
-        <w:shd w:val="clear" w:color="auto" w:fill="1F1F1F"/>
-        <w:spacing w:after="0" w:line="285" w:lineRule="atLeast"/>
-        <w:rPr>
-          <w:rFonts w:ascii="Consolas" w:eastAsia="Times New Roman" w:hAnsi="Consolas" w:cs="Times New Roman"/>
-          <w:color w:val="CCCCCC"/>
-          <w:kern w:val="0"/>
-          <w:sz w:val="20"/>
-          <w:szCs w:val="20"/>
-          <w:lang w:eastAsia="en-MT"/>
-          <w14:ligatures w14:val="none"/>
-        </w:rPr>
-      </w:pPr>
-      <w:r>
-        <w:rPr>
-          <w:rFonts w:ascii="Consolas" w:eastAsia="Times New Roman" w:hAnsi="Consolas" w:cs="Times New Roman"/>
-          <w:color w:val="CCCCCC"/>
-          <w:kern w:val="0"/>
-          <w:sz w:val="20"/>
-          <w:szCs w:val="20"/>
-          <w:lang w:eastAsia="en-MT"/>
-          <w14:ligatures w14:val="none"/>
-        </w:rPr>
-        <w:t>    Dropout(0.3),</w:t>
-      </w:r>
-    </w:p>
-    <w:p>
-      <w:pPr>
-        <w:shd w:val="clear" w:color="auto" w:fill="1F1F1F"/>
-        <w:spacing w:after="0" w:line="285" w:lineRule="atLeast"/>
-        <w:rPr>
-          <w:rFonts w:ascii="Consolas" w:eastAsia="Times New Roman" w:hAnsi="Consolas" w:cs="Times New Roman"/>
-          <w:color w:val="CCCCCC"/>
-          <w:kern w:val="0"/>
-          <w:sz w:val="20"/>
-          <w:szCs w:val="20"/>
-          <w:lang w:eastAsia="en-MT"/>
-          <w14:ligatures w14:val="none"/>
-        </w:rPr>
-      </w:pPr>
-      <w:r>
-        <w:rPr>
-          <w:rFonts w:ascii="Consolas" w:eastAsia="Times New Roman" w:hAnsi="Consolas" w:cs="Times New Roman"/>
-          <w:color w:val="CCCCCC"/>
-          <w:kern w:val="0"/>
-          <w:sz w:val="20"/>
-          <w:szCs w:val="20"/>
-          <w:lang w:eastAsia="en-MT"/>
-          <w14:ligatures w14:val="none"/>
-        </w:rPr>
-        <w:t xml:space="preserve">    LSTM(128, </w:t>
-      </w:r>
-      <w:proofErr w:type="spellStart"/>
-      <w:r>
-        <w:rPr>
-          <w:rFonts w:ascii="Consolas" w:eastAsia="Times New Roman" w:hAnsi="Consolas" w:cs="Times New Roman"/>
-          <w:color w:val="CCCCCC"/>
-          <w:kern w:val="0"/>
-          <w:sz w:val="20"/>
-          <w:szCs w:val="20"/>
-          <w:lang w:eastAsia="en-MT"/>
-          <w14:ligatures w14:val="none"/>
-        </w:rPr>
-        <w:t>return_sequences</w:t>
-      </w:r>
-      <w:proofErr w:type="spellEnd"/>
-      <w:r>
-        <w:rPr>
-          <w:rFonts w:ascii="Consolas" w:eastAsia="Times New Roman" w:hAnsi="Consolas" w:cs="Times New Roman"/>
-          <w:color w:val="CCCCCC"/>
-          <w:kern w:val="0"/>
-          <w:sz w:val="20"/>
-          <w:szCs w:val="20"/>
-          <w:lang w:eastAsia="en-MT"/>
-          <w14:ligatures w14:val="none"/>
-        </w:rPr>
-        <w:t>=True),</w:t>
+        <w:t>    LSTM(128, return_sequences=True),</w:t>
       </w:r>
     </w:p>
     <w:p>
@@ -16366,7 +14876,6 @@
         </w:rPr>
         <w:t xml:space="preserve">, </w:t>
       </w:r>
-      <w:proofErr w:type="spellStart"/>
       <w:r>
         <w:rPr>
           <w:rFonts w:ascii="Consolas" w:eastAsia="Times New Roman" w:hAnsi="Consolas" w:cs="Times New Roman"/>
@@ -16379,7 +14888,6 @@
         </w:rPr>
         <w:t>input_shape</w:t>
       </w:r>
-      <w:proofErr w:type="spellEnd"/>
       <w:r>
         <w:rPr>
           <w:rFonts w:ascii="Consolas" w:eastAsia="Times New Roman" w:hAnsi="Consolas" w:cs="Times New Roman"/>
@@ -16402,48 +14910,44 @@
           <w:lang w:eastAsia="en-MT"/>
           <w14:ligatures w14:val="none"/>
         </w:rPr>
-        <w:t>(</w:t>
-      </w:r>
-      <w:proofErr w:type="spellStart"/>
-      <w:r>
-        <w:rPr>
-          <w:rFonts w:ascii="Consolas" w:eastAsia="Times New Roman" w:hAnsi="Consolas" w:cs="Times New Roman"/>
-          <w:color w:val="CCCCCC"/>
+        <w:t xml:space="preserve">(win_length, num_features), </w:t>
+      </w:r>
+      <w:r>
+        <w:rPr>
+          <w:rFonts w:ascii="Consolas" w:eastAsia="Times New Roman" w:hAnsi="Consolas" w:cs="Times New Roman"/>
+          <w:color w:val="9CDCFE"/>
           <w:kern w:val="0"/>
           <w:sz w:val="21"/>
           <w:szCs w:val="21"/>
           <w:lang w:eastAsia="en-MT"/>
           <w14:ligatures w14:val="none"/>
         </w:rPr>
-        <w:t>win_length</w:t>
-      </w:r>
-      <w:proofErr w:type="spellEnd"/>
-      <w:r>
-        <w:rPr>
-          <w:rFonts w:ascii="Consolas" w:eastAsia="Times New Roman" w:hAnsi="Consolas" w:cs="Times New Roman"/>
-          <w:color w:val="CCCCCC"/>
+        <w:t>return_sequences</w:t>
+      </w:r>
+      <w:r>
+        <w:rPr>
+          <w:rFonts w:ascii="Consolas" w:eastAsia="Times New Roman" w:hAnsi="Consolas" w:cs="Times New Roman"/>
+          <w:color w:val="D4D4D4"/>
           <w:kern w:val="0"/>
           <w:sz w:val="21"/>
           <w:szCs w:val="21"/>
           <w:lang w:eastAsia="en-MT"/>
           <w14:ligatures w14:val="none"/>
         </w:rPr>
-        <w:t xml:space="preserve">, </w:t>
-      </w:r>
-      <w:proofErr w:type="spellStart"/>
-      <w:r>
-        <w:rPr>
-          <w:rFonts w:ascii="Consolas" w:eastAsia="Times New Roman" w:hAnsi="Consolas" w:cs="Times New Roman"/>
-          <w:color w:val="CCCCCC"/>
+        <w:t>=</w:t>
+      </w:r>
+      <w:r>
+        <w:rPr>
+          <w:rFonts w:ascii="Consolas" w:eastAsia="Times New Roman" w:hAnsi="Consolas" w:cs="Times New Roman"/>
+          <w:color w:val="569CD6"/>
           <w:kern w:val="0"/>
           <w:sz w:val="21"/>
           <w:szCs w:val="21"/>
           <w:lang w:eastAsia="en-MT"/>
           <w14:ligatures w14:val="none"/>
         </w:rPr>
-        <w:t>num_features</w:t>
-      </w:r>
-      <w:proofErr w:type="spellEnd"/>
+        <w:t>True</w:t>
+      </w:r>
       <w:r>
         <w:rPr>
           <w:rFonts w:ascii="Consolas" w:eastAsia="Times New Roman" w:hAnsi="Consolas" w:cs="Times New Roman"/>
@@ -16454,45 +14958,46 @@
           <w:lang w:eastAsia="en-MT"/>
           <w14:ligatures w14:val="none"/>
         </w:rPr>
-        <w:t xml:space="preserve">), </w:t>
-      </w:r>
-      <w:proofErr w:type="spellStart"/>
-      <w:r>
-        <w:rPr>
-          <w:rFonts w:ascii="Consolas" w:eastAsia="Times New Roman" w:hAnsi="Consolas" w:cs="Times New Roman"/>
-          <w:color w:val="9CDCFE"/>
+        <w:t>),</w:t>
+      </w:r>
+    </w:p>
+    <w:p>
+      <w:pPr>
+        <w:shd w:val="clear" w:color="auto" w:fill="1F1F1F"/>
+        <w:spacing w:after="0" w:line="285" w:lineRule="atLeast"/>
+        <w:rPr>
+          <w:rFonts w:ascii="Consolas" w:eastAsia="Times New Roman" w:hAnsi="Consolas" w:cs="Times New Roman"/>
+          <w:color w:val="CCCCCC"/>
           <w:kern w:val="0"/>
           <w:sz w:val="21"/>
           <w:szCs w:val="21"/>
           <w:lang w:eastAsia="en-MT"/>
           <w14:ligatures w14:val="none"/>
         </w:rPr>
-        <w:t>return_sequences</w:t>
-      </w:r>
-      <w:proofErr w:type="spellEnd"/>
-      <w:r>
-        <w:rPr>
-          <w:rFonts w:ascii="Consolas" w:eastAsia="Times New Roman" w:hAnsi="Consolas" w:cs="Times New Roman"/>
-          <w:color w:val="D4D4D4"/>
+      </w:pPr>
+      <w:r>
+        <w:rPr>
+          <w:rFonts w:ascii="Consolas" w:eastAsia="Times New Roman" w:hAnsi="Consolas" w:cs="Times New Roman"/>
+          <w:color w:val="CCCCCC"/>
           <w:kern w:val="0"/>
           <w:sz w:val="21"/>
           <w:szCs w:val="21"/>
           <w:lang w:eastAsia="en-MT"/>
           <w14:ligatures w14:val="none"/>
         </w:rPr>
-        <w:t>=</w:t>
-      </w:r>
-      <w:r>
-        <w:rPr>
-          <w:rFonts w:ascii="Consolas" w:eastAsia="Times New Roman" w:hAnsi="Consolas" w:cs="Times New Roman"/>
-          <w:color w:val="569CD6"/>
+        <w:t>    Dropout(</w:t>
+      </w:r>
+      <w:r>
+        <w:rPr>
+          <w:rFonts w:ascii="Consolas" w:eastAsia="Times New Roman" w:hAnsi="Consolas" w:cs="Times New Roman"/>
+          <w:color w:val="B5CEA8"/>
           <w:kern w:val="0"/>
           <w:sz w:val="21"/>
           <w:szCs w:val="21"/>
           <w:lang w:eastAsia="en-MT"/>
           <w14:ligatures w14:val="none"/>
         </w:rPr>
-        <w:t>True</w:t>
+        <w:t>0.3</w:t>
       </w:r>
       <w:r>
         <w:rPr>
@@ -16531,7 +15036,7 @@
           <w:lang w:eastAsia="en-MT"/>
           <w14:ligatures w14:val="none"/>
         </w:rPr>
-        <w:t>    Dropout(</w:t>
+        <w:t>    LSTM(</w:t>
       </w:r>
       <w:r>
         <w:rPr>
@@ -16543,7 +15048,7 @@
           <w:lang w:eastAsia="en-MT"/>
           <w14:ligatures w14:val="none"/>
         </w:rPr>
-        <w:t>0.3</w:t>
+        <w:t>128</w:t>
       </w:r>
       <w:r>
         <w:rPr>
@@ -16555,73 +15060,20 @@
           <w:lang w:eastAsia="en-MT"/>
           <w14:ligatures w14:val="none"/>
         </w:rPr>
-        <w:t>),</w:t>
-      </w:r>
-    </w:p>
-    <w:p>
-      <w:pPr>
-        <w:shd w:val="clear" w:color="auto" w:fill="1F1F1F"/>
-        <w:spacing w:after="0" w:line="285" w:lineRule="atLeast"/>
-        <w:rPr>
-          <w:rFonts w:ascii="Consolas" w:eastAsia="Times New Roman" w:hAnsi="Consolas" w:cs="Times New Roman"/>
-          <w:color w:val="CCCCCC"/>
+        <w:t xml:space="preserve">, </w:t>
+      </w:r>
+      <w:r>
+        <w:rPr>
+          <w:rFonts w:ascii="Consolas" w:eastAsia="Times New Roman" w:hAnsi="Consolas" w:cs="Times New Roman"/>
+          <w:color w:val="9CDCFE"/>
           <w:kern w:val="0"/>
           <w:sz w:val="21"/>
           <w:szCs w:val="21"/>
           <w:lang w:eastAsia="en-MT"/>
           <w14:ligatures w14:val="none"/>
         </w:rPr>
-      </w:pPr>
-      <w:r>
-        <w:rPr>
-          <w:rFonts w:ascii="Consolas" w:eastAsia="Times New Roman" w:hAnsi="Consolas" w:cs="Times New Roman"/>
-          <w:color w:val="CCCCCC"/>
-          <w:kern w:val="0"/>
-          <w:sz w:val="21"/>
-          <w:szCs w:val="21"/>
-          <w:lang w:eastAsia="en-MT"/>
-          <w14:ligatures w14:val="none"/>
-        </w:rPr>
-        <w:t>    LSTM(</w:t>
-      </w:r>
-      <w:r>
-        <w:rPr>
-          <w:rFonts w:ascii="Consolas" w:eastAsia="Times New Roman" w:hAnsi="Consolas" w:cs="Times New Roman"/>
-          <w:color w:val="B5CEA8"/>
-          <w:kern w:val="0"/>
-          <w:sz w:val="21"/>
-          <w:szCs w:val="21"/>
-          <w:lang w:eastAsia="en-MT"/>
-          <w14:ligatures w14:val="none"/>
-        </w:rPr>
-        <w:t>128</w:t>
-      </w:r>
-      <w:r>
-        <w:rPr>
-          <w:rFonts w:ascii="Consolas" w:eastAsia="Times New Roman" w:hAnsi="Consolas" w:cs="Times New Roman"/>
-          <w:color w:val="CCCCCC"/>
-          <w:kern w:val="0"/>
-          <w:sz w:val="21"/>
-          <w:szCs w:val="21"/>
-          <w:lang w:eastAsia="en-MT"/>
-          <w14:ligatures w14:val="none"/>
-        </w:rPr>
-        <w:t xml:space="preserve">, </w:t>
-      </w:r>
-      <w:proofErr w:type="spellStart"/>
-      <w:r>
-        <w:rPr>
-          <w:rFonts w:ascii="Consolas" w:eastAsia="Times New Roman" w:hAnsi="Consolas" w:cs="Times New Roman"/>
-          <w:color w:val="9CDCFE"/>
-          <w:kern w:val="0"/>
-          <w:sz w:val="21"/>
-          <w:szCs w:val="21"/>
-          <w:lang w:eastAsia="en-MT"/>
-          <w14:ligatures w14:val="none"/>
-        </w:rPr>
         <w:t>return_sequences</w:t>
       </w:r>
-      <w:proofErr w:type="spellEnd"/>
       <w:r>
         <w:rPr>
           <w:rFonts w:ascii="Consolas" w:eastAsia="Times New Roman" w:hAnsi="Consolas" w:cs="Times New Roman"/>

</xml_diff>

<commit_message>
Code ready, checking overall
</commit_message>
<xml_diff>
--- a/Write-Up-FYP.docx
+++ b/Write-Up-FYP.docx
@@ -260,12 +260,21 @@
       <w:pPr>
         <w:jc w:val="both"/>
       </w:pPr>
+      <w:proofErr w:type="spellStart"/>
       <w:r>
         <w:rPr>
           <w:b/>
           <w:bCs/>
         </w:rPr>
-        <w:t>lat:</w:t>
+        <w:t>lat</w:t>
+      </w:r>
+      <w:proofErr w:type="spellEnd"/>
+      <w:r>
+        <w:rPr>
+          <w:b/>
+          <w:bCs/>
+        </w:rPr>
+        <w:t>:</w:t>
       </w:r>
       <w:r>
         <w:t xml:space="preserve"> 52 latitude points, indicating the geographic scope in the north-south direction.</w:t>
@@ -275,12 +284,21 @@
       <w:pPr>
         <w:jc w:val="both"/>
       </w:pPr>
+      <w:proofErr w:type="spellStart"/>
       <w:r>
         <w:rPr>
           <w:b/>
           <w:bCs/>
         </w:rPr>
-        <w:t>lon:</w:t>
+        <w:t>lon</w:t>
+      </w:r>
+      <w:proofErr w:type="spellEnd"/>
+      <w:r>
+        <w:rPr>
+          <w:b/>
+          <w:bCs/>
+        </w:rPr>
+        <w:t>:</w:t>
       </w:r>
       <w:r>
         <w:t xml:space="preserve"> 43 longitude points, indicating the geographic scope in the east-west direction.</w:t>
@@ -369,8 +387,37 @@
         </w:rPr>
         <w:br/>
       </w:r>
-      <w:r>
-        <w:t>lon_min, lat_min, lon_max, lat_max = 14.15, 35.79, 14.81, 36.3</w:t>
+      <w:proofErr w:type="spellStart"/>
+      <w:r>
+        <w:t>lon_min</w:t>
+      </w:r>
+      <w:proofErr w:type="spellEnd"/>
+      <w:r>
+        <w:t xml:space="preserve">, </w:t>
+      </w:r>
+      <w:proofErr w:type="spellStart"/>
+      <w:r>
+        <w:t>lat_min</w:t>
+      </w:r>
+      <w:proofErr w:type="spellEnd"/>
+      <w:r>
+        <w:t xml:space="preserve">, </w:t>
+      </w:r>
+      <w:proofErr w:type="spellStart"/>
+      <w:r>
+        <w:t>lon_max</w:t>
+      </w:r>
+      <w:proofErr w:type="spellEnd"/>
+      <w:r>
+        <w:t xml:space="preserve">, </w:t>
+      </w:r>
+      <w:proofErr w:type="spellStart"/>
+      <w:r>
+        <w:t>lat_max</w:t>
+      </w:r>
+      <w:proofErr w:type="spellEnd"/>
+      <w:r>
+        <w:t xml:space="preserve"> = 14.15, 35.79, 14.81, 36.3</w:t>
       </w:r>
     </w:p>
     <w:p>
@@ -445,8 +492,13 @@
       </w:r>
     </w:p>
     <w:p>
-      <w:r>
-        <w:t>polygon_coordinates = [</w:t>
+      <w:proofErr w:type="spellStart"/>
+      <w:r>
+        <w:t>polygon_coordinates</w:t>
+      </w:r>
+      <w:proofErr w:type="spellEnd"/>
+      <w:r>
+        <w:t xml:space="preserve"> = [</w:t>
       </w:r>
     </w:p>
     <w:p>
@@ -1582,12 +1634,21 @@
           <w:szCs w:val="24"/>
         </w:rPr>
       </w:pPr>
-      <w:r>
-        <w:rPr>
-          <w:sz w:val="24"/>
-          <w:szCs w:val="24"/>
-        </w:rPr>
-        <w:t>start_lat = 35.9895</w:t>
+      <w:proofErr w:type="spellStart"/>
+      <w:r>
+        <w:rPr>
+          <w:sz w:val="24"/>
+          <w:szCs w:val="24"/>
+        </w:rPr>
+        <w:t>start_lat</w:t>
+      </w:r>
+      <w:proofErr w:type="spellEnd"/>
+      <w:r>
+        <w:rPr>
+          <w:sz w:val="24"/>
+          <w:szCs w:val="24"/>
+        </w:rPr>
+        <w:t xml:space="preserve"> = 35.9895</w:t>
       </w:r>
     </w:p>
     <w:p>
@@ -1603,12 +1664,21 @@
           <w:szCs w:val="24"/>
         </w:rPr>
       </w:pPr>
-      <w:r>
-        <w:rPr>
-          <w:sz w:val="24"/>
-          <w:szCs w:val="24"/>
-        </w:rPr>
-        <w:t>start_lon = 14.4944</w:t>
+      <w:proofErr w:type="spellStart"/>
+      <w:r>
+        <w:rPr>
+          <w:sz w:val="24"/>
+          <w:szCs w:val="24"/>
+        </w:rPr>
+        <w:t>start_lon</w:t>
+      </w:r>
+      <w:proofErr w:type="spellEnd"/>
+      <w:r>
+        <w:rPr>
+          <w:sz w:val="24"/>
+          <w:szCs w:val="24"/>
+        </w:rPr>
+        <w:t xml:space="preserve"> = 14.4944</w:t>
       </w:r>
     </w:p>
     <w:p>
@@ -1638,7 +1708,23 @@
           <w:sz w:val="24"/>
           <w:szCs w:val="24"/>
         </w:rPr>
-        <w:t>tarting from the centroid allows for an unbiased approach in observing the dispersion patterns. Since the centroid is equidistant from all edges of the polygon (in a geometric sense), it provides a neutral starting point that does not inherently favor any direction of flow.</w:t>
+        <w:t xml:space="preserve">tarting from the centroid allows for an unbiased approach in observing the dispersion patterns. Since the centroid is equidistant from all edges of the polygon (in a geometric sense), it provides a neutral starting point that does not inherently </w:t>
+      </w:r>
+      <w:proofErr w:type="spellStart"/>
+      <w:r>
+        <w:rPr>
+          <w:sz w:val="24"/>
+          <w:szCs w:val="24"/>
+        </w:rPr>
+        <w:t>favor</w:t>
+      </w:r>
+      <w:proofErr w:type="spellEnd"/>
+      <w:r>
+        <w:rPr>
+          <w:sz w:val="24"/>
+          <w:szCs w:val="24"/>
+        </w:rPr>
+        <w:t xml:space="preserve"> any direction of flow.</w:t>
       </w:r>
     </w:p>
     <w:p>
@@ -1755,21 +1841,53 @@
           <w:i/>
           <w:iCs/>
         </w:rPr>
-        <w:t xml:space="preserve">The decision not to remove NaN values for the Lagrangian Simulation can be informed by the fact that interpolation, whether linear or spline, has been consistently homogenizing the data, leading to non-representative or misleading results regarding particle movements across different timeframes. This uniformity post-interpolation can mask the true variability and dynamic nature of the original data, which is critical in accurately simulating and understanding the drifters' </w:t>
-      </w:r>
+        <w:t xml:space="preserve">The decision not to remove </w:t>
+      </w:r>
+      <w:proofErr w:type="spellStart"/>
       <w:r>
         <w:rPr>
           <w:i/>
           <w:iCs/>
         </w:rPr>
-        <w:t>behaviour</w:t>
-      </w:r>
+        <w:t>NaN</w:t>
+      </w:r>
+      <w:proofErr w:type="spellEnd"/>
       <w:r>
         <w:rPr>
           <w:i/>
           <w:iCs/>
         </w:rPr>
-        <w:t xml:space="preserve"> and movement in varying oceanic conditions. Hence, retaining NaN values preserves the integrity of the original dataset, ensuring that the Lagrangian Simulation more accurately reflects the real-world conditions and variations that the drifters would encounter.</w:t>
+        <w:t xml:space="preserve"> values for the Lagrangian Simulation can be informed by the fact that interpolation, whether linear or spline, has been consistently homogenizing the data, leading to non-representative or misleading results regarding particle movements across different timeframes. This uniformity post-interpolation can mask the true variability and dynamic nature of the original data, which is critical in accurately simulating and understanding the drifters' </w:t>
+      </w:r>
+      <w:r>
+        <w:rPr>
+          <w:i/>
+          <w:iCs/>
+        </w:rPr>
+        <w:t>behaviour</w:t>
+      </w:r>
+      <w:r>
+        <w:rPr>
+          <w:i/>
+          <w:iCs/>
+        </w:rPr>
+        <w:t xml:space="preserve"> and movement in varying oceanic conditions. Hence, retaining </w:t>
+      </w:r>
+      <w:proofErr w:type="spellStart"/>
+      <w:r>
+        <w:rPr>
+          <w:i/>
+          <w:iCs/>
+        </w:rPr>
+        <w:t>NaN</w:t>
+      </w:r>
+      <w:proofErr w:type="spellEnd"/>
+      <w:r>
+        <w:rPr>
+          <w:i/>
+          <w:iCs/>
+        </w:rPr>
+        <w:t xml:space="preserve"> values preserves the integrity of the original dataset, ensuring that the Lagrangian Simulation more accurately reflects the real-world conditions and variations that the drifters would encounter.</w:t>
       </w:r>
     </w:p>
     <w:p>
@@ -2126,7 +2244,39 @@
           <w:sz w:val="24"/>
           <w:szCs w:val="24"/>
         </w:rPr>
-        <w:t xml:space="preserve"> (for every pair of lon and lat)</w:t>
+        <w:t xml:space="preserve"> (for every pair of </w:t>
+      </w:r>
+      <w:proofErr w:type="spellStart"/>
+      <w:r>
+        <w:rPr>
+          <w:sz w:val="24"/>
+          <w:szCs w:val="24"/>
+        </w:rPr>
+        <w:t>lon</w:t>
+      </w:r>
+      <w:proofErr w:type="spellEnd"/>
+      <w:r>
+        <w:rPr>
+          <w:sz w:val="24"/>
+          <w:szCs w:val="24"/>
+        </w:rPr>
+        <w:t xml:space="preserve"> and </w:t>
+      </w:r>
+      <w:proofErr w:type="spellStart"/>
+      <w:r>
+        <w:rPr>
+          <w:sz w:val="24"/>
+          <w:szCs w:val="24"/>
+        </w:rPr>
+        <w:t>lat</w:t>
+      </w:r>
+      <w:proofErr w:type="spellEnd"/>
+      <w:r>
+        <w:rPr>
+          <w:sz w:val="24"/>
+          <w:szCs w:val="24"/>
+        </w:rPr>
+        <w:t>)</w:t>
       </w:r>
       <w:r>
         <w:rPr>
@@ -2155,7 +2305,23 @@
           <w:sz w:val="24"/>
           <w:szCs w:val="24"/>
         </w:rPr>
-        <w:t xml:space="preserve">For this we decided to try and use 6 months of data and then also we decided we could test using 6 months but skipping a month (jan,mar,may…) </w:t>
+        <w:t>For this we decided to try and use 6 months of data and then also we decided we could test using 6 months but skipping a month (</w:t>
+      </w:r>
+      <w:proofErr w:type="spellStart"/>
+      <w:r>
+        <w:rPr>
+          <w:sz w:val="24"/>
+          <w:szCs w:val="24"/>
+        </w:rPr>
+        <w:t>jan,mar,may</w:t>
+      </w:r>
+      <w:proofErr w:type="spellEnd"/>
+      <w:r>
+        <w:rPr>
+          <w:sz w:val="24"/>
+          <w:szCs w:val="24"/>
+        </w:rPr>
+        <w:t xml:space="preserve">…) </w:t>
       </w:r>
       <w:r>
         <w:rPr>
@@ -2485,7 +2651,39 @@
           <w:sz w:val="24"/>
           <w:szCs w:val="24"/>
         </w:rPr>
-        <w:t xml:space="preserve"> nans the model input ended up only having on average around 4k inputs per lat and lon pair, this </w:t>
+        <w:t xml:space="preserve"> nans the model input ended up only having on average around 4k inputs per </w:t>
+      </w:r>
+      <w:proofErr w:type="spellStart"/>
+      <w:r>
+        <w:rPr>
+          <w:sz w:val="24"/>
+          <w:szCs w:val="24"/>
+        </w:rPr>
+        <w:t>lat</w:t>
+      </w:r>
+      <w:proofErr w:type="spellEnd"/>
+      <w:r>
+        <w:rPr>
+          <w:sz w:val="24"/>
+          <w:szCs w:val="24"/>
+        </w:rPr>
+        <w:t xml:space="preserve"> and </w:t>
+      </w:r>
+      <w:proofErr w:type="spellStart"/>
+      <w:r>
+        <w:rPr>
+          <w:sz w:val="24"/>
+          <w:szCs w:val="24"/>
+        </w:rPr>
+        <w:t>lon</w:t>
+      </w:r>
+      <w:proofErr w:type="spellEnd"/>
+      <w:r>
+        <w:rPr>
+          <w:sz w:val="24"/>
+          <w:szCs w:val="24"/>
+        </w:rPr>
+        <w:t xml:space="preserve"> pair, this </w:t>
       </w:r>
       <w:r>
         <w:rPr>
@@ -2634,7 +2832,23 @@
           <w:sz w:val="24"/>
           <w:szCs w:val="24"/>
         </w:rPr>
-        <w:t xml:space="preserve">After multiple tests, it was discovered that a sequence length (window_size) of 1 gives the best results. </w:t>
+        <w:t>After multiple tests, it was discovered that a sequence length (</w:t>
+      </w:r>
+      <w:proofErr w:type="spellStart"/>
+      <w:r>
+        <w:rPr>
+          <w:sz w:val="24"/>
+          <w:szCs w:val="24"/>
+        </w:rPr>
+        <w:t>window_size</w:t>
+      </w:r>
+      <w:proofErr w:type="spellEnd"/>
+      <w:r>
+        <w:rPr>
+          <w:sz w:val="24"/>
+          <w:szCs w:val="24"/>
+        </w:rPr>
+        <w:t xml:space="preserve">) of 1 gives the best results. </w:t>
       </w:r>
     </w:p>
     <w:p>
@@ -2886,7 +3100,39 @@
           <w:sz w:val="24"/>
           <w:szCs w:val="24"/>
         </w:rPr>
-        <w:t xml:space="preserve">Important to mention that all these tests where run on the same pair of lon and lat: </w:t>
+        <w:t xml:space="preserve">Important to mention that all these tests where run on the same pair of </w:t>
+      </w:r>
+      <w:proofErr w:type="spellStart"/>
+      <w:r>
+        <w:rPr>
+          <w:sz w:val="24"/>
+          <w:szCs w:val="24"/>
+        </w:rPr>
+        <w:t>lon</w:t>
+      </w:r>
+      <w:proofErr w:type="spellEnd"/>
+      <w:r>
+        <w:rPr>
+          <w:sz w:val="24"/>
+          <w:szCs w:val="24"/>
+        </w:rPr>
+        <w:t xml:space="preserve"> and </w:t>
+      </w:r>
+      <w:proofErr w:type="spellStart"/>
+      <w:r>
+        <w:rPr>
+          <w:sz w:val="24"/>
+          <w:szCs w:val="24"/>
+        </w:rPr>
+        <w:t>lat</w:t>
+      </w:r>
+      <w:proofErr w:type="spellEnd"/>
+      <w:r>
+        <w:rPr>
+          <w:sz w:val="24"/>
+          <w:szCs w:val="24"/>
+        </w:rPr>
+        <w:t xml:space="preserve">: </w:t>
       </w:r>
     </w:p>
     <w:p>
@@ -2898,12 +3144,21 @@
           <w:szCs w:val="24"/>
         </w:rPr>
       </w:pPr>
-      <w:r>
-        <w:rPr>
-          <w:sz w:val="24"/>
-          <w:szCs w:val="24"/>
-        </w:rPr>
-        <w:t>target_lat = 36.03409957885742</w:t>
+      <w:proofErr w:type="spellStart"/>
+      <w:r>
+        <w:rPr>
+          <w:sz w:val="24"/>
+          <w:szCs w:val="24"/>
+        </w:rPr>
+        <w:t>target_lat</w:t>
+      </w:r>
+      <w:proofErr w:type="spellEnd"/>
+      <w:r>
+        <w:rPr>
+          <w:sz w:val="24"/>
+          <w:szCs w:val="24"/>
+        </w:rPr>
+        <w:t xml:space="preserve"> = 36.03409957885742</w:t>
       </w:r>
     </w:p>
     <w:p>
@@ -2915,12 +3170,21 @@
           <w:szCs w:val="24"/>
         </w:rPr>
       </w:pPr>
-      <w:r>
-        <w:rPr>
-          <w:sz w:val="24"/>
-          <w:szCs w:val="24"/>
-        </w:rPr>
-        <w:t>target_lon = 14.528599739074707</w:t>
+      <w:proofErr w:type="spellStart"/>
+      <w:r>
+        <w:rPr>
+          <w:sz w:val="24"/>
+          <w:szCs w:val="24"/>
+        </w:rPr>
+        <w:t>target_lon</w:t>
+      </w:r>
+      <w:proofErr w:type="spellEnd"/>
+      <w:r>
+        <w:rPr>
+          <w:sz w:val="24"/>
+          <w:szCs w:val="24"/>
+        </w:rPr>
+        <w:t xml:space="preserve"> = 14.528599739074707</w:t>
       </w:r>
     </w:p>
     <w:p>
@@ -3615,7 +3879,23 @@
           <w:sz w:val="24"/>
           <w:szCs w:val="24"/>
         </w:rPr>
-        <w:t xml:space="preserve"> the lstm we worked with before… the only difference is that it does this for every csv file corresponding to every pair of the coordinates.</w:t>
+        <w:t xml:space="preserve"> the </w:t>
+      </w:r>
+      <w:proofErr w:type="spellStart"/>
+      <w:r>
+        <w:rPr>
+          <w:sz w:val="24"/>
+          <w:szCs w:val="24"/>
+        </w:rPr>
+        <w:t>lstm</w:t>
+      </w:r>
+      <w:proofErr w:type="spellEnd"/>
+      <w:r>
+        <w:rPr>
+          <w:sz w:val="24"/>
+          <w:szCs w:val="24"/>
+        </w:rPr>
+        <w:t xml:space="preserve"> we worked with before… the only difference is that it does this for every csv file corresponding to every pair of the coordinates.</w:t>
       </w:r>
     </w:p>
     <w:p>
@@ -3912,7 +4192,23 @@
           <w:sz w:val="24"/>
           <w:szCs w:val="24"/>
         </w:rPr>
-        <w:t>For Vis of red and blue create new code for shapefile visualisations instead of cartopy… to use in write up!</w:t>
+        <w:t xml:space="preserve">For Vis of red and blue create new code for shapefile visualisations instead of </w:t>
+      </w:r>
+      <w:proofErr w:type="spellStart"/>
+      <w:r>
+        <w:rPr>
+          <w:sz w:val="24"/>
+          <w:szCs w:val="24"/>
+        </w:rPr>
+        <w:t>cartopy</w:t>
+      </w:r>
+      <w:proofErr w:type="spellEnd"/>
+      <w:r>
+        <w:rPr>
+          <w:sz w:val="24"/>
+          <w:szCs w:val="24"/>
+        </w:rPr>
+        <w:t>… to use in write up!</w:t>
       </w:r>
     </w:p>
     <w:p>
@@ -4813,6 +5109,92 @@
     </w:p>
     <w:p>
       <w:pPr>
+        <w:pStyle w:val="ListParagraph"/>
+        <w:numPr>
+          <w:ilvl w:val="0"/>
+          <w:numId w:val="1"/>
+        </w:numPr>
+        <w:spacing w:line="256" w:lineRule="auto"/>
+        <w:ind w:left="0"/>
+        <w:jc w:val="both"/>
+        <w:rPr>
+          <w:sz w:val="24"/>
+          <w:szCs w:val="24"/>
+        </w:rPr>
+      </w:pPr>
+      <w:r>
+        <w:rPr>
+          <w:sz w:val="24"/>
+          <w:szCs w:val="24"/>
+        </w:rPr>
+        <w:t xml:space="preserve">The metrics for the actual vs predicted, the actual is interpolated for this, also the 3 days are interpolated as well… </w:t>
+      </w:r>
+      <w:r>
+        <w:rPr>
+          <w:sz w:val="24"/>
+          <w:szCs w:val="24"/>
+        </w:rPr>
+        <w:t>This is done since we need</w:t>
+      </w:r>
+      <w:r>
+        <w:rPr>
+          <w:sz w:val="24"/>
+          <w:szCs w:val="24"/>
+        </w:rPr>
+        <w:t>s</w:t>
+      </w:r>
+      <w:r>
+        <w:rPr>
+          <w:sz w:val="24"/>
+          <w:szCs w:val="24"/>
+        </w:rPr>
+        <w:t xml:space="preserve"> to predict every hour so we need every hour worth of data but this is also a draw back since we are making predictions on interpolated data.</w:t>
+      </w:r>
+    </w:p>
+    <w:p>
+      <w:pPr>
+        <w:pStyle w:val="ListParagraph"/>
+        <w:numPr>
+          <w:ilvl w:val="0"/>
+          <w:numId w:val="1"/>
+        </w:numPr>
+        <w:spacing w:line="256" w:lineRule="auto"/>
+        <w:ind w:left="0"/>
+        <w:jc w:val="both"/>
+        <w:rPr>
+          <w:sz w:val="24"/>
+          <w:szCs w:val="24"/>
+        </w:rPr>
+      </w:pPr>
+      <w:r>
+        <w:rPr>
+          <w:sz w:val="24"/>
+          <w:szCs w:val="24"/>
+        </w:rPr>
+        <w:t xml:space="preserve">Check if the longer the hour prediction if it gets worse… </w:t>
+      </w:r>
+      <w:r>
+        <w:rPr>
+          <w:sz w:val="24"/>
+          <w:szCs w:val="24"/>
+        </w:rPr>
+        <w:t>for example 10pm is worse than 8 am.</w:t>
+      </w:r>
+    </w:p>
+    <w:p>
+      <w:pPr>
+        <w:pStyle w:val="ListParagraph"/>
+        <w:spacing w:line="256" w:lineRule="auto"/>
+        <w:ind w:left="0"/>
+        <w:jc w:val="both"/>
+        <w:rPr>
+          <w:sz w:val="24"/>
+          <w:szCs w:val="24"/>
+        </w:rPr>
+      </w:pPr>
+    </w:p>
+    <w:p>
+      <w:pPr>
         <w:spacing w:line="256" w:lineRule="auto"/>
         <w:jc w:val="both"/>
         <w:rPr>
@@ -5625,31 +6007,23 @@
           <w:sz w:val="24"/>
           <w:szCs w:val="24"/>
         </w:rPr>
-        <w:t xml:space="preserve">Then I created plots for the error metrics using the MAE since I </w:t>
-      </w:r>
-      <w:r>
-        <w:rPr>
-          <w:bCs/>
-          <w:sz w:val="24"/>
-          <w:szCs w:val="24"/>
-        </w:rPr>
-        <w:t>want</w:t>
-      </w:r>
-      <w:r>
-        <w:rPr>
-          <w:bCs/>
-          <w:sz w:val="24"/>
-          <w:szCs w:val="24"/>
-        </w:rPr>
-        <w:t>ed</w:t>
-      </w:r>
-      <w:r>
-        <w:rPr>
-          <w:bCs/>
-          <w:sz w:val="24"/>
-          <w:szCs w:val="24"/>
-        </w:rPr>
-        <w:t xml:space="preserve"> a simple, easily interpretable metric that treats all errors equally</w:t>
+        <w:t>Then I created plots for the error metrics using the MAE since I wanted a simple, easily interpretable metric that treats all errors equally</w:t>
+      </w:r>
+      <w:r>
+        <w:rPr>
+          <w:bCs/>
+          <w:sz w:val="24"/>
+          <w:szCs w:val="24"/>
+        </w:rPr>
+        <w:t xml:space="preserve"> </w:t>
+      </w:r>
+      <w:r>
+        <w:rPr>
+          <w:bCs/>
+          <w:sz w:val="24"/>
+          <w:szCs w:val="24"/>
+        </w:rPr>
+        <w:t>and because all pretty much gave same visualisation</w:t>
       </w:r>
       <w:r>
         <w:rPr>
@@ -5681,15 +6055,31 @@
           <w:sz w:val="24"/>
           <w:szCs w:val="24"/>
         </w:rPr>
-        <w:t xml:space="preserve"> </w:t>
-      </w:r>
-      <w:r>
-        <w:rPr>
-          <w:bCs/>
-          <w:sz w:val="24"/>
-          <w:szCs w:val="24"/>
-        </w:rPr>
-        <w:t>To improve the visual distinction between the performance metrics and to mitigate the impact of outliers, I applied clipping at the 95th percentile of the data. This method effectively limited the range of data considered for colour scaling in the heatmaps, allowing for more nuanced visual comparisons between the majority of data points by excluding extreme outliers.</w:t>
+        <w:t xml:space="preserve"> To improve the visual distinction between the performance metrics and to mitigate the impact of outliers, I applied clipping at the 95th percentile of the data. This method effectively limited the range of data considered for colour scaling in the heatmaps, allowing for more nuanced visual comparisons between </w:t>
+      </w:r>
+      <w:r>
+        <w:rPr>
+          <w:bCs/>
+          <w:sz w:val="24"/>
+          <w:szCs w:val="24"/>
+        </w:rPr>
+        <w:t>most</w:t>
+      </w:r>
+      <w:r>
+        <w:rPr>
+          <w:bCs/>
+          <w:sz w:val="24"/>
+          <w:szCs w:val="24"/>
+        </w:rPr>
+        <w:t xml:space="preserve"> data points by excluding extreme outliers</w:t>
+      </w:r>
+      <w:r>
+        <w:rPr>
+          <w:bCs/>
+          <w:sz w:val="24"/>
+          <w:szCs w:val="24"/>
+        </w:rPr>
+        <w:t>.</w:t>
       </w:r>
     </w:p>
     <w:p>
@@ -6265,11 +6655,172 @@
         </w:rPr>
         <w:t xml:space="preserve"> then we will compare the results against each other to see if which model (LSTM or GRU) is performing better and to see if the hypothesis is true! </w:t>
       </w:r>
-      <w:r>
-        <w:rPr>
-          <w:bCs/>
-          <w:sz w:val="24"/>
-          <w:szCs w:val="24"/>
+    </w:p>
+    <w:p>
+      <w:pPr>
+        <w:pStyle w:val="ListParagraph"/>
+        <w:numPr>
+          <w:ilvl w:val="0"/>
+          <w:numId w:val="16"/>
+        </w:numPr>
+        <w:ind w:left="0"/>
+        <w:jc w:val="both"/>
+        <w:rPr>
+          <w:bCs/>
+          <w:sz w:val="24"/>
+          <w:szCs w:val="24"/>
+        </w:rPr>
+      </w:pPr>
+      <w:r>
+        <w:rPr>
+          <w:bCs/>
+          <w:sz w:val="24"/>
+          <w:szCs w:val="24"/>
+        </w:rPr>
+        <w:t>Important to mention that the results of 4</w:t>
+      </w:r>
+      <w:r>
+        <w:rPr>
+          <w:bCs/>
+          <w:sz w:val="24"/>
+          <w:szCs w:val="24"/>
+          <w:vertAlign w:val="superscript"/>
+        </w:rPr>
+        <w:t>th</w:t>
+      </w:r>
+      <w:r>
+        <w:rPr>
+          <w:bCs/>
+          <w:sz w:val="24"/>
+          <w:szCs w:val="24"/>
+        </w:rPr>
+        <w:t xml:space="preserve"> august are better because (mentioned previously) it is very close to the T-V-T splits… as a matter of fact the first day of the 3 is the last day of the test set. Therefor it was also a good thing to make predictions for a day that is further away to really see how good the predictions are (elaborate). </w:t>
+      </w:r>
+      <w:r>
+        <w:rPr>
+          <w:bCs/>
+          <w:sz w:val="24"/>
+          <w:szCs w:val="24"/>
+        </w:rPr>
+        <w:t xml:space="preserve">Mention also how the actual vs predicted visualisation was not used since the actual has so much missing data that we can’t </w:t>
+      </w:r>
+      <w:r>
+        <w:rPr>
+          <w:bCs/>
+          <w:sz w:val="24"/>
+          <w:szCs w:val="24"/>
+        </w:rPr>
+        <w:t>interpolate</w:t>
+      </w:r>
+      <w:r>
+        <w:rPr>
+          <w:bCs/>
+          <w:sz w:val="24"/>
+          <w:szCs w:val="24"/>
+        </w:rPr>
+        <w:t xml:space="preserve"> and secondly it won’t match properly!</w:t>
+      </w:r>
+    </w:p>
+    <w:p>
+      <w:pPr>
+        <w:pStyle w:val="ListParagraph"/>
+        <w:numPr>
+          <w:ilvl w:val="0"/>
+          <w:numId w:val="16"/>
+        </w:numPr>
+        <w:ind w:left="0"/>
+        <w:jc w:val="both"/>
+        <w:rPr>
+          <w:bCs/>
+          <w:sz w:val="24"/>
+          <w:szCs w:val="24"/>
+        </w:rPr>
+      </w:pPr>
+      <w:r>
+        <w:rPr>
+          <w:bCs/>
+          <w:sz w:val="24"/>
+          <w:szCs w:val="24"/>
+        </w:rPr>
+        <w:t>Compare heatmaps, oddly the outlier of the 4st august is not the same for the 4</w:t>
+      </w:r>
+      <w:r>
+        <w:rPr>
+          <w:bCs/>
+          <w:sz w:val="24"/>
+          <w:szCs w:val="24"/>
+          <w:vertAlign w:val="superscript"/>
+        </w:rPr>
+        <w:t>th</w:t>
+      </w:r>
+      <w:r>
+        <w:rPr>
+          <w:bCs/>
+          <w:sz w:val="24"/>
+          <w:szCs w:val="24"/>
+        </w:rPr>
+        <w:t xml:space="preserve"> of November… find ways to explain this, it probably depends on the </w:t>
+      </w:r>
+      <w:r>
+        <w:rPr>
+          <w:bCs/>
+          <w:sz w:val="24"/>
+          <w:szCs w:val="24"/>
+        </w:rPr>
+        <w:t xml:space="preserve">specific point and day since </w:t>
+      </w:r>
+      <w:r>
+        <w:rPr>
+          <w:bCs/>
+          <w:sz w:val="24"/>
+          <w:szCs w:val="24"/>
+        </w:rPr>
+        <w:lastRenderedPageBreak/>
+        <w:t>the nans are not consistent with time</w:t>
+      </w:r>
+      <w:r>
+        <w:rPr>
+          <w:bCs/>
+          <w:sz w:val="24"/>
+          <w:szCs w:val="24"/>
+        </w:rPr>
+        <w:t xml:space="preserve"> and date. </w:t>
+      </w:r>
+      <w:r>
+        <w:rPr>
+          <w:bCs/>
+          <w:sz w:val="24"/>
+          <w:szCs w:val="24"/>
+        </w:rPr>
+        <w:t xml:space="preserve">The only thing that is consistent is the amount of data points at a specific location. </w:t>
+      </w:r>
+    </w:p>
+    <w:p>
+      <w:pPr>
+        <w:jc w:val="both"/>
+        <w:rPr>
+          <w:b/>
+          <w:sz w:val="36"/>
+          <w:szCs w:val="36"/>
+          <w:u w:val="single"/>
+        </w:rPr>
+      </w:pPr>
+    </w:p>
+    <w:p>
+      <w:pPr>
+        <w:rPr>
+          <w:b/>
+          <w:sz w:val="36"/>
+          <w:szCs w:val="36"/>
+          <w:u w:val="single"/>
+        </w:rPr>
+      </w:pPr>
+      <w:r>
+        <w:rPr>
+          <w:b/>
+          <w:sz w:val="36"/>
+          <w:szCs w:val="36"/>
+          <w:u w:val="single"/>
         </w:rPr>
         <w:br w:type="page"/>
       </w:r>
@@ -6457,7 +7008,39 @@
           <w:sz w:val="24"/>
           <w:szCs w:val="24"/>
         </w:rPr>
-        <w:t>, train separate models for individual (lat &amp; lon), then leverage insights from clustering for better models. Can also experiment with clustering common data together and making predictions per cluster. (Elaborate)</w:t>
+        <w:t>, train separate models for individual (</w:t>
+      </w:r>
+      <w:proofErr w:type="spellStart"/>
+      <w:r>
+        <w:rPr>
+          <w:sz w:val="24"/>
+          <w:szCs w:val="24"/>
+        </w:rPr>
+        <w:t>lat</w:t>
+      </w:r>
+      <w:proofErr w:type="spellEnd"/>
+      <w:r>
+        <w:rPr>
+          <w:sz w:val="24"/>
+          <w:szCs w:val="24"/>
+        </w:rPr>
+        <w:t xml:space="preserve"> &amp; </w:t>
+      </w:r>
+      <w:proofErr w:type="spellStart"/>
+      <w:r>
+        <w:rPr>
+          <w:sz w:val="24"/>
+          <w:szCs w:val="24"/>
+        </w:rPr>
+        <w:t>lon</w:t>
+      </w:r>
+      <w:proofErr w:type="spellEnd"/>
+      <w:r>
+        <w:rPr>
+          <w:sz w:val="24"/>
+          <w:szCs w:val="24"/>
+        </w:rPr>
+        <w:t>), then leverage insights from clustering for better models. Can also experiment with clustering common data together and making predictions per cluster. (Elaborate)</w:t>
       </w:r>
       <w:r>
         <w:rPr>
@@ -9349,7 +9932,111 @@
           <w:lang w:eastAsia="en-MT"/>
           <w14:ligatures w14:val="none"/>
         </w:rPr>
-        <w:t>    LSTM(256, input_shape=(win_length, num_features), return_sequences=True),</w:t>
+        <w:t xml:space="preserve">    LSTM(256, </w:t>
+      </w:r>
+      <w:proofErr w:type="spellStart"/>
+      <w:r>
+        <w:rPr>
+          <w:rFonts w:ascii="Consolas" w:eastAsia="Times New Roman" w:hAnsi="Consolas" w:cs="Times New Roman"/>
+          <w:color w:val="CCCCCC"/>
+          <w:kern w:val="0"/>
+          <w:sz w:val="18"/>
+          <w:szCs w:val="18"/>
+          <w:lang w:eastAsia="en-MT"/>
+          <w14:ligatures w14:val="none"/>
+        </w:rPr>
+        <w:t>input_shape</w:t>
+      </w:r>
+      <w:proofErr w:type="spellEnd"/>
+      <w:r>
+        <w:rPr>
+          <w:rFonts w:ascii="Consolas" w:eastAsia="Times New Roman" w:hAnsi="Consolas" w:cs="Times New Roman"/>
+          <w:color w:val="CCCCCC"/>
+          <w:kern w:val="0"/>
+          <w:sz w:val="18"/>
+          <w:szCs w:val="18"/>
+          <w:lang w:eastAsia="en-MT"/>
+          <w14:ligatures w14:val="none"/>
+        </w:rPr>
+        <w:t>=(</w:t>
+      </w:r>
+      <w:proofErr w:type="spellStart"/>
+      <w:r>
+        <w:rPr>
+          <w:rFonts w:ascii="Consolas" w:eastAsia="Times New Roman" w:hAnsi="Consolas" w:cs="Times New Roman"/>
+          <w:color w:val="CCCCCC"/>
+          <w:kern w:val="0"/>
+          <w:sz w:val="18"/>
+          <w:szCs w:val="18"/>
+          <w:lang w:eastAsia="en-MT"/>
+          <w14:ligatures w14:val="none"/>
+        </w:rPr>
+        <w:t>win_length</w:t>
+      </w:r>
+      <w:proofErr w:type="spellEnd"/>
+      <w:r>
+        <w:rPr>
+          <w:rFonts w:ascii="Consolas" w:eastAsia="Times New Roman" w:hAnsi="Consolas" w:cs="Times New Roman"/>
+          <w:color w:val="CCCCCC"/>
+          <w:kern w:val="0"/>
+          <w:sz w:val="18"/>
+          <w:szCs w:val="18"/>
+          <w:lang w:eastAsia="en-MT"/>
+          <w14:ligatures w14:val="none"/>
+        </w:rPr>
+        <w:t xml:space="preserve">, </w:t>
+      </w:r>
+      <w:proofErr w:type="spellStart"/>
+      <w:r>
+        <w:rPr>
+          <w:rFonts w:ascii="Consolas" w:eastAsia="Times New Roman" w:hAnsi="Consolas" w:cs="Times New Roman"/>
+          <w:color w:val="CCCCCC"/>
+          <w:kern w:val="0"/>
+          <w:sz w:val="18"/>
+          <w:szCs w:val="18"/>
+          <w:lang w:eastAsia="en-MT"/>
+          <w14:ligatures w14:val="none"/>
+        </w:rPr>
+        <w:t>num_features</w:t>
+      </w:r>
+      <w:proofErr w:type="spellEnd"/>
+      <w:r>
+        <w:rPr>
+          <w:rFonts w:ascii="Consolas" w:eastAsia="Times New Roman" w:hAnsi="Consolas" w:cs="Times New Roman"/>
+          <w:color w:val="CCCCCC"/>
+          <w:kern w:val="0"/>
+          <w:sz w:val="18"/>
+          <w:szCs w:val="18"/>
+          <w:lang w:eastAsia="en-MT"/>
+          <w14:ligatures w14:val="none"/>
+        </w:rPr>
+        <w:t xml:space="preserve">), </w:t>
+      </w:r>
+      <w:proofErr w:type="spellStart"/>
+      <w:r>
+        <w:rPr>
+          <w:rFonts w:ascii="Consolas" w:eastAsia="Times New Roman" w:hAnsi="Consolas" w:cs="Times New Roman"/>
+          <w:color w:val="CCCCCC"/>
+          <w:kern w:val="0"/>
+          <w:sz w:val="18"/>
+          <w:szCs w:val="18"/>
+          <w:lang w:eastAsia="en-MT"/>
+          <w14:ligatures w14:val="none"/>
+        </w:rPr>
+        <w:t>return_sequences</w:t>
+      </w:r>
+      <w:proofErr w:type="spellEnd"/>
+      <w:r>
+        <w:rPr>
+          <w:rFonts w:ascii="Consolas" w:eastAsia="Times New Roman" w:hAnsi="Consolas" w:cs="Times New Roman"/>
+          <w:color w:val="CCCCCC"/>
+          <w:kern w:val="0"/>
+          <w:sz w:val="18"/>
+          <w:szCs w:val="18"/>
+          <w:lang w:eastAsia="en-MT"/>
+          <w14:ligatures w14:val="none"/>
+        </w:rPr>
+        <w:t>=True),</w:t>
       </w:r>
     </w:p>
     <w:p>
@@ -9403,7 +10090,33 @@
           <w:lang w:eastAsia="en-MT"/>
           <w14:ligatures w14:val="none"/>
         </w:rPr>
-        <w:t>    LSTM(128, return_sequences=True),</w:t>
+        <w:t xml:space="preserve">    LSTM(128, </w:t>
+      </w:r>
+      <w:proofErr w:type="spellStart"/>
+      <w:r>
+        <w:rPr>
+          <w:rFonts w:ascii="Consolas" w:eastAsia="Times New Roman" w:hAnsi="Consolas" w:cs="Times New Roman"/>
+          <w:color w:val="CCCCCC"/>
+          <w:kern w:val="0"/>
+          <w:sz w:val="18"/>
+          <w:szCs w:val="18"/>
+          <w:lang w:eastAsia="en-MT"/>
+          <w14:ligatures w14:val="none"/>
+        </w:rPr>
+        <w:t>return_sequences</w:t>
+      </w:r>
+      <w:proofErr w:type="spellEnd"/>
+      <w:r>
+        <w:rPr>
+          <w:rFonts w:ascii="Consolas" w:eastAsia="Times New Roman" w:hAnsi="Consolas" w:cs="Times New Roman"/>
+          <w:color w:val="CCCCCC"/>
+          <w:kern w:val="0"/>
+          <w:sz w:val="18"/>
+          <w:szCs w:val="18"/>
+          <w:lang w:eastAsia="en-MT"/>
+          <w14:ligatures w14:val="none"/>
+        </w:rPr>
+        <w:t>=True),</w:t>
       </w:r>
     </w:p>
     <w:p>
@@ -9457,7 +10170,33 @@
           <w:lang w:eastAsia="en-MT"/>
           <w14:ligatures w14:val="none"/>
         </w:rPr>
-        <w:t>    LSTM(128, return_sequences=True),</w:t>
+        <w:t xml:space="preserve">    LSTM(128, </w:t>
+      </w:r>
+      <w:proofErr w:type="spellStart"/>
+      <w:r>
+        <w:rPr>
+          <w:rFonts w:ascii="Consolas" w:eastAsia="Times New Roman" w:hAnsi="Consolas" w:cs="Times New Roman"/>
+          <w:color w:val="CCCCCC"/>
+          <w:kern w:val="0"/>
+          <w:sz w:val="18"/>
+          <w:szCs w:val="18"/>
+          <w:lang w:eastAsia="en-MT"/>
+          <w14:ligatures w14:val="none"/>
+        </w:rPr>
+        <w:t>return_sequences</w:t>
+      </w:r>
+      <w:proofErr w:type="spellEnd"/>
+      <w:r>
+        <w:rPr>
+          <w:rFonts w:ascii="Consolas" w:eastAsia="Times New Roman" w:hAnsi="Consolas" w:cs="Times New Roman"/>
+          <w:color w:val="CCCCCC"/>
+          <w:kern w:val="0"/>
+          <w:sz w:val="18"/>
+          <w:szCs w:val="18"/>
+          <w:lang w:eastAsia="en-MT"/>
+          <w14:ligatures w14:val="none"/>
+        </w:rPr>
+        <w:t>=True),</w:t>
       </w:r>
     </w:p>
     <w:p>
@@ -9538,7 +10277,33 @@
           <w:lang w:eastAsia="en-MT"/>
           <w14:ligatures w14:val="none"/>
         </w:rPr>
-        <w:t>    Dense(64, activation='relu'),</w:t>
+        <w:t>    Dense(64, activation='</w:t>
+      </w:r>
+      <w:proofErr w:type="spellStart"/>
+      <w:r>
+        <w:rPr>
+          <w:rFonts w:ascii="Consolas" w:eastAsia="Times New Roman" w:hAnsi="Consolas" w:cs="Times New Roman"/>
+          <w:color w:val="CCCCCC"/>
+          <w:kern w:val="0"/>
+          <w:sz w:val="18"/>
+          <w:szCs w:val="18"/>
+          <w:lang w:eastAsia="en-MT"/>
+          <w14:ligatures w14:val="none"/>
+        </w:rPr>
+        <w:t>relu</w:t>
+      </w:r>
+      <w:proofErr w:type="spellEnd"/>
+      <w:r>
+        <w:rPr>
+          <w:rFonts w:ascii="Consolas" w:eastAsia="Times New Roman" w:hAnsi="Consolas" w:cs="Times New Roman"/>
+          <w:color w:val="CCCCCC"/>
+          <w:kern w:val="0"/>
+          <w:sz w:val="18"/>
+          <w:szCs w:val="18"/>
+          <w:lang w:eastAsia="en-MT"/>
+          <w14:ligatures w14:val="none"/>
+        </w:rPr>
+        <w:t>'),</w:t>
       </w:r>
     </w:p>
     <w:p>
@@ -9592,7 +10357,33 @@
           <w:lang w:eastAsia="en-MT"/>
           <w14:ligatures w14:val="none"/>
         </w:rPr>
-        <w:t>    Dense(32, activation='relu'),</w:t>
+        <w:t>    Dense(32, activation='</w:t>
+      </w:r>
+      <w:proofErr w:type="spellStart"/>
+      <w:r>
+        <w:rPr>
+          <w:rFonts w:ascii="Consolas" w:eastAsia="Times New Roman" w:hAnsi="Consolas" w:cs="Times New Roman"/>
+          <w:color w:val="CCCCCC"/>
+          <w:kern w:val="0"/>
+          <w:sz w:val="18"/>
+          <w:szCs w:val="18"/>
+          <w:lang w:eastAsia="en-MT"/>
+          <w14:ligatures w14:val="none"/>
+        </w:rPr>
+        <w:t>relu</w:t>
+      </w:r>
+      <w:proofErr w:type="spellEnd"/>
+      <w:r>
+        <w:rPr>
+          <w:rFonts w:ascii="Consolas" w:eastAsia="Times New Roman" w:hAnsi="Consolas" w:cs="Times New Roman"/>
+          <w:color w:val="CCCCCC"/>
+          <w:kern w:val="0"/>
+          <w:sz w:val="18"/>
+          <w:szCs w:val="18"/>
+          <w:lang w:eastAsia="en-MT"/>
+          <w14:ligatures w14:val="none"/>
+        </w:rPr>
+        <w:t>'),</w:t>
       </w:r>
     </w:p>
     <w:p>
@@ -9933,6 +10724,7 @@
         </w:rPr>
         <w:t xml:space="preserve">, </w:t>
       </w:r>
+      <w:proofErr w:type="spellStart"/>
       <w:r>
         <w:rPr>
           <w:rFonts w:ascii="Consolas" w:eastAsia="Times New Roman" w:hAnsi="Consolas" w:cs="Times New Roman"/>
@@ -9945,6 +10737,7 @@
         </w:rPr>
         <w:t>input_shape</w:t>
       </w:r>
+      <w:proofErr w:type="spellEnd"/>
       <w:r>
         <w:rPr>
           <w:rFonts w:ascii="Consolas" w:eastAsia="Times New Roman" w:hAnsi="Consolas" w:cs="Times New Roman"/>
@@ -9967,8 +10760,61 @@
           <w:lang w:eastAsia="en-MT"/>
           <w14:ligatures w14:val="none"/>
         </w:rPr>
-        <w:t xml:space="preserve">(win_length, num_features), </w:t>
-      </w:r>
+        <w:t>(</w:t>
+      </w:r>
+      <w:proofErr w:type="spellStart"/>
+      <w:r>
+        <w:rPr>
+          <w:rFonts w:ascii="Consolas" w:eastAsia="Times New Roman" w:hAnsi="Consolas" w:cs="Times New Roman"/>
+          <w:color w:val="CCCCCC"/>
+          <w:kern w:val="0"/>
+          <w:sz w:val="18"/>
+          <w:szCs w:val="18"/>
+          <w:lang w:eastAsia="en-MT"/>
+          <w14:ligatures w14:val="none"/>
+        </w:rPr>
+        <w:t>win_length</w:t>
+      </w:r>
+      <w:proofErr w:type="spellEnd"/>
+      <w:r>
+        <w:rPr>
+          <w:rFonts w:ascii="Consolas" w:eastAsia="Times New Roman" w:hAnsi="Consolas" w:cs="Times New Roman"/>
+          <w:color w:val="CCCCCC"/>
+          <w:kern w:val="0"/>
+          <w:sz w:val="18"/>
+          <w:szCs w:val="18"/>
+          <w:lang w:eastAsia="en-MT"/>
+          <w14:ligatures w14:val="none"/>
+        </w:rPr>
+        <w:t xml:space="preserve">, </w:t>
+      </w:r>
+      <w:proofErr w:type="spellStart"/>
+      <w:r>
+        <w:rPr>
+          <w:rFonts w:ascii="Consolas" w:eastAsia="Times New Roman" w:hAnsi="Consolas" w:cs="Times New Roman"/>
+          <w:color w:val="CCCCCC"/>
+          <w:kern w:val="0"/>
+          <w:sz w:val="18"/>
+          <w:szCs w:val="18"/>
+          <w:lang w:eastAsia="en-MT"/>
+          <w14:ligatures w14:val="none"/>
+        </w:rPr>
+        <w:t>num_features</w:t>
+      </w:r>
+      <w:proofErr w:type="spellEnd"/>
+      <w:r>
+        <w:rPr>
+          <w:rFonts w:ascii="Consolas" w:eastAsia="Times New Roman" w:hAnsi="Consolas" w:cs="Times New Roman"/>
+          <w:color w:val="CCCCCC"/>
+          <w:kern w:val="0"/>
+          <w:sz w:val="18"/>
+          <w:szCs w:val="18"/>
+          <w:lang w:eastAsia="en-MT"/>
+          <w14:ligatures w14:val="none"/>
+        </w:rPr>
+        <w:t xml:space="preserve">), </w:t>
+      </w:r>
+      <w:proofErr w:type="spellStart"/>
       <w:r>
         <w:rPr>
           <w:rFonts w:ascii="Consolas" w:eastAsia="Times New Roman" w:hAnsi="Consolas" w:cs="Times New Roman"/>
@@ -9981,6 +10827,7 @@
         </w:rPr>
         <w:t>return_sequences</w:t>
       </w:r>
+      <w:proofErr w:type="spellEnd"/>
       <w:r>
         <w:rPr>
           <w:rFonts w:ascii="Consolas" w:eastAsia="Times New Roman" w:hAnsi="Consolas" w:cs="Times New Roman"/>
@@ -10068,6 +10915,7 @@
         </w:rPr>
         <w:t xml:space="preserve">, </w:t>
       </w:r>
+      <w:proofErr w:type="spellStart"/>
       <w:r>
         <w:rPr>
           <w:rFonts w:ascii="Consolas" w:eastAsia="Times New Roman" w:hAnsi="Consolas" w:cs="Times New Roman"/>
@@ -10080,6 +10928,7 @@
         </w:rPr>
         <w:t>return_sequences</w:t>
       </w:r>
+      <w:proofErr w:type="spellEnd"/>
       <w:r>
         <w:rPr>
           <w:rFonts w:ascii="Consolas" w:eastAsia="Times New Roman" w:hAnsi="Consolas" w:cs="Times New Roman"/>
@@ -10354,7 +11203,33 @@
           <w:lang w:eastAsia="en-MT"/>
           <w14:ligatures w14:val="none"/>
         </w:rPr>
-        <w:t>'leaky_relu'</w:t>
+        <w:t>'</w:t>
+      </w:r>
+      <w:proofErr w:type="spellStart"/>
+      <w:r>
+        <w:rPr>
+          <w:rFonts w:ascii="Consolas" w:eastAsia="Times New Roman" w:hAnsi="Consolas" w:cs="Times New Roman"/>
+          <w:color w:val="CE9178"/>
+          <w:kern w:val="0"/>
+          <w:sz w:val="18"/>
+          <w:szCs w:val="18"/>
+          <w:lang w:eastAsia="en-MT"/>
+          <w14:ligatures w14:val="none"/>
+        </w:rPr>
+        <w:t>leaky_relu</w:t>
+      </w:r>
+      <w:proofErr w:type="spellEnd"/>
+      <w:r>
+        <w:rPr>
+          <w:rFonts w:ascii="Consolas" w:eastAsia="Times New Roman" w:hAnsi="Consolas" w:cs="Times New Roman"/>
+          <w:color w:val="CE9178"/>
+          <w:kern w:val="0"/>
+          <w:sz w:val="18"/>
+          <w:szCs w:val="18"/>
+          <w:lang w:eastAsia="en-MT"/>
+          <w14:ligatures w14:val="none"/>
+        </w:rPr>
+        <w:t>'</w:t>
       </w:r>
       <w:r>
         <w:rPr>
@@ -10609,6 +11484,7 @@
         </w:rPr>
         <w:t xml:space="preserve">, </w:t>
       </w:r>
+      <w:proofErr w:type="spellStart"/>
       <w:r>
         <w:rPr>
           <w:rFonts w:ascii="Consolas" w:eastAsia="Times New Roman" w:hAnsi="Consolas" w:cs="Times New Roman"/>
@@ -10621,6 +11497,7 @@
         </w:rPr>
         <w:t>input_shape</w:t>
       </w:r>
+      <w:proofErr w:type="spellEnd"/>
       <w:r>
         <w:rPr>
           <w:rFonts w:ascii="Consolas" w:eastAsia="Times New Roman" w:hAnsi="Consolas" w:cs="Times New Roman"/>
@@ -10643,8 +11520,61 @@
           <w:lang w:eastAsia="en-MT"/>
           <w14:ligatures w14:val="none"/>
         </w:rPr>
-        <w:t xml:space="preserve">(win_length, num_features), </w:t>
-      </w:r>
+        <w:t>(</w:t>
+      </w:r>
+      <w:proofErr w:type="spellStart"/>
+      <w:r>
+        <w:rPr>
+          <w:rFonts w:ascii="Consolas" w:eastAsia="Times New Roman" w:hAnsi="Consolas" w:cs="Times New Roman"/>
+          <w:color w:val="CCCCCC"/>
+          <w:kern w:val="0"/>
+          <w:sz w:val="18"/>
+          <w:szCs w:val="18"/>
+          <w:lang w:eastAsia="en-MT"/>
+          <w14:ligatures w14:val="none"/>
+        </w:rPr>
+        <w:t>win_length</w:t>
+      </w:r>
+      <w:proofErr w:type="spellEnd"/>
+      <w:r>
+        <w:rPr>
+          <w:rFonts w:ascii="Consolas" w:eastAsia="Times New Roman" w:hAnsi="Consolas" w:cs="Times New Roman"/>
+          <w:color w:val="CCCCCC"/>
+          <w:kern w:val="0"/>
+          <w:sz w:val="18"/>
+          <w:szCs w:val="18"/>
+          <w:lang w:eastAsia="en-MT"/>
+          <w14:ligatures w14:val="none"/>
+        </w:rPr>
+        <w:t xml:space="preserve">, </w:t>
+      </w:r>
+      <w:proofErr w:type="spellStart"/>
+      <w:r>
+        <w:rPr>
+          <w:rFonts w:ascii="Consolas" w:eastAsia="Times New Roman" w:hAnsi="Consolas" w:cs="Times New Roman"/>
+          <w:color w:val="CCCCCC"/>
+          <w:kern w:val="0"/>
+          <w:sz w:val="18"/>
+          <w:szCs w:val="18"/>
+          <w:lang w:eastAsia="en-MT"/>
+          <w14:ligatures w14:val="none"/>
+        </w:rPr>
+        <w:t>num_features</w:t>
+      </w:r>
+      <w:proofErr w:type="spellEnd"/>
+      <w:r>
+        <w:rPr>
+          <w:rFonts w:ascii="Consolas" w:eastAsia="Times New Roman" w:hAnsi="Consolas" w:cs="Times New Roman"/>
+          <w:color w:val="CCCCCC"/>
+          <w:kern w:val="0"/>
+          <w:sz w:val="18"/>
+          <w:szCs w:val="18"/>
+          <w:lang w:eastAsia="en-MT"/>
+          <w14:ligatures w14:val="none"/>
+        </w:rPr>
+        <w:t xml:space="preserve">), </w:t>
+      </w:r>
+      <w:proofErr w:type="spellStart"/>
       <w:r>
         <w:rPr>
           <w:rFonts w:ascii="Consolas" w:eastAsia="Times New Roman" w:hAnsi="Consolas" w:cs="Times New Roman"/>
@@ -10657,6 +11587,7 @@
         </w:rPr>
         <w:t>return_sequences</w:t>
       </w:r>
+      <w:proofErr w:type="spellEnd"/>
       <w:r>
         <w:rPr>
           <w:rFonts w:ascii="Consolas" w:eastAsia="Times New Roman" w:hAnsi="Consolas" w:cs="Times New Roman"/>
@@ -10795,6 +11726,7 @@
         </w:rPr>
         <w:t xml:space="preserve">, </w:t>
       </w:r>
+      <w:proofErr w:type="spellStart"/>
       <w:r>
         <w:rPr>
           <w:rFonts w:ascii="Consolas" w:eastAsia="Times New Roman" w:hAnsi="Consolas" w:cs="Times New Roman"/>
@@ -10807,6 +11739,7 @@
         </w:rPr>
         <w:t>return_sequences</w:t>
       </w:r>
+      <w:proofErr w:type="spellEnd"/>
       <w:r>
         <w:rPr>
           <w:rFonts w:ascii="Consolas" w:eastAsia="Times New Roman" w:hAnsi="Consolas" w:cs="Times New Roman"/>
@@ -11294,6 +12227,7 @@
         </w:rPr>
         <w:t xml:space="preserve">, </w:t>
       </w:r>
+      <w:proofErr w:type="spellStart"/>
       <w:r>
         <w:rPr>
           <w:rFonts w:ascii="Consolas" w:eastAsia="Times New Roman" w:hAnsi="Consolas" w:cs="Times New Roman"/>
@@ -11306,6 +12240,7 @@
         </w:rPr>
         <w:t>input_shape</w:t>
       </w:r>
+      <w:proofErr w:type="spellEnd"/>
       <w:r>
         <w:rPr>
           <w:rFonts w:ascii="Consolas" w:eastAsia="Times New Roman" w:hAnsi="Consolas" w:cs="Times New Roman"/>
@@ -11328,8 +12263,61 @@
           <w:lang w:eastAsia="en-MT"/>
           <w14:ligatures w14:val="none"/>
         </w:rPr>
-        <w:t xml:space="preserve">(win_length, num_features), </w:t>
-      </w:r>
+        <w:t>(</w:t>
+      </w:r>
+      <w:proofErr w:type="spellStart"/>
+      <w:r>
+        <w:rPr>
+          <w:rFonts w:ascii="Consolas" w:eastAsia="Times New Roman" w:hAnsi="Consolas" w:cs="Times New Roman"/>
+          <w:color w:val="CCCCCC"/>
+          <w:kern w:val="0"/>
+          <w:sz w:val="18"/>
+          <w:szCs w:val="18"/>
+          <w:lang w:eastAsia="en-MT"/>
+          <w14:ligatures w14:val="none"/>
+        </w:rPr>
+        <w:t>win_length</w:t>
+      </w:r>
+      <w:proofErr w:type="spellEnd"/>
+      <w:r>
+        <w:rPr>
+          <w:rFonts w:ascii="Consolas" w:eastAsia="Times New Roman" w:hAnsi="Consolas" w:cs="Times New Roman"/>
+          <w:color w:val="CCCCCC"/>
+          <w:kern w:val="0"/>
+          <w:sz w:val="18"/>
+          <w:szCs w:val="18"/>
+          <w:lang w:eastAsia="en-MT"/>
+          <w14:ligatures w14:val="none"/>
+        </w:rPr>
+        <w:t xml:space="preserve">, </w:t>
+      </w:r>
+      <w:proofErr w:type="spellStart"/>
+      <w:r>
+        <w:rPr>
+          <w:rFonts w:ascii="Consolas" w:eastAsia="Times New Roman" w:hAnsi="Consolas" w:cs="Times New Roman"/>
+          <w:color w:val="CCCCCC"/>
+          <w:kern w:val="0"/>
+          <w:sz w:val="18"/>
+          <w:szCs w:val="18"/>
+          <w:lang w:eastAsia="en-MT"/>
+          <w14:ligatures w14:val="none"/>
+        </w:rPr>
+        <w:t>num_features</w:t>
+      </w:r>
+      <w:proofErr w:type="spellEnd"/>
+      <w:r>
+        <w:rPr>
+          <w:rFonts w:ascii="Consolas" w:eastAsia="Times New Roman" w:hAnsi="Consolas" w:cs="Times New Roman"/>
+          <w:color w:val="CCCCCC"/>
+          <w:kern w:val="0"/>
+          <w:sz w:val="18"/>
+          <w:szCs w:val="18"/>
+          <w:lang w:eastAsia="en-MT"/>
+          <w14:ligatures w14:val="none"/>
+        </w:rPr>
+        <w:t xml:space="preserve">), </w:t>
+      </w:r>
+      <w:proofErr w:type="spellStart"/>
       <w:r>
         <w:rPr>
           <w:rFonts w:ascii="Consolas" w:eastAsia="Times New Roman" w:hAnsi="Consolas" w:cs="Times New Roman"/>
@@ -11342,6 +12330,7 @@
         </w:rPr>
         <w:t>return_sequences</w:t>
       </w:r>
+      <w:proofErr w:type="spellEnd"/>
       <w:r>
         <w:rPr>
           <w:rFonts w:ascii="Consolas" w:eastAsia="Times New Roman" w:hAnsi="Consolas" w:cs="Times New Roman"/>
@@ -11480,6 +12469,7 @@
         </w:rPr>
         <w:t xml:space="preserve">, </w:t>
       </w:r>
+      <w:proofErr w:type="spellStart"/>
       <w:r>
         <w:rPr>
           <w:rFonts w:ascii="Consolas" w:eastAsia="Times New Roman" w:hAnsi="Consolas" w:cs="Times New Roman"/>
@@ -11492,6 +12482,7 @@
         </w:rPr>
         <w:t>return_sequences</w:t>
       </w:r>
+      <w:proofErr w:type="spellEnd"/>
       <w:r>
         <w:rPr>
           <w:rFonts w:ascii="Consolas" w:eastAsia="Times New Roman" w:hAnsi="Consolas" w:cs="Times New Roman"/>
@@ -11630,6 +12621,7 @@
         </w:rPr>
         <w:t xml:space="preserve">, </w:t>
       </w:r>
+      <w:proofErr w:type="spellStart"/>
       <w:r>
         <w:rPr>
           <w:rFonts w:ascii="Consolas" w:eastAsia="Times New Roman" w:hAnsi="Consolas" w:cs="Times New Roman"/>
@@ -11642,6 +12634,7 @@
         </w:rPr>
         <w:t>return_sequences</w:t>
       </w:r>
+      <w:proofErr w:type="spellEnd"/>
       <w:r>
         <w:rPr>
           <w:rFonts w:ascii="Consolas" w:eastAsia="Times New Roman" w:hAnsi="Consolas" w:cs="Times New Roman"/>
@@ -11865,7 +12858,33 @@
           <w:lang w:eastAsia="en-MT"/>
           <w14:ligatures w14:val="none"/>
         </w:rPr>
-        <w:t>'relu'</w:t>
+        <w:t>'</w:t>
+      </w:r>
+      <w:proofErr w:type="spellStart"/>
+      <w:r>
+        <w:rPr>
+          <w:rFonts w:ascii="Consolas" w:eastAsia="Times New Roman" w:hAnsi="Consolas" w:cs="Times New Roman"/>
+          <w:color w:val="CE9178"/>
+          <w:kern w:val="0"/>
+          <w:sz w:val="18"/>
+          <w:szCs w:val="18"/>
+          <w:lang w:eastAsia="en-MT"/>
+          <w14:ligatures w14:val="none"/>
+        </w:rPr>
+        <w:t>relu</w:t>
+      </w:r>
+      <w:proofErr w:type="spellEnd"/>
+      <w:r>
+        <w:rPr>
+          <w:rFonts w:ascii="Consolas" w:eastAsia="Times New Roman" w:hAnsi="Consolas" w:cs="Times New Roman"/>
+          <w:color w:val="CE9178"/>
+          <w:kern w:val="0"/>
+          <w:sz w:val="18"/>
+          <w:szCs w:val="18"/>
+          <w:lang w:eastAsia="en-MT"/>
+          <w14:ligatures w14:val="none"/>
+        </w:rPr>
+        <w:t>'</w:t>
       </w:r>
       <w:r>
         <w:rPr>
@@ -12242,6 +13261,7 @@
         </w:rPr>
         <w:t xml:space="preserve">, </w:t>
       </w:r>
+      <w:proofErr w:type="spellStart"/>
       <w:r>
         <w:rPr>
           <w:rFonts w:ascii="Consolas" w:eastAsia="Times New Roman" w:hAnsi="Consolas" w:cs="Times New Roman"/>
@@ -12254,6 +13274,7 @@
         </w:rPr>
         <w:t>input_shape</w:t>
       </w:r>
+      <w:proofErr w:type="spellEnd"/>
       <w:r>
         <w:rPr>
           <w:rFonts w:ascii="Consolas" w:eastAsia="Times New Roman" w:hAnsi="Consolas" w:cs="Times New Roman"/>
@@ -12276,44 +13297,48 @@
           <w:lang w:eastAsia="en-MT"/>
           <w14:ligatures w14:val="none"/>
         </w:rPr>
-        <w:t xml:space="preserve">(win_length, num_features), </w:t>
-      </w:r>
-      <w:r>
-        <w:rPr>
-          <w:rFonts w:ascii="Consolas" w:eastAsia="Times New Roman" w:hAnsi="Consolas" w:cs="Times New Roman"/>
-          <w:color w:val="9CDCFE"/>
+        <w:t>(</w:t>
+      </w:r>
+      <w:proofErr w:type="spellStart"/>
+      <w:r>
+        <w:rPr>
+          <w:rFonts w:ascii="Consolas" w:eastAsia="Times New Roman" w:hAnsi="Consolas" w:cs="Times New Roman"/>
+          <w:color w:val="CCCCCC"/>
           <w:kern w:val="0"/>
           <w:sz w:val="21"/>
           <w:szCs w:val="21"/>
           <w:lang w:eastAsia="en-MT"/>
           <w14:ligatures w14:val="none"/>
         </w:rPr>
-        <w:t>return_sequences</w:t>
-      </w:r>
-      <w:r>
-        <w:rPr>
-          <w:rFonts w:ascii="Consolas" w:eastAsia="Times New Roman" w:hAnsi="Consolas" w:cs="Times New Roman"/>
-          <w:color w:val="D4D4D4"/>
+        <w:t>win_length</w:t>
+      </w:r>
+      <w:proofErr w:type="spellEnd"/>
+      <w:r>
+        <w:rPr>
+          <w:rFonts w:ascii="Consolas" w:eastAsia="Times New Roman" w:hAnsi="Consolas" w:cs="Times New Roman"/>
+          <w:color w:val="CCCCCC"/>
           <w:kern w:val="0"/>
           <w:sz w:val="21"/>
           <w:szCs w:val="21"/>
           <w:lang w:eastAsia="en-MT"/>
           <w14:ligatures w14:val="none"/>
         </w:rPr>
-        <w:t>=</w:t>
-      </w:r>
-      <w:r>
-        <w:rPr>
-          <w:rFonts w:ascii="Consolas" w:eastAsia="Times New Roman" w:hAnsi="Consolas" w:cs="Times New Roman"/>
-          <w:color w:val="569CD6"/>
+        <w:t xml:space="preserve">, </w:t>
+      </w:r>
+      <w:proofErr w:type="spellStart"/>
+      <w:r>
+        <w:rPr>
+          <w:rFonts w:ascii="Consolas" w:eastAsia="Times New Roman" w:hAnsi="Consolas" w:cs="Times New Roman"/>
+          <w:color w:val="CCCCCC"/>
           <w:kern w:val="0"/>
           <w:sz w:val="21"/>
           <w:szCs w:val="21"/>
           <w:lang w:eastAsia="en-MT"/>
           <w14:ligatures w14:val="none"/>
         </w:rPr>
-        <w:t>True</w:t>
-      </w:r>
+        <w:t>num_features</w:t>
+      </w:r>
+      <w:proofErr w:type="spellEnd"/>
       <w:r>
         <w:rPr>
           <w:rFonts w:ascii="Consolas" w:eastAsia="Times New Roman" w:hAnsi="Consolas" w:cs="Times New Roman"/>
@@ -12324,6 +13349,56 @@
           <w:lang w:eastAsia="en-MT"/>
           <w14:ligatures w14:val="none"/>
         </w:rPr>
+        <w:t xml:space="preserve">), </w:t>
+      </w:r>
+      <w:proofErr w:type="spellStart"/>
+      <w:r>
+        <w:rPr>
+          <w:rFonts w:ascii="Consolas" w:eastAsia="Times New Roman" w:hAnsi="Consolas" w:cs="Times New Roman"/>
+          <w:color w:val="9CDCFE"/>
+          <w:kern w:val="0"/>
+          <w:sz w:val="21"/>
+          <w:szCs w:val="21"/>
+          <w:lang w:eastAsia="en-MT"/>
+          <w14:ligatures w14:val="none"/>
+        </w:rPr>
+        <w:t>return_sequences</w:t>
+      </w:r>
+      <w:proofErr w:type="spellEnd"/>
+      <w:r>
+        <w:rPr>
+          <w:rFonts w:ascii="Consolas" w:eastAsia="Times New Roman" w:hAnsi="Consolas" w:cs="Times New Roman"/>
+          <w:color w:val="D4D4D4"/>
+          <w:kern w:val="0"/>
+          <w:sz w:val="21"/>
+          <w:szCs w:val="21"/>
+          <w:lang w:eastAsia="en-MT"/>
+          <w14:ligatures w14:val="none"/>
+        </w:rPr>
+        <w:t>=</w:t>
+      </w:r>
+      <w:r>
+        <w:rPr>
+          <w:rFonts w:ascii="Consolas" w:eastAsia="Times New Roman" w:hAnsi="Consolas" w:cs="Times New Roman"/>
+          <w:color w:val="569CD6"/>
+          <w:kern w:val="0"/>
+          <w:sz w:val="21"/>
+          <w:szCs w:val="21"/>
+          <w:lang w:eastAsia="en-MT"/>
+          <w14:ligatures w14:val="none"/>
+        </w:rPr>
+        <w:t>True</w:t>
+      </w:r>
+      <w:r>
+        <w:rPr>
+          <w:rFonts w:ascii="Consolas" w:eastAsia="Times New Roman" w:hAnsi="Consolas" w:cs="Times New Roman"/>
+          <w:color w:val="CCCCCC"/>
+          <w:kern w:val="0"/>
+          <w:sz w:val="21"/>
+          <w:szCs w:val="21"/>
+          <w:lang w:eastAsia="en-MT"/>
+          <w14:ligatures w14:val="none"/>
+        </w:rPr>
         <w:t>),</w:t>
       </w:r>
     </w:p>
@@ -12428,6 +13503,7 @@
         </w:rPr>
         <w:t xml:space="preserve">, </w:t>
       </w:r>
+      <w:proofErr w:type="spellStart"/>
       <w:r>
         <w:rPr>
           <w:rFonts w:ascii="Consolas" w:eastAsia="Times New Roman" w:hAnsi="Consolas" w:cs="Times New Roman"/>
@@ -12440,6 +13516,7 @@
         </w:rPr>
         <w:t>return_sequences</w:t>
       </w:r>
+      <w:proofErr w:type="spellEnd"/>
       <w:r>
         <w:rPr>
           <w:rFonts w:ascii="Consolas" w:eastAsia="Times New Roman" w:hAnsi="Consolas" w:cs="Times New Roman"/>
@@ -12578,6 +13655,7 @@
         </w:rPr>
         <w:t xml:space="preserve">, </w:t>
       </w:r>
+      <w:proofErr w:type="spellStart"/>
       <w:r>
         <w:rPr>
           <w:rFonts w:ascii="Consolas" w:eastAsia="Times New Roman" w:hAnsi="Consolas" w:cs="Times New Roman"/>
@@ -12590,6 +13668,7 @@
         </w:rPr>
         <w:t>return_sequences</w:t>
       </w:r>
+      <w:proofErr w:type="spellEnd"/>
       <w:r>
         <w:rPr>
           <w:rFonts w:ascii="Consolas" w:eastAsia="Times New Roman" w:hAnsi="Consolas" w:cs="Times New Roman"/>
@@ -12813,7 +13892,33 @@
           <w:lang w:eastAsia="en-MT"/>
           <w14:ligatures w14:val="none"/>
         </w:rPr>
-        <w:t>'relu'</w:t>
+        <w:t>'</w:t>
+      </w:r>
+      <w:proofErr w:type="spellStart"/>
+      <w:r>
+        <w:rPr>
+          <w:rFonts w:ascii="Consolas" w:eastAsia="Times New Roman" w:hAnsi="Consolas" w:cs="Times New Roman"/>
+          <w:color w:val="CE9178"/>
+          <w:kern w:val="0"/>
+          <w:sz w:val="21"/>
+          <w:szCs w:val="21"/>
+          <w:lang w:eastAsia="en-MT"/>
+          <w14:ligatures w14:val="none"/>
+        </w:rPr>
+        <w:t>relu</w:t>
+      </w:r>
+      <w:proofErr w:type="spellEnd"/>
+      <w:r>
+        <w:rPr>
+          <w:rFonts w:ascii="Consolas" w:eastAsia="Times New Roman" w:hAnsi="Consolas" w:cs="Times New Roman"/>
+          <w:color w:val="CE9178"/>
+          <w:kern w:val="0"/>
+          <w:sz w:val="21"/>
+          <w:szCs w:val="21"/>
+          <w:lang w:eastAsia="en-MT"/>
+          <w14:ligatures w14:val="none"/>
+        </w:rPr>
+        <w:t>'</w:t>
       </w:r>
       <w:r>
         <w:rPr>
@@ -13206,7 +14311,111 @@
           <w:lang w:eastAsia="en-MT"/>
           <w14:ligatures w14:val="none"/>
         </w:rPr>
-        <w:t>    LSTM(256, input_shape=(win_length, num_features), return_sequences=True),</w:t>
+        <w:t xml:space="preserve">    LSTM(256, </w:t>
+      </w:r>
+      <w:proofErr w:type="spellStart"/>
+      <w:r>
+        <w:rPr>
+          <w:rFonts w:ascii="Consolas" w:eastAsia="Times New Roman" w:hAnsi="Consolas" w:cs="Times New Roman"/>
+          <w:color w:val="CCCCCC"/>
+          <w:kern w:val="0"/>
+          <w:sz w:val="20"/>
+          <w:szCs w:val="20"/>
+          <w:lang w:eastAsia="en-MT"/>
+          <w14:ligatures w14:val="none"/>
+        </w:rPr>
+        <w:t>input_shape</w:t>
+      </w:r>
+      <w:proofErr w:type="spellEnd"/>
+      <w:r>
+        <w:rPr>
+          <w:rFonts w:ascii="Consolas" w:eastAsia="Times New Roman" w:hAnsi="Consolas" w:cs="Times New Roman"/>
+          <w:color w:val="CCCCCC"/>
+          <w:kern w:val="0"/>
+          <w:sz w:val="20"/>
+          <w:szCs w:val="20"/>
+          <w:lang w:eastAsia="en-MT"/>
+          <w14:ligatures w14:val="none"/>
+        </w:rPr>
+        <w:t>=(</w:t>
+      </w:r>
+      <w:proofErr w:type="spellStart"/>
+      <w:r>
+        <w:rPr>
+          <w:rFonts w:ascii="Consolas" w:eastAsia="Times New Roman" w:hAnsi="Consolas" w:cs="Times New Roman"/>
+          <w:color w:val="CCCCCC"/>
+          <w:kern w:val="0"/>
+          <w:sz w:val="20"/>
+          <w:szCs w:val="20"/>
+          <w:lang w:eastAsia="en-MT"/>
+          <w14:ligatures w14:val="none"/>
+        </w:rPr>
+        <w:t>win_length</w:t>
+      </w:r>
+      <w:proofErr w:type="spellEnd"/>
+      <w:r>
+        <w:rPr>
+          <w:rFonts w:ascii="Consolas" w:eastAsia="Times New Roman" w:hAnsi="Consolas" w:cs="Times New Roman"/>
+          <w:color w:val="CCCCCC"/>
+          <w:kern w:val="0"/>
+          <w:sz w:val="20"/>
+          <w:szCs w:val="20"/>
+          <w:lang w:eastAsia="en-MT"/>
+          <w14:ligatures w14:val="none"/>
+        </w:rPr>
+        <w:t xml:space="preserve">, </w:t>
+      </w:r>
+      <w:proofErr w:type="spellStart"/>
+      <w:r>
+        <w:rPr>
+          <w:rFonts w:ascii="Consolas" w:eastAsia="Times New Roman" w:hAnsi="Consolas" w:cs="Times New Roman"/>
+          <w:color w:val="CCCCCC"/>
+          <w:kern w:val="0"/>
+          <w:sz w:val="20"/>
+          <w:szCs w:val="20"/>
+          <w:lang w:eastAsia="en-MT"/>
+          <w14:ligatures w14:val="none"/>
+        </w:rPr>
+        <w:t>num_features</w:t>
+      </w:r>
+      <w:proofErr w:type="spellEnd"/>
+      <w:r>
+        <w:rPr>
+          <w:rFonts w:ascii="Consolas" w:eastAsia="Times New Roman" w:hAnsi="Consolas" w:cs="Times New Roman"/>
+          <w:color w:val="CCCCCC"/>
+          <w:kern w:val="0"/>
+          <w:sz w:val="20"/>
+          <w:szCs w:val="20"/>
+          <w:lang w:eastAsia="en-MT"/>
+          <w14:ligatures w14:val="none"/>
+        </w:rPr>
+        <w:t xml:space="preserve">), </w:t>
+      </w:r>
+      <w:proofErr w:type="spellStart"/>
+      <w:r>
+        <w:rPr>
+          <w:rFonts w:ascii="Consolas" w:eastAsia="Times New Roman" w:hAnsi="Consolas" w:cs="Times New Roman"/>
+          <w:color w:val="CCCCCC"/>
+          <w:kern w:val="0"/>
+          <w:sz w:val="20"/>
+          <w:szCs w:val="20"/>
+          <w:lang w:eastAsia="en-MT"/>
+          <w14:ligatures w14:val="none"/>
+        </w:rPr>
+        <w:t>return_sequences</w:t>
+      </w:r>
+      <w:proofErr w:type="spellEnd"/>
+      <w:r>
+        <w:rPr>
+          <w:rFonts w:ascii="Consolas" w:eastAsia="Times New Roman" w:hAnsi="Consolas" w:cs="Times New Roman"/>
+          <w:color w:val="CCCCCC"/>
+          <w:kern w:val="0"/>
+          <w:sz w:val="20"/>
+          <w:szCs w:val="20"/>
+          <w:lang w:eastAsia="en-MT"/>
+          <w14:ligatures w14:val="none"/>
+        </w:rPr>
+        <w:t>=True),</w:t>
       </w:r>
     </w:p>
     <w:p>
@@ -13260,7 +14469,33 @@
           <w:lang w:eastAsia="en-MT"/>
           <w14:ligatures w14:val="none"/>
         </w:rPr>
-        <w:t>    LSTM(128, return_sequences=True),</w:t>
+        <w:t xml:space="preserve">    LSTM(128, </w:t>
+      </w:r>
+      <w:proofErr w:type="spellStart"/>
+      <w:r>
+        <w:rPr>
+          <w:rFonts w:ascii="Consolas" w:eastAsia="Times New Roman" w:hAnsi="Consolas" w:cs="Times New Roman"/>
+          <w:color w:val="CCCCCC"/>
+          <w:kern w:val="0"/>
+          <w:sz w:val="20"/>
+          <w:szCs w:val="20"/>
+          <w:lang w:eastAsia="en-MT"/>
+          <w14:ligatures w14:val="none"/>
+        </w:rPr>
+        <w:t>return_sequences</w:t>
+      </w:r>
+      <w:proofErr w:type="spellEnd"/>
+      <w:r>
+        <w:rPr>
+          <w:rFonts w:ascii="Consolas" w:eastAsia="Times New Roman" w:hAnsi="Consolas" w:cs="Times New Roman"/>
+          <w:color w:val="CCCCCC"/>
+          <w:kern w:val="0"/>
+          <w:sz w:val="20"/>
+          <w:szCs w:val="20"/>
+          <w:lang w:eastAsia="en-MT"/>
+          <w14:ligatures w14:val="none"/>
+        </w:rPr>
+        <w:t>=True),</w:t>
       </w:r>
     </w:p>
     <w:p>
@@ -13573,7 +14808,111 @@
           <w:lang w:eastAsia="en-MT"/>
           <w14:ligatures w14:val="none"/>
         </w:rPr>
-        <w:t>    LSTM(256, input_shape=(win_length, num_features), return_sequences=True),</w:t>
+        <w:t xml:space="preserve">    LSTM(256, </w:t>
+      </w:r>
+      <w:proofErr w:type="spellStart"/>
+      <w:r>
+        <w:rPr>
+          <w:rFonts w:ascii="Consolas" w:eastAsia="Times New Roman" w:hAnsi="Consolas" w:cs="Times New Roman"/>
+          <w:color w:val="CCCCCC"/>
+          <w:kern w:val="0"/>
+          <w:sz w:val="20"/>
+          <w:szCs w:val="20"/>
+          <w:lang w:eastAsia="en-MT"/>
+          <w14:ligatures w14:val="none"/>
+        </w:rPr>
+        <w:t>input_shape</w:t>
+      </w:r>
+      <w:proofErr w:type="spellEnd"/>
+      <w:r>
+        <w:rPr>
+          <w:rFonts w:ascii="Consolas" w:eastAsia="Times New Roman" w:hAnsi="Consolas" w:cs="Times New Roman"/>
+          <w:color w:val="CCCCCC"/>
+          <w:kern w:val="0"/>
+          <w:sz w:val="20"/>
+          <w:szCs w:val="20"/>
+          <w:lang w:eastAsia="en-MT"/>
+          <w14:ligatures w14:val="none"/>
+        </w:rPr>
+        <w:t>=(</w:t>
+      </w:r>
+      <w:proofErr w:type="spellStart"/>
+      <w:r>
+        <w:rPr>
+          <w:rFonts w:ascii="Consolas" w:eastAsia="Times New Roman" w:hAnsi="Consolas" w:cs="Times New Roman"/>
+          <w:color w:val="CCCCCC"/>
+          <w:kern w:val="0"/>
+          <w:sz w:val="20"/>
+          <w:szCs w:val="20"/>
+          <w:lang w:eastAsia="en-MT"/>
+          <w14:ligatures w14:val="none"/>
+        </w:rPr>
+        <w:t>win_length</w:t>
+      </w:r>
+      <w:proofErr w:type="spellEnd"/>
+      <w:r>
+        <w:rPr>
+          <w:rFonts w:ascii="Consolas" w:eastAsia="Times New Roman" w:hAnsi="Consolas" w:cs="Times New Roman"/>
+          <w:color w:val="CCCCCC"/>
+          <w:kern w:val="0"/>
+          <w:sz w:val="20"/>
+          <w:szCs w:val="20"/>
+          <w:lang w:eastAsia="en-MT"/>
+          <w14:ligatures w14:val="none"/>
+        </w:rPr>
+        <w:t xml:space="preserve">, </w:t>
+      </w:r>
+      <w:proofErr w:type="spellStart"/>
+      <w:r>
+        <w:rPr>
+          <w:rFonts w:ascii="Consolas" w:eastAsia="Times New Roman" w:hAnsi="Consolas" w:cs="Times New Roman"/>
+          <w:color w:val="CCCCCC"/>
+          <w:kern w:val="0"/>
+          <w:sz w:val="20"/>
+          <w:szCs w:val="20"/>
+          <w:lang w:eastAsia="en-MT"/>
+          <w14:ligatures w14:val="none"/>
+        </w:rPr>
+        <w:t>num_features</w:t>
+      </w:r>
+      <w:proofErr w:type="spellEnd"/>
+      <w:r>
+        <w:rPr>
+          <w:rFonts w:ascii="Consolas" w:eastAsia="Times New Roman" w:hAnsi="Consolas" w:cs="Times New Roman"/>
+          <w:color w:val="CCCCCC"/>
+          <w:kern w:val="0"/>
+          <w:sz w:val="20"/>
+          <w:szCs w:val="20"/>
+          <w:lang w:eastAsia="en-MT"/>
+          <w14:ligatures w14:val="none"/>
+        </w:rPr>
+        <w:t xml:space="preserve">), </w:t>
+      </w:r>
+      <w:proofErr w:type="spellStart"/>
+      <w:r>
+        <w:rPr>
+          <w:rFonts w:ascii="Consolas" w:eastAsia="Times New Roman" w:hAnsi="Consolas" w:cs="Times New Roman"/>
+          <w:color w:val="CCCCCC"/>
+          <w:kern w:val="0"/>
+          <w:sz w:val="20"/>
+          <w:szCs w:val="20"/>
+          <w:lang w:eastAsia="en-MT"/>
+          <w14:ligatures w14:val="none"/>
+        </w:rPr>
+        <w:t>return_sequences</w:t>
+      </w:r>
+      <w:proofErr w:type="spellEnd"/>
+      <w:r>
+        <w:rPr>
+          <w:rFonts w:ascii="Consolas" w:eastAsia="Times New Roman" w:hAnsi="Consolas" w:cs="Times New Roman"/>
+          <w:color w:val="CCCCCC"/>
+          <w:kern w:val="0"/>
+          <w:sz w:val="20"/>
+          <w:szCs w:val="20"/>
+          <w:lang w:eastAsia="en-MT"/>
+          <w14:ligatures w14:val="none"/>
+        </w:rPr>
+        <w:t>=True),</w:t>
       </w:r>
     </w:p>
     <w:p>
@@ -13627,7 +14966,33 @@
           <w:lang w:eastAsia="en-MT"/>
           <w14:ligatures w14:val="none"/>
         </w:rPr>
-        <w:t>    LSTM(128, return_sequences=True),</w:t>
+        <w:t xml:space="preserve">    LSTM(128, </w:t>
+      </w:r>
+      <w:proofErr w:type="spellStart"/>
+      <w:r>
+        <w:rPr>
+          <w:rFonts w:ascii="Consolas" w:eastAsia="Times New Roman" w:hAnsi="Consolas" w:cs="Times New Roman"/>
+          <w:color w:val="CCCCCC"/>
+          <w:kern w:val="0"/>
+          <w:sz w:val="20"/>
+          <w:szCs w:val="20"/>
+          <w:lang w:eastAsia="en-MT"/>
+          <w14:ligatures w14:val="none"/>
+        </w:rPr>
+        <w:t>return_sequences</w:t>
+      </w:r>
+      <w:proofErr w:type="spellEnd"/>
+      <w:r>
+        <w:rPr>
+          <w:rFonts w:ascii="Consolas" w:eastAsia="Times New Roman" w:hAnsi="Consolas" w:cs="Times New Roman"/>
+          <w:color w:val="CCCCCC"/>
+          <w:kern w:val="0"/>
+          <w:sz w:val="20"/>
+          <w:szCs w:val="20"/>
+          <w:lang w:eastAsia="en-MT"/>
+          <w14:ligatures w14:val="none"/>
+        </w:rPr>
+        <w:t>=True),</w:t>
       </w:r>
     </w:p>
     <w:p>
@@ -14018,7 +15383,111 @@
           <w:lang w:eastAsia="en-MT"/>
           <w14:ligatures w14:val="none"/>
         </w:rPr>
-        <w:t>    LSTM(256, input_shape=(win_length, num_features), return_sequences=True),</w:t>
+        <w:t xml:space="preserve">    LSTM(256, </w:t>
+      </w:r>
+      <w:proofErr w:type="spellStart"/>
+      <w:r>
+        <w:rPr>
+          <w:rFonts w:ascii="Consolas" w:eastAsia="Times New Roman" w:hAnsi="Consolas" w:cs="Times New Roman"/>
+          <w:color w:val="CCCCCC"/>
+          <w:kern w:val="0"/>
+          <w:sz w:val="20"/>
+          <w:szCs w:val="20"/>
+          <w:lang w:eastAsia="en-MT"/>
+          <w14:ligatures w14:val="none"/>
+        </w:rPr>
+        <w:t>input_shape</w:t>
+      </w:r>
+      <w:proofErr w:type="spellEnd"/>
+      <w:r>
+        <w:rPr>
+          <w:rFonts w:ascii="Consolas" w:eastAsia="Times New Roman" w:hAnsi="Consolas" w:cs="Times New Roman"/>
+          <w:color w:val="CCCCCC"/>
+          <w:kern w:val="0"/>
+          <w:sz w:val="20"/>
+          <w:szCs w:val="20"/>
+          <w:lang w:eastAsia="en-MT"/>
+          <w14:ligatures w14:val="none"/>
+        </w:rPr>
+        <w:t>=(</w:t>
+      </w:r>
+      <w:proofErr w:type="spellStart"/>
+      <w:r>
+        <w:rPr>
+          <w:rFonts w:ascii="Consolas" w:eastAsia="Times New Roman" w:hAnsi="Consolas" w:cs="Times New Roman"/>
+          <w:color w:val="CCCCCC"/>
+          <w:kern w:val="0"/>
+          <w:sz w:val="20"/>
+          <w:szCs w:val="20"/>
+          <w:lang w:eastAsia="en-MT"/>
+          <w14:ligatures w14:val="none"/>
+        </w:rPr>
+        <w:t>win_length</w:t>
+      </w:r>
+      <w:proofErr w:type="spellEnd"/>
+      <w:r>
+        <w:rPr>
+          <w:rFonts w:ascii="Consolas" w:eastAsia="Times New Roman" w:hAnsi="Consolas" w:cs="Times New Roman"/>
+          <w:color w:val="CCCCCC"/>
+          <w:kern w:val="0"/>
+          <w:sz w:val="20"/>
+          <w:szCs w:val="20"/>
+          <w:lang w:eastAsia="en-MT"/>
+          <w14:ligatures w14:val="none"/>
+        </w:rPr>
+        <w:t xml:space="preserve">, </w:t>
+      </w:r>
+      <w:proofErr w:type="spellStart"/>
+      <w:r>
+        <w:rPr>
+          <w:rFonts w:ascii="Consolas" w:eastAsia="Times New Roman" w:hAnsi="Consolas" w:cs="Times New Roman"/>
+          <w:color w:val="CCCCCC"/>
+          <w:kern w:val="0"/>
+          <w:sz w:val="20"/>
+          <w:szCs w:val="20"/>
+          <w:lang w:eastAsia="en-MT"/>
+          <w14:ligatures w14:val="none"/>
+        </w:rPr>
+        <w:t>num_features</w:t>
+      </w:r>
+      <w:proofErr w:type="spellEnd"/>
+      <w:r>
+        <w:rPr>
+          <w:rFonts w:ascii="Consolas" w:eastAsia="Times New Roman" w:hAnsi="Consolas" w:cs="Times New Roman"/>
+          <w:color w:val="CCCCCC"/>
+          <w:kern w:val="0"/>
+          <w:sz w:val="20"/>
+          <w:szCs w:val="20"/>
+          <w:lang w:eastAsia="en-MT"/>
+          <w14:ligatures w14:val="none"/>
+        </w:rPr>
+        <w:t xml:space="preserve">), </w:t>
+      </w:r>
+      <w:proofErr w:type="spellStart"/>
+      <w:r>
+        <w:rPr>
+          <w:rFonts w:ascii="Consolas" w:eastAsia="Times New Roman" w:hAnsi="Consolas" w:cs="Times New Roman"/>
+          <w:color w:val="CCCCCC"/>
+          <w:kern w:val="0"/>
+          <w:sz w:val="20"/>
+          <w:szCs w:val="20"/>
+          <w:lang w:eastAsia="en-MT"/>
+          <w14:ligatures w14:val="none"/>
+        </w:rPr>
+        <w:t>return_sequences</w:t>
+      </w:r>
+      <w:proofErr w:type="spellEnd"/>
+      <w:r>
+        <w:rPr>
+          <w:rFonts w:ascii="Consolas" w:eastAsia="Times New Roman" w:hAnsi="Consolas" w:cs="Times New Roman"/>
+          <w:color w:val="CCCCCC"/>
+          <w:kern w:val="0"/>
+          <w:sz w:val="20"/>
+          <w:szCs w:val="20"/>
+          <w:lang w:eastAsia="en-MT"/>
+          <w14:ligatures w14:val="none"/>
+        </w:rPr>
+        <w:t>=True),</w:t>
       </w:r>
     </w:p>
     <w:p>
@@ -14072,7 +15541,33 @@
           <w:lang w:eastAsia="en-MT"/>
           <w14:ligatures w14:val="none"/>
         </w:rPr>
-        <w:t>    LSTM(128, return_sequences=True),</w:t>
+        <w:t xml:space="preserve">    LSTM(128, </w:t>
+      </w:r>
+      <w:proofErr w:type="spellStart"/>
+      <w:r>
+        <w:rPr>
+          <w:rFonts w:ascii="Consolas" w:eastAsia="Times New Roman" w:hAnsi="Consolas" w:cs="Times New Roman"/>
+          <w:color w:val="CCCCCC"/>
+          <w:kern w:val="0"/>
+          <w:sz w:val="20"/>
+          <w:szCs w:val="20"/>
+          <w:lang w:eastAsia="en-MT"/>
+          <w14:ligatures w14:val="none"/>
+        </w:rPr>
+        <w:t>return_sequences</w:t>
+      </w:r>
+      <w:proofErr w:type="spellEnd"/>
+      <w:r>
+        <w:rPr>
+          <w:rFonts w:ascii="Consolas" w:eastAsia="Times New Roman" w:hAnsi="Consolas" w:cs="Times New Roman"/>
+          <w:color w:val="CCCCCC"/>
+          <w:kern w:val="0"/>
+          <w:sz w:val="20"/>
+          <w:szCs w:val="20"/>
+          <w:lang w:eastAsia="en-MT"/>
+          <w14:ligatures w14:val="none"/>
+        </w:rPr>
+        <w:t>=True),</w:t>
       </w:r>
     </w:p>
     <w:p>
@@ -14398,7 +15893,111 @@
           <w:lang w:eastAsia="en-MT"/>
           <w14:ligatures w14:val="none"/>
         </w:rPr>
-        <w:t>    LSTM(256, input_shape=(win_length, num_features), return_sequences=True),</w:t>
+        <w:t xml:space="preserve">    LSTM(256, </w:t>
+      </w:r>
+      <w:proofErr w:type="spellStart"/>
+      <w:r>
+        <w:rPr>
+          <w:rFonts w:ascii="Consolas" w:eastAsia="Times New Roman" w:hAnsi="Consolas" w:cs="Times New Roman"/>
+          <w:color w:val="CCCCCC"/>
+          <w:kern w:val="0"/>
+          <w:sz w:val="20"/>
+          <w:szCs w:val="20"/>
+          <w:lang w:eastAsia="en-MT"/>
+          <w14:ligatures w14:val="none"/>
+        </w:rPr>
+        <w:t>input_shape</w:t>
+      </w:r>
+      <w:proofErr w:type="spellEnd"/>
+      <w:r>
+        <w:rPr>
+          <w:rFonts w:ascii="Consolas" w:eastAsia="Times New Roman" w:hAnsi="Consolas" w:cs="Times New Roman"/>
+          <w:color w:val="CCCCCC"/>
+          <w:kern w:val="0"/>
+          <w:sz w:val="20"/>
+          <w:szCs w:val="20"/>
+          <w:lang w:eastAsia="en-MT"/>
+          <w14:ligatures w14:val="none"/>
+        </w:rPr>
+        <w:t>=(</w:t>
+      </w:r>
+      <w:proofErr w:type="spellStart"/>
+      <w:r>
+        <w:rPr>
+          <w:rFonts w:ascii="Consolas" w:eastAsia="Times New Roman" w:hAnsi="Consolas" w:cs="Times New Roman"/>
+          <w:color w:val="CCCCCC"/>
+          <w:kern w:val="0"/>
+          <w:sz w:val="20"/>
+          <w:szCs w:val="20"/>
+          <w:lang w:eastAsia="en-MT"/>
+          <w14:ligatures w14:val="none"/>
+        </w:rPr>
+        <w:t>win_length</w:t>
+      </w:r>
+      <w:proofErr w:type="spellEnd"/>
+      <w:r>
+        <w:rPr>
+          <w:rFonts w:ascii="Consolas" w:eastAsia="Times New Roman" w:hAnsi="Consolas" w:cs="Times New Roman"/>
+          <w:color w:val="CCCCCC"/>
+          <w:kern w:val="0"/>
+          <w:sz w:val="20"/>
+          <w:szCs w:val="20"/>
+          <w:lang w:eastAsia="en-MT"/>
+          <w14:ligatures w14:val="none"/>
+        </w:rPr>
+        <w:t xml:space="preserve">, </w:t>
+      </w:r>
+      <w:proofErr w:type="spellStart"/>
+      <w:r>
+        <w:rPr>
+          <w:rFonts w:ascii="Consolas" w:eastAsia="Times New Roman" w:hAnsi="Consolas" w:cs="Times New Roman"/>
+          <w:color w:val="CCCCCC"/>
+          <w:kern w:val="0"/>
+          <w:sz w:val="20"/>
+          <w:szCs w:val="20"/>
+          <w:lang w:eastAsia="en-MT"/>
+          <w14:ligatures w14:val="none"/>
+        </w:rPr>
+        <w:t>num_features</w:t>
+      </w:r>
+      <w:proofErr w:type="spellEnd"/>
+      <w:r>
+        <w:rPr>
+          <w:rFonts w:ascii="Consolas" w:eastAsia="Times New Roman" w:hAnsi="Consolas" w:cs="Times New Roman"/>
+          <w:color w:val="CCCCCC"/>
+          <w:kern w:val="0"/>
+          <w:sz w:val="20"/>
+          <w:szCs w:val="20"/>
+          <w:lang w:eastAsia="en-MT"/>
+          <w14:ligatures w14:val="none"/>
+        </w:rPr>
+        <w:t xml:space="preserve">), </w:t>
+      </w:r>
+      <w:proofErr w:type="spellStart"/>
+      <w:r>
+        <w:rPr>
+          <w:rFonts w:ascii="Consolas" w:eastAsia="Times New Roman" w:hAnsi="Consolas" w:cs="Times New Roman"/>
+          <w:color w:val="CCCCCC"/>
+          <w:kern w:val="0"/>
+          <w:sz w:val="20"/>
+          <w:szCs w:val="20"/>
+          <w:lang w:eastAsia="en-MT"/>
+          <w14:ligatures w14:val="none"/>
+        </w:rPr>
+        <w:t>return_sequences</w:t>
+      </w:r>
+      <w:proofErr w:type="spellEnd"/>
+      <w:r>
+        <w:rPr>
+          <w:rFonts w:ascii="Consolas" w:eastAsia="Times New Roman" w:hAnsi="Consolas" w:cs="Times New Roman"/>
+          <w:color w:val="CCCCCC"/>
+          <w:kern w:val="0"/>
+          <w:sz w:val="20"/>
+          <w:szCs w:val="20"/>
+          <w:lang w:eastAsia="en-MT"/>
+          <w14:ligatures w14:val="none"/>
+        </w:rPr>
+        <w:t>=True),</w:t>
       </w:r>
     </w:p>
     <w:p>
@@ -14452,7 +16051,33 @@
           <w:lang w:eastAsia="en-MT"/>
           <w14:ligatures w14:val="none"/>
         </w:rPr>
-        <w:t>    LSTM(128, return_sequences=True),</w:t>
+        <w:t xml:space="preserve">    LSTM(128, </w:t>
+      </w:r>
+      <w:proofErr w:type="spellStart"/>
+      <w:r>
+        <w:rPr>
+          <w:rFonts w:ascii="Consolas" w:eastAsia="Times New Roman" w:hAnsi="Consolas" w:cs="Times New Roman"/>
+          <w:color w:val="CCCCCC"/>
+          <w:kern w:val="0"/>
+          <w:sz w:val="20"/>
+          <w:szCs w:val="20"/>
+          <w:lang w:eastAsia="en-MT"/>
+          <w14:ligatures w14:val="none"/>
+        </w:rPr>
+        <w:t>return_sequences</w:t>
+      </w:r>
+      <w:proofErr w:type="spellEnd"/>
+      <w:r>
+        <w:rPr>
+          <w:rFonts w:ascii="Consolas" w:eastAsia="Times New Roman" w:hAnsi="Consolas" w:cs="Times New Roman"/>
+          <w:color w:val="CCCCCC"/>
+          <w:kern w:val="0"/>
+          <w:sz w:val="20"/>
+          <w:szCs w:val="20"/>
+          <w:lang w:eastAsia="en-MT"/>
+          <w14:ligatures w14:val="none"/>
+        </w:rPr>
+        <w:t>=True),</w:t>
       </w:r>
     </w:p>
     <w:p>
@@ -14876,6 +16501,7 @@
         </w:rPr>
         <w:t xml:space="preserve">, </w:t>
       </w:r>
+      <w:proofErr w:type="spellStart"/>
       <w:r>
         <w:rPr>
           <w:rFonts w:ascii="Consolas" w:eastAsia="Times New Roman" w:hAnsi="Consolas" w:cs="Times New Roman"/>
@@ -14888,6 +16514,7 @@
         </w:rPr>
         <w:t>input_shape</w:t>
       </w:r>
+      <w:proofErr w:type="spellEnd"/>
       <w:r>
         <w:rPr>
           <w:rFonts w:ascii="Consolas" w:eastAsia="Times New Roman" w:hAnsi="Consolas" w:cs="Times New Roman"/>
@@ -14910,44 +16537,48 @@
           <w:lang w:eastAsia="en-MT"/>
           <w14:ligatures w14:val="none"/>
         </w:rPr>
-        <w:t xml:space="preserve">(win_length, num_features), </w:t>
-      </w:r>
-      <w:r>
-        <w:rPr>
-          <w:rFonts w:ascii="Consolas" w:eastAsia="Times New Roman" w:hAnsi="Consolas" w:cs="Times New Roman"/>
-          <w:color w:val="9CDCFE"/>
+        <w:t>(</w:t>
+      </w:r>
+      <w:proofErr w:type="spellStart"/>
+      <w:r>
+        <w:rPr>
+          <w:rFonts w:ascii="Consolas" w:eastAsia="Times New Roman" w:hAnsi="Consolas" w:cs="Times New Roman"/>
+          <w:color w:val="CCCCCC"/>
           <w:kern w:val="0"/>
           <w:sz w:val="21"/>
           <w:szCs w:val="21"/>
           <w:lang w:eastAsia="en-MT"/>
           <w14:ligatures w14:val="none"/>
         </w:rPr>
-        <w:t>return_sequences</w:t>
-      </w:r>
-      <w:r>
-        <w:rPr>
-          <w:rFonts w:ascii="Consolas" w:eastAsia="Times New Roman" w:hAnsi="Consolas" w:cs="Times New Roman"/>
-          <w:color w:val="D4D4D4"/>
+        <w:t>win_length</w:t>
+      </w:r>
+      <w:proofErr w:type="spellEnd"/>
+      <w:r>
+        <w:rPr>
+          <w:rFonts w:ascii="Consolas" w:eastAsia="Times New Roman" w:hAnsi="Consolas" w:cs="Times New Roman"/>
+          <w:color w:val="CCCCCC"/>
           <w:kern w:val="0"/>
           <w:sz w:val="21"/>
           <w:szCs w:val="21"/>
           <w:lang w:eastAsia="en-MT"/>
           <w14:ligatures w14:val="none"/>
         </w:rPr>
-        <w:t>=</w:t>
-      </w:r>
-      <w:r>
-        <w:rPr>
-          <w:rFonts w:ascii="Consolas" w:eastAsia="Times New Roman" w:hAnsi="Consolas" w:cs="Times New Roman"/>
-          <w:color w:val="569CD6"/>
+        <w:t xml:space="preserve">, </w:t>
+      </w:r>
+      <w:proofErr w:type="spellStart"/>
+      <w:r>
+        <w:rPr>
+          <w:rFonts w:ascii="Consolas" w:eastAsia="Times New Roman" w:hAnsi="Consolas" w:cs="Times New Roman"/>
+          <w:color w:val="CCCCCC"/>
           <w:kern w:val="0"/>
           <w:sz w:val="21"/>
           <w:szCs w:val="21"/>
           <w:lang w:eastAsia="en-MT"/>
           <w14:ligatures w14:val="none"/>
         </w:rPr>
-        <w:t>True</w:t>
-      </w:r>
+        <w:t>num_features</w:t>
+      </w:r>
+      <w:proofErr w:type="spellEnd"/>
       <w:r>
         <w:rPr>
           <w:rFonts w:ascii="Consolas" w:eastAsia="Times New Roman" w:hAnsi="Consolas" w:cs="Times New Roman"/>
@@ -14958,6 +16589,56 @@
           <w:lang w:eastAsia="en-MT"/>
           <w14:ligatures w14:val="none"/>
         </w:rPr>
+        <w:t xml:space="preserve">), </w:t>
+      </w:r>
+      <w:proofErr w:type="spellStart"/>
+      <w:r>
+        <w:rPr>
+          <w:rFonts w:ascii="Consolas" w:eastAsia="Times New Roman" w:hAnsi="Consolas" w:cs="Times New Roman"/>
+          <w:color w:val="9CDCFE"/>
+          <w:kern w:val="0"/>
+          <w:sz w:val="21"/>
+          <w:szCs w:val="21"/>
+          <w:lang w:eastAsia="en-MT"/>
+          <w14:ligatures w14:val="none"/>
+        </w:rPr>
+        <w:t>return_sequences</w:t>
+      </w:r>
+      <w:proofErr w:type="spellEnd"/>
+      <w:r>
+        <w:rPr>
+          <w:rFonts w:ascii="Consolas" w:eastAsia="Times New Roman" w:hAnsi="Consolas" w:cs="Times New Roman"/>
+          <w:color w:val="D4D4D4"/>
+          <w:kern w:val="0"/>
+          <w:sz w:val="21"/>
+          <w:szCs w:val="21"/>
+          <w:lang w:eastAsia="en-MT"/>
+          <w14:ligatures w14:val="none"/>
+        </w:rPr>
+        <w:t>=</w:t>
+      </w:r>
+      <w:r>
+        <w:rPr>
+          <w:rFonts w:ascii="Consolas" w:eastAsia="Times New Roman" w:hAnsi="Consolas" w:cs="Times New Roman"/>
+          <w:color w:val="569CD6"/>
+          <w:kern w:val="0"/>
+          <w:sz w:val="21"/>
+          <w:szCs w:val="21"/>
+          <w:lang w:eastAsia="en-MT"/>
+          <w14:ligatures w14:val="none"/>
+        </w:rPr>
+        <w:t>True</w:t>
+      </w:r>
+      <w:r>
+        <w:rPr>
+          <w:rFonts w:ascii="Consolas" w:eastAsia="Times New Roman" w:hAnsi="Consolas" w:cs="Times New Roman"/>
+          <w:color w:val="CCCCCC"/>
+          <w:kern w:val="0"/>
+          <w:sz w:val="21"/>
+          <w:szCs w:val="21"/>
+          <w:lang w:eastAsia="en-MT"/>
+          <w14:ligatures w14:val="none"/>
+        </w:rPr>
         <w:t>),</w:t>
       </w:r>
     </w:p>
@@ -15062,6 +16743,7 @@
         </w:rPr>
         <w:t xml:space="preserve">, </w:t>
       </w:r>
+      <w:proofErr w:type="spellStart"/>
       <w:r>
         <w:rPr>
           <w:rFonts w:ascii="Consolas" w:eastAsia="Times New Roman" w:hAnsi="Consolas" w:cs="Times New Roman"/>
@@ -15074,6 +16756,7 @@
         </w:rPr>
         <w:t>return_sequences</w:t>
       </w:r>
+      <w:proofErr w:type="spellEnd"/>
       <w:r>
         <w:rPr>
           <w:rFonts w:ascii="Consolas" w:eastAsia="Times New Roman" w:hAnsi="Consolas" w:cs="Times New Roman"/>

</xml_diff>